<commit_message>
Added info about pull.rebase setting
</commit_message>
<xml_diff>
--- a/doc/GitLab_instructions.docx
+++ b/doc/GitLab_instructions.docx
@@ -2468,7 +2468,35 @@
         <w:rPr>
           <w:lang w:eastAsia="zh-CN"/>
         </w:rPr>
-        <w:t>The next step is uploading your ssh key to GitLab and you will have to do this once from every computer where you want to access the GitLab repositories from. Go to your personal settings (top right corner) and choose SSH key on the left side of the webpage. Copy your ssh public key to the textbox and click “Add key”.</w:t>
+        <w:t xml:space="preserve">The next step is uploading your </w:t>
+      </w:r>
+      <w:proofErr w:type="spellStart"/>
+      <w:r>
+        <w:rPr>
+          <w:lang w:eastAsia="zh-CN"/>
+        </w:rPr>
+        <w:t>ssh</w:t>
+      </w:r>
+      <w:proofErr w:type="spellEnd"/>
+      <w:r>
+        <w:rPr>
+          <w:lang w:eastAsia="zh-CN"/>
+        </w:rPr>
+        <w:t xml:space="preserve"> key to GitLab and you will have to do this once from every computer where you want to access the GitLab repositories from. Go to your personal settings (top right corner) and choose SSH key on the left side of the webpage. Copy your </w:t>
+      </w:r>
+      <w:proofErr w:type="spellStart"/>
+      <w:r>
+        <w:rPr>
+          <w:lang w:eastAsia="zh-CN"/>
+        </w:rPr>
+        <w:t>ssh</w:t>
+      </w:r>
+      <w:proofErr w:type="spellEnd"/>
+      <w:r>
+        <w:rPr>
+          <w:lang w:eastAsia="zh-CN"/>
+        </w:rPr>
+        <w:t xml:space="preserve"> public key to the textbox and click “Add key”.</w:t>
       </w:r>
     </w:p>
     <w:p>
@@ -2899,10 +2927,26 @@
       <w:bookmarkStart w:id="6" w:name="_Toc39506663"/>
       <w:r>
         <w:lastRenderedPageBreak/>
-        <w:t xml:space="preserve">Use “gitclone” </w:t>
-      </w:r>
-      <w:r>
-        <w:t>and “gitall” scripts</w:t>
+        <w:t>Use “</w:t>
+      </w:r>
+      <w:proofErr w:type="spellStart"/>
+      <w:r>
+        <w:t>gitclone</w:t>
+      </w:r>
+      <w:proofErr w:type="spellEnd"/>
+      <w:r>
+        <w:t xml:space="preserve">” </w:t>
+      </w:r>
+      <w:r>
+        <w:t>and “</w:t>
+      </w:r>
+      <w:proofErr w:type="spellStart"/>
+      <w:r>
+        <w:t>gitall</w:t>
+      </w:r>
+      <w:proofErr w:type="spellEnd"/>
+      <w:r>
+        <w:t>” scripts</w:t>
       </w:r>
       <w:bookmarkEnd w:id="6"/>
     </w:p>
@@ -2912,16 +2956,42 @@
         <w:jc w:val="both"/>
       </w:pPr>
       <w:r>
+        <w:t xml:space="preserve">The following steps need to be done on all machines where you want to access the Gitlab repository from. </w:t>
+      </w:r>
+    </w:p>
+    <w:p>
+      <w:pPr>
+        <w:jc w:val="both"/>
+      </w:pPr>
+    </w:p>
+    <w:p>
+      <w:pPr>
+        <w:jc w:val="both"/>
+      </w:pPr>
+      <w:r>
         <w:t xml:space="preserve">Copy or link the </w:t>
       </w:r>
-      <w:r>
-        <w:t xml:space="preserve">gitclone </w:t>
+      <w:proofErr w:type="spellStart"/>
+      <w:r>
+        <w:t>gitclone</w:t>
+      </w:r>
+      <w:proofErr w:type="spellEnd"/>
+      <w:r>
+        <w:t xml:space="preserve"> </w:t>
       </w:r>
       <w:r>
         <w:t>Perl script</w:t>
       </w:r>
       <w:r>
-        <w:t xml:space="preserve"> from share/Scripts/gitclone or download it from</w:t>
+        <w:t xml:space="preserve"> from share/Scripts/</w:t>
+      </w:r>
+      <w:proofErr w:type="spellStart"/>
+      <w:r>
+        <w:t>gitclone</w:t>
+      </w:r>
+      <w:proofErr w:type="spellEnd"/>
+      <w:r>
+        <w:t xml:space="preserve"> or download it from</w:t>
       </w:r>
     </w:p>
     <w:p>
@@ -2955,8 +3025,21 @@
         <w:t>into your executable path</w:t>
       </w:r>
       <w:r>
-        <w:t xml:space="preserve"> and make it executable with chmod +x gitclone</w:t>
-      </w:r>
+        <w:t xml:space="preserve"> and make it executable with </w:t>
+      </w:r>
+      <w:proofErr w:type="spellStart"/>
+      <w:r>
+        <w:t>chmod</w:t>
+      </w:r>
+      <w:proofErr w:type="spellEnd"/>
+      <w:r>
+        <w:t xml:space="preserve"> +x </w:t>
+      </w:r>
+      <w:proofErr w:type="spellStart"/>
+      <w:r>
+        <w:t>gitclone</w:t>
+      </w:r>
+      <w:proofErr w:type="spellEnd"/>
       <w:r>
         <w:t xml:space="preserve">. </w:t>
       </w:r>
@@ -2983,23 +3066,25 @@
           <w:sz w:val="22"/>
           <w:szCs w:val="22"/>
         </w:rPr>
-        <w:t>$ gitclone SWMF  --depth 1</w:t>
-      </w:r>
+        <w:t xml:space="preserve">$ </w:t>
+      </w:r>
+      <w:proofErr w:type="spellStart"/>
       <w:r>
         <w:rPr>
           <w:rFonts w:ascii="Courier New" w:hAnsi="Courier New" w:cs="Courier New"/>
           <w:sz w:val="22"/>
           <w:szCs w:val="22"/>
         </w:rPr>
-        <w:t xml:space="preserve">      # </w:t>
-      </w:r>
+        <w:t>gitclone</w:t>
+      </w:r>
+      <w:proofErr w:type="spellEnd"/>
       <w:r>
         <w:rPr>
           <w:rFonts w:ascii="Courier New" w:hAnsi="Courier New" w:cs="Courier New"/>
           <w:sz w:val="22"/>
           <w:szCs w:val="22"/>
         </w:rPr>
-        <w:t xml:space="preserve">from </w:t>
+        <w:t xml:space="preserve"> SWMF </w:t>
       </w:r>
       <w:r>
         <w:rPr>
@@ -3007,24 +3092,23 @@
           <w:sz w:val="22"/>
           <w:szCs w:val="22"/>
         </w:rPr>
-        <w:t>gitlab.umich.edu:swmf_software</w:t>
-      </w:r>
-    </w:p>
-    <w:p>
-      <w:pPr>
+        <w:t>-history</w:t>
+      </w:r>
+      <w:r>
         <w:rPr>
           <w:rFonts w:ascii="Courier New" w:hAnsi="Courier New" w:cs="Courier New"/>
           <w:sz w:val="22"/>
           <w:szCs w:val="22"/>
         </w:rPr>
-      </w:pPr>
+        <w:t xml:space="preserve"> </w:t>
+      </w:r>
       <w:r>
         <w:rPr>
           <w:rFonts w:ascii="Courier New" w:hAnsi="Courier New" w:cs="Courier New"/>
           <w:sz w:val="22"/>
           <w:szCs w:val="22"/>
         </w:rPr>
-        <w:t>$ gitclone LATEX Papers/BIBTEX</w:t>
+        <w:t xml:space="preserve">       </w:t>
       </w:r>
       <w:r>
         <w:rPr>
@@ -3032,7 +3116,7 @@
           <w:sz w:val="22"/>
           <w:szCs w:val="22"/>
         </w:rPr>
-        <w:t xml:space="preserve">  # </w:t>
+        <w:t xml:space="preserve"># </w:t>
       </w:r>
       <w:r>
         <w:rPr>
@@ -3042,14 +3126,16 @@
         </w:rPr>
         <w:t xml:space="preserve">from </w:t>
       </w:r>
+      <w:proofErr w:type="spellStart"/>
       <w:r>
         <w:rPr>
           <w:rFonts w:ascii="Courier New" w:hAnsi="Courier New" w:cs="Courier New"/>
           <w:sz w:val="22"/>
           <w:szCs w:val="22"/>
         </w:rPr>
-        <w:t>gitlab.umich.edu:csem_software</w:t>
-      </w:r>
+        <w:t>gitlab.umich.edu:swmf_software</w:t>
+      </w:r>
+      <w:proofErr w:type="spellEnd"/>
     </w:p>
     <w:p>
       <w:pPr>
@@ -3065,23 +3151,25 @@
           <w:sz w:val="22"/>
           <w:szCs w:val="22"/>
         </w:rPr>
-        <w:t xml:space="preserve">$ gitclone GITM2 </w:t>
-      </w:r>
+        <w:t xml:space="preserve">$ </w:t>
+      </w:r>
+      <w:proofErr w:type="spellStart"/>
       <w:r>
         <w:rPr>
           <w:rFonts w:ascii="Courier New" w:hAnsi="Courier New" w:cs="Courier New"/>
           <w:sz w:val="22"/>
           <w:szCs w:val="22"/>
         </w:rPr>
-        <w:t>UA</w:t>
-      </w:r>
+        <w:t>gitclone</w:t>
+      </w:r>
+      <w:proofErr w:type="spellEnd"/>
       <w:r>
         <w:rPr>
           <w:rFonts w:ascii="Courier New" w:hAnsi="Courier New" w:cs="Courier New"/>
           <w:sz w:val="22"/>
           <w:szCs w:val="22"/>
         </w:rPr>
-        <w:t xml:space="preserve">/GITM2  </w:t>
+        <w:t xml:space="preserve"> LATEX Papers/BIBTEX</w:t>
       </w:r>
       <w:r>
         <w:rPr>
@@ -3089,7 +3177,7 @@
           <w:sz w:val="22"/>
           <w:szCs w:val="22"/>
         </w:rPr>
-        <w:t xml:space="preserve"> </w:t>
+        <w:t xml:space="preserve">  # </w:t>
       </w:r>
       <w:r>
         <w:rPr>
@@ -3097,48 +3185,52 @@
           <w:sz w:val="22"/>
           <w:szCs w:val="22"/>
         </w:rPr>
-        <w:t xml:space="preserve">    # </w:t>
-      </w:r>
+        <w:t xml:space="preserve">from </w:t>
+      </w:r>
+      <w:proofErr w:type="spellStart"/>
       <w:r>
         <w:rPr>
           <w:rFonts w:ascii="Courier New" w:hAnsi="Courier New" w:cs="Courier New"/>
           <w:sz w:val="22"/>
           <w:szCs w:val="22"/>
         </w:rPr>
-        <w:t xml:space="preserve">from </w:t>
-      </w:r>
-      <w:r>
+        <w:t>gitlab.umich.edu:csem_software</w:t>
+      </w:r>
+      <w:proofErr w:type="spellEnd"/>
+    </w:p>
+    <w:p>
+      <w:pPr>
         <w:rPr>
           <w:rFonts w:ascii="Courier New" w:hAnsi="Courier New" w:cs="Courier New"/>
           <w:sz w:val="22"/>
           <w:szCs w:val="22"/>
         </w:rPr>
-        <w:t>gitlab.umich.edu:swmf_software</w:t>
-      </w:r>
-    </w:p>
-    <w:p>
-      <w:pPr>
+      </w:pPr>
+      <w:r>
         <w:rPr>
           <w:rFonts w:ascii="Courier New" w:hAnsi="Courier New" w:cs="Courier New"/>
           <w:sz w:val="22"/>
           <w:szCs w:val="22"/>
         </w:rPr>
-      </w:pPr>
+        <w:t xml:space="preserve">$ </w:t>
+      </w:r>
+      <w:proofErr w:type="spellStart"/>
       <w:r>
         <w:rPr>
           <w:rFonts w:ascii="Courier New" w:hAnsi="Courier New" w:cs="Courier New"/>
           <w:sz w:val="22"/>
           <w:szCs w:val="22"/>
         </w:rPr>
-        <w:t xml:space="preserve">$ gitclone GITM                 </w:t>
-      </w:r>
+        <w:t>gitclone</w:t>
+      </w:r>
+      <w:proofErr w:type="spellEnd"/>
       <w:r>
         <w:rPr>
           <w:rFonts w:ascii="Courier New" w:hAnsi="Courier New" w:cs="Courier New"/>
           <w:sz w:val="22"/>
           <w:szCs w:val="22"/>
         </w:rPr>
-        <w:t xml:space="preserve"># </w:t>
+        <w:t xml:space="preserve"> GITM2 </w:t>
       </w:r>
       <w:r>
         <w:rPr>
@@ -3146,7 +3238,7 @@
           <w:sz w:val="22"/>
           <w:szCs w:val="22"/>
         </w:rPr>
-        <w:t xml:space="preserve">from </w:t>
+        <w:t>UA</w:t>
       </w:r>
       <w:r>
         <w:rPr>
@@ -3154,110 +3246,43 @@
           <w:sz w:val="22"/>
           <w:szCs w:val="22"/>
         </w:rPr>
-        <w:t>github.com/aaronjridley</w:t>
-      </w:r>
-    </w:p>
-    <w:p>
-      <w:pPr>
-        <w:jc w:val="both"/>
-        <w:rPr>
-          <w:sz w:val="22"/>
-          <w:szCs w:val="22"/>
-        </w:rPr>
-      </w:pPr>
-    </w:p>
-    <w:p>
-      <w:pPr>
-        <w:jc w:val="both"/>
-      </w:pPr>
-      <w:r>
-        <w:t xml:space="preserve">See the help message (gitclone -h) for complete description. </w:t>
-      </w:r>
-    </w:p>
-    <w:p/>
-    <w:p>
-      <w:pPr>
-        <w:jc w:val="both"/>
-      </w:pPr>
-      <w:r>
-        <w:t xml:space="preserve">Copy or link the gitall script from </w:t>
-      </w:r>
-      <w:r>
-        <w:t xml:space="preserve">the cloned </w:t>
-      </w:r>
-      <w:r>
-        <w:t>share/Scripts/gitall into your</w:t>
-      </w:r>
-      <w:r>
-        <w:t xml:space="preserve"> executable </w:t>
-      </w:r>
-      <w:r>
-        <w:t xml:space="preserve"> path to handle multiple Git repositories</w:t>
-      </w:r>
-      <w:r>
-        <w:t xml:space="preserve"> in subdirectories</w:t>
-      </w:r>
-      <w:r>
-        <w:t>. Examples of use</w:t>
-      </w:r>
-    </w:p>
-    <w:p/>
-    <w:p>
-      <w:pPr>
+        <w:t xml:space="preserve">/GITM2  </w:t>
+      </w:r>
+      <w:r>
         <w:rPr>
           <w:rFonts w:ascii="Courier New" w:hAnsi="Courier New" w:cs="Courier New"/>
           <w:sz w:val="22"/>
           <w:szCs w:val="22"/>
         </w:rPr>
-      </w:pPr>
+        <w:t xml:space="preserve"> </w:t>
+      </w:r>
       <w:r>
         <w:rPr>
           <w:rFonts w:ascii="Courier New" w:hAnsi="Courier New" w:cs="Courier New"/>
           <w:sz w:val="22"/>
           <w:szCs w:val="22"/>
         </w:rPr>
-        <w:t>$ gitall -v status</w:t>
-      </w:r>
-    </w:p>
-    <w:p>
-      <w:pPr>
+        <w:t xml:space="preserve">    # </w:t>
+      </w:r>
+      <w:r>
         <w:rPr>
           <w:rFonts w:ascii="Courier New" w:hAnsi="Courier New" w:cs="Courier New"/>
           <w:sz w:val="22"/>
           <w:szCs w:val="22"/>
         </w:rPr>
-      </w:pPr>
+        <w:t xml:space="preserve">from </w:t>
+      </w:r>
+      <w:proofErr w:type="spellStart"/>
       <w:r>
         <w:rPr>
           <w:rFonts w:ascii="Courier New" w:hAnsi="Courier New" w:cs="Courier New"/>
           <w:sz w:val="22"/>
           <w:szCs w:val="22"/>
         </w:rPr>
-        <w:t>$ gitall pull</w:t>
-      </w:r>
-    </w:p>
-    <w:p/>
-    <w:p>
-      <w:r>
-        <w:t xml:space="preserve">See the help message (gitall -h) for complete description. </w:t>
-      </w:r>
-    </w:p>
-    <w:p/>
-    <w:p>
-      <w:pPr>
-        <w:jc w:val="both"/>
-      </w:pPr>
-      <w:r>
-        <w:t xml:space="preserve">The UM Gitlab access may be blocked by the university’s firewall if there are many access attempts from the same IP address in rapid succession. If this happens, set the </w:t>
-      </w:r>
-      <w:r>
-        <w:t>GITLABSLEEP</w:t>
-      </w:r>
-      <w:r>
-        <w:t xml:space="preserve"> environment variable to the number of seconds between successive accesses. For example, use</w:t>
-      </w:r>
-    </w:p>
-    <w:p/>
+        <w:t>gitlab.umich.edu:swmf_software</w:t>
+      </w:r>
+      <w:proofErr w:type="spellEnd"/>
+    </w:p>
     <w:p>
       <w:pPr>
         <w:rPr>
@@ -3272,40 +3297,100 @@
           <w:sz w:val="22"/>
           <w:szCs w:val="22"/>
         </w:rPr>
-        <w:t>$ setenv GITLABSLEEP 5</w:t>
-      </w:r>
+        <w:t xml:space="preserve">$ </w:t>
+      </w:r>
+      <w:proofErr w:type="spellStart"/>
       <w:r>
         <w:rPr>
           <w:rFonts w:ascii="Courier New" w:hAnsi="Courier New" w:cs="Courier New"/>
           <w:sz w:val="22"/>
           <w:szCs w:val="22"/>
         </w:rPr>
-        <w:t xml:space="preserve">  </w:t>
-      </w:r>
+        <w:t>gitclone</w:t>
+      </w:r>
+      <w:proofErr w:type="spellEnd"/>
       <w:r>
         <w:rPr>
           <w:rFonts w:ascii="Courier New" w:hAnsi="Courier New" w:cs="Courier New"/>
           <w:sz w:val="22"/>
           <w:szCs w:val="22"/>
         </w:rPr>
-        <w:t xml:space="preserve"># csh, tcsh </w:t>
-      </w:r>
-    </w:p>
-    <w:p>
-      <w:pPr>
+        <w:t xml:space="preserve"> GITM </w:t>
+      </w:r>
+      <w:r>
         <w:rPr>
           <w:rFonts w:ascii="Courier New" w:hAnsi="Courier New" w:cs="Courier New"/>
           <w:sz w:val="22"/>
           <w:szCs w:val="22"/>
         </w:rPr>
-      </w:pPr>
+        <w:t xml:space="preserve">        </w:t>
+      </w:r>
       <w:r>
         <w:rPr>
           <w:rFonts w:ascii="Courier New" w:hAnsi="Courier New" w:cs="Courier New"/>
           <w:sz w:val="22"/>
           <w:szCs w:val="22"/>
         </w:rPr>
-        <w:t>$ export GITLABSLEEP=5  # bash, ksh, zsh</w:t>
+        <w:t xml:space="preserve">        </w:t>
+      </w:r>
+      <w:r>
+        <w:rPr>
+          <w:rFonts w:ascii="Courier New" w:hAnsi="Courier New" w:cs="Courier New"/>
+          <w:sz w:val="22"/>
+          <w:szCs w:val="22"/>
+        </w:rPr>
+        <w:t xml:space="preserve"># </w:t>
+      </w:r>
+      <w:r>
+        <w:rPr>
+          <w:rFonts w:ascii="Courier New" w:hAnsi="Courier New" w:cs="Courier New"/>
+          <w:sz w:val="22"/>
+          <w:szCs w:val="22"/>
+        </w:rPr>
+        <w:t xml:space="preserve">from </w:t>
+      </w:r>
+      <w:r>
+        <w:rPr>
+          <w:rFonts w:ascii="Courier New" w:hAnsi="Courier New" w:cs="Courier New"/>
+          <w:sz w:val="22"/>
+          <w:szCs w:val="22"/>
+        </w:rPr>
+        <w:t>github.com/</w:t>
+      </w:r>
+      <w:proofErr w:type="spellStart"/>
+      <w:r>
+        <w:rPr>
+          <w:rFonts w:ascii="Courier New" w:hAnsi="Courier New" w:cs="Courier New"/>
+          <w:sz w:val="22"/>
+          <w:szCs w:val="22"/>
+        </w:rPr>
+        <w:t>aaronjridley</w:t>
+      </w:r>
+      <w:proofErr w:type="spellEnd"/>
+    </w:p>
+    <w:p>
+      <w:pPr>
+        <w:jc w:val="both"/>
+        <w:rPr>
+          <w:sz w:val="22"/>
+          <w:szCs w:val="22"/>
+        </w:rPr>
+      </w:pPr>
+    </w:p>
+    <w:p>
+      <w:pPr>
+        <w:jc w:val="both"/>
+      </w:pPr>
+      <w:r>
+        <w:t>See the help message (</w:t>
+      </w:r>
+      <w:proofErr w:type="spellStart"/>
+      <w:r>
+        <w:t>gitclone</w:t>
+      </w:r>
+      <w:proofErr w:type="spellEnd"/>
+      <w:r>
+        <w:t xml:space="preserve"> -h) for complete description. </w:t>
       </w:r>
     </w:p>
     <w:p/>
@@ -3314,13 +3399,386 @@
         <w:jc w:val="both"/>
       </w:pPr>
       <w:r>
-        <w:t>in the appropriate shell initialization script (.cshrc, .bashrc, …). You need to wait a minute or two before the firewall</w:t>
+        <w:t xml:space="preserve">Copy or link the </w:t>
+      </w:r>
+      <w:proofErr w:type="spellStart"/>
+      <w:r>
+        <w:t>gitall</w:t>
+      </w:r>
+      <w:proofErr w:type="spellEnd"/>
+      <w:r>
+        <w:t xml:space="preserve"> script from </w:t>
+      </w:r>
+      <w:r>
+        <w:t xml:space="preserve">the cloned </w:t>
+      </w:r>
+      <w:r>
+        <w:t>share/Scripts/</w:t>
+      </w:r>
+      <w:proofErr w:type="spellStart"/>
+      <w:r>
+        <w:t>gitall</w:t>
+      </w:r>
+      <w:proofErr w:type="spellEnd"/>
+      <w:r>
+        <w:t xml:space="preserve"> into your</w:t>
+      </w:r>
+      <w:r>
+        <w:t xml:space="preserve"> executable </w:t>
+      </w:r>
+      <w:r>
+        <w:t xml:space="preserve"> path to handle multiple Git repositories</w:t>
+      </w:r>
+      <w:r>
+        <w:t xml:space="preserve"> in subdirectories</w:t>
+      </w:r>
+      <w:r>
+        <w:t>. Examples of use</w:t>
+      </w:r>
+    </w:p>
+    <w:p/>
+    <w:p>
+      <w:pPr>
+        <w:rPr>
+          <w:rFonts w:ascii="Courier New" w:hAnsi="Courier New" w:cs="Courier New"/>
+          <w:sz w:val="22"/>
+          <w:szCs w:val="22"/>
+        </w:rPr>
+      </w:pPr>
+      <w:r>
+        <w:rPr>
+          <w:rFonts w:ascii="Courier New" w:hAnsi="Courier New" w:cs="Courier New"/>
+          <w:sz w:val="22"/>
+          <w:szCs w:val="22"/>
+        </w:rPr>
+        <w:t xml:space="preserve">$ </w:t>
+      </w:r>
+      <w:proofErr w:type="spellStart"/>
+      <w:r>
+        <w:rPr>
+          <w:rFonts w:ascii="Courier New" w:hAnsi="Courier New" w:cs="Courier New"/>
+          <w:sz w:val="22"/>
+          <w:szCs w:val="22"/>
+        </w:rPr>
+        <w:t>gitall</w:t>
+      </w:r>
+      <w:proofErr w:type="spellEnd"/>
+      <w:r>
+        <w:rPr>
+          <w:rFonts w:ascii="Courier New" w:hAnsi="Courier New" w:cs="Courier New"/>
+          <w:sz w:val="22"/>
+          <w:szCs w:val="22"/>
+        </w:rPr>
+        <w:t xml:space="preserve"> -v status</w:t>
+      </w:r>
+    </w:p>
+    <w:p>
+      <w:pPr>
+        <w:rPr>
+          <w:rFonts w:ascii="Courier New" w:hAnsi="Courier New" w:cs="Courier New"/>
+          <w:sz w:val="22"/>
+          <w:szCs w:val="22"/>
+        </w:rPr>
+      </w:pPr>
+      <w:r>
+        <w:rPr>
+          <w:rFonts w:ascii="Courier New" w:hAnsi="Courier New" w:cs="Courier New"/>
+          <w:sz w:val="22"/>
+          <w:szCs w:val="22"/>
+        </w:rPr>
+        <w:t xml:space="preserve">$ </w:t>
+      </w:r>
+      <w:proofErr w:type="spellStart"/>
+      <w:r>
+        <w:rPr>
+          <w:rFonts w:ascii="Courier New" w:hAnsi="Courier New" w:cs="Courier New"/>
+          <w:sz w:val="22"/>
+          <w:szCs w:val="22"/>
+        </w:rPr>
+        <w:t>gitall</w:t>
+      </w:r>
+      <w:proofErr w:type="spellEnd"/>
+      <w:r>
+        <w:rPr>
+          <w:rFonts w:ascii="Courier New" w:hAnsi="Courier New" w:cs="Courier New"/>
+          <w:sz w:val="22"/>
+          <w:szCs w:val="22"/>
+        </w:rPr>
+        <w:t xml:space="preserve"> pull</w:t>
+      </w:r>
+    </w:p>
+    <w:p/>
+    <w:p>
+      <w:r>
+        <w:t>See the help message (</w:t>
+      </w:r>
+      <w:proofErr w:type="spellStart"/>
+      <w:r>
+        <w:t>gitall</w:t>
+      </w:r>
+      <w:proofErr w:type="spellEnd"/>
+      <w:r>
+        <w:t xml:space="preserve"> -h) for complete description. </w:t>
+      </w:r>
+    </w:p>
+    <w:p/>
+    <w:p>
+      <w:pPr>
+        <w:jc w:val="both"/>
+      </w:pPr>
+      <w:r>
+        <w:t xml:space="preserve">Apply the following setting to make sure that you don’t store </w:t>
+      </w:r>
+      <w:r>
+        <w:t>outdated and potentially excessive (in terms of disk usage)</w:t>
+      </w:r>
+      <w:r>
+        <w:t xml:space="preserve"> Git history in the .git directory of the local repository:</w:t>
+      </w:r>
+    </w:p>
+    <w:p>
+      <w:pPr>
+        <w:jc w:val="both"/>
+      </w:pPr>
+    </w:p>
+    <w:p>
+      <w:pPr>
+        <w:jc w:val="both"/>
+      </w:pPr>
+      <w:r>
+        <w:t xml:space="preserve">$ </w:t>
+      </w:r>
+      <w:bookmarkStart w:id="7" w:name="_GoBack"/>
+      <w:r>
+        <w:t xml:space="preserve">git config --global </w:t>
+      </w:r>
+      <w:proofErr w:type="spellStart"/>
+      <w:r>
+        <w:t>pull.rebase</w:t>
+      </w:r>
+      <w:proofErr w:type="spellEnd"/>
+      <w:r>
+        <w:t xml:space="preserve"> true</w:t>
+      </w:r>
+      <w:bookmarkEnd w:id="7"/>
+    </w:p>
+    <w:p>
+      <w:pPr>
+        <w:jc w:val="both"/>
+      </w:pPr>
+    </w:p>
+    <w:p>
+      <w:r>
+        <w:t xml:space="preserve">This </w:t>
+      </w:r>
+      <w:r>
+        <w:t>configuration setting</w:t>
+      </w:r>
+      <w:r>
+        <w:t xml:space="preserve"> will also be executed by the </w:t>
+      </w:r>
+      <w:proofErr w:type="spellStart"/>
+      <w:r>
+        <w:t>gitclone</w:t>
+      </w:r>
+      <w:proofErr w:type="spellEnd"/>
+      <w:r>
+        <w:t xml:space="preserve"> and </w:t>
+      </w:r>
+      <w:proofErr w:type="spellStart"/>
+      <w:r>
+        <w:t>gitall</w:t>
+      </w:r>
+      <w:proofErr w:type="spellEnd"/>
+      <w:r>
+        <w:t xml:space="preserve"> scripts.</w:t>
+      </w:r>
+    </w:p>
+    <w:p/>
+    <w:p>
+      <w:pPr>
+        <w:jc w:val="both"/>
+      </w:pPr>
+      <w:r>
+        <w:t xml:space="preserve">The UM Gitlab access may be blocked by the university’s firewall if there are many access attempts from the same IP address in rapid succession. If this happens, set the </w:t>
+      </w:r>
+      <w:r>
+        <w:t>GITLABSLEEP</w:t>
+      </w:r>
+      <w:r>
+        <w:t xml:space="preserve"> environment variable to the number of seconds between successive accesses. For example, use</w:t>
+      </w:r>
+    </w:p>
+    <w:p/>
+    <w:p>
+      <w:pPr>
+        <w:rPr>
+          <w:rFonts w:ascii="Courier New" w:hAnsi="Courier New" w:cs="Courier New"/>
+          <w:sz w:val="22"/>
+          <w:szCs w:val="22"/>
+        </w:rPr>
+      </w:pPr>
+      <w:r>
+        <w:rPr>
+          <w:rFonts w:ascii="Courier New" w:hAnsi="Courier New" w:cs="Courier New"/>
+          <w:sz w:val="22"/>
+          <w:szCs w:val="22"/>
+        </w:rPr>
+        <w:t xml:space="preserve">$ </w:t>
+      </w:r>
+      <w:proofErr w:type="spellStart"/>
+      <w:r>
+        <w:rPr>
+          <w:rFonts w:ascii="Courier New" w:hAnsi="Courier New" w:cs="Courier New"/>
+          <w:sz w:val="22"/>
+          <w:szCs w:val="22"/>
+        </w:rPr>
+        <w:t>setenv</w:t>
+      </w:r>
+      <w:proofErr w:type="spellEnd"/>
+      <w:r>
+        <w:rPr>
+          <w:rFonts w:ascii="Courier New" w:hAnsi="Courier New" w:cs="Courier New"/>
+          <w:sz w:val="22"/>
+          <w:szCs w:val="22"/>
+        </w:rPr>
+        <w:t xml:space="preserve"> GITLABSLEEP 5</w:t>
+      </w:r>
+      <w:r>
+        <w:rPr>
+          <w:rFonts w:ascii="Courier New" w:hAnsi="Courier New" w:cs="Courier New"/>
+          <w:sz w:val="22"/>
+          <w:szCs w:val="22"/>
+        </w:rPr>
+        <w:t xml:space="preserve">  </w:t>
+      </w:r>
+      <w:r>
+        <w:rPr>
+          <w:rFonts w:ascii="Courier New" w:hAnsi="Courier New" w:cs="Courier New"/>
+          <w:sz w:val="22"/>
+          <w:szCs w:val="22"/>
+        </w:rPr>
+        <w:t xml:space="preserve"># </w:t>
+      </w:r>
+      <w:proofErr w:type="spellStart"/>
+      <w:r>
+        <w:rPr>
+          <w:rFonts w:ascii="Courier New" w:hAnsi="Courier New" w:cs="Courier New"/>
+          <w:sz w:val="22"/>
+          <w:szCs w:val="22"/>
+        </w:rPr>
+        <w:t>csh</w:t>
+      </w:r>
+      <w:proofErr w:type="spellEnd"/>
+      <w:r>
+        <w:rPr>
+          <w:rFonts w:ascii="Courier New" w:hAnsi="Courier New" w:cs="Courier New"/>
+          <w:sz w:val="22"/>
+          <w:szCs w:val="22"/>
+        </w:rPr>
+        <w:t xml:space="preserve">, </w:t>
+      </w:r>
+      <w:proofErr w:type="spellStart"/>
+      <w:r>
+        <w:rPr>
+          <w:rFonts w:ascii="Courier New" w:hAnsi="Courier New" w:cs="Courier New"/>
+          <w:sz w:val="22"/>
+          <w:szCs w:val="22"/>
+        </w:rPr>
+        <w:t>tcsh</w:t>
+      </w:r>
+      <w:proofErr w:type="spellEnd"/>
+      <w:r>
+        <w:rPr>
+          <w:rFonts w:ascii="Courier New" w:hAnsi="Courier New" w:cs="Courier New"/>
+          <w:sz w:val="22"/>
+          <w:szCs w:val="22"/>
+        </w:rPr>
+        <w:t xml:space="preserve"> </w:t>
+      </w:r>
+    </w:p>
+    <w:p>
+      <w:pPr>
+        <w:rPr>
+          <w:rFonts w:ascii="Courier New" w:hAnsi="Courier New" w:cs="Courier New"/>
+          <w:sz w:val="22"/>
+          <w:szCs w:val="22"/>
+        </w:rPr>
+      </w:pPr>
+      <w:r>
+        <w:rPr>
+          <w:rFonts w:ascii="Courier New" w:hAnsi="Courier New" w:cs="Courier New"/>
+          <w:sz w:val="22"/>
+          <w:szCs w:val="22"/>
+        </w:rPr>
+        <w:t xml:space="preserve">$ export GITLABSLEEP=5  # bash, </w:t>
+      </w:r>
+      <w:proofErr w:type="spellStart"/>
+      <w:r>
+        <w:rPr>
+          <w:rFonts w:ascii="Courier New" w:hAnsi="Courier New" w:cs="Courier New"/>
+          <w:sz w:val="22"/>
+          <w:szCs w:val="22"/>
+        </w:rPr>
+        <w:t>ksh</w:t>
+      </w:r>
+      <w:proofErr w:type="spellEnd"/>
+      <w:r>
+        <w:rPr>
+          <w:rFonts w:ascii="Courier New" w:hAnsi="Courier New" w:cs="Courier New"/>
+          <w:sz w:val="22"/>
+          <w:szCs w:val="22"/>
+        </w:rPr>
+        <w:t xml:space="preserve">, </w:t>
+      </w:r>
+      <w:proofErr w:type="spellStart"/>
+      <w:r>
+        <w:rPr>
+          <w:rFonts w:ascii="Courier New" w:hAnsi="Courier New" w:cs="Courier New"/>
+          <w:sz w:val="22"/>
+          <w:szCs w:val="22"/>
+        </w:rPr>
+        <w:t>zsh</w:t>
+      </w:r>
+      <w:proofErr w:type="spellEnd"/>
+    </w:p>
+    <w:p/>
+    <w:p>
+      <w:pPr>
+        <w:jc w:val="both"/>
+      </w:pPr>
+      <w:r>
+        <w:t>in the appropriate shell initialization script (.</w:t>
+      </w:r>
+      <w:proofErr w:type="spellStart"/>
+      <w:r>
+        <w:t>cshrc</w:t>
+      </w:r>
+      <w:proofErr w:type="spellEnd"/>
+      <w:r>
+        <w:t>, .</w:t>
+      </w:r>
+      <w:proofErr w:type="spellStart"/>
+      <w:r>
+        <w:t>bashrc</w:t>
+      </w:r>
+      <w:proofErr w:type="spellEnd"/>
+      <w:r>
+        <w:t>, …). You need to wait a minute or two before the firewall</w:t>
       </w:r>
       <w:r>
         <w:t xml:space="preserve"> resets after the blocking and</w:t>
       </w:r>
       <w:r>
-        <w:t xml:space="preserve"> you can start using gitall with the </w:t>
+        <w:t xml:space="preserve"> you can start using </w:t>
+      </w:r>
+      <w:proofErr w:type="spellStart"/>
+      <w:r>
+        <w:t>gitall</w:t>
+      </w:r>
+      <w:proofErr w:type="spellEnd"/>
+      <w:r>
+        <w:t xml:space="preserve"> with the </w:t>
       </w:r>
       <w:r>
         <w:t>properly set GITLABSLEEP environment variable.</w:t>
@@ -3331,11 +3789,17 @@
       <w:pPr>
         <w:pStyle w:val="Heading2"/>
       </w:pPr>
-      <w:bookmarkStart w:id="7" w:name="_Toc39506664"/>
-      <w:r>
+      <w:bookmarkStart w:id="8" w:name="_Toc39506664"/>
+      <w:r>
+        <w:lastRenderedPageBreak/>
         <w:t>Add your email address to the notification list</w:t>
       </w:r>
-      <w:bookmarkEnd w:id="7"/>
+      <w:bookmarkEnd w:id="8"/>
+    </w:p>
+    <w:p>
+      <w:pPr>
+        <w:jc w:val="both"/>
+      </w:pPr>
     </w:p>
     <w:p>
       <w:pPr>
@@ -3378,7 +3842,6 @@
         <w:rPr>
           <w:noProof/>
         </w:rPr>
-        <w:lastRenderedPageBreak/>
         <w:drawing>
           <wp:anchor distT="0" distB="0" distL="114300" distR="114300" simplePos="0" relativeHeight="251661312" behindDoc="0" locked="0" layoutInCell="1" allowOverlap="1" wp14:anchorId="1E099467" wp14:editId="708EE2EB">
             <wp:simplePos x="0" y="0"/>
@@ -3623,11 +4086,19 @@
       <w:pPr>
         <w:pStyle w:val="Heading2"/>
       </w:pPr>
-      <w:bookmarkStart w:id="8" w:name="_Toc39506665"/>
-      <w:r>
-        <w:t>Switch the current remote from herot to GitLab</w:t>
-      </w:r>
-      <w:bookmarkEnd w:id="8"/>
+      <w:bookmarkStart w:id="9" w:name="_Toc39506665"/>
+      <w:r>
+        <w:t xml:space="preserve">Switch the current remote from </w:t>
+      </w:r>
+      <w:proofErr w:type="spellStart"/>
+      <w:r>
+        <w:t>herot</w:t>
+      </w:r>
+      <w:proofErr w:type="spellEnd"/>
+      <w:r>
+        <w:t xml:space="preserve"> to GitLab</w:t>
+      </w:r>
+      <w:bookmarkEnd w:id="9"/>
     </w:p>
     <w:p/>
     <w:p>
@@ -3720,19 +4191,19 @@
           <w:szCs w:val="20"/>
           <w:lang w:eastAsia="zh-CN"/>
         </w:rPr>
-        <w:t>$ gitall -r</w:t>
-      </w:r>
-    </w:p>
-    <w:p>
-      <w:pPr>
-        <w:jc w:val="both"/>
+        <w:t xml:space="preserve">$ </w:t>
+      </w:r>
+      <w:proofErr w:type="spellStart"/>
+      <w:r>
         <w:rPr>
           <w:rFonts w:ascii="Menlo" w:hAnsi="Menlo" w:cs="Menlo"/>
           <w:sz w:val="20"/>
           <w:szCs w:val="20"/>
           <w:lang w:eastAsia="zh-CN"/>
         </w:rPr>
-      </w:pPr>
+        <w:t>gitall</w:t>
+      </w:r>
+      <w:proofErr w:type="spellEnd"/>
       <w:r>
         <w:rPr>
           <w:rFonts w:ascii="Menlo" w:hAnsi="Menlo" w:cs="Menlo"/>
@@ -3740,7 +4211,7 @@
           <w:szCs w:val="20"/>
           <w:lang w:eastAsia="zh-CN"/>
         </w:rPr>
-        <w:t>Git repo=herot:/GIT/FRAMEWORK/BATL  original 2020-03-07 c7654e1</w:t>
+        <w:t xml:space="preserve"> -r</w:t>
       </w:r>
     </w:p>
     <w:p>
@@ -3753,11 +4224,7 @@
           <w:lang w:eastAsia="zh-CN"/>
         </w:rPr>
       </w:pPr>
-    </w:p>
-    <w:p>
-      <w:pPr>
-        <w:jc w:val="both"/>
-      </w:pPr>
+      <w:proofErr w:type="spellStart"/>
       <w:r>
         <w:rPr>
           <w:rFonts w:ascii="Menlo" w:hAnsi="Menlo" w:cs="Menlo"/>
@@ -3765,39 +4232,29 @@
           <w:szCs w:val="20"/>
           <w:lang w:eastAsia="zh-CN"/>
         </w:rPr>
-        <w:t>w</w:t>
-      </w:r>
-      <w:r>
-        <w:t xml:space="preserve">hich shows that the remote is herot. To change it </w:t>
-      </w:r>
-      <w:r>
-        <w:t xml:space="preserve">to GitLab </w:t>
-      </w:r>
-      <w:r>
-        <w:t>use</w:t>
-      </w:r>
-    </w:p>
-    <w:p>
-      <w:pPr>
-        <w:jc w:val="both"/>
+        <w:t>Git</w:t>
+      </w:r>
+      <w:proofErr w:type="spellEnd"/>
+      <w:r>
         <w:rPr>
           <w:rFonts w:ascii="Menlo" w:hAnsi="Menlo" w:cs="Menlo"/>
           <w:sz w:val="20"/>
           <w:szCs w:val="20"/>
           <w:lang w:eastAsia="zh-CN"/>
         </w:rPr>
-      </w:pPr>
-    </w:p>
-    <w:p>
-      <w:pPr>
-        <w:jc w:val="both"/>
+        <w:t xml:space="preserve"> repo=</w:t>
+      </w:r>
+      <w:proofErr w:type="spellStart"/>
+      <w:r>
         <w:rPr>
           <w:rFonts w:ascii="Menlo" w:hAnsi="Menlo" w:cs="Menlo"/>
           <w:sz w:val="20"/>
           <w:szCs w:val="20"/>
           <w:lang w:eastAsia="zh-CN"/>
         </w:rPr>
-      </w:pPr>
+        <w:t>herot</w:t>
+      </w:r>
+      <w:proofErr w:type="spellEnd"/>
       <w:r>
         <w:rPr>
           <w:rFonts w:ascii="Menlo" w:hAnsi="Menlo" w:cs="Menlo"/>
@@ -3805,7 +4262,7 @@
           <w:szCs w:val="20"/>
           <w:lang w:eastAsia="zh-CN"/>
         </w:rPr>
-        <w:t>$ gitall -remote</w:t>
+        <w:t>:/GIT/FRAMEWORK/BATL  original 2020-03-07 c7654e1</w:t>
       </w:r>
     </w:p>
     <w:p>
@@ -3818,6 +4275,11 @@
           <w:lang w:eastAsia="zh-CN"/>
         </w:rPr>
       </w:pPr>
+    </w:p>
+    <w:p>
+      <w:pPr>
+        <w:jc w:val="both"/>
+      </w:pPr>
       <w:r>
         <w:rPr>
           <w:rFonts w:ascii="Menlo" w:hAnsi="Menlo" w:cs="Menlo"/>
@@ -3825,17 +4287,36 @@
           <w:szCs w:val="20"/>
           <w:lang w:eastAsia="zh-CN"/>
         </w:rPr>
-        <w:t xml:space="preserve">$ </w:t>
-      </w:r>
-      <w:r>
+        <w:t>w</w:t>
+      </w:r>
+      <w:r>
+        <w:t xml:space="preserve">hich shows that the remote is </w:t>
+      </w:r>
+      <w:proofErr w:type="spellStart"/>
+      <w:r>
+        <w:t>herot</w:t>
+      </w:r>
+      <w:proofErr w:type="spellEnd"/>
+      <w:r>
+        <w:t xml:space="preserve">. To change it </w:t>
+      </w:r>
+      <w:r>
+        <w:t xml:space="preserve">to GitLab </w:t>
+      </w:r>
+      <w:r>
+        <w:t>use</w:t>
+      </w:r>
+    </w:p>
+    <w:p>
+      <w:pPr>
+        <w:jc w:val="both"/>
         <w:rPr>
           <w:rFonts w:ascii="Menlo" w:hAnsi="Menlo" w:cs="Menlo"/>
           <w:sz w:val="20"/>
           <w:szCs w:val="20"/>
           <w:lang w:eastAsia="zh-CN"/>
         </w:rPr>
-        <w:t>gitall -r</w:t>
-      </w:r>
+      </w:pPr>
     </w:p>
     <w:p>
       <w:pPr>
@@ -3854,38 +4335,28 @@
           <w:szCs w:val="20"/>
           <w:lang w:eastAsia="zh-CN"/>
         </w:rPr>
-        <w:t>Git repo=git@gitlab.umich.edu:swmf_software/BATL original 2020-03-09 bcce218</w:t>
-      </w:r>
-    </w:p>
-    <w:p>
-      <w:pPr>
-        <w:jc w:val="both"/>
+        <w:t xml:space="preserve">$ </w:t>
+      </w:r>
+      <w:proofErr w:type="spellStart"/>
+      <w:r>
         <w:rPr>
           <w:rFonts w:ascii="Menlo" w:hAnsi="Menlo" w:cs="Menlo"/>
           <w:sz w:val="20"/>
           <w:szCs w:val="20"/>
           <w:lang w:eastAsia="zh-CN"/>
         </w:rPr>
-      </w:pPr>
-    </w:p>
-    <w:p>
-      <w:pPr>
-        <w:jc w:val="both"/>
-      </w:pPr>
-      <w:r>
-        <w:t>After this you may update and commit changes:</w:t>
-      </w:r>
-    </w:p>
-    <w:p>
-      <w:pPr>
-        <w:jc w:val="both"/>
+        <w:t>gitall</w:t>
+      </w:r>
+      <w:proofErr w:type="spellEnd"/>
+      <w:r>
         <w:rPr>
           <w:rFonts w:ascii="Menlo" w:hAnsi="Menlo" w:cs="Menlo"/>
           <w:sz w:val="20"/>
           <w:szCs w:val="20"/>
           <w:lang w:eastAsia="zh-CN"/>
         </w:rPr>
-      </w:pPr>
+        <w:t xml:space="preserve"> -remote</w:t>
+      </w:r>
     </w:p>
     <w:p>
       <w:pPr>
@@ -3906,6 +4377,7 @@
         </w:rPr>
         <w:t xml:space="preserve">$ </w:t>
       </w:r>
+      <w:proofErr w:type="spellStart"/>
       <w:r>
         <w:rPr>
           <w:rFonts w:ascii="Menlo" w:hAnsi="Menlo" w:cs="Menlo"/>
@@ -3913,8 +4385,9 @@
           <w:szCs w:val="20"/>
           <w:lang w:eastAsia="zh-CN"/>
         </w:rPr>
-        <w:t>git</w:t>
-      </w:r>
+        <w:t>gitall</w:t>
+      </w:r>
+      <w:proofErr w:type="spellEnd"/>
       <w:r>
         <w:rPr>
           <w:rFonts w:ascii="Menlo" w:hAnsi="Menlo" w:cs="Menlo"/>
@@ -3922,17 +4395,20 @@
           <w:szCs w:val="20"/>
           <w:lang w:eastAsia="zh-CN"/>
         </w:rPr>
-        <w:t>all</w:t>
-      </w:r>
-      <w:r>
+        <w:t xml:space="preserve"> -r</w:t>
+      </w:r>
+    </w:p>
+    <w:p>
+      <w:pPr>
+        <w:jc w:val="both"/>
         <w:rPr>
           <w:rFonts w:ascii="Menlo" w:hAnsi="Menlo" w:cs="Menlo"/>
           <w:sz w:val="20"/>
           <w:szCs w:val="20"/>
           <w:lang w:eastAsia="zh-CN"/>
         </w:rPr>
-        <w:t xml:space="preserve"> pull </w:t>
-      </w:r>
+      </w:pPr>
+      <w:proofErr w:type="spellStart"/>
       <w:r>
         <w:rPr>
           <w:rFonts w:ascii="Menlo" w:hAnsi="Menlo" w:cs="Menlo"/>
@@ -3940,8 +4416,9 @@
           <w:szCs w:val="20"/>
           <w:lang w:eastAsia="zh-CN"/>
         </w:rPr>
-        <w:tab/>
-      </w:r>
+        <w:t>Git</w:t>
+      </w:r>
+      <w:proofErr w:type="spellEnd"/>
       <w:r>
         <w:rPr>
           <w:rFonts w:ascii="Menlo" w:hAnsi="Menlo" w:cs="Menlo"/>
@@ -3949,8 +4426,9 @@
           <w:szCs w:val="20"/>
           <w:lang w:eastAsia="zh-CN"/>
         </w:rPr>
-        <w:tab/>
-      </w:r>
+        <w:t xml:space="preserve"> repo=</w:t>
+      </w:r>
+      <w:proofErr w:type="spellStart"/>
       <w:r>
         <w:rPr>
           <w:rFonts w:ascii="Menlo" w:hAnsi="Menlo" w:cs="Menlo"/>
@@ -3958,8 +4436,9 @@
           <w:szCs w:val="20"/>
           <w:lang w:eastAsia="zh-CN"/>
         </w:rPr>
-        <w:tab/>
-      </w:r>
+        <w:t>git@gitlab.umich.edu:swmf_software</w:t>
+      </w:r>
+      <w:proofErr w:type="spellEnd"/>
       <w:r>
         <w:rPr>
           <w:rFonts w:ascii="Menlo" w:hAnsi="Menlo" w:cs="Menlo"/>
@@ -3967,26 +4446,38 @@
           <w:szCs w:val="20"/>
           <w:lang w:eastAsia="zh-CN"/>
         </w:rPr>
-        <w:tab/>
-      </w:r>
-      <w:r>
+        <w:t>/BATL original 2020-03-09 bcce218</w:t>
+      </w:r>
+    </w:p>
+    <w:p>
+      <w:pPr>
+        <w:jc w:val="both"/>
         <w:rPr>
           <w:rFonts w:ascii="Menlo" w:hAnsi="Menlo" w:cs="Menlo"/>
           <w:sz w:val="20"/>
           <w:szCs w:val="20"/>
           <w:lang w:eastAsia="zh-CN"/>
         </w:rPr>
-        <w:t># update from GitLab, merge if needed</w:t>
-      </w:r>
-      <w:r>
+      </w:pPr>
+    </w:p>
+    <w:p>
+      <w:pPr>
+        <w:jc w:val="both"/>
+      </w:pPr>
+      <w:r>
+        <w:t>After this you may update and commit changes:</w:t>
+      </w:r>
+    </w:p>
+    <w:p>
+      <w:pPr>
+        <w:jc w:val="both"/>
         <w:rPr>
           <w:rFonts w:ascii="Menlo" w:hAnsi="Menlo" w:cs="Menlo"/>
           <w:sz w:val="20"/>
           <w:szCs w:val="20"/>
           <w:lang w:eastAsia="zh-CN"/>
         </w:rPr>
-        <w:tab/>
-      </w:r>
+      </w:pPr>
     </w:p>
     <w:p>
       <w:pPr>
@@ -4007,6 +4498,7 @@
         </w:rPr>
         <w:t xml:space="preserve">$ </w:t>
       </w:r>
+      <w:proofErr w:type="spellStart"/>
       <w:r>
         <w:rPr>
           <w:rFonts w:ascii="Menlo" w:hAnsi="Menlo" w:cs="Menlo"/>
@@ -4014,7 +4506,7 @@
           <w:szCs w:val="20"/>
           <w:lang w:eastAsia="zh-CN"/>
         </w:rPr>
-        <w:t>git commit</w:t>
+        <w:t>git</w:t>
       </w:r>
       <w:r>
         <w:rPr>
@@ -4023,8 +4515,9 @@
           <w:szCs w:val="20"/>
           <w:lang w:eastAsia="zh-CN"/>
         </w:rPr>
-        <w:tab/>
-      </w:r>
+        <w:t>all</w:t>
+      </w:r>
+      <w:proofErr w:type="spellEnd"/>
       <w:r>
         <w:rPr>
           <w:rFonts w:ascii="Menlo" w:hAnsi="Menlo" w:cs="Menlo"/>
@@ -4032,7 +4525,7 @@
           <w:szCs w:val="20"/>
           <w:lang w:eastAsia="zh-CN"/>
         </w:rPr>
-        <w:tab/>
+        <w:t xml:space="preserve"> pull </w:t>
       </w:r>
       <w:r>
         <w:rPr>
@@ -4051,19 +4544,16 @@
           <w:lang w:eastAsia="zh-CN"/>
         </w:rPr>
         <w:tab/>
-        <w:t># commit your own changes</w:t>
-      </w:r>
-    </w:p>
-    <w:p>
-      <w:pPr>
-        <w:jc w:val="both"/>
+      </w:r>
+      <w:r>
         <w:rPr>
           <w:rFonts w:ascii="Menlo" w:hAnsi="Menlo" w:cs="Menlo"/>
           <w:sz w:val="20"/>
           <w:szCs w:val="20"/>
           <w:lang w:eastAsia="zh-CN"/>
         </w:rPr>
-      </w:pPr>
+        <w:tab/>
+      </w:r>
       <w:r>
         <w:rPr>
           <w:rFonts w:ascii="Menlo" w:hAnsi="Menlo" w:cs="Menlo"/>
@@ -4071,7 +4561,7 @@
           <w:szCs w:val="20"/>
           <w:lang w:eastAsia="zh-CN"/>
         </w:rPr>
-        <w:t>$ git</w:t>
+        <w:tab/>
       </w:r>
       <w:r>
         <w:rPr>
@@ -4080,7 +4570,7 @@
           <w:szCs w:val="20"/>
           <w:lang w:eastAsia="zh-CN"/>
         </w:rPr>
-        <w:t>all</w:t>
+        <w:t># update from GitLab, merge if needed</w:t>
       </w:r>
       <w:r>
         <w:rPr>
@@ -4089,17 +4579,19 @@
           <w:szCs w:val="20"/>
           <w:lang w:eastAsia="zh-CN"/>
         </w:rPr>
-        <w:t xml:space="preserve"> push</w:t>
-      </w:r>
-      <w:r>
+        <w:tab/>
+      </w:r>
+    </w:p>
+    <w:p>
+      <w:pPr>
+        <w:jc w:val="both"/>
         <w:rPr>
           <w:rFonts w:ascii="Menlo" w:hAnsi="Menlo" w:cs="Menlo"/>
           <w:sz w:val="20"/>
           <w:szCs w:val="20"/>
           <w:lang w:eastAsia="zh-CN"/>
         </w:rPr>
-        <w:tab/>
-      </w:r>
+      </w:pPr>
       <w:r>
         <w:rPr>
           <w:rFonts w:ascii="Menlo" w:hAnsi="Menlo" w:cs="Menlo"/>
@@ -4107,7 +4599,7 @@
           <w:szCs w:val="20"/>
           <w:lang w:eastAsia="zh-CN"/>
         </w:rPr>
-        <w:tab/>
+        <w:t xml:space="preserve">$ </w:t>
       </w:r>
       <w:r>
         <w:rPr>
@@ -4116,7 +4608,7 @@
           <w:szCs w:val="20"/>
           <w:lang w:eastAsia="zh-CN"/>
         </w:rPr>
-        <w:tab/>
+        <w:t>git commit</w:t>
       </w:r>
       <w:r>
         <w:rPr>
@@ -4126,46 +4618,16 @@
           <w:lang w:eastAsia="zh-CN"/>
         </w:rPr>
         <w:tab/>
-        <w:t># now the change will be saved at GitLab</w:t>
-      </w:r>
-    </w:p>
-    <w:p>
-      <w:pPr>
-        <w:jc w:val="both"/>
-      </w:pPr>
-    </w:p>
-    <w:p>
-      <w:pPr>
-        <w:pStyle w:val="Heading2"/>
-      </w:pPr>
-      <w:bookmarkStart w:id="9" w:name="_Toc39506666"/>
-      <w:r>
-        <w:t>Simple test</w:t>
-      </w:r>
-      <w:bookmarkEnd w:id="9"/>
-    </w:p>
-    <w:p>
-      <w:r>
-        <w:t xml:space="preserve">When you finished all the setup, please try to clone </w:t>
-      </w:r>
-      <w:r>
-        <w:t>the</w:t>
-      </w:r>
-      <w:r>
-        <w:t xml:space="preserve"> BATL repo from GitLab and see if you can successfully install it:</w:t>
-      </w:r>
-    </w:p>
-    <w:p/>
-    <w:p>
-      <w:pPr>
-        <w:jc w:val="both"/>
+      </w:r>
+      <w:r>
         <w:rPr>
           <w:rFonts w:ascii="Menlo" w:hAnsi="Menlo" w:cs="Menlo"/>
           <w:sz w:val="20"/>
           <w:szCs w:val="20"/>
           <w:lang w:eastAsia="zh-CN"/>
         </w:rPr>
-      </w:pPr>
+        <w:tab/>
+      </w:r>
       <w:r>
         <w:rPr>
           <w:rFonts w:ascii="Menlo" w:hAnsi="Menlo" w:cs="Menlo"/>
@@ -4173,8 +4635,7 @@
           <w:szCs w:val="20"/>
           <w:lang w:eastAsia="zh-CN"/>
         </w:rPr>
-        <w:lastRenderedPageBreak/>
-        <w:t xml:space="preserve">$ gitclone </w:t>
+        <w:tab/>
       </w:r>
       <w:r>
         <w:rPr>
@@ -4183,7 +4644,8 @@
           <w:szCs w:val="20"/>
           <w:lang w:eastAsia="zh-CN"/>
         </w:rPr>
-        <w:t>BATL</w:t>
+        <w:tab/>
+        <w:t># commit your own changes</w:t>
       </w:r>
     </w:p>
     <w:p>
@@ -4203,19 +4665,18 @@
           <w:szCs w:val="20"/>
           <w:lang w:eastAsia="zh-CN"/>
         </w:rPr>
-        <w:t>$ cd BATL</w:t>
-      </w:r>
-    </w:p>
-    <w:p>
-      <w:pPr>
-        <w:jc w:val="both"/>
+        <w:t xml:space="preserve">$ </w:t>
+      </w:r>
+      <w:proofErr w:type="spellStart"/>
+      <w:r>
         <w:rPr>
           <w:rFonts w:ascii="Menlo" w:hAnsi="Menlo" w:cs="Menlo"/>
           <w:sz w:val="20"/>
           <w:szCs w:val="20"/>
           <w:lang w:eastAsia="zh-CN"/>
         </w:rPr>
-      </w:pPr>
+        <w:t>git</w:t>
+      </w:r>
       <w:r>
         <w:rPr>
           <w:rFonts w:ascii="Menlo" w:hAnsi="Menlo" w:cs="Menlo"/>
@@ -4223,6 +4684,169 @@
           <w:szCs w:val="20"/>
           <w:lang w:eastAsia="zh-CN"/>
         </w:rPr>
+        <w:t>all</w:t>
+      </w:r>
+      <w:proofErr w:type="spellEnd"/>
+      <w:r>
+        <w:rPr>
+          <w:rFonts w:ascii="Menlo" w:hAnsi="Menlo" w:cs="Menlo"/>
+          <w:sz w:val="20"/>
+          <w:szCs w:val="20"/>
+          <w:lang w:eastAsia="zh-CN"/>
+        </w:rPr>
+        <w:t xml:space="preserve"> push</w:t>
+      </w:r>
+      <w:r>
+        <w:rPr>
+          <w:rFonts w:ascii="Menlo" w:hAnsi="Menlo" w:cs="Menlo"/>
+          <w:sz w:val="20"/>
+          <w:szCs w:val="20"/>
+          <w:lang w:eastAsia="zh-CN"/>
+        </w:rPr>
+        <w:tab/>
+      </w:r>
+      <w:r>
+        <w:rPr>
+          <w:rFonts w:ascii="Menlo" w:hAnsi="Menlo" w:cs="Menlo"/>
+          <w:sz w:val="20"/>
+          <w:szCs w:val="20"/>
+          <w:lang w:eastAsia="zh-CN"/>
+        </w:rPr>
+        <w:tab/>
+      </w:r>
+      <w:r>
+        <w:rPr>
+          <w:rFonts w:ascii="Menlo" w:hAnsi="Menlo" w:cs="Menlo"/>
+          <w:sz w:val="20"/>
+          <w:szCs w:val="20"/>
+          <w:lang w:eastAsia="zh-CN"/>
+        </w:rPr>
+        <w:tab/>
+      </w:r>
+      <w:r>
+        <w:rPr>
+          <w:rFonts w:ascii="Menlo" w:hAnsi="Menlo" w:cs="Menlo"/>
+          <w:sz w:val="20"/>
+          <w:szCs w:val="20"/>
+          <w:lang w:eastAsia="zh-CN"/>
+        </w:rPr>
+        <w:tab/>
+        <w:t># now the change will be saved at GitLab</w:t>
+      </w:r>
+    </w:p>
+    <w:p>
+      <w:pPr>
+        <w:jc w:val="both"/>
+      </w:pPr>
+    </w:p>
+    <w:p>
+      <w:pPr>
+        <w:pStyle w:val="Heading2"/>
+      </w:pPr>
+      <w:bookmarkStart w:id="10" w:name="_Toc39506666"/>
+      <w:r>
+        <w:t>Simple test</w:t>
+      </w:r>
+      <w:bookmarkEnd w:id="10"/>
+    </w:p>
+    <w:p>
+      <w:r>
+        <w:t xml:space="preserve">When you finished all the setup, please try to clone </w:t>
+      </w:r>
+      <w:r>
+        <w:t>the</w:t>
+      </w:r>
+      <w:r>
+        <w:t xml:space="preserve"> BATL repo from GitLab and see if you can successfully install it:</w:t>
+      </w:r>
+    </w:p>
+    <w:p/>
+    <w:p>
+      <w:pPr>
+        <w:jc w:val="both"/>
+        <w:rPr>
+          <w:rFonts w:ascii="Menlo" w:hAnsi="Menlo" w:cs="Menlo"/>
+          <w:sz w:val="20"/>
+          <w:szCs w:val="20"/>
+          <w:lang w:eastAsia="zh-CN"/>
+        </w:rPr>
+      </w:pPr>
+      <w:r>
+        <w:rPr>
+          <w:rFonts w:ascii="Menlo" w:hAnsi="Menlo" w:cs="Menlo"/>
+          <w:sz w:val="20"/>
+          <w:szCs w:val="20"/>
+          <w:lang w:eastAsia="zh-CN"/>
+        </w:rPr>
+        <w:t xml:space="preserve">$ </w:t>
+      </w:r>
+      <w:proofErr w:type="spellStart"/>
+      <w:r>
+        <w:rPr>
+          <w:rFonts w:ascii="Menlo" w:hAnsi="Menlo" w:cs="Menlo"/>
+          <w:sz w:val="20"/>
+          <w:szCs w:val="20"/>
+          <w:lang w:eastAsia="zh-CN"/>
+        </w:rPr>
+        <w:t>gitclone</w:t>
+      </w:r>
+      <w:proofErr w:type="spellEnd"/>
+      <w:r>
+        <w:rPr>
+          <w:rFonts w:ascii="Menlo" w:hAnsi="Menlo" w:cs="Menlo"/>
+          <w:sz w:val="20"/>
+          <w:szCs w:val="20"/>
+          <w:lang w:eastAsia="zh-CN"/>
+        </w:rPr>
+        <w:t xml:space="preserve"> </w:t>
+      </w:r>
+      <w:r>
+        <w:rPr>
+          <w:rFonts w:ascii="Menlo" w:hAnsi="Menlo" w:cs="Menlo"/>
+          <w:sz w:val="20"/>
+          <w:szCs w:val="20"/>
+          <w:lang w:eastAsia="zh-CN"/>
+        </w:rPr>
+        <w:t>BATL</w:t>
+      </w:r>
+    </w:p>
+    <w:p>
+      <w:pPr>
+        <w:jc w:val="both"/>
+        <w:rPr>
+          <w:rFonts w:ascii="Menlo" w:hAnsi="Menlo" w:cs="Menlo"/>
+          <w:sz w:val="20"/>
+          <w:szCs w:val="20"/>
+          <w:lang w:eastAsia="zh-CN"/>
+        </w:rPr>
+      </w:pPr>
+      <w:r>
+        <w:rPr>
+          <w:rFonts w:ascii="Menlo" w:hAnsi="Menlo" w:cs="Menlo"/>
+          <w:sz w:val="20"/>
+          <w:szCs w:val="20"/>
+          <w:lang w:eastAsia="zh-CN"/>
+        </w:rPr>
+        <w:t>$ cd BATL</w:t>
+      </w:r>
+    </w:p>
+    <w:p>
+      <w:pPr>
+        <w:jc w:val="both"/>
+        <w:rPr>
+          <w:rFonts w:ascii="Menlo" w:hAnsi="Menlo" w:cs="Menlo"/>
+          <w:sz w:val="20"/>
+          <w:szCs w:val="20"/>
+          <w:lang w:eastAsia="zh-CN"/>
+        </w:rPr>
+      </w:pPr>
+      <w:r>
+        <w:rPr>
+          <w:rFonts w:ascii="Menlo" w:hAnsi="Menlo" w:cs="Menlo"/>
+          <w:sz w:val="20"/>
+          <w:szCs w:val="20"/>
+          <w:lang w:eastAsia="zh-CN"/>
+        </w:rPr>
         <w:t>$ ./Config.pl -install</w:t>
       </w:r>
     </w:p>
@@ -4230,31 +4854,63 @@
       <w:pPr>
         <w:pStyle w:val="Heading1"/>
       </w:pPr>
-      <w:bookmarkStart w:id="10" w:name="_Toc517260581"/>
-      <w:bookmarkStart w:id="11" w:name="_Toc517271471"/>
-      <w:bookmarkStart w:id="12" w:name="_Toc517271562"/>
-      <w:bookmarkStart w:id="13" w:name="_Toc517271659"/>
-      <w:bookmarkStart w:id="14" w:name="_Toc39506667"/>
+      <w:bookmarkStart w:id="11" w:name="_Toc517260581"/>
+      <w:bookmarkStart w:id="12" w:name="_Toc517271471"/>
+      <w:bookmarkStart w:id="13" w:name="_Toc517271562"/>
+      <w:bookmarkStart w:id="14" w:name="_Toc517271659"/>
+      <w:bookmarkStart w:id="15" w:name="_Toc39506667"/>
       <w:r>
         <w:t>SWMF Git Repository</w:t>
       </w:r>
-      <w:bookmarkEnd w:id="10"/>
       <w:bookmarkEnd w:id="11"/>
       <w:bookmarkEnd w:id="12"/>
       <w:bookmarkEnd w:id="13"/>
       <w:bookmarkEnd w:id="14"/>
-    </w:p>
-    <w:p>
-      <w:pPr>
-        <w:jc w:val="both"/>
-      </w:pPr>
-    </w:p>
-    <w:p>
-      <w:pPr>
-        <w:jc w:val="both"/>
-      </w:pPr>
-      <w:r>
-        <w:t>The version control information is stored at the top level of the working. To accommodate the SWMF structure where models can be checked out in stand-alone mode as well as part of the SWMF, we use multiple Git repositories. We created several Git repositories (SWMF.git, BATSRUS.git, GITM2.git, share.git, util.git an</w:t>
+      <w:bookmarkEnd w:id="15"/>
+    </w:p>
+    <w:p>
+      <w:pPr>
+        <w:jc w:val="both"/>
+      </w:pPr>
+    </w:p>
+    <w:p>
+      <w:pPr>
+        <w:jc w:val="both"/>
+      </w:pPr>
+      <w:r>
+        <w:t>The version control information is stored at the top level of the working. To accommodate the SWMF structure where models can be checked out in stand-alone mode as well as part of the SWMF, we use multiple Git repositories. We created several Git repositories (</w:t>
+      </w:r>
+      <w:proofErr w:type="spellStart"/>
+      <w:r>
+        <w:t>SWMF.git</w:t>
+      </w:r>
+      <w:proofErr w:type="spellEnd"/>
+      <w:r>
+        <w:t xml:space="preserve">, </w:t>
+      </w:r>
+      <w:proofErr w:type="spellStart"/>
+      <w:r>
+        <w:t>BATSRUS.git</w:t>
+      </w:r>
+      <w:proofErr w:type="spellEnd"/>
+      <w:r>
+        <w:t xml:space="preserve">, GITM2.git, </w:t>
+      </w:r>
+      <w:proofErr w:type="spellStart"/>
+      <w:r>
+        <w:t>share.git</w:t>
+      </w:r>
+      <w:proofErr w:type="spellEnd"/>
+      <w:r>
+        <w:t xml:space="preserve">, </w:t>
+      </w:r>
+      <w:proofErr w:type="spellStart"/>
+      <w:r>
+        <w:t>util.git</w:t>
+      </w:r>
+      <w:proofErr w:type="spellEnd"/>
+      <w:r>
+        <w:t xml:space="preserve"> an</w:t>
       </w:r>
       <w:r>
         <w:t>d so on)</w:t>
@@ -4281,6 +4937,7 @@
           <w:lang w:eastAsia="zh-CN"/>
         </w:rPr>
       </w:pPr>
+      <w:proofErr w:type="spellStart"/>
       <w:r>
         <w:rPr>
           <w:rFonts w:ascii="Menlo" w:hAnsi="Menlo" w:cs="Menlo"/>
@@ -4290,6 +4947,7 @@
         </w:rPr>
         <w:t>gitlab.umich.edu:swmf_software</w:t>
       </w:r>
+      <w:proofErr w:type="spellEnd"/>
       <w:r>
         <w:rPr>
           <w:rFonts w:ascii="Menlo" w:hAnsi="Menlo" w:cs="Menlo"/>
@@ -4379,11 +5037,11 @@
       <w:pPr>
         <w:pStyle w:val="Heading1"/>
       </w:pPr>
-      <w:bookmarkStart w:id="15" w:name="_Toc517260583"/>
-      <w:bookmarkStart w:id="16" w:name="_Toc517271472"/>
-      <w:bookmarkStart w:id="17" w:name="_Toc517271563"/>
-      <w:bookmarkStart w:id="18" w:name="_Toc517271660"/>
-      <w:bookmarkStart w:id="19" w:name="_Toc39506668"/>
+      <w:bookmarkStart w:id="16" w:name="_Toc517260583"/>
+      <w:bookmarkStart w:id="17" w:name="_Toc517271472"/>
+      <w:bookmarkStart w:id="18" w:name="_Toc517271563"/>
+      <w:bookmarkStart w:id="19" w:name="_Toc517271660"/>
+      <w:bookmarkStart w:id="20" w:name="_Toc39506668"/>
       <w:r>
         <w:t xml:space="preserve">Git </w:t>
       </w:r>
@@ -4393,7 +5051,7 @@
       <w:r>
         <w:t xml:space="preserve"> and Tools</w:t>
       </w:r>
-      <w:bookmarkEnd w:id="15"/>
+      <w:bookmarkEnd w:id="16"/>
       <w:r>
         <w:t xml:space="preserve"> </w:t>
       </w:r>
@@ -4403,10 +5061,10 @@
       <w:r>
         <w:t xml:space="preserve"> Users</w:t>
       </w:r>
-      <w:bookmarkEnd w:id="16"/>
       <w:bookmarkEnd w:id="17"/>
       <w:bookmarkEnd w:id="18"/>
       <w:bookmarkEnd w:id="19"/>
+      <w:bookmarkEnd w:id="20"/>
     </w:p>
     <w:p>
       <w:pPr>
@@ -4635,34 +5293,42 @@
       <w:pPr>
         <w:pStyle w:val="Heading2"/>
       </w:pPr>
-      <w:bookmarkStart w:id="20" w:name="_Toc517260584"/>
-      <w:bookmarkStart w:id="21" w:name="_Toc517271473"/>
-      <w:bookmarkStart w:id="22" w:name="_Toc517271564"/>
-      <w:bookmarkStart w:id="23" w:name="_Toc517271661"/>
-      <w:bookmarkStart w:id="24" w:name="_Toc39506669"/>
+      <w:bookmarkStart w:id="21" w:name="_Toc517260584"/>
+      <w:bookmarkStart w:id="22" w:name="_Toc517271473"/>
+      <w:bookmarkStart w:id="23" w:name="_Toc517271564"/>
+      <w:bookmarkStart w:id="24" w:name="_Toc517271661"/>
+      <w:bookmarkStart w:id="25" w:name="_Toc39506669"/>
       <w:r>
         <w:t>Clone a remote git repository to a local one</w:t>
       </w:r>
-      <w:bookmarkEnd w:id="20"/>
       <w:bookmarkEnd w:id="21"/>
       <w:bookmarkEnd w:id="22"/>
       <w:bookmarkEnd w:id="23"/>
       <w:bookmarkEnd w:id="24"/>
-    </w:p>
-    <w:p>
-      <w:pPr>
-        <w:jc w:val="both"/>
-      </w:pPr>
-    </w:p>
-    <w:p>
-      <w:pPr>
-        <w:jc w:val="both"/>
-      </w:pPr>
-      <w:r>
-        <w:t>$ git</w:t>
-      </w:r>
-      <w:r>
-        <w:t xml:space="preserve">clone </w:t>
+      <w:bookmarkEnd w:id="25"/>
+    </w:p>
+    <w:p>
+      <w:pPr>
+        <w:jc w:val="both"/>
+      </w:pPr>
+    </w:p>
+    <w:p>
+      <w:pPr>
+        <w:jc w:val="both"/>
+      </w:pPr>
+      <w:r>
+        <w:t xml:space="preserve">$ </w:t>
+      </w:r>
+      <w:proofErr w:type="spellStart"/>
+      <w:r>
+        <w:t>git</w:t>
+      </w:r>
+      <w:r>
+        <w:t>clone</w:t>
+      </w:r>
+      <w:proofErr w:type="spellEnd"/>
+      <w:r>
+        <w:t xml:space="preserve"> </w:t>
       </w:r>
       <w:r>
         <w:t>REPONAME</w:t>
@@ -4743,11 +5409,15 @@
         <w:jc w:val="both"/>
       </w:pPr>
       <w:r>
-        <w:lastRenderedPageBreak/>
         <w:t xml:space="preserve">$ </w:t>
       </w:r>
-      <w:r>
-        <w:t xml:space="preserve">gitclone </w:t>
+      <w:proofErr w:type="spellStart"/>
+      <w:r>
+        <w:t>gitclone</w:t>
+      </w:r>
+      <w:proofErr w:type="spellEnd"/>
+      <w:r>
+        <w:t xml:space="preserve"> </w:t>
       </w:r>
       <w:r>
         <w:t>SWMF</w:t>
@@ -4796,11 +5466,11 @@
       <w:pPr>
         <w:pStyle w:val="Heading2"/>
       </w:pPr>
-      <w:bookmarkStart w:id="25" w:name="_Toc517260592"/>
-      <w:bookmarkStart w:id="26" w:name="_Toc517271476"/>
-      <w:bookmarkStart w:id="27" w:name="_Toc517271567"/>
-      <w:bookmarkStart w:id="28" w:name="_Toc517271664"/>
-      <w:bookmarkStart w:id="29" w:name="_Toc39506670"/>
+      <w:bookmarkStart w:id="26" w:name="_Toc517260592"/>
+      <w:bookmarkStart w:id="27" w:name="_Toc517271476"/>
+      <w:bookmarkStart w:id="28" w:name="_Toc517271567"/>
+      <w:bookmarkStart w:id="29" w:name="_Toc517271664"/>
+      <w:bookmarkStart w:id="30" w:name="_Toc39506670"/>
       <w:r>
         <w:t>Tools developed</w:t>
       </w:r>
@@ -4816,11 +5486,11 @@
       <w:r>
         <w:t>with many git repositories</w:t>
       </w:r>
-      <w:bookmarkEnd w:id="25"/>
       <w:bookmarkEnd w:id="26"/>
       <w:bookmarkEnd w:id="27"/>
       <w:bookmarkEnd w:id="28"/>
       <w:bookmarkEnd w:id="29"/>
+      <w:bookmarkEnd w:id="30"/>
     </w:p>
     <w:p>
       <w:pPr>
@@ -4861,7 +5531,21 @@
         <w:rPr>
           <w:lang w:eastAsia="zh-CN"/>
         </w:rPr>
-        <w:t>scripts now checks the existence of the necessary components, for example, the share/ and util/ subdirectories, and clone</w:t>
+        <w:t xml:space="preserve">scripts now checks the existence of the necessary components, for example, the share/ and </w:t>
+      </w:r>
+      <w:proofErr w:type="spellStart"/>
+      <w:r>
+        <w:rPr>
+          <w:lang w:eastAsia="zh-CN"/>
+        </w:rPr>
+        <w:t>util</w:t>
+      </w:r>
+      <w:proofErr w:type="spellEnd"/>
+      <w:r>
+        <w:rPr>
+          <w:lang w:eastAsia="zh-CN"/>
+        </w:rPr>
+        <w:t>/ subdirectories, and clone</w:t>
       </w:r>
       <w:r>
         <w:rPr>
@@ -4923,7 +5607,21 @@
         <w:rPr>
           <w:lang w:eastAsia="zh-CN"/>
         </w:rPr>
-        <w:t xml:space="preserve"> AMPS, etc) during installation as needed.</w:t>
+        <w:t xml:space="preserve"> AMPS, </w:t>
+      </w:r>
+      <w:proofErr w:type="spellStart"/>
+      <w:r>
+        <w:rPr>
+          <w:lang w:eastAsia="zh-CN"/>
+        </w:rPr>
+        <w:t>etc</w:t>
+      </w:r>
+      <w:proofErr w:type="spellEnd"/>
+      <w:r>
+        <w:rPr>
+          <w:lang w:eastAsia="zh-CN"/>
+        </w:rPr>
+        <w:t>) during installation as needed.</w:t>
       </w:r>
     </w:p>
     <w:p>
@@ -4947,6 +5645,7 @@
         </w:rPr>
         <w:t xml:space="preserve">We provide a script </w:t>
       </w:r>
+      <w:proofErr w:type="spellStart"/>
       <w:r>
         <w:rPr>
           <w:i/>
@@ -4954,6 +5653,7 @@
         </w:rPr>
         <w:t>gitall</w:t>
       </w:r>
+      <w:proofErr w:type="spellEnd"/>
       <w:r>
         <w:rPr>
           <w:i/>
@@ -4985,20 +5685,50 @@
         <w:rPr>
           <w:lang w:eastAsia="zh-CN"/>
         </w:rPr>
-        <w:t xml:space="preserve">This script will recursively search the git repositories and execute the git command passed to it. It is best to link or copy gitall into the execution path, so it can be used easily from any directory. </w:t>
+        <w:t xml:space="preserve">This script will recursively search the git repositories and execute the git command passed to it. It is best to link or copy </w:t>
+      </w:r>
+      <w:proofErr w:type="spellStart"/>
+      <w:r>
+        <w:rPr>
+          <w:lang w:eastAsia="zh-CN"/>
+        </w:rPr>
+        <w:t>gitall</w:t>
+      </w:r>
+      <w:proofErr w:type="spellEnd"/>
+      <w:r>
+        <w:rPr>
+          <w:lang w:eastAsia="zh-CN"/>
+        </w:rPr>
+        <w:t xml:space="preserve"> into the execution path, so it can be used easily from any directory. </w:t>
       </w:r>
       <w:r>
         <w:rPr>
           <w:b/>
           <w:lang w:eastAsia="zh-CN"/>
         </w:rPr>
-        <w:t>Notice that gitall only search</w:t>
-      </w:r>
+        <w:t xml:space="preserve">Notice that </w:t>
+      </w:r>
+      <w:proofErr w:type="spellStart"/>
       <w:r>
         <w:rPr>
           <w:b/>
           <w:lang w:eastAsia="zh-CN"/>
         </w:rPr>
+        <w:t>gitall</w:t>
+      </w:r>
+      <w:proofErr w:type="spellEnd"/>
+      <w:r>
+        <w:rPr>
+          <w:b/>
+          <w:lang w:eastAsia="zh-CN"/>
+        </w:rPr>
+        <w:t xml:space="preserve"> only search</w:t>
+      </w:r>
+      <w:r>
+        <w:rPr>
+          <w:b/>
+          <w:lang w:eastAsia="zh-CN"/>
+        </w:rPr>
         <w:t>es</w:t>
       </w:r>
       <w:r>
@@ -5059,7 +5789,21 @@
         <w:rPr>
           <w:lang w:eastAsia="zh-CN"/>
         </w:rPr>
-        <w:t xml:space="preserve">$ gitall status </w:t>
+        <w:t xml:space="preserve">$ </w:t>
+      </w:r>
+      <w:proofErr w:type="spellStart"/>
+      <w:r>
+        <w:rPr>
+          <w:lang w:eastAsia="zh-CN"/>
+        </w:rPr>
+        <w:t>gitall</w:t>
+      </w:r>
+      <w:proofErr w:type="spellEnd"/>
+      <w:r>
+        <w:rPr>
+          <w:lang w:eastAsia="zh-CN"/>
+        </w:rPr>
+        <w:t xml:space="preserve"> status </w:t>
       </w:r>
     </w:p>
     <w:p>
@@ -5109,7 +5853,21 @@
         <w:rPr>
           <w:lang w:eastAsia="zh-CN"/>
         </w:rPr>
-        <w:t>$ gitall status -v</w:t>
+        <w:t xml:space="preserve">$ </w:t>
+      </w:r>
+      <w:proofErr w:type="spellStart"/>
+      <w:r>
+        <w:rPr>
+          <w:lang w:eastAsia="zh-CN"/>
+        </w:rPr>
+        <w:t>gitall</w:t>
+      </w:r>
+      <w:proofErr w:type="spellEnd"/>
+      <w:r>
+        <w:rPr>
+          <w:lang w:eastAsia="zh-CN"/>
+        </w:rPr>
+        <w:t xml:space="preserve"> status -v</w:t>
       </w:r>
     </w:p>
     <w:p>
@@ -5165,7 +5923,21 @@
         <w:rPr>
           <w:lang w:eastAsia="zh-CN"/>
         </w:rPr>
-        <w:t>$ gitall fetch origin</w:t>
+        <w:t xml:space="preserve">$ </w:t>
+      </w:r>
+      <w:proofErr w:type="spellStart"/>
+      <w:r>
+        <w:rPr>
+          <w:lang w:eastAsia="zh-CN"/>
+        </w:rPr>
+        <w:t>gitall</w:t>
+      </w:r>
+      <w:proofErr w:type="spellEnd"/>
+      <w:r>
+        <w:rPr>
+          <w:lang w:eastAsia="zh-CN"/>
+        </w:rPr>
+        <w:t xml:space="preserve"> fetch origin</w:t>
       </w:r>
       <w:r>
         <w:rPr>
@@ -5203,7 +5975,35 @@
         <w:rPr>
           <w:lang w:eastAsia="zh-CN"/>
         </w:rPr>
-        <w:t>$ gitall difftool origin</w:t>
+        <w:t xml:space="preserve">$ </w:t>
+      </w:r>
+      <w:proofErr w:type="spellStart"/>
+      <w:r>
+        <w:rPr>
+          <w:lang w:eastAsia="zh-CN"/>
+        </w:rPr>
+        <w:t>gitall</w:t>
+      </w:r>
+      <w:proofErr w:type="spellEnd"/>
+      <w:r>
+        <w:rPr>
+          <w:lang w:eastAsia="zh-CN"/>
+        </w:rPr>
+        <w:t xml:space="preserve"> </w:t>
+      </w:r>
+      <w:proofErr w:type="spellStart"/>
+      <w:r>
+        <w:rPr>
+          <w:lang w:eastAsia="zh-CN"/>
+        </w:rPr>
+        <w:t>difftool</w:t>
+      </w:r>
+      <w:proofErr w:type="spellEnd"/>
+      <w:r>
+        <w:rPr>
+          <w:lang w:eastAsia="zh-CN"/>
+        </w:rPr>
+        <w:t xml:space="preserve"> origin</w:t>
       </w:r>
       <w:r>
         <w:rPr>
@@ -5241,7 +6041,21 @@
         <w:rPr>
           <w:lang w:eastAsia="zh-CN"/>
         </w:rPr>
-        <w:t>$ gitall merge origin</w:t>
+        <w:t xml:space="preserve">$ </w:t>
+      </w:r>
+      <w:proofErr w:type="spellStart"/>
+      <w:r>
+        <w:rPr>
+          <w:lang w:eastAsia="zh-CN"/>
+        </w:rPr>
+        <w:t>gitall</w:t>
+      </w:r>
+      <w:proofErr w:type="spellEnd"/>
+      <w:r>
+        <w:rPr>
+          <w:lang w:eastAsia="zh-CN"/>
+        </w:rPr>
+        <w:t xml:space="preserve"> merge origin</w:t>
       </w:r>
       <w:r>
         <w:rPr>
@@ -5267,7 +6081,21 @@
         <w:rPr>
           <w:lang w:eastAsia="zh-CN"/>
         </w:rPr>
-        <w:t xml:space="preserve">$ gitall pull                                   </w:t>
+        <w:t xml:space="preserve">$ </w:t>
+      </w:r>
+      <w:proofErr w:type="spellStart"/>
+      <w:r>
+        <w:rPr>
+          <w:lang w:eastAsia="zh-CN"/>
+        </w:rPr>
+        <w:t>gitall</w:t>
+      </w:r>
+      <w:proofErr w:type="spellEnd"/>
+      <w:r>
+        <w:rPr>
+          <w:lang w:eastAsia="zh-CN"/>
+        </w:rPr>
+        <w:t xml:space="preserve"> pull                                   </w:t>
       </w:r>
       <w:r>
         <w:rPr>
@@ -5329,7 +6157,21 @@
         <w:rPr>
           <w:lang w:eastAsia="zh-CN"/>
         </w:rPr>
-        <w:t xml:space="preserve">$ gitall push                                             # push all the changes to </w:t>
+        <w:t xml:space="preserve">$ </w:t>
+      </w:r>
+      <w:proofErr w:type="spellStart"/>
+      <w:r>
+        <w:rPr>
+          <w:lang w:eastAsia="zh-CN"/>
+        </w:rPr>
+        <w:t>gitall</w:t>
+      </w:r>
+      <w:proofErr w:type="spellEnd"/>
+      <w:r>
+        <w:rPr>
+          <w:lang w:eastAsia="zh-CN"/>
+        </w:rPr>
+        <w:t xml:space="preserve"> push                                             # push all the changes to </w:t>
       </w:r>
       <w:r>
         <w:rPr>
@@ -5363,7 +6205,22 @@
         <w:rPr>
           <w:lang w:eastAsia="zh-CN"/>
         </w:rPr>
-        <w:t>Doing commit with gitall is not recommend since commit logs are typically independent in different repositories.</w:t>
+        <w:lastRenderedPageBreak/>
+        <w:t xml:space="preserve">Doing commit with </w:t>
+      </w:r>
+      <w:proofErr w:type="spellStart"/>
+      <w:r>
+        <w:rPr>
+          <w:lang w:eastAsia="zh-CN"/>
+        </w:rPr>
+        <w:t>gitall</w:t>
+      </w:r>
+      <w:proofErr w:type="spellEnd"/>
+      <w:r>
+        <w:rPr>
+          <w:lang w:eastAsia="zh-CN"/>
+        </w:rPr>
+        <w:t xml:space="preserve"> is not recommend since commit logs are typically independent in different repositories.</w:t>
       </w:r>
     </w:p>
     <w:p>
@@ -5380,11 +6237,11 @@
       <w:pPr>
         <w:pStyle w:val="Heading2"/>
       </w:pPr>
-      <w:bookmarkStart w:id="30" w:name="_Toc517260585"/>
-      <w:bookmarkStart w:id="31" w:name="_Toc517271474"/>
-      <w:bookmarkStart w:id="32" w:name="_Toc517271565"/>
-      <w:bookmarkStart w:id="33" w:name="_Toc517271662"/>
-      <w:bookmarkStart w:id="34" w:name="_Toc39506671"/>
+      <w:bookmarkStart w:id="31" w:name="_Toc517260585"/>
+      <w:bookmarkStart w:id="32" w:name="_Toc517271474"/>
+      <w:bookmarkStart w:id="33" w:name="_Toc517271565"/>
+      <w:bookmarkStart w:id="34" w:name="_Toc517271662"/>
+      <w:bookmarkStart w:id="35" w:name="_Toc39506671"/>
       <w:r>
         <w:rPr>
           <w:rFonts w:hint="eastAsia"/>
@@ -5407,11 +6264,11 @@
       <w:r>
         <w:t xml:space="preserve"> git repository and the remote server</w:t>
       </w:r>
-      <w:bookmarkEnd w:id="30"/>
       <w:bookmarkEnd w:id="31"/>
       <w:bookmarkEnd w:id="32"/>
       <w:bookmarkEnd w:id="33"/>
       <w:bookmarkEnd w:id="34"/>
+      <w:bookmarkEnd w:id="35"/>
     </w:p>
     <w:p/>
     <w:p>
@@ -5425,7 +6282,21 @@
         <w:rPr>
           <w:lang w:eastAsia="zh-CN"/>
         </w:rPr>
-        <w:t>First of all, it is useful to define a visual difference tool, such as tkdiff, to be accessible by Git. Use the following command</w:t>
+        <w:t xml:space="preserve">First of all, it is useful to define a visual difference tool, such as </w:t>
+      </w:r>
+      <w:proofErr w:type="spellStart"/>
+      <w:r>
+        <w:rPr>
+          <w:lang w:eastAsia="zh-CN"/>
+        </w:rPr>
+        <w:t>tkdiff</w:t>
+      </w:r>
+      <w:proofErr w:type="spellEnd"/>
+      <w:r>
+        <w:rPr>
+          <w:lang w:eastAsia="zh-CN"/>
+        </w:rPr>
+        <w:t>, to be accessible by Git. Use the following command</w:t>
       </w:r>
     </w:p>
     <w:p>
@@ -5452,8 +6323,30 @@
         <w:rPr>
           <w:lang w:eastAsia="zh-CN"/>
         </w:rPr>
-        <w:t>git config --global diff.tool tkdiff</w:t>
-      </w:r>
+        <w:t xml:space="preserve">git config --global </w:t>
+      </w:r>
+      <w:proofErr w:type="spellStart"/>
+      <w:r>
+        <w:rPr>
+          <w:lang w:eastAsia="zh-CN"/>
+        </w:rPr>
+        <w:t>diff.tool</w:t>
+      </w:r>
+      <w:proofErr w:type="spellEnd"/>
+      <w:r>
+        <w:rPr>
+          <w:lang w:eastAsia="zh-CN"/>
+        </w:rPr>
+        <w:t xml:space="preserve"> </w:t>
+      </w:r>
+      <w:proofErr w:type="spellStart"/>
+      <w:r>
+        <w:rPr>
+          <w:lang w:eastAsia="zh-CN"/>
+        </w:rPr>
+        <w:t>tkdiff</w:t>
+      </w:r>
+      <w:proofErr w:type="spellEnd"/>
     </w:p>
     <w:p>
       <w:pPr>
@@ -5475,7 +6368,6 @@
           <w:rFonts w:hint="eastAsia"/>
           <w:lang w:eastAsia="zh-CN"/>
         </w:rPr>
-        <w:lastRenderedPageBreak/>
         <w:t>W</w:t>
       </w:r>
       <w:r>
@@ -5524,8 +6416,16 @@
         <w:rPr>
           <w:lang w:eastAsia="zh-CN"/>
         </w:rPr>
-        <w:t xml:space="preserve"> It can be done using gitall</w:t>
-      </w:r>
+        <w:t xml:space="preserve"> It can be done using </w:t>
+      </w:r>
+      <w:proofErr w:type="spellStart"/>
+      <w:r>
+        <w:rPr>
+          <w:lang w:eastAsia="zh-CN"/>
+        </w:rPr>
+        <w:t>gitall</w:t>
+      </w:r>
+      <w:proofErr w:type="spellEnd"/>
       <w:r>
         <w:rPr>
           <w:lang w:eastAsia="zh-CN"/>
@@ -5575,7 +6475,14 @@
         <w:rPr>
           <w:lang w:eastAsia="zh-CN"/>
         </w:rPr>
-        <w:t xml:space="preserve"> git</w:t>
+        <w:t xml:space="preserve"> </w:t>
+      </w:r>
+      <w:proofErr w:type="spellStart"/>
+      <w:r>
+        <w:rPr>
+          <w:lang w:eastAsia="zh-CN"/>
+        </w:rPr>
+        <w:t>git</w:t>
       </w:r>
       <w:r>
         <w:rPr>
@@ -5583,6 +6490,7 @@
         </w:rPr>
         <w:t>all</w:t>
       </w:r>
+      <w:proofErr w:type="spellEnd"/>
       <w:r>
         <w:rPr>
           <w:lang w:eastAsia="zh-CN"/>
@@ -5667,7 +6575,14 @@
         <w:rPr>
           <w:lang w:eastAsia="zh-CN"/>
         </w:rPr>
-        <w:t xml:space="preserve"> git</w:t>
+        <w:t xml:space="preserve"> </w:t>
+      </w:r>
+      <w:proofErr w:type="spellStart"/>
+      <w:r>
+        <w:rPr>
+          <w:lang w:eastAsia="zh-CN"/>
+        </w:rPr>
+        <w:t>git</w:t>
       </w:r>
       <w:r>
         <w:rPr>
@@ -5675,6 +6590,7 @@
         </w:rPr>
         <w:t>all</w:t>
       </w:r>
+      <w:proofErr w:type="spellEnd"/>
       <w:r>
         <w:rPr>
           <w:lang w:eastAsia="zh-CN"/>
@@ -5734,7 +6650,21 @@
         <w:rPr>
           <w:lang w:eastAsia="zh-CN"/>
         </w:rPr>
-        <w:t xml:space="preserve">$ git difftool origin </w:t>
+        <w:t xml:space="preserve">$ git </w:t>
+      </w:r>
+      <w:proofErr w:type="spellStart"/>
+      <w:r>
+        <w:rPr>
+          <w:lang w:eastAsia="zh-CN"/>
+        </w:rPr>
+        <w:t>difftool</w:t>
+      </w:r>
+      <w:proofErr w:type="spellEnd"/>
+      <w:r>
+        <w:rPr>
+          <w:lang w:eastAsia="zh-CN"/>
+        </w:rPr>
+        <w:t xml:space="preserve"> origin </w:t>
       </w:r>
       <w:r>
         <w:rPr>
@@ -5752,7 +6682,21 @@
         <w:rPr>
           <w:lang w:eastAsia="zh-CN"/>
         </w:rPr>
-        <w:t>al branch with origin using the difftool defined above</w:t>
+        <w:t xml:space="preserve">al branch with origin using the </w:t>
+      </w:r>
+      <w:proofErr w:type="spellStart"/>
+      <w:r>
+        <w:rPr>
+          <w:lang w:eastAsia="zh-CN"/>
+        </w:rPr>
+        <w:t>difftool</w:t>
+      </w:r>
+      <w:proofErr w:type="spellEnd"/>
+      <w:r>
+        <w:rPr>
+          <w:lang w:eastAsia="zh-CN"/>
+        </w:rPr>
+        <w:t xml:space="preserve"> defined above</w:t>
       </w:r>
     </w:p>
     <w:p>
@@ -5766,11 +6710,11 @@
       <w:pPr>
         <w:pStyle w:val="Heading2"/>
       </w:pPr>
-      <w:bookmarkStart w:id="35" w:name="_Toc517260586"/>
-      <w:bookmarkStart w:id="36" w:name="_Toc517271475"/>
-      <w:bookmarkStart w:id="37" w:name="_Toc517271566"/>
-      <w:bookmarkStart w:id="38" w:name="_Toc517271663"/>
-      <w:bookmarkStart w:id="39" w:name="_Toc39506672"/>
+      <w:bookmarkStart w:id="36" w:name="_Toc517260586"/>
+      <w:bookmarkStart w:id="37" w:name="_Toc517271475"/>
+      <w:bookmarkStart w:id="38" w:name="_Toc517271566"/>
+      <w:bookmarkStart w:id="39" w:name="_Toc517271663"/>
+      <w:bookmarkStart w:id="40" w:name="_Toc39506672"/>
       <w:r>
         <w:rPr>
           <w:lang w:eastAsia="zh-CN"/>
@@ -5780,11 +6724,11 @@
       <w:r>
         <w:t>git repository from the remote server</w:t>
       </w:r>
-      <w:bookmarkEnd w:id="35"/>
       <w:bookmarkEnd w:id="36"/>
       <w:bookmarkEnd w:id="37"/>
       <w:bookmarkEnd w:id="38"/>
       <w:bookmarkEnd w:id="39"/>
+      <w:bookmarkEnd w:id="40"/>
     </w:p>
     <w:p>
       <w:pPr>
@@ -5830,7 +6774,14 @@
         <w:rPr>
           <w:lang w:eastAsia="zh-CN"/>
         </w:rPr>
-        <w:t xml:space="preserve"> git</w:t>
+        <w:t xml:space="preserve"> </w:t>
+      </w:r>
+      <w:proofErr w:type="spellStart"/>
+      <w:r>
+        <w:rPr>
+          <w:lang w:eastAsia="zh-CN"/>
+        </w:rPr>
+        <w:t>git</w:t>
       </w:r>
       <w:r>
         <w:rPr>
@@ -5838,6 +6789,7 @@
         </w:rPr>
         <w:t>all</w:t>
       </w:r>
+      <w:proofErr w:type="spellEnd"/>
       <w:r>
         <w:rPr>
           <w:lang w:eastAsia="zh-CN"/>
@@ -5945,7 +6897,14 @@
         <w:rPr>
           <w:lang w:eastAsia="zh-CN"/>
         </w:rPr>
-        <w:t xml:space="preserve"> git</w:t>
+        <w:t xml:space="preserve"> </w:t>
+      </w:r>
+      <w:proofErr w:type="spellStart"/>
+      <w:r>
+        <w:rPr>
+          <w:lang w:eastAsia="zh-CN"/>
+        </w:rPr>
+        <w:t>git</w:t>
       </w:r>
       <w:r>
         <w:rPr>
@@ -5953,6 +6912,7 @@
         </w:rPr>
         <w:t>all</w:t>
       </w:r>
+      <w:proofErr w:type="spellEnd"/>
       <w:r>
         <w:rPr>
           <w:lang w:eastAsia="zh-CN"/>
@@ -5985,7 +6945,21 @@
         <w:rPr>
           <w:lang w:eastAsia="zh-CN"/>
         </w:rPr>
-        <w:t>ill update your local repository (equivalent to fetch+merge)</w:t>
+        <w:t xml:space="preserve">ill update your local repository (equivalent to </w:t>
+      </w:r>
+      <w:proofErr w:type="spellStart"/>
+      <w:r>
+        <w:rPr>
+          <w:lang w:eastAsia="zh-CN"/>
+        </w:rPr>
+        <w:t>fetch+merge</w:t>
+      </w:r>
+      <w:proofErr w:type="spellEnd"/>
+      <w:r>
+        <w:rPr>
+          <w:lang w:eastAsia="zh-CN"/>
+        </w:rPr>
+        <w:t>)</w:t>
       </w:r>
       <w:r>
         <w:rPr>
@@ -6010,22 +6984,22 @@
       <w:pPr>
         <w:pStyle w:val="Heading1"/>
       </w:pPr>
-      <w:bookmarkStart w:id="40" w:name="_Toc517260594"/>
-      <w:bookmarkStart w:id="41" w:name="_Toc517271477"/>
-      <w:bookmarkStart w:id="42" w:name="_Toc517271568"/>
-      <w:bookmarkStart w:id="43" w:name="_Toc517271665"/>
-      <w:bookmarkStart w:id="44" w:name="_Toc39506673"/>
+      <w:bookmarkStart w:id="41" w:name="_Toc517260594"/>
+      <w:bookmarkStart w:id="42" w:name="_Toc517271477"/>
+      <w:bookmarkStart w:id="43" w:name="_Toc517271568"/>
+      <w:bookmarkStart w:id="44" w:name="_Toc517271665"/>
+      <w:bookmarkStart w:id="45" w:name="_Toc39506673"/>
       <w:r>
         <w:t>Working with the SWMF</w:t>
       </w:r>
-      <w:bookmarkEnd w:id="40"/>
+      <w:bookmarkEnd w:id="41"/>
       <w:r>
         <w:t xml:space="preserve"> in Git</w:t>
       </w:r>
-      <w:bookmarkEnd w:id="41"/>
       <w:bookmarkEnd w:id="42"/>
       <w:bookmarkEnd w:id="43"/>
       <w:bookmarkEnd w:id="44"/>
+      <w:bookmarkEnd w:id="45"/>
     </w:p>
     <w:p>
       <w:pPr>
@@ -6036,17 +7010,17 @@
       <w:pPr>
         <w:pStyle w:val="Heading2"/>
       </w:pPr>
-      <w:bookmarkStart w:id="45" w:name="_Toc517271478"/>
-      <w:bookmarkStart w:id="46" w:name="_Toc517271569"/>
-      <w:bookmarkStart w:id="47" w:name="_Toc517271666"/>
-      <w:bookmarkStart w:id="48" w:name="_Toc39506674"/>
+      <w:bookmarkStart w:id="46" w:name="_Toc517271478"/>
+      <w:bookmarkStart w:id="47" w:name="_Toc517271569"/>
+      <w:bookmarkStart w:id="48" w:name="_Toc517271666"/>
+      <w:bookmarkStart w:id="49" w:name="_Toc39506674"/>
       <w:r>
         <w:t>Working with the entire SWMF</w:t>
       </w:r>
-      <w:bookmarkEnd w:id="45"/>
       <w:bookmarkEnd w:id="46"/>
       <w:bookmarkEnd w:id="47"/>
       <w:bookmarkEnd w:id="48"/>
+      <w:bookmarkEnd w:id="49"/>
     </w:p>
     <w:p/>
     <w:p>
@@ -6067,23 +7041,40 @@
         <w:jc w:val="both"/>
       </w:pPr>
       <w:r>
-        <w:t>$ gitclone SWMF</w:t>
-      </w:r>
-    </w:p>
-    <w:p>
-      <w:pPr>
-        <w:jc w:val="both"/>
-      </w:pPr>
-    </w:p>
-    <w:p>
-      <w:pPr>
-        <w:jc w:val="both"/>
-        <w:rPr>
-          <w:lang w:eastAsia="zh-CN"/>
-        </w:rPr>
-      </w:pPr>
-      <w:r>
-        <w:t xml:space="preserve">Now you have a local SWMF repository without share, util and the physics models. </w:t>
+        <w:t xml:space="preserve">$ </w:t>
+      </w:r>
+      <w:proofErr w:type="spellStart"/>
+      <w:r>
+        <w:t>gitclone</w:t>
+      </w:r>
+      <w:proofErr w:type="spellEnd"/>
+      <w:r>
+        <w:t xml:space="preserve"> SWMF</w:t>
+      </w:r>
+    </w:p>
+    <w:p>
+      <w:pPr>
+        <w:jc w:val="both"/>
+      </w:pPr>
+    </w:p>
+    <w:p>
+      <w:pPr>
+        <w:jc w:val="both"/>
+        <w:rPr>
+          <w:lang w:eastAsia="zh-CN"/>
+        </w:rPr>
+      </w:pPr>
+      <w:r>
+        <w:lastRenderedPageBreak/>
+        <w:t xml:space="preserve">Now you have a local SWMF repository without share, </w:t>
+      </w:r>
+      <w:proofErr w:type="spellStart"/>
+      <w:r>
+        <w:t>util</w:t>
+      </w:r>
+      <w:proofErr w:type="spellEnd"/>
+      <w:r>
+        <w:t xml:space="preserve"> and the physics models. </w:t>
       </w:r>
       <w:r>
         <w:rPr>
@@ -6146,7 +7137,21 @@
         <w:rPr>
           <w:lang w:eastAsia="zh-CN"/>
         </w:rPr>
-        <w:t xml:space="preserve"> and clone util and share if missing</w:t>
+        <w:t xml:space="preserve"> and clone </w:t>
+      </w:r>
+      <w:proofErr w:type="spellStart"/>
+      <w:r>
+        <w:rPr>
+          <w:lang w:eastAsia="zh-CN"/>
+        </w:rPr>
+        <w:t>util</w:t>
+      </w:r>
+      <w:proofErr w:type="spellEnd"/>
+      <w:r>
+        <w:rPr>
+          <w:lang w:eastAsia="zh-CN"/>
+        </w:rPr>
+        <w:t xml:space="preserve"> and share if missing</w:t>
       </w:r>
     </w:p>
     <w:p>
@@ -6288,20 +7293,19 @@
         <w:pStyle w:val="Heading2"/>
         <w:jc w:val="both"/>
       </w:pPr>
-      <w:bookmarkStart w:id="49" w:name="_Toc517260595"/>
-      <w:bookmarkStart w:id="50" w:name="_Toc517271479"/>
-      <w:bookmarkStart w:id="51" w:name="_Toc517271570"/>
-      <w:bookmarkStart w:id="52" w:name="_Toc517271667"/>
-      <w:bookmarkStart w:id="53" w:name="_Toc39506675"/>
-      <w:r>
-        <w:lastRenderedPageBreak/>
+      <w:bookmarkStart w:id="50" w:name="_Toc517260595"/>
+      <w:bookmarkStart w:id="51" w:name="_Toc517271479"/>
+      <w:bookmarkStart w:id="52" w:name="_Toc517271570"/>
+      <w:bookmarkStart w:id="53" w:name="_Toc517271667"/>
+      <w:bookmarkStart w:id="54" w:name="_Toc39506675"/>
+      <w:r>
         <w:t>Working with stand-alone models (BATSRUS, GITM2, PWOM …)</w:t>
       </w:r>
-      <w:bookmarkEnd w:id="49"/>
       <w:bookmarkEnd w:id="50"/>
       <w:bookmarkEnd w:id="51"/>
       <w:bookmarkEnd w:id="52"/>
       <w:bookmarkEnd w:id="53"/>
+      <w:bookmarkEnd w:id="54"/>
     </w:p>
     <w:p>
       <w:pPr>
@@ -6329,7 +7333,15 @@
         <w:jc w:val="both"/>
       </w:pPr>
       <w:r>
-        <w:t>$ gitclone BATSRUS</w:t>
+        <w:t xml:space="preserve">$ </w:t>
+      </w:r>
+      <w:proofErr w:type="spellStart"/>
+      <w:r>
+        <w:t>gitclone</w:t>
+      </w:r>
+      <w:proofErr w:type="spellEnd"/>
+      <w:r>
+        <w:t xml:space="preserve"> BATSRUS</w:t>
       </w:r>
     </w:p>
     <w:p>
@@ -6355,20 +7367,41 @@
         <w:jc w:val="both"/>
       </w:pPr>
       <w:r>
-        <w:t>$ ./Config.pl -install -compiler=gfortran</w:t>
-      </w:r>
-    </w:p>
-    <w:p>
-      <w:pPr>
-        <w:jc w:val="both"/>
-      </w:pPr>
-    </w:p>
-    <w:p>
-      <w:pPr>
-        <w:jc w:val="both"/>
-      </w:pPr>
-      <w:r>
-        <w:t>will automatically clone (check out) the share, util and srcBATL repositories into BATSRUS if not yet present. Note that these are independent Git repositories.</w:t>
+        <w:t>$ ./Config.pl -install -compiler=</w:t>
+      </w:r>
+      <w:proofErr w:type="spellStart"/>
+      <w:r>
+        <w:t>gfortran</w:t>
+      </w:r>
+      <w:proofErr w:type="spellEnd"/>
+    </w:p>
+    <w:p>
+      <w:pPr>
+        <w:jc w:val="both"/>
+      </w:pPr>
+    </w:p>
+    <w:p>
+      <w:pPr>
+        <w:jc w:val="both"/>
+      </w:pPr>
+      <w:r>
+        <w:t xml:space="preserve">will automatically clone (check out) the share, </w:t>
+      </w:r>
+      <w:proofErr w:type="spellStart"/>
+      <w:r>
+        <w:t>util</w:t>
+      </w:r>
+      <w:proofErr w:type="spellEnd"/>
+      <w:r>
+        <w:t xml:space="preserve"> and </w:t>
+      </w:r>
+      <w:proofErr w:type="spellStart"/>
+      <w:r>
+        <w:t>srcBATL</w:t>
+      </w:r>
+      <w:proofErr w:type="spellEnd"/>
+      <w:r>
+        <w:t xml:space="preserve"> repositories into BATSRUS if not yet present. Note that these are independent Git repositories.</w:t>
       </w:r>
     </w:p>
     <w:p>
@@ -6381,19 +7414,32 @@
         <w:pStyle w:val="Heading2"/>
         <w:jc w:val="both"/>
       </w:pPr>
-      <w:bookmarkStart w:id="54" w:name="_Toc517260593"/>
-      <w:bookmarkStart w:id="55" w:name="_Toc517271480"/>
-      <w:bookmarkStart w:id="56" w:name="_Toc517271571"/>
-      <w:bookmarkStart w:id="57" w:name="_Toc517271668"/>
-      <w:bookmarkStart w:id="58" w:name="_Toc39506676"/>
-      <w:r>
-        <w:t>Using SWMF_data and CRASH_data</w:t>
-      </w:r>
-      <w:bookmarkEnd w:id="54"/>
+      <w:bookmarkStart w:id="55" w:name="_Toc517260593"/>
+      <w:bookmarkStart w:id="56" w:name="_Toc517271480"/>
+      <w:bookmarkStart w:id="57" w:name="_Toc517271571"/>
+      <w:bookmarkStart w:id="58" w:name="_Toc517271668"/>
+      <w:bookmarkStart w:id="59" w:name="_Toc39506676"/>
+      <w:r>
+        <w:t xml:space="preserve">Using </w:t>
+      </w:r>
+      <w:proofErr w:type="spellStart"/>
+      <w:r>
+        <w:t>SWMF_data</w:t>
+      </w:r>
+      <w:proofErr w:type="spellEnd"/>
+      <w:r>
+        <w:t xml:space="preserve"> and </w:t>
+      </w:r>
+      <w:proofErr w:type="spellStart"/>
+      <w:r>
+        <w:t>CRASH_data</w:t>
+      </w:r>
       <w:bookmarkEnd w:id="55"/>
       <w:bookmarkEnd w:id="56"/>
       <w:bookmarkEnd w:id="57"/>
       <w:bookmarkEnd w:id="58"/>
+      <w:bookmarkEnd w:id="59"/>
+      <w:proofErr w:type="spellEnd"/>
     </w:p>
     <w:p>
       <w:pPr>
@@ -6420,7 +7466,35 @@
         <w:rPr>
           <w:lang w:eastAsia="zh-CN"/>
         </w:rPr>
-        <w:t>he large files are stored in the SWMF_data and CRASH_data repositories. These can be checked out into the home directory as</w:t>
+        <w:t xml:space="preserve">he large files are stored in the </w:t>
+      </w:r>
+      <w:proofErr w:type="spellStart"/>
+      <w:r>
+        <w:rPr>
+          <w:lang w:eastAsia="zh-CN"/>
+        </w:rPr>
+        <w:t>SWMF_data</w:t>
+      </w:r>
+      <w:proofErr w:type="spellEnd"/>
+      <w:r>
+        <w:rPr>
+          <w:lang w:eastAsia="zh-CN"/>
+        </w:rPr>
+        <w:t xml:space="preserve"> and </w:t>
+      </w:r>
+      <w:proofErr w:type="spellStart"/>
+      <w:r>
+        <w:rPr>
+          <w:lang w:eastAsia="zh-CN"/>
+        </w:rPr>
+        <w:t>CRASH_data</w:t>
+      </w:r>
+      <w:proofErr w:type="spellEnd"/>
+      <w:r>
+        <w:rPr>
+          <w:lang w:eastAsia="zh-CN"/>
+        </w:rPr>
+        <w:t xml:space="preserve"> repositories. These can be checked out into the home directory as</w:t>
       </w:r>
     </w:p>
     <w:p>
@@ -6456,22 +7530,66 @@
         <w:rPr>
           <w:lang w:eastAsia="zh-CN"/>
         </w:rPr>
-        <w:t>$ gitclone SWMF_data</w:t>
-      </w:r>
-    </w:p>
-    <w:p>
-      <w:pPr>
-        <w:jc w:val="both"/>
-        <w:rPr>
-          <w:lang w:eastAsia="zh-CN"/>
-        </w:rPr>
-      </w:pPr>
-      <w:r>
-        <w:rPr>
-          <w:lang w:eastAsia="zh-CN"/>
-        </w:rPr>
-        <w:t>$ gitclone CRASH_data</w:t>
-      </w:r>
+        <w:t xml:space="preserve">$ </w:t>
+      </w:r>
+      <w:proofErr w:type="spellStart"/>
+      <w:r>
+        <w:rPr>
+          <w:lang w:eastAsia="zh-CN"/>
+        </w:rPr>
+        <w:t>gitclone</w:t>
+      </w:r>
+      <w:proofErr w:type="spellEnd"/>
+      <w:r>
+        <w:rPr>
+          <w:lang w:eastAsia="zh-CN"/>
+        </w:rPr>
+        <w:t xml:space="preserve"> </w:t>
+      </w:r>
+      <w:proofErr w:type="spellStart"/>
+      <w:r>
+        <w:rPr>
+          <w:lang w:eastAsia="zh-CN"/>
+        </w:rPr>
+        <w:t>SWMF_data</w:t>
+      </w:r>
+      <w:proofErr w:type="spellEnd"/>
+    </w:p>
+    <w:p>
+      <w:pPr>
+        <w:jc w:val="both"/>
+        <w:rPr>
+          <w:lang w:eastAsia="zh-CN"/>
+        </w:rPr>
+      </w:pPr>
+      <w:r>
+        <w:rPr>
+          <w:lang w:eastAsia="zh-CN"/>
+        </w:rPr>
+        <w:t xml:space="preserve">$ </w:t>
+      </w:r>
+      <w:proofErr w:type="spellStart"/>
+      <w:r>
+        <w:rPr>
+          <w:lang w:eastAsia="zh-CN"/>
+        </w:rPr>
+        <w:t>gitclone</w:t>
+      </w:r>
+      <w:proofErr w:type="spellEnd"/>
+      <w:r>
+        <w:rPr>
+          <w:lang w:eastAsia="zh-CN"/>
+        </w:rPr>
+        <w:t xml:space="preserve"> </w:t>
+      </w:r>
+      <w:proofErr w:type="spellStart"/>
+      <w:r>
+        <w:rPr>
+          <w:lang w:eastAsia="zh-CN"/>
+        </w:rPr>
+        <w:t>CRASH_data</w:t>
+      </w:r>
+      <w:proofErr w:type="spellEnd"/>
     </w:p>
     <w:p>
       <w:pPr>
@@ -6511,15 +7629,15 @@
       <w:pPr>
         <w:pStyle w:val="Heading1"/>
       </w:pPr>
-      <w:bookmarkStart w:id="59" w:name="_Toc517260587"/>
-      <w:bookmarkStart w:id="60" w:name="_Toc517271481"/>
-      <w:bookmarkStart w:id="61" w:name="_Toc517271572"/>
-      <w:bookmarkStart w:id="62" w:name="_Toc517271669"/>
-      <w:bookmarkStart w:id="63" w:name="_Toc39506677"/>
+      <w:bookmarkStart w:id="60" w:name="_Toc517260587"/>
+      <w:bookmarkStart w:id="61" w:name="_Toc517271481"/>
+      <w:bookmarkStart w:id="62" w:name="_Toc517271572"/>
+      <w:bookmarkStart w:id="63" w:name="_Toc517271669"/>
+      <w:bookmarkStart w:id="64" w:name="_Toc39506677"/>
       <w:r>
         <w:t>Git Commands and Tools</w:t>
       </w:r>
-      <w:bookmarkEnd w:id="59"/>
+      <w:bookmarkEnd w:id="60"/>
       <w:r>
         <w:t xml:space="preserve"> </w:t>
       </w:r>
@@ -6529,10 +7647,10 @@
       <w:r>
         <w:t xml:space="preserve"> Developers</w:t>
       </w:r>
-      <w:bookmarkEnd w:id="60"/>
       <w:bookmarkEnd w:id="61"/>
       <w:bookmarkEnd w:id="62"/>
       <w:bookmarkEnd w:id="63"/>
+      <w:bookmarkEnd w:id="64"/>
     </w:p>
     <w:p>
       <w:pPr>
@@ -6549,23 +7667,24 @@
       <w:pPr>
         <w:pStyle w:val="Heading2"/>
       </w:pPr>
-      <w:bookmarkStart w:id="64" w:name="_Toc517260588"/>
-      <w:bookmarkStart w:id="65" w:name="_Toc517271482"/>
-      <w:bookmarkStart w:id="66" w:name="_Toc517271573"/>
-      <w:bookmarkStart w:id="67" w:name="_Toc517271670"/>
-      <w:bookmarkStart w:id="68" w:name="_Toc39506678"/>
+      <w:bookmarkStart w:id="65" w:name="_Toc517260588"/>
+      <w:bookmarkStart w:id="66" w:name="_Toc517271482"/>
+      <w:bookmarkStart w:id="67" w:name="_Toc517271573"/>
+      <w:bookmarkStart w:id="68" w:name="_Toc517271670"/>
+      <w:bookmarkStart w:id="69" w:name="_Toc39506678"/>
       <w:r>
         <w:t>Settings for line endings</w:t>
       </w:r>
-      <w:bookmarkEnd w:id="64"/>
       <w:bookmarkEnd w:id="65"/>
       <w:bookmarkEnd w:id="66"/>
       <w:bookmarkEnd w:id="67"/>
       <w:bookmarkEnd w:id="68"/>
+      <w:bookmarkEnd w:id="69"/>
     </w:p>
     <w:p/>
     <w:p>
       <w:r>
+        <w:lastRenderedPageBreak/>
         <w:t>If you're using Git to collaborate with other</w:t>
       </w:r>
       <w:r>
@@ -6586,8 +7705,6 @@
       <w:r>
         <w:t>X</w:t>
       </w:r>
-      <w:bookmarkStart w:id="69" w:name="_GoBack"/>
-      <w:bookmarkEnd w:id="69"/>
       <w:r>
         <w:t xml:space="preserve"> use</w:t>
       </w:r>
@@ -6595,7 +7712,15 @@
     <w:p/>
     <w:p>
       <w:r>
-        <w:t xml:space="preserve">$ git config --global core.autocrlf </w:t>
+        <w:t xml:space="preserve">$ git config --global </w:t>
+      </w:r>
+      <w:proofErr w:type="spellStart"/>
+      <w:r>
+        <w:t>core.autocrlf</w:t>
+      </w:r>
+      <w:proofErr w:type="spellEnd"/>
+      <w:r>
+        <w:t xml:space="preserve"> </w:t>
       </w:r>
     </w:p>
     <w:p/>
@@ -6643,16 +7768,39 @@
         <w:jc w:val="both"/>
       </w:pPr>
       <w:r>
-        <w:lastRenderedPageBreak/>
-        <w:t>$ git rm -rf DIR1</w:t>
-      </w:r>
-    </w:p>
-    <w:p>
-      <w:pPr>
-        <w:jc w:val="both"/>
-      </w:pPr>
-      <w:r>
-        <w:t>$ git rm FILE1</w:t>
+        <w:t xml:space="preserve">$ git </w:t>
+      </w:r>
+      <w:proofErr w:type="spellStart"/>
+      <w:r>
+        <w:t>rm</w:t>
+      </w:r>
+      <w:proofErr w:type="spellEnd"/>
+      <w:r>
+        <w:t xml:space="preserve"> -</w:t>
+      </w:r>
+      <w:proofErr w:type="spellStart"/>
+      <w:r>
+        <w:t>rf</w:t>
+      </w:r>
+      <w:proofErr w:type="spellEnd"/>
+      <w:r>
+        <w:t xml:space="preserve"> DIR1</w:t>
+      </w:r>
+    </w:p>
+    <w:p>
+      <w:pPr>
+        <w:jc w:val="both"/>
+      </w:pPr>
+      <w:r>
+        <w:t xml:space="preserve">$ git </w:t>
+      </w:r>
+      <w:proofErr w:type="spellStart"/>
+      <w:r>
+        <w:t>rm</w:t>
+      </w:r>
+      <w:proofErr w:type="spellEnd"/>
+      <w:r>
+        <w:t xml:space="preserve"> FILE1</w:t>
       </w:r>
     </w:p>
     <w:p>
@@ -6945,6 +8093,7 @@
         <w:jc w:val="both"/>
       </w:pPr>
       <w:r>
+        <w:lastRenderedPageBreak/>
         <w:t xml:space="preserve">        </w:t>
       </w:r>
     </w:p>
@@ -7236,11 +8385,16 @@
         <w:jc w:val="both"/>
       </w:pPr>
       <w:r>
-        <w:t>$ git</w:t>
+        <w:t xml:space="preserve">$ </w:t>
+      </w:r>
+      <w:proofErr w:type="spellStart"/>
+      <w:r>
+        <w:t>git</w:t>
       </w:r>
       <w:r>
         <w:t>all</w:t>
       </w:r>
+      <w:proofErr w:type="spellEnd"/>
       <w:r>
         <w:t xml:space="preserve"> status</w:t>
       </w:r>
@@ -7268,11 +8422,16 @@
         <w:jc w:val="both"/>
       </w:pPr>
       <w:r>
-        <w:t>$ git</w:t>
+        <w:t xml:space="preserve">$ </w:t>
+      </w:r>
+      <w:proofErr w:type="spellStart"/>
+      <w:r>
+        <w:t>git</w:t>
       </w:r>
       <w:r>
         <w:t>all</w:t>
       </w:r>
+      <w:proofErr w:type="spellEnd"/>
       <w:r>
         <w:t xml:space="preserve"> diff</w:t>
       </w:r>
@@ -7285,8 +8444,13 @@
         <w:jc w:val="both"/>
       </w:pPr>
       <w:r>
-        <w:t>$ git difftool</w:t>
-      </w:r>
+        <w:t xml:space="preserve">$ git </w:t>
+      </w:r>
+      <w:proofErr w:type="spellStart"/>
+      <w:r>
+        <w:t>difftool</w:t>
+      </w:r>
+      <w:proofErr w:type="spellEnd"/>
       <w:r>
         <w:t xml:space="preserve">    # after </w:t>
       </w:r>
@@ -7294,7 +8458,15 @@
         <w:t>examining a</w:t>
       </w:r>
       <w:r>
-        <w:t xml:space="preserve"> file with the difftool, </w:t>
+        <w:t xml:space="preserve"> file with the </w:t>
+      </w:r>
+      <w:proofErr w:type="spellStart"/>
+      <w:r>
+        <w:t>difftool</w:t>
+      </w:r>
+      <w:proofErr w:type="spellEnd"/>
+      <w:r>
+        <w:t xml:space="preserve">, </w:t>
       </w:r>
       <w:r>
         <w:t xml:space="preserve">git </w:t>
@@ -7313,10 +8485,34 @@
         <w:jc w:val="both"/>
       </w:pPr>
       <w:r>
-        <w:t>Note: gitall difftool is not recommended, as it wi</w:t>
-      </w:r>
-      <w:r>
-        <w:t>ll open multiple tkdiff windows.</w:t>
+        <w:t xml:space="preserve">Note: </w:t>
+      </w:r>
+      <w:proofErr w:type="spellStart"/>
+      <w:r>
+        <w:t>gitall</w:t>
+      </w:r>
+      <w:proofErr w:type="spellEnd"/>
+      <w:r>
+        <w:t xml:space="preserve"> </w:t>
+      </w:r>
+      <w:proofErr w:type="spellStart"/>
+      <w:r>
+        <w:t>difftool</w:t>
+      </w:r>
+      <w:proofErr w:type="spellEnd"/>
+      <w:r>
+        <w:t xml:space="preserve"> is not recommended, as it wi</w:t>
+      </w:r>
+      <w:r>
+        <w:t xml:space="preserve">ll open multiple </w:t>
+      </w:r>
+      <w:proofErr w:type="spellStart"/>
+      <w:r>
+        <w:t>tkdiff</w:t>
+      </w:r>
+      <w:proofErr w:type="spellEnd"/>
+      <w:r>
+        <w:t xml:space="preserve"> windows.</w:t>
       </w:r>
     </w:p>
     <w:p>
@@ -7327,7 +8523,15 @@
         <w:t>Also,</w:t>
       </w:r>
       <w:r>
-        <w:t xml:space="preserve"> tkdiff </w:t>
+        <w:t xml:space="preserve"> </w:t>
+      </w:r>
+      <w:proofErr w:type="spellStart"/>
+      <w:r>
+        <w:t>tkdiff</w:t>
+      </w:r>
+      <w:proofErr w:type="spellEnd"/>
+      <w:r>
+        <w:t xml:space="preserve"> </w:t>
       </w:r>
       <w:r>
         <w:t xml:space="preserve">can be used </w:t>
@@ -7367,7 +8571,15 @@
         <w:jc w:val="both"/>
       </w:pPr>
       <w:r>
-        <w:t>$ tkdiff FILE1</w:t>
+        <w:t xml:space="preserve">$ </w:t>
+      </w:r>
+      <w:proofErr w:type="spellStart"/>
+      <w:r>
+        <w:t>tkdiff</w:t>
+      </w:r>
+      <w:proofErr w:type="spellEnd"/>
+      <w:r>
+        <w:t xml:space="preserve"> FILE1</w:t>
       </w:r>
       <w:r>
         <w:t xml:space="preserve">                 # compare modified FILE1 to local master version</w:t>
@@ -7378,7 +8590,23 @@
         <w:jc w:val="both"/>
       </w:pPr>
       <w:r>
-        <w:t>$ tkdiff -rorigin FILE1   # compare modified FILE1 to remote version fetched</w:t>
+        <w:t xml:space="preserve">$ </w:t>
+      </w:r>
+      <w:proofErr w:type="spellStart"/>
+      <w:r>
+        <w:t>tkdiff</w:t>
+      </w:r>
+      <w:proofErr w:type="spellEnd"/>
+      <w:r>
+        <w:t xml:space="preserve"> -</w:t>
+      </w:r>
+      <w:proofErr w:type="spellStart"/>
+      <w:r>
+        <w:t>rorigin</w:t>
+      </w:r>
+      <w:proofErr w:type="spellEnd"/>
+      <w:r>
+        <w:t xml:space="preserve"> FILE1   # compare modified FILE1 to remote version fetched</w:t>
       </w:r>
     </w:p>
     <w:p>
@@ -7396,6 +8624,7 @@
       <w:bookmarkStart w:id="86" w:name="_Toc517271674"/>
       <w:bookmarkStart w:id="87" w:name="_Toc39506682"/>
       <w:r>
+        <w:lastRenderedPageBreak/>
         <w:t>Push changes to remote repository</w:t>
       </w:r>
       <w:bookmarkEnd w:id="83"/>
@@ -7435,11 +8664,16 @@
         <w:jc w:val="both"/>
       </w:pPr>
       <w:r>
-        <w:t>$ git</w:t>
+        <w:t xml:space="preserve">$ </w:t>
+      </w:r>
+      <w:proofErr w:type="spellStart"/>
+      <w:r>
+        <w:t>git</w:t>
       </w:r>
       <w:r>
         <w:t>all</w:t>
       </w:r>
+      <w:proofErr w:type="spellEnd"/>
       <w:r>
         <w:t xml:space="preserve"> push</w:t>
       </w:r>
@@ -7455,8 +8689,13 @@
       <w:r>
         <w:t xml:space="preserve">that </w:t>
       </w:r>
-      <w:r>
-        <w:t xml:space="preserve">gitall executes in </w:t>
+      <w:proofErr w:type="spellStart"/>
+      <w:r>
+        <w:t>gitall</w:t>
+      </w:r>
+      <w:proofErr w:type="spellEnd"/>
+      <w:r>
+        <w:t xml:space="preserve"> executes in </w:t>
       </w:r>
       <w:r>
         <w:t xml:space="preserve">the </w:t>
@@ -7571,19 +8810,26 @@
         <w:rPr>
           <w:color w:val="000000" w:themeColor="text1"/>
         </w:rPr>
-        <w:t xml:space="preserve">lone the SWMF with full history. The default installation is without history </w:t>
-      </w:r>
+        <w:t xml:space="preserve">lone the SWMF with full history. The default installation is without history (to save download time and disk space). To get full history, use </w:t>
+      </w:r>
+      <w:proofErr w:type="spellStart"/>
       <w:r>
         <w:rPr>
           <w:color w:val="000000" w:themeColor="text1"/>
         </w:rPr>
-        <w:lastRenderedPageBreak/>
-        <w:t xml:space="preserve">(to save download time and disk space). To get full history, use gitclone without the --depth parameter and install with the -history </w:t>
-      </w:r>
+        <w:t>gitclone</w:t>
+      </w:r>
+      <w:proofErr w:type="spellEnd"/>
       <w:r>
         <w:rPr>
           <w:color w:val="000000" w:themeColor="text1"/>
         </w:rPr>
+        <w:t xml:space="preserve"> without the --depth parameter and install with the -history </w:t>
+      </w:r>
+      <w:r>
+        <w:rPr>
+          <w:color w:val="000000" w:themeColor="text1"/>
+        </w:rPr>
         <w:t xml:space="preserve">flag. The -date=DATE flag (which obtains full history and then sets the checkout date) can be </w:t>
       </w:r>
       <w:r>
@@ -7624,7 +8870,21 @@
         <w:rPr>
           <w:color w:val="000000" w:themeColor="text1"/>
         </w:rPr>
-        <w:t>$ gitclone SWMF</w:t>
+        <w:t xml:space="preserve">$ </w:t>
+      </w:r>
+      <w:proofErr w:type="spellStart"/>
+      <w:r>
+        <w:rPr>
+          <w:color w:val="000000" w:themeColor="text1"/>
+        </w:rPr>
+        <w:t>gitclone</w:t>
+      </w:r>
+      <w:proofErr w:type="spellEnd"/>
+      <w:r>
+        <w:rPr>
+          <w:color w:val="000000" w:themeColor="text1"/>
+        </w:rPr>
+        <w:t xml:space="preserve"> SWMF</w:t>
       </w:r>
       <w:r>
         <w:rPr>
@@ -8020,6 +9280,11 @@
         <w:docPartUnique/>
       </w:docPartObj>
     </w:sdtPr>
+    <w:sdtEndPr>
+      <w:rPr>
+        <w:rStyle w:val="PageNumber"/>
+      </w:rPr>
+    </w:sdtEndPr>
     <w:sdtContent>
       <w:p>
         <w:pPr>
@@ -8071,6 +9336,11 @@
         <w:docPartUnique/>
       </w:docPartObj>
     </w:sdtPr>
+    <w:sdtEndPr>
+      <w:rPr>
+        <w:rStyle w:val="PageNumber"/>
+      </w:rPr>
+    </w:sdtEndPr>
     <w:sdtContent>
       <w:p>
         <w:pPr>
@@ -10635,7 +11905,7 @@
 </file>
 
 <file path=customXml/itemProps1.xml><?xml version="1.0" encoding="utf-8"?>
-<ds:datastoreItem xmlns:ds="http://schemas.openxmlformats.org/officeDocument/2006/customXml" ds:itemID="{9D207B28-74A8-024B-AE50-39CC7520207D}">
+<ds:datastoreItem xmlns:ds="http://schemas.openxmlformats.org/officeDocument/2006/customXml" ds:itemID="{ACE3A9E3-1BC0-D746-B85D-62862009F88B}">
   <ds:schemaRefs>
     <ds:schemaRef ds:uri="http://schemas.openxmlformats.org/officeDocument/2006/bibliography"/>
   </ds:schemaRefs>

</xml_diff>

<commit_message>
Added a short initiation about proper Git usage and development practices.
</commit_message>
<xml_diff>
--- a/doc/GitLab_instructions.docx
+++ b/doc/GitLab_instructions.docx
@@ -2213,14 +2213,268 @@
       <w:r>
         <w:t xml:space="preserve"> web interface to Git repositories. </w:t>
       </w:r>
-    </w:p>
-    <w:p>
-      <w:pPr>
-        <w:jc w:val="both"/>
-        <w:rPr>
-          <w:lang w:eastAsia="zh-CN"/>
-        </w:rPr>
-      </w:pPr>
+      <w:r>
+        <w:t>Before we even start, here are some ground rules for making changes (in Git terminology “push</w:t>
+      </w:r>
+      <w:r>
+        <w:t xml:space="preserve"> changes</w:t>
+      </w:r>
+      <w:r>
+        <w:t>”)</w:t>
+      </w:r>
+      <w:r>
+        <w:t xml:space="preserve"> in the repository</w:t>
+      </w:r>
+      <w:r>
+        <w:t>:</w:t>
+      </w:r>
+    </w:p>
+    <w:p>
+      <w:pPr>
+        <w:jc w:val="both"/>
+      </w:pPr>
+    </w:p>
+    <w:p>
+      <w:pPr>
+        <w:pStyle w:val="ListParagraph"/>
+        <w:numPr>
+          <w:ilvl w:val="0"/>
+          <w:numId w:val="18"/>
+        </w:numPr>
+        <w:jc w:val="both"/>
+      </w:pPr>
+      <w:r>
+        <w:t xml:space="preserve">Do not push files larger than 1 Megabyte with the exception of </w:t>
+      </w:r>
+      <w:proofErr w:type="spellStart"/>
+      <w:r>
+        <w:t>SWMF_data</w:t>
+      </w:r>
+      <w:proofErr w:type="spellEnd"/>
+      <w:r>
+        <w:t xml:space="preserve"> and </w:t>
+      </w:r>
+      <w:proofErr w:type="spellStart"/>
+      <w:r>
+        <w:t>CRASH_data</w:t>
+      </w:r>
+      <w:proofErr w:type="spellEnd"/>
+      <w:r>
+        <w:t xml:space="preserve"> that are designated to store large files</w:t>
+      </w:r>
+      <w:r>
+        <w:t xml:space="preserve"> (up to 100M)</w:t>
+      </w:r>
+      <w:r>
+        <w:t xml:space="preserve">. </w:t>
+      </w:r>
+      <w:proofErr w:type="spellStart"/>
+      <w:r>
+        <w:t>Gzip</w:t>
+      </w:r>
+      <w:proofErr w:type="spellEnd"/>
+      <w:r>
+        <w:t xml:space="preserve"> large </w:t>
+      </w:r>
+      <w:r>
+        <w:t xml:space="preserve">(larger than 100k) </w:t>
+      </w:r>
+      <w:r>
+        <w:t>ASCII files containing reference solutions</w:t>
+      </w:r>
+      <w:r>
+        <w:t xml:space="preserve"> or tables. </w:t>
+      </w:r>
+    </w:p>
+    <w:p>
+      <w:pPr>
+        <w:pStyle w:val="ListParagraph"/>
+        <w:numPr>
+          <w:ilvl w:val="0"/>
+          <w:numId w:val="18"/>
+        </w:numPr>
+        <w:jc w:val="both"/>
+      </w:pPr>
+      <w:r>
+        <w:t xml:space="preserve">Use </w:t>
+      </w:r>
+      <w:r>
+        <w:t>“</w:t>
+      </w:r>
+      <w:proofErr w:type="spellStart"/>
+      <w:r>
+        <w:t>git</w:t>
+      </w:r>
+      <w:r>
+        <w:t>all</w:t>
+      </w:r>
+      <w:proofErr w:type="spellEnd"/>
+      <w:r>
+        <w:t xml:space="preserve"> status</w:t>
+      </w:r>
+      <w:r>
+        <w:t>”</w:t>
+      </w:r>
+      <w:r>
+        <w:t xml:space="preserve"> to see a complete list of modified files. Make sure that the files are all committed and they are committed into the repository where they belong.</w:t>
+      </w:r>
+    </w:p>
+    <w:p>
+      <w:pPr>
+        <w:pStyle w:val="ListParagraph"/>
+        <w:numPr>
+          <w:ilvl w:val="0"/>
+          <w:numId w:val="18"/>
+        </w:numPr>
+      </w:pPr>
+      <w:r>
+        <w:t>Follow the coding standards. See</w:t>
+      </w:r>
+    </w:p>
+    <w:p>
+      <w:pPr>
+        <w:pStyle w:val="ListParagraph"/>
+      </w:pPr>
+      <w:hyperlink r:id="rId8" w:history="1">
+        <w:r>
+          <w:rPr>
+            <w:rStyle w:val="Hyperlink"/>
+          </w:rPr>
+          <w:t>h</w:t>
+        </w:r>
+        <w:r>
+          <w:rPr>
+            <w:rStyle w:val="Hyperlink"/>
+          </w:rPr>
+          <w:t>t</w:t>
+        </w:r>
+        <w:r>
+          <w:rPr>
+            <w:rStyle w:val="Hyperlink"/>
+          </w:rPr>
+          <w:t>tp://herot.engin.umich.edu/~gtoth/SWMF/doc/SOFTWARE_STANDARD.pdf</w:t>
+        </w:r>
+      </w:hyperlink>
+    </w:p>
+    <w:p>
+      <w:pPr>
+        <w:pStyle w:val="ListParagraph"/>
+        <w:numPr>
+          <w:ilvl w:val="0"/>
+          <w:numId w:val="18"/>
+        </w:numPr>
+        <w:jc w:val="both"/>
+      </w:pPr>
+      <w:r>
+        <w:t xml:space="preserve">Do not break the code for others. The code should remain in working condition </w:t>
+      </w:r>
+      <w:r>
+        <w:t>(your own application can be broken if it is only used by you)</w:t>
+      </w:r>
+      <w:r>
+        <w:t>. Make sure that the freshly checked out (cloned) code compiles. Run relevant tests</w:t>
+      </w:r>
+      <w:r>
+        <w:t xml:space="preserve"> with debugging options on and make sure they pass</w:t>
+      </w:r>
+      <w:r>
+        <w:t xml:space="preserve"> before push.</w:t>
+      </w:r>
+      <w:r>
+        <w:t xml:space="preserve"> Push all interdependent changes from all repositories. Do not push anything right before 7:00pm EDT/EST when the nightly tests start.</w:t>
+      </w:r>
+    </w:p>
+    <w:p>
+      <w:pPr>
+        <w:pStyle w:val="ListParagraph"/>
+        <w:numPr>
+          <w:ilvl w:val="0"/>
+          <w:numId w:val="18"/>
+        </w:numPr>
+      </w:pPr>
+      <w:r>
+        <w:t>For changes done before 7pm, check the nightly test page next morning at</w:t>
+      </w:r>
+      <w:r>
+        <w:br/>
+      </w:r>
+      <w:hyperlink r:id="rId9" w:history="1">
+        <w:r>
+          <w:rPr>
+            <w:rStyle w:val="Hyperlink"/>
+          </w:rPr>
+          <w:t>http://herot.engin.umich.edu/~gtoth/</w:t>
+        </w:r>
+      </w:hyperlink>
+    </w:p>
+    <w:p>
+      <w:pPr>
+        <w:pStyle w:val="ListParagraph"/>
+        <w:jc w:val="both"/>
+      </w:pPr>
+      <w:r>
+        <w:t>Tests with changed results are CAPITALIZED. Check the log and see if your changes are responsible for braking the tests. Fix the code or undo the changes. Do not leave broken tests for multiple days.</w:t>
+      </w:r>
+    </w:p>
+    <w:p>
+      <w:pPr>
+        <w:pStyle w:val="ListParagraph"/>
+        <w:numPr>
+          <w:ilvl w:val="0"/>
+          <w:numId w:val="18"/>
+        </w:numPr>
+        <w:jc w:val="both"/>
+      </w:pPr>
+      <w:r>
+        <w:t xml:space="preserve">Document your </w:t>
+      </w:r>
+      <w:r>
+        <w:t xml:space="preserve">source </w:t>
+      </w:r>
+      <w:r>
+        <w:t xml:space="preserve">code. </w:t>
+      </w:r>
+      <w:r>
+        <w:t xml:space="preserve">Document the changes in a way that it is meaningful and useful. </w:t>
+      </w:r>
+      <w:r>
+        <w:t xml:space="preserve">Document the input parameters in the XML files. </w:t>
+      </w:r>
+      <w:r>
+        <w:t xml:space="preserve">Create </w:t>
+      </w:r>
+      <w:r>
+        <w:t xml:space="preserve">or modify </w:t>
+      </w:r>
+      <w:r>
+        <w:t>nightly tests</w:t>
+      </w:r>
+      <w:r>
+        <w:t xml:space="preserve"> for new features and new applications. Keep those nightly tests working and up-to-date.</w:t>
+      </w:r>
+    </w:p>
+    <w:p>
+      <w:pPr>
+        <w:pStyle w:val="ListParagraph"/>
+        <w:numPr>
+          <w:ilvl w:val="0"/>
+          <w:numId w:val="18"/>
+        </w:numPr>
+        <w:jc w:val="both"/>
+      </w:pPr>
+      <w:r>
+        <w:t>If you break these rules often, your write privileges will be taken away. You will still be able to download (clone and pull), but not push. Your write privileges will only be reinstated if you can convince the maintainers that your Git usage practices improved.</w:t>
+      </w:r>
+    </w:p>
+    <w:p>
+      <w:pPr>
+        <w:jc w:val="both"/>
+        <w:rPr>
+          <w:lang w:eastAsia="zh-CN"/>
+        </w:rPr>
+      </w:pPr>
+      <w:bookmarkStart w:id="5" w:name="_GoBack"/>
+      <w:bookmarkEnd w:id="5"/>
     </w:p>
     <w:p>
       <w:pPr>
@@ -2266,11 +2520,11 @@
       <w:pPr>
         <w:pStyle w:val="Heading2"/>
       </w:pPr>
-      <w:bookmarkStart w:id="5" w:name="_Toc39506662"/>
+      <w:bookmarkStart w:id="6" w:name="_Toc39506662"/>
       <w:r>
         <w:t>Registration and initial setup</w:t>
       </w:r>
-      <w:bookmarkEnd w:id="5"/>
+      <w:bookmarkEnd w:id="6"/>
     </w:p>
     <w:p>
       <w:pPr>
@@ -2293,7 +2547,7 @@
         </w:rPr>
         <w:t xml:space="preserve">To create a GitLab account, log into </w:t>
       </w:r>
-      <w:hyperlink r:id="rId8" w:history="1">
+      <w:hyperlink r:id="rId10" w:history="1">
         <w:r>
           <w:rPr>
             <w:rStyle w:val="Hyperlink"/>
@@ -2321,6 +2575,7 @@
           <w:noProof/>
           <w:lang w:eastAsia="zh-CN"/>
         </w:rPr>
+        <w:lastRenderedPageBreak/>
         <w:drawing>
           <wp:anchor distT="0" distB="0" distL="114300" distR="114300" simplePos="0" relativeHeight="251659264" behindDoc="1" locked="0" layoutInCell="1" allowOverlap="1" wp14:anchorId="611BD531" wp14:editId="376CDD21">
             <wp:simplePos x="0" y="0"/>
@@ -2345,7 +2600,7 @@
                     <pic:cNvPicPr/>
                   </pic:nvPicPr>
                   <pic:blipFill rotWithShape="1">
-                    <a:blip r:embed="rId9">
+                    <a:blip r:embed="rId11">
                       <a:extLst>
                         <a:ext uri="{28A0092B-C50C-407E-A947-70E740481C1C}">
                           <a14:useLocalDpi xmlns:a14="http://schemas.microsoft.com/office/drawing/2010/main" val="0"/>
@@ -2547,7 +2802,7 @@
                           </pic:cNvPicPr>
                         </pic:nvPicPr>
                         <pic:blipFill>
-                          <a:blip r:embed="rId10">
+                          <a:blip r:embed="rId12">
                             <a:extLst>
                               <a:ext uri="{28A0092B-C50C-407E-A947-70E740481C1C}">
                                 <a14:useLocalDpi xmlns:a14="http://schemas.microsoft.com/office/drawing/2010/main" val="0"/>
@@ -2576,7 +2831,7 @@
                           </pic:cNvPicPr>
                         </pic:nvPicPr>
                         <pic:blipFill rotWithShape="1">
-                          <a:blip r:embed="rId11">
+                          <a:blip r:embed="rId13">
                             <a:extLst>
                               <a:ext uri="{28A0092B-C50C-407E-A947-70E740481C1C}">
                                 <a14:useLocalDpi xmlns:a14="http://schemas.microsoft.com/office/drawing/2010/main" val="0"/>
@@ -2612,7 +2867,7 @@
                           </pic:cNvPicPr>
                         </pic:nvPicPr>
                         <pic:blipFill>
-                          <a:blip r:embed="rId12">
+                          <a:blip r:embed="rId14">
                             <a:extLst>
                               <a:ext uri="{28A0092B-C50C-407E-A947-70E740481C1C}">
                                 <a14:useLocalDpi xmlns:a14="http://schemas.microsoft.com/office/drawing/2010/main" val="0"/>
@@ -2791,13 +3046,13 @@
                   <o:lock v:ext="edit" aspectratio="t"/>
                 </v:shapetype>
                 <v:shape id="Picture 5" o:spid="_x0000_s1027" type="#_x0000_t75" alt="A screenshot of a cell phone&#10;&#10;Description automatically generated" style="position:absolute;width:23183;height:13595;visibility:visible;mso-wrap-style:square" o:gfxdata="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">
-                  <v:imagedata r:id="rId13" o:title="A screenshot of a cell phone&#10;&#10;Description automatically generated"/>
+                  <v:imagedata r:id="rId15" o:title="A screenshot of a cell phone&#10;&#10;Description automatically generated"/>
                 </v:shape>
                 <v:shape id="Picture 7" o:spid="_x0000_s1028" type="#_x0000_t75" alt="A screenshot of a cell phone&#10;&#10;Description automatically generated" style="position:absolute;left:24307;width:11875;height:22936;visibility:visible;mso-wrap-style:square" o:gfxdata="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">
-                  <v:imagedata r:id="rId14" o:title="A screenshot of a cell phone&#10;&#10;Description automatically generated" croptop="3408f" cropbottom="19384f"/>
+                  <v:imagedata r:id="rId16" o:title="A screenshot of a cell phone&#10;&#10;Description automatically generated" croptop="3408f" cropbottom="19384f"/>
                 </v:shape>
                 <v:shape id="Picture 10" o:spid="_x0000_s1029" type="#_x0000_t75" alt="A screenshot of a cell phone&#10;&#10;Description automatically generated" style="position:absolute;left:36728;width:27584;height:22313;visibility:visible;mso-wrap-style:square" o:gfxdata="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">
-                  <v:imagedata r:id="rId15" o:title="A screenshot of a cell phone&#10;&#10;Description automatically generated"/>
+                  <v:imagedata r:id="rId17" o:title="A screenshot of a cell phone&#10;&#10;Description automatically generated"/>
                 </v:shape>
                 <v:shapetype id="_x0000_t13" coordsize="21600,21600" o:spt="13" adj="16200,5400" path="m@0,l@0@1,0@1,0@2@0@2@0,21600,21600,10800xe">
                   <v:stroke joinstyle="miter"/>
@@ -2924,9 +3179,8 @@
       <w:pPr>
         <w:pStyle w:val="Heading2"/>
       </w:pPr>
-      <w:bookmarkStart w:id="6" w:name="_Toc39506663"/>
-      <w:r>
-        <w:lastRenderedPageBreak/>
+      <w:bookmarkStart w:id="7" w:name="_Toc39506663"/>
+      <w:r>
         <w:t>Use “</w:t>
       </w:r>
       <w:proofErr w:type="spellStart"/>
@@ -2948,7 +3202,7 @@
       <w:r>
         <w:t>” scripts</w:t>
       </w:r>
-      <w:bookmarkEnd w:id="6"/>
+      <w:bookmarkEnd w:id="7"/>
     </w:p>
     <w:p/>
     <w:p>
@@ -3127,92 +3381,93 @@
         <w:t xml:space="preserve">from </w:t>
       </w:r>
       <w:proofErr w:type="spellStart"/>
+      <w:proofErr w:type="gramStart"/>
       <w:r>
         <w:rPr>
           <w:rFonts w:ascii="Courier New" w:hAnsi="Courier New" w:cs="Courier New"/>
           <w:sz w:val="22"/>
           <w:szCs w:val="22"/>
         </w:rPr>
-        <w:t>gitlab.umich.edu:swmf_software</w:t>
-      </w:r>
-      <w:proofErr w:type="spellEnd"/>
-    </w:p>
-    <w:p>
-      <w:pPr>
+        <w:t>gitlab.umich.edu:swmf</w:t>
+      </w:r>
+      <w:proofErr w:type="gramEnd"/>
+      <w:r>
         <w:rPr>
           <w:rFonts w:ascii="Courier New" w:hAnsi="Courier New" w:cs="Courier New"/>
           <w:sz w:val="22"/>
           <w:szCs w:val="22"/>
         </w:rPr>
-      </w:pPr>
-      <w:r>
+        <w:t>_software</w:t>
+      </w:r>
+      <w:proofErr w:type="spellEnd"/>
+    </w:p>
+    <w:p>
+      <w:pPr>
         <w:rPr>
           <w:rFonts w:ascii="Courier New" w:hAnsi="Courier New" w:cs="Courier New"/>
           <w:sz w:val="22"/>
           <w:szCs w:val="22"/>
         </w:rPr>
-        <w:t xml:space="preserve">$ </w:t>
-      </w:r>
-      <w:proofErr w:type="spellStart"/>
+      </w:pPr>
       <w:r>
         <w:rPr>
           <w:rFonts w:ascii="Courier New" w:hAnsi="Courier New" w:cs="Courier New"/>
           <w:sz w:val="22"/>
           <w:szCs w:val="22"/>
         </w:rPr>
-        <w:t>gitclone</w:t>
-      </w:r>
-      <w:proofErr w:type="spellEnd"/>
+        <w:t xml:space="preserve">$ </w:t>
+      </w:r>
+      <w:proofErr w:type="spellStart"/>
       <w:r>
         <w:rPr>
           <w:rFonts w:ascii="Courier New" w:hAnsi="Courier New" w:cs="Courier New"/>
           <w:sz w:val="22"/>
           <w:szCs w:val="22"/>
         </w:rPr>
-        <w:t xml:space="preserve"> LATEX Papers/BIBTEX</w:t>
-      </w:r>
+        <w:t>gitclone</w:t>
+      </w:r>
+      <w:proofErr w:type="spellEnd"/>
       <w:r>
         <w:rPr>
           <w:rFonts w:ascii="Courier New" w:hAnsi="Courier New" w:cs="Courier New"/>
           <w:sz w:val="22"/>
           <w:szCs w:val="22"/>
         </w:rPr>
-        <w:t xml:space="preserve">  # </w:t>
-      </w:r>
+        <w:t xml:space="preserve"> LATEX Papers/</w:t>
+      </w:r>
+      <w:proofErr w:type="gramStart"/>
       <w:r>
         <w:rPr>
           <w:rFonts w:ascii="Courier New" w:hAnsi="Courier New" w:cs="Courier New"/>
           <w:sz w:val="22"/>
           <w:szCs w:val="22"/>
         </w:rPr>
-        <w:t xml:space="preserve">from </w:t>
-      </w:r>
-      <w:proofErr w:type="spellStart"/>
+        <w:t>BIBTEX</w:t>
+      </w:r>
       <w:r>
         <w:rPr>
           <w:rFonts w:ascii="Courier New" w:hAnsi="Courier New" w:cs="Courier New"/>
           <w:sz w:val="22"/>
           <w:szCs w:val="22"/>
         </w:rPr>
-        <w:t>gitlab.umich.edu:csem_software</w:t>
-      </w:r>
-      <w:proofErr w:type="spellEnd"/>
-    </w:p>
-    <w:p>
-      <w:pPr>
+        <w:t xml:space="preserve">  #</w:t>
+      </w:r>
+      <w:proofErr w:type="gramEnd"/>
+      <w:r>
         <w:rPr>
           <w:rFonts w:ascii="Courier New" w:hAnsi="Courier New" w:cs="Courier New"/>
           <w:sz w:val="22"/>
           <w:szCs w:val="22"/>
         </w:rPr>
-      </w:pPr>
+        <w:t xml:space="preserve"> </w:t>
+      </w:r>
       <w:r>
         <w:rPr>
           <w:rFonts w:ascii="Courier New" w:hAnsi="Courier New" w:cs="Courier New"/>
           <w:sz w:val="22"/>
           <w:szCs w:val="22"/>
         </w:rPr>
-        <w:t xml:space="preserve">$ </w:t>
+        <w:t xml:space="preserve">from </w:t>
       </w:r>
       <w:proofErr w:type="spellStart"/>
       <w:r>
@@ -3221,40 +3476,43 @@
           <w:sz w:val="22"/>
           <w:szCs w:val="22"/>
         </w:rPr>
-        <w:t>gitclone</w:t>
+        <w:t>gitlab.umich.edu:csem_software</w:t>
       </w:r>
       <w:proofErr w:type="spellEnd"/>
-      <w:r>
+    </w:p>
+    <w:p>
+      <w:pPr>
         <w:rPr>
           <w:rFonts w:ascii="Courier New" w:hAnsi="Courier New" w:cs="Courier New"/>
           <w:sz w:val="22"/>
           <w:szCs w:val="22"/>
         </w:rPr>
-        <w:t xml:space="preserve"> GITM2 </w:t>
-      </w:r>
+      </w:pPr>
       <w:r>
         <w:rPr>
           <w:rFonts w:ascii="Courier New" w:hAnsi="Courier New" w:cs="Courier New"/>
           <w:sz w:val="22"/>
           <w:szCs w:val="22"/>
         </w:rPr>
-        <w:t>UA</w:t>
-      </w:r>
+        <w:t xml:space="preserve">$ </w:t>
+      </w:r>
+      <w:proofErr w:type="spellStart"/>
       <w:r>
         <w:rPr>
           <w:rFonts w:ascii="Courier New" w:hAnsi="Courier New" w:cs="Courier New"/>
           <w:sz w:val="22"/>
           <w:szCs w:val="22"/>
         </w:rPr>
-        <w:t xml:space="preserve">/GITM2  </w:t>
-      </w:r>
+        <w:t>gitclone</w:t>
+      </w:r>
+      <w:proofErr w:type="spellEnd"/>
       <w:r>
         <w:rPr>
           <w:rFonts w:ascii="Courier New" w:hAnsi="Courier New" w:cs="Courier New"/>
           <w:sz w:val="22"/>
           <w:szCs w:val="22"/>
         </w:rPr>
-        <w:t xml:space="preserve"> </w:t>
+        <w:t xml:space="preserve"> GITM2 </w:t>
       </w:r>
       <w:r>
         <w:rPr>
@@ -3262,7 +3520,7 @@
           <w:sz w:val="22"/>
           <w:szCs w:val="22"/>
         </w:rPr>
-        <w:t xml:space="preserve">    # </w:t>
+        <w:t>UA</w:t>
       </w:r>
       <w:r>
         <w:rPr>
@@ -3270,84 +3528,86 @@
           <w:sz w:val="22"/>
           <w:szCs w:val="22"/>
         </w:rPr>
-        <w:t xml:space="preserve">from </w:t>
-      </w:r>
-      <w:proofErr w:type="spellStart"/>
+        <w:t xml:space="preserve">/GITM2  </w:t>
+      </w:r>
       <w:r>
         <w:rPr>
           <w:rFonts w:ascii="Courier New" w:hAnsi="Courier New" w:cs="Courier New"/>
           <w:sz w:val="22"/>
           <w:szCs w:val="22"/>
         </w:rPr>
-        <w:t>gitlab.umich.edu:swmf_software</w:t>
-      </w:r>
-      <w:proofErr w:type="spellEnd"/>
-    </w:p>
-    <w:p>
-      <w:pPr>
+        <w:t xml:space="preserve"> </w:t>
+      </w:r>
+      <w:r>
         <w:rPr>
           <w:rFonts w:ascii="Courier New" w:hAnsi="Courier New" w:cs="Courier New"/>
           <w:sz w:val="22"/>
           <w:szCs w:val="22"/>
         </w:rPr>
-      </w:pPr>
+        <w:t xml:space="preserve">    # </w:t>
+      </w:r>
       <w:r>
         <w:rPr>
           <w:rFonts w:ascii="Courier New" w:hAnsi="Courier New" w:cs="Courier New"/>
           <w:sz w:val="22"/>
           <w:szCs w:val="22"/>
         </w:rPr>
-        <w:t xml:space="preserve">$ </w:t>
+        <w:t xml:space="preserve">from </w:t>
       </w:r>
       <w:proofErr w:type="spellStart"/>
+      <w:proofErr w:type="gramStart"/>
       <w:r>
         <w:rPr>
           <w:rFonts w:ascii="Courier New" w:hAnsi="Courier New" w:cs="Courier New"/>
           <w:sz w:val="22"/>
           <w:szCs w:val="22"/>
         </w:rPr>
-        <w:t>gitclone</w:t>
-      </w:r>
-      <w:proofErr w:type="spellEnd"/>
+        <w:t>gitlab.umich.edu:swmf</w:t>
+      </w:r>
+      <w:proofErr w:type="gramEnd"/>
       <w:r>
         <w:rPr>
           <w:rFonts w:ascii="Courier New" w:hAnsi="Courier New" w:cs="Courier New"/>
           <w:sz w:val="22"/>
           <w:szCs w:val="22"/>
         </w:rPr>
-        <w:t xml:space="preserve"> GITM </w:t>
-      </w:r>
-      <w:r>
+        <w:t>_software</w:t>
+      </w:r>
+      <w:proofErr w:type="spellEnd"/>
+    </w:p>
+    <w:p>
+      <w:pPr>
         <w:rPr>
           <w:rFonts w:ascii="Courier New" w:hAnsi="Courier New" w:cs="Courier New"/>
           <w:sz w:val="22"/>
           <w:szCs w:val="22"/>
         </w:rPr>
-        <w:t xml:space="preserve">        </w:t>
-      </w:r>
+      </w:pPr>
       <w:r>
         <w:rPr>
           <w:rFonts w:ascii="Courier New" w:hAnsi="Courier New" w:cs="Courier New"/>
           <w:sz w:val="22"/>
           <w:szCs w:val="22"/>
         </w:rPr>
-        <w:t xml:space="preserve">        </w:t>
-      </w:r>
+        <w:t xml:space="preserve">$ </w:t>
+      </w:r>
+      <w:proofErr w:type="spellStart"/>
       <w:r>
         <w:rPr>
           <w:rFonts w:ascii="Courier New" w:hAnsi="Courier New" w:cs="Courier New"/>
           <w:sz w:val="22"/>
           <w:szCs w:val="22"/>
         </w:rPr>
-        <w:t xml:space="preserve"># </w:t>
-      </w:r>
+        <w:t>gitclone</w:t>
+      </w:r>
+      <w:proofErr w:type="spellEnd"/>
       <w:r>
         <w:rPr>
           <w:rFonts w:ascii="Courier New" w:hAnsi="Courier New" w:cs="Courier New"/>
           <w:sz w:val="22"/>
           <w:szCs w:val="22"/>
         </w:rPr>
-        <w:t xml:space="preserve">from </w:t>
+        <w:t xml:space="preserve"> GITM </w:t>
       </w:r>
       <w:r>
         <w:rPr>
@@ -3355,123 +3615,129 @@
           <w:sz w:val="22"/>
           <w:szCs w:val="22"/>
         </w:rPr>
-        <w:t>github.com/</w:t>
-      </w:r>
-      <w:proofErr w:type="spellStart"/>
+        <w:t xml:space="preserve">        </w:t>
+      </w:r>
       <w:r>
         <w:rPr>
           <w:rFonts w:ascii="Courier New" w:hAnsi="Courier New" w:cs="Courier New"/>
           <w:sz w:val="22"/>
           <w:szCs w:val="22"/>
         </w:rPr>
-        <w:t>aaronjridley</w:t>
-      </w:r>
-      <w:proofErr w:type="spellEnd"/>
-    </w:p>
-    <w:p>
-      <w:pPr>
-        <w:jc w:val="both"/>
-        <w:rPr>
-          <w:sz w:val="22"/>
-          <w:szCs w:val="22"/>
-        </w:rPr>
-      </w:pPr>
-    </w:p>
-    <w:p>
-      <w:pPr>
-        <w:jc w:val="both"/>
-      </w:pPr>
-      <w:r>
-        <w:t>See the help message (</w:t>
-      </w:r>
-      <w:proofErr w:type="spellStart"/>
-      <w:r>
-        <w:t>gitclone</w:t>
-      </w:r>
-      <w:proofErr w:type="spellEnd"/>
-      <w:r>
-        <w:t xml:space="preserve"> -h) for complete description. </w:t>
-      </w:r>
-    </w:p>
-    <w:p/>
-    <w:p>
-      <w:pPr>
-        <w:jc w:val="both"/>
-      </w:pPr>
-      <w:r>
-        <w:t xml:space="preserve">Copy or link the </w:t>
-      </w:r>
-      <w:proofErr w:type="spellStart"/>
-      <w:r>
-        <w:t>gitall</w:t>
-      </w:r>
-      <w:proofErr w:type="spellEnd"/>
-      <w:r>
-        <w:t xml:space="preserve"> script from </w:t>
-      </w:r>
-      <w:r>
-        <w:t xml:space="preserve">the cloned </w:t>
-      </w:r>
-      <w:r>
-        <w:t>share/Scripts/</w:t>
-      </w:r>
-      <w:proofErr w:type="spellStart"/>
-      <w:r>
-        <w:t>gitall</w:t>
-      </w:r>
-      <w:proofErr w:type="spellEnd"/>
-      <w:r>
-        <w:t xml:space="preserve"> into your</w:t>
-      </w:r>
-      <w:r>
-        <w:t xml:space="preserve"> executable </w:t>
-      </w:r>
-      <w:r>
-        <w:t xml:space="preserve"> path to handle multiple Git repositories</w:t>
-      </w:r>
-      <w:r>
-        <w:t xml:space="preserve"> in subdirectories</w:t>
-      </w:r>
-      <w:r>
-        <w:t>. Examples of use</w:t>
-      </w:r>
-    </w:p>
-    <w:p/>
-    <w:p>
-      <w:pPr>
+        <w:t xml:space="preserve">        </w:t>
+      </w:r>
+      <w:r>
         <w:rPr>
           <w:rFonts w:ascii="Courier New" w:hAnsi="Courier New" w:cs="Courier New"/>
           <w:sz w:val="22"/>
           <w:szCs w:val="22"/>
         </w:rPr>
-      </w:pPr>
+        <w:t xml:space="preserve"># </w:t>
+      </w:r>
       <w:r>
         <w:rPr>
           <w:rFonts w:ascii="Courier New" w:hAnsi="Courier New" w:cs="Courier New"/>
           <w:sz w:val="22"/>
           <w:szCs w:val="22"/>
         </w:rPr>
-        <w:t xml:space="preserve">$ </w:t>
-      </w:r>
-      <w:proofErr w:type="spellStart"/>
+        <w:t xml:space="preserve">from </w:t>
+      </w:r>
       <w:r>
         <w:rPr>
           <w:rFonts w:ascii="Courier New" w:hAnsi="Courier New" w:cs="Courier New"/>
           <w:sz w:val="22"/>
           <w:szCs w:val="22"/>
         </w:rPr>
-        <w:t>gitall</w:t>
-      </w:r>
-      <w:proofErr w:type="spellEnd"/>
+        <w:t>github.com/</w:t>
+      </w:r>
+      <w:proofErr w:type="spellStart"/>
       <w:r>
         <w:rPr>
           <w:rFonts w:ascii="Courier New" w:hAnsi="Courier New" w:cs="Courier New"/>
           <w:sz w:val="22"/>
           <w:szCs w:val="22"/>
         </w:rPr>
-        <w:t xml:space="preserve"> -v status</w:t>
-      </w:r>
-    </w:p>
+        <w:t>aaronjridley</w:t>
+      </w:r>
+      <w:proofErr w:type="spellEnd"/>
+    </w:p>
+    <w:p>
+      <w:pPr>
+        <w:jc w:val="both"/>
+        <w:rPr>
+          <w:sz w:val="22"/>
+          <w:szCs w:val="22"/>
+        </w:rPr>
+      </w:pPr>
+    </w:p>
+    <w:p>
+      <w:pPr>
+        <w:jc w:val="both"/>
+      </w:pPr>
+      <w:r>
+        <w:lastRenderedPageBreak/>
+        <w:t>See the help message (</w:t>
+      </w:r>
+      <w:proofErr w:type="spellStart"/>
+      <w:r>
+        <w:t>gitclone</w:t>
+      </w:r>
+      <w:proofErr w:type="spellEnd"/>
+      <w:r>
+        <w:t xml:space="preserve"> -h) for complete description. </w:t>
+      </w:r>
+    </w:p>
+    <w:p/>
+    <w:p>
+      <w:pPr>
+        <w:jc w:val="both"/>
+      </w:pPr>
+      <w:r>
+        <w:t xml:space="preserve">Copy or link the </w:t>
+      </w:r>
+      <w:proofErr w:type="spellStart"/>
+      <w:r>
+        <w:t>gitall</w:t>
+      </w:r>
+      <w:proofErr w:type="spellEnd"/>
+      <w:r>
+        <w:t xml:space="preserve"> script from </w:t>
+      </w:r>
+      <w:r>
+        <w:t xml:space="preserve">the cloned </w:t>
+      </w:r>
+      <w:r>
+        <w:t>share/Scripts/</w:t>
+      </w:r>
+      <w:proofErr w:type="spellStart"/>
+      <w:r>
+        <w:t>gitall</w:t>
+      </w:r>
+      <w:proofErr w:type="spellEnd"/>
+      <w:r>
+        <w:t xml:space="preserve"> into your</w:t>
+      </w:r>
+      <w:r>
+        <w:t xml:space="preserve"> </w:t>
+      </w:r>
+      <w:proofErr w:type="gramStart"/>
+      <w:r>
+        <w:t xml:space="preserve">executable </w:t>
+      </w:r>
+      <w:r>
+        <w:t xml:space="preserve"> path</w:t>
+      </w:r>
+      <w:proofErr w:type="gramEnd"/>
+      <w:r>
+        <w:t xml:space="preserve"> to handle multiple Git repositories</w:t>
+      </w:r>
+      <w:r>
+        <w:t xml:space="preserve"> in subdirectories</w:t>
+      </w:r>
+      <w:r>
+        <w:t>. Examples of use</w:t>
+      </w:r>
+    </w:p>
+    <w:p/>
     <w:p>
       <w:pPr>
         <w:rPr>
@@ -3504,112 +3770,9 @@
           <w:sz w:val="22"/>
           <w:szCs w:val="22"/>
         </w:rPr>
-        <w:t xml:space="preserve"> pull</w:t>
-      </w:r>
-    </w:p>
-    <w:p/>
-    <w:p>
-      <w:r>
-        <w:t>See the help message (</w:t>
-      </w:r>
-      <w:proofErr w:type="spellStart"/>
-      <w:r>
-        <w:t>gitall</w:t>
-      </w:r>
-      <w:proofErr w:type="spellEnd"/>
-      <w:r>
-        <w:t xml:space="preserve"> -h) for complete description. </w:t>
-      </w:r>
-    </w:p>
-    <w:p/>
-    <w:p>
-      <w:pPr>
-        <w:jc w:val="both"/>
-      </w:pPr>
-      <w:r>
-        <w:t xml:space="preserve">Apply the following setting to make sure that you don’t store </w:t>
-      </w:r>
-      <w:r>
-        <w:t>outdated and potentially excessive (in terms of disk usage)</w:t>
-      </w:r>
-      <w:r>
-        <w:t xml:space="preserve"> Git history in the .git directory of the local repository:</w:t>
-      </w:r>
-    </w:p>
-    <w:p>
-      <w:pPr>
-        <w:jc w:val="both"/>
-      </w:pPr>
-    </w:p>
-    <w:p>
-      <w:pPr>
-        <w:jc w:val="both"/>
-      </w:pPr>
-      <w:r>
-        <w:t xml:space="preserve">$ </w:t>
-      </w:r>
-      <w:bookmarkStart w:id="7" w:name="_GoBack"/>
-      <w:r>
-        <w:t xml:space="preserve">git config --global </w:t>
-      </w:r>
-      <w:proofErr w:type="spellStart"/>
-      <w:r>
-        <w:t>pull.rebase</w:t>
-      </w:r>
-      <w:proofErr w:type="spellEnd"/>
-      <w:r>
-        <w:t xml:space="preserve"> true</w:t>
-      </w:r>
-      <w:bookmarkEnd w:id="7"/>
-    </w:p>
-    <w:p>
-      <w:pPr>
-        <w:jc w:val="both"/>
-      </w:pPr>
-    </w:p>
-    <w:p>
-      <w:r>
-        <w:t xml:space="preserve">This </w:t>
-      </w:r>
-      <w:r>
-        <w:t>configuration setting</w:t>
-      </w:r>
-      <w:r>
-        <w:t xml:space="preserve"> will also be executed by the </w:t>
-      </w:r>
-      <w:proofErr w:type="spellStart"/>
-      <w:r>
-        <w:t>gitclone</w:t>
-      </w:r>
-      <w:proofErr w:type="spellEnd"/>
-      <w:r>
-        <w:t xml:space="preserve"> and </w:t>
-      </w:r>
-      <w:proofErr w:type="spellStart"/>
-      <w:r>
-        <w:t>gitall</w:t>
-      </w:r>
-      <w:proofErr w:type="spellEnd"/>
-      <w:r>
-        <w:t xml:space="preserve"> scripts.</w:t>
-      </w:r>
-    </w:p>
-    <w:p/>
-    <w:p>
-      <w:pPr>
-        <w:jc w:val="both"/>
-      </w:pPr>
-      <w:r>
-        <w:t xml:space="preserve">The UM Gitlab access may be blocked by the university’s firewall if there are many access attempts from the same IP address in rapid succession. If this happens, set the </w:t>
-      </w:r>
-      <w:r>
-        <w:t>GITLABSLEEP</w:t>
-      </w:r>
-      <w:r>
-        <w:t xml:space="preserve"> environment variable to the number of seconds between successive accesses. For example, use</w:t>
-      </w:r>
-    </w:p>
-    <w:p/>
+        <w:t xml:space="preserve"> -v status</w:t>
+      </w:r>
+    </w:p>
     <w:p>
       <w:pPr>
         <w:rPr>
@@ -3633,7 +3796,7 @@
           <w:sz w:val="22"/>
           <w:szCs w:val="22"/>
         </w:rPr>
-        <w:t>setenv</w:t>
+        <w:t>gitall</w:t>
       </w:r>
       <w:proofErr w:type="spellEnd"/>
       <w:r>
@@ -3642,23 +3805,129 @@
           <w:sz w:val="22"/>
           <w:szCs w:val="22"/>
         </w:rPr>
-        <w:t xml:space="preserve"> GITLABSLEEP 5</w:t>
-      </w:r>
-      <w:r>
+        <w:t xml:space="preserve"> pull</w:t>
+      </w:r>
+    </w:p>
+    <w:p/>
+    <w:p>
+      <w:r>
+        <w:t>See the help message (</w:t>
+      </w:r>
+      <w:proofErr w:type="spellStart"/>
+      <w:r>
+        <w:t>gitall</w:t>
+      </w:r>
+      <w:proofErr w:type="spellEnd"/>
+      <w:r>
+        <w:t xml:space="preserve"> -h) for complete description. </w:t>
+      </w:r>
+    </w:p>
+    <w:p/>
+    <w:p>
+      <w:pPr>
+        <w:jc w:val="both"/>
+      </w:pPr>
+      <w:r>
+        <w:t xml:space="preserve">Apply the following setting to make sure that you don’t store outdated and potentially excessive (in terms of disk usage) Git history in </w:t>
+      </w:r>
+      <w:proofErr w:type="gramStart"/>
+      <w:r>
+        <w:t>the .git</w:t>
+      </w:r>
+      <w:proofErr w:type="gramEnd"/>
+      <w:r>
+        <w:t xml:space="preserve"> directory of the local repository:</w:t>
+      </w:r>
+    </w:p>
+    <w:p>
+      <w:pPr>
+        <w:jc w:val="both"/>
+      </w:pPr>
+    </w:p>
+    <w:p>
+      <w:pPr>
+        <w:jc w:val="both"/>
+      </w:pPr>
+      <w:r>
+        <w:t xml:space="preserve">$ </w:t>
+      </w:r>
+      <w:r>
+        <w:t xml:space="preserve">git config --global </w:t>
+      </w:r>
+      <w:proofErr w:type="spellStart"/>
+      <w:proofErr w:type="gramStart"/>
+      <w:r>
+        <w:t>pull.rebase</w:t>
+      </w:r>
+      <w:proofErr w:type="spellEnd"/>
+      <w:proofErr w:type="gramEnd"/>
+      <w:r>
+        <w:t xml:space="preserve"> true</w:t>
+      </w:r>
+    </w:p>
+    <w:p>
+      <w:pPr>
+        <w:jc w:val="both"/>
+      </w:pPr>
+    </w:p>
+    <w:p>
+      <w:r>
+        <w:t xml:space="preserve">This </w:t>
+      </w:r>
+      <w:r>
+        <w:t>configuration setting</w:t>
+      </w:r>
+      <w:r>
+        <w:t xml:space="preserve"> will also be executed by the </w:t>
+      </w:r>
+      <w:proofErr w:type="spellStart"/>
+      <w:r>
+        <w:t>gitclone</w:t>
+      </w:r>
+      <w:proofErr w:type="spellEnd"/>
+      <w:r>
+        <w:t xml:space="preserve"> and </w:t>
+      </w:r>
+      <w:proofErr w:type="spellStart"/>
+      <w:r>
+        <w:t>gitall</w:t>
+      </w:r>
+      <w:proofErr w:type="spellEnd"/>
+      <w:r>
+        <w:t xml:space="preserve"> scripts.</w:t>
+      </w:r>
+    </w:p>
+    <w:p/>
+    <w:p>
+      <w:pPr>
+        <w:jc w:val="both"/>
+      </w:pPr>
+      <w:r>
+        <w:t xml:space="preserve">The UM Gitlab access may be blocked by the university’s firewall if there are many access attempts from the same IP address in rapid succession. If this happens, set the </w:t>
+      </w:r>
+      <w:r>
+        <w:t>GITLABSLEEP</w:t>
+      </w:r>
+      <w:r>
+        <w:t xml:space="preserve"> environment variable to the number of seconds between successive accesses. For example, use</w:t>
+      </w:r>
+    </w:p>
+    <w:p/>
+    <w:p>
+      <w:pPr>
         <w:rPr>
           <w:rFonts w:ascii="Courier New" w:hAnsi="Courier New" w:cs="Courier New"/>
           <w:sz w:val="22"/>
           <w:szCs w:val="22"/>
         </w:rPr>
-        <w:t xml:space="preserve">  </w:t>
-      </w:r>
+      </w:pPr>
       <w:r>
         <w:rPr>
           <w:rFonts w:ascii="Courier New" w:hAnsi="Courier New" w:cs="Courier New"/>
           <w:sz w:val="22"/>
           <w:szCs w:val="22"/>
         </w:rPr>
-        <w:t xml:space="preserve"># </w:t>
+        <w:t xml:space="preserve">$ </w:t>
       </w:r>
       <w:proofErr w:type="spellStart"/>
       <w:r>
@@ -3667,7 +3936,7 @@
           <w:sz w:val="22"/>
           <w:szCs w:val="22"/>
         </w:rPr>
-        <w:t>csh</w:t>
+        <w:t>setenv</w:t>
       </w:r>
       <w:proofErr w:type="spellEnd"/>
       <w:r>
@@ -3676,42 +3945,41 @@
           <w:sz w:val="22"/>
           <w:szCs w:val="22"/>
         </w:rPr>
-        <w:t xml:space="preserve">, </w:t>
-      </w:r>
-      <w:proofErr w:type="spellStart"/>
+        <w:t xml:space="preserve"> GITLABSLEEP </w:t>
+      </w:r>
+      <w:proofErr w:type="gramStart"/>
       <w:r>
         <w:rPr>
           <w:rFonts w:ascii="Courier New" w:hAnsi="Courier New" w:cs="Courier New"/>
           <w:sz w:val="22"/>
           <w:szCs w:val="22"/>
         </w:rPr>
-        <w:t>tcsh</w:t>
-      </w:r>
-      <w:proofErr w:type="spellEnd"/>
+        <w:t>5</w:t>
+      </w:r>
       <w:r>
         <w:rPr>
           <w:rFonts w:ascii="Courier New" w:hAnsi="Courier New" w:cs="Courier New"/>
           <w:sz w:val="22"/>
           <w:szCs w:val="22"/>
         </w:rPr>
-        <w:t xml:space="preserve"> </w:t>
-      </w:r>
-    </w:p>
-    <w:p>
-      <w:pPr>
+        <w:t xml:space="preserve">  </w:t>
+      </w:r>
+      <w:r>
         <w:rPr>
           <w:rFonts w:ascii="Courier New" w:hAnsi="Courier New" w:cs="Courier New"/>
           <w:sz w:val="22"/>
           <w:szCs w:val="22"/>
         </w:rPr>
-      </w:pPr>
+        <w:t>#</w:t>
+      </w:r>
+      <w:proofErr w:type="gramEnd"/>
       <w:r>
         <w:rPr>
           <w:rFonts w:ascii="Courier New" w:hAnsi="Courier New" w:cs="Courier New"/>
           <w:sz w:val="22"/>
           <w:szCs w:val="22"/>
         </w:rPr>
-        <w:t xml:space="preserve">$ export GITLABSLEEP=5  # bash, </w:t>
+        <w:t xml:space="preserve"> </w:t>
       </w:r>
       <w:proofErr w:type="spellStart"/>
       <w:r>
@@ -3720,7 +3988,7 @@
           <w:sz w:val="22"/>
           <w:szCs w:val="22"/>
         </w:rPr>
-        <w:t>ksh</w:t>
+        <w:t>csh</w:t>
       </w:r>
       <w:proofErr w:type="spellEnd"/>
       <w:r>
@@ -3738,6 +4006,77 @@
           <w:sz w:val="22"/>
           <w:szCs w:val="22"/>
         </w:rPr>
+        <w:t>tcsh</w:t>
+      </w:r>
+      <w:proofErr w:type="spellEnd"/>
+      <w:r>
+        <w:rPr>
+          <w:rFonts w:ascii="Courier New" w:hAnsi="Courier New" w:cs="Courier New"/>
+          <w:sz w:val="22"/>
+          <w:szCs w:val="22"/>
+        </w:rPr>
+        <w:t xml:space="preserve"> </w:t>
+      </w:r>
+    </w:p>
+    <w:p>
+      <w:pPr>
+        <w:rPr>
+          <w:rFonts w:ascii="Courier New" w:hAnsi="Courier New" w:cs="Courier New"/>
+          <w:sz w:val="22"/>
+          <w:szCs w:val="22"/>
+        </w:rPr>
+      </w:pPr>
+      <w:r>
+        <w:rPr>
+          <w:rFonts w:ascii="Courier New" w:hAnsi="Courier New" w:cs="Courier New"/>
+          <w:sz w:val="22"/>
+          <w:szCs w:val="22"/>
+        </w:rPr>
+        <w:t>$ export GITLABSLEEP=</w:t>
+      </w:r>
+      <w:proofErr w:type="gramStart"/>
+      <w:r>
+        <w:rPr>
+          <w:rFonts w:ascii="Courier New" w:hAnsi="Courier New" w:cs="Courier New"/>
+          <w:sz w:val="22"/>
+          <w:szCs w:val="22"/>
+        </w:rPr>
+        <w:t>5  #</w:t>
+      </w:r>
+      <w:proofErr w:type="gramEnd"/>
+      <w:r>
+        <w:rPr>
+          <w:rFonts w:ascii="Courier New" w:hAnsi="Courier New" w:cs="Courier New"/>
+          <w:sz w:val="22"/>
+          <w:szCs w:val="22"/>
+        </w:rPr>
+        <w:t xml:space="preserve"> bash, </w:t>
+      </w:r>
+      <w:proofErr w:type="spellStart"/>
+      <w:r>
+        <w:rPr>
+          <w:rFonts w:ascii="Courier New" w:hAnsi="Courier New" w:cs="Courier New"/>
+          <w:sz w:val="22"/>
+          <w:szCs w:val="22"/>
+        </w:rPr>
+        <w:t>ksh</w:t>
+      </w:r>
+      <w:proofErr w:type="spellEnd"/>
+      <w:r>
+        <w:rPr>
+          <w:rFonts w:ascii="Courier New" w:hAnsi="Courier New" w:cs="Courier New"/>
+          <w:sz w:val="22"/>
+          <w:szCs w:val="22"/>
+        </w:rPr>
+        <w:t xml:space="preserve">, </w:t>
+      </w:r>
+      <w:proofErr w:type="spellStart"/>
+      <w:r>
+        <w:rPr>
+          <w:rFonts w:ascii="Courier New" w:hAnsi="Courier New" w:cs="Courier New"/>
+          <w:sz w:val="22"/>
+          <w:szCs w:val="22"/>
+        </w:rPr>
         <w:t>zsh</w:t>
       </w:r>
       <w:proofErr w:type="spellEnd"/>
@@ -3755,6 +4094,7 @@
         <w:t>cshrc</w:t>
       </w:r>
       <w:proofErr w:type="spellEnd"/>
+      <w:proofErr w:type="gramStart"/>
       <w:r>
         <w:t>, .</w:t>
       </w:r>
@@ -3763,6 +4103,7 @@
         <w:t>bashrc</w:t>
       </w:r>
       <w:proofErr w:type="spellEnd"/>
+      <w:proofErr w:type="gramEnd"/>
       <w:r>
         <w:t>, …). You need to wait a minute or two before the firewall</w:t>
       </w:r>
@@ -3791,57 +4132,57 @@
       </w:pPr>
       <w:bookmarkStart w:id="8" w:name="_Toc39506664"/>
       <w:r>
+        <w:t>Add your email address to the notification list</w:t>
+      </w:r>
+      <w:bookmarkEnd w:id="8"/>
+    </w:p>
+    <w:p>
+      <w:pPr>
+        <w:jc w:val="both"/>
+      </w:pPr>
+    </w:p>
+    <w:p>
+      <w:pPr>
+        <w:jc w:val="both"/>
+      </w:pPr>
+      <w:r>
+        <w:t xml:space="preserve">If you want to get notified by email when there is a new commit to a GitLab repository, you can put your email address in the notification list. This needs to be done for each repository (called project in GitLab) individually. </w:t>
+      </w:r>
+    </w:p>
+    <w:p>
+      <w:pPr>
+        <w:jc w:val="both"/>
+      </w:pPr>
+    </w:p>
+    <w:p>
+      <w:pPr>
+        <w:jc w:val="both"/>
+      </w:pPr>
+      <w:r>
+        <w:t>Go to a project webpage, for example BATL, select “Settings -&gt; Integrations” on the left. Then find “email on push” on the webpage</w:t>
+      </w:r>
+      <w:r>
+        <w:t xml:space="preserve"> (</w:t>
+      </w:r>
+      <w:r>
+        <w:t>n</w:t>
+      </w:r>
+      <w:r>
+        <w:t>otice that you have to click on “active”)</w:t>
+      </w:r>
+      <w:r>
+        <w:t>:</w:t>
+      </w:r>
+    </w:p>
+    <w:p>
+      <w:pPr>
+        <w:jc w:val="both"/>
+      </w:pPr>
+      <w:r>
+        <w:rPr>
+          <w:noProof/>
+        </w:rPr>
         <w:lastRenderedPageBreak/>
-        <w:t>Add your email address to the notification list</w:t>
-      </w:r>
-      <w:bookmarkEnd w:id="8"/>
-    </w:p>
-    <w:p>
-      <w:pPr>
-        <w:jc w:val="both"/>
-      </w:pPr>
-    </w:p>
-    <w:p>
-      <w:pPr>
-        <w:jc w:val="both"/>
-      </w:pPr>
-      <w:r>
-        <w:t xml:space="preserve">If you want to get notified by email when there is a new commit to a GitLab repository, you can put your email address in the notification list. This needs to be done for each repository (called project in GitLab) individually. </w:t>
-      </w:r>
-    </w:p>
-    <w:p>
-      <w:pPr>
-        <w:jc w:val="both"/>
-      </w:pPr>
-    </w:p>
-    <w:p>
-      <w:pPr>
-        <w:jc w:val="both"/>
-      </w:pPr>
-      <w:r>
-        <w:t>Go to a project webpage, for example BATL, select “Settings -&gt; Integrations” on the left. Then find “email on push” on the webpage</w:t>
-      </w:r>
-      <w:r>
-        <w:t xml:space="preserve"> (</w:t>
-      </w:r>
-      <w:r>
-        <w:t>n</w:t>
-      </w:r>
-      <w:r>
-        <w:t>otice that you have to click on “active”)</w:t>
-      </w:r>
-      <w:r>
-        <w:t>:</w:t>
-      </w:r>
-    </w:p>
-    <w:p>
-      <w:pPr>
-        <w:jc w:val="both"/>
-      </w:pPr>
-      <w:r>
-        <w:rPr>
-          <w:noProof/>
-        </w:rPr>
         <w:drawing>
           <wp:anchor distT="0" distB="0" distL="114300" distR="114300" simplePos="0" relativeHeight="251661312" behindDoc="0" locked="0" layoutInCell="1" allowOverlap="1" wp14:anchorId="1E099467" wp14:editId="708EE2EB">
             <wp:simplePos x="0" y="0"/>
@@ -3866,7 +4207,7 @@
                     <pic:cNvPicPr/>
                   </pic:nvPicPr>
                   <pic:blipFill>
-                    <a:blip r:embed="rId16" cstate="print">
+                    <a:blip r:embed="rId18" cstate="print">
                       <a:extLst>
                         <a:ext uri="{28A0092B-C50C-407E-A947-70E740481C1C}">
                           <a14:useLocalDpi xmlns:a14="http://schemas.microsoft.com/office/drawing/2010/main" val="0"/>
@@ -4245,6 +4586,7 @@
         <w:t xml:space="preserve"> repo=</w:t>
       </w:r>
       <w:proofErr w:type="spellStart"/>
+      <w:proofErr w:type="gramStart"/>
       <w:r>
         <w:rPr>
           <w:rFonts w:ascii="Menlo" w:hAnsi="Menlo" w:cs="Menlo"/>
@@ -4262,61 +4604,60 @@
           <w:szCs w:val="20"/>
           <w:lang w:eastAsia="zh-CN"/>
         </w:rPr>
-        <w:t>:/GIT/FRAMEWORK/BATL  original 2020-03-07 c7654e1</w:t>
-      </w:r>
-    </w:p>
-    <w:p>
-      <w:pPr>
-        <w:jc w:val="both"/>
+        <w:t>:/GIT/FRAMEWORK/BATL  original</w:t>
+      </w:r>
+      <w:proofErr w:type="gramEnd"/>
+      <w:r>
         <w:rPr>
           <w:rFonts w:ascii="Menlo" w:hAnsi="Menlo" w:cs="Menlo"/>
           <w:sz w:val="20"/>
           <w:szCs w:val="20"/>
           <w:lang w:eastAsia="zh-CN"/>
         </w:rPr>
-      </w:pPr>
-    </w:p>
-    <w:p>
-      <w:pPr>
-        <w:jc w:val="both"/>
-      </w:pPr>
-      <w:r>
+        <w:t xml:space="preserve"> 2020-03-07 c7654e1</w:t>
+      </w:r>
+    </w:p>
+    <w:p>
+      <w:pPr>
+        <w:jc w:val="both"/>
         <w:rPr>
           <w:rFonts w:ascii="Menlo" w:hAnsi="Menlo" w:cs="Menlo"/>
           <w:sz w:val="20"/>
           <w:szCs w:val="20"/>
           <w:lang w:eastAsia="zh-CN"/>
         </w:rPr>
-        <w:t>w</w:t>
-      </w:r>
-      <w:r>
-        <w:t xml:space="preserve">hich shows that the remote is </w:t>
-      </w:r>
-      <w:proofErr w:type="spellStart"/>
-      <w:r>
-        <w:t>herot</w:t>
-      </w:r>
-      <w:proofErr w:type="spellEnd"/>
-      <w:r>
-        <w:t xml:space="preserve">. To change it </w:t>
-      </w:r>
-      <w:r>
-        <w:t xml:space="preserve">to GitLab </w:t>
-      </w:r>
-      <w:r>
-        <w:t>use</w:t>
-      </w:r>
-    </w:p>
-    <w:p>
-      <w:pPr>
-        <w:jc w:val="both"/>
+      </w:pPr>
+    </w:p>
+    <w:p>
+      <w:pPr>
+        <w:jc w:val="both"/>
+      </w:pPr>
+      <w:r>
         <w:rPr>
           <w:rFonts w:ascii="Menlo" w:hAnsi="Menlo" w:cs="Menlo"/>
           <w:sz w:val="20"/>
           <w:szCs w:val="20"/>
           <w:lang w:eastAsia="zh-CN"/>
         </w:rPr>
-      </w:pPr>
+        <w:t>w</w:t>
+      </w:r>
+      <w:r>
+        <w:t xml:space="preserve">hich shows that the remote is </w:t>
+      </w:r>
+      <w:proofErr w:type="spellStart"/>
+      <w:r>
+        <w:t>herot</w:t>
+      </w:r>
+      <w:proofErr w:type="spellEnd"/>
+      <w:r>
+        <w:t xml:space="preserve">. To change it </w:t>
+      </w:r>
+      <w:r>
+        <w:t xml:space="preserve">to GitLab </w:t>
+      </w:r>
+      <w:r>
+        <w:t>use</w:t>
+      </w:r>
     </w:p>
     <w:p>
       <w:pPr>
@@ -4328,16 +4669,17 @@
           <w:lang w:eastAsia="zh-CN"/>
         </w:rPr>
       </w:pPr>
-      <w:r>
+    </w:p>
+    <w:p>
+      <w:pPr>
+        <w:jc w:val="both"/>
         <w:rPr>
           <w:rFonts w:ascii="Menlo" w:hAnsi="Menlo" w:cs="Menlo"/>
           <w:sz w:val="20"/>
           <w:szCs w:val="20"/>
           <w:lang w:eastAsia="zh-CN"/>
         </w:rPr>
-        <w:t xml:space="preserve">$ </w:t>
-      </w:r>
-      <w:proofErr w:type="spellStart"/>
+      </w:pPr>
       <w:r>
         <w:rPr>
           <w:rFonts w:ascii="Menlo" w:hAnsi="Menlo" w:cs="Menlo"/>
@@ -4345,9 +4687,9 @@
           <w:szCs w:val="20"/>
           <w:lang w:eastAsia="zh-CN"/>
         </w:rPr>
-        <w:t>gitall</w:t>
-      </w:r>
-      <w:proofErr w:type="spellEnd"/>
+        <w:t xml:space="preserve">$ </w:t>
+      </w:r>
+      <w:proofErr w:type="spellStart"/>
       <w:r>
         <w:rPr>
           <w:rFonts w:ascii="Menlo" w:hAnsi="Menlo" w:cs="Menlo"/>
@@ -4355,29 +4697,29 @@
           <w:szCs w:val="20"/>
           <w:lang w:eastAsia="zh-CN"/>
         </w:rPr>
-        <w:t xml:space="preserve"> -remote</w:t>
-      </w:r>
-    </w:p>
-    <w:p>
-      <w:pPr>
-        <w:jc w:val="both"/>
+        <w:t>gitall</w:t>
+      </w:r>
+      <w:proofErr w:type="spellEnd"/>
+      <w:r>
         <w:rPr>
           <w:rFonts w:ascii="Menlo" w:hAnsi="Menlo" w:cs="Menlo"/>
           <w:sz w:val="20"/>
           <w:szCs w:val="20"/>
           <w:lang w:eastAsia="zh-CN"/>
         </w:rPr>
-      </w:pPr>
-      <w:r>
+        <w:t xml:space="preserve"> -remote</w:t>
+      </w:r>
+    </w:p>
+    <w:p>
+      <w:pPr>
+        <w:jc w:val="both"/>
         <w:rPr>
           <w:rFonts w:ascii="Menlo" w:hAnsi="Menlo" w:cs="Menlo"/>
           <w:sz w:val="20"/>
           <w:szCs w:val="20"/>
           <w:lang w:eastAsia="zh-CN"/>
         </w:rPr>
-        <w:t xml:space="preserve">$ </w:t>
-      </w:r>
-      <w:proofErr w:type="spellStart"/>
+      </w:pPr>
       <w:r>
         <w:rPr>
           <w:rFonts w:ascii="Menlo" w:hAnsi="Menlo" w:cs="Menlo"/>
@@ -4385,9 +4727,9 @@
           <w:szCs w:val="20"/>
           <w:lang w:eastAsia="zh-CN"/>
         </w:rPr>
-        <w:t>gitall</w:t>
-      </w:r>
-      <w:proofErr w:type="spellEnd"/>
+        <w:t xml:space="preserve">$ </w:t>
+      </w:r>
+      <w:proofErr w:type="spellStart"/>
       <w:r>
         <w:rPr>
           <w:rFonts w:ascii="Menlo" w:hAnsi="Menlo" w:cs="Menlo"/>
@@ -4395,30 +4737,30 @@
           <w:szCs w:val="20"/>
           <w:lang w:eastAsia="zh-CN"/>
         </w:rPr>
-        <w:t xml:space="preserve"> -r</w:t>
-      </w:r>
-    </w:p>
-    <w:p>
-      <w:pPr>
-        <w:jc w:val="both"/>
+        <w:t>gitall</w:t>
+      </w:r>
+      <w:proofErr w:type="spellEnd"/>
+      <w:r>
         <w:rPr>
           <w:rFonts w:ascii="Menlo" w:hAnsi="Menlo" w:cs="Menlo"/>
           <w:sz w:val="20"/>
           <w:szCs w:val="20"/>
           <w:lang w:eastAsia="zh-CN"/>
         </w:rPr>
-      </w:pPr>
-      <w:proofErr w:type="spellStart"/>
-      <w:r>
+        <w:t xml:space="preserve"> -r</w:t>
+      </w:r>
+    </w:p>
+    <w:p>
+      <w:pPr>
+        <w:jc w:val="both"/>
         <w:rPr>
           <w:rFonts w:ascii="Menlo" w:hAnsi="Menlo" w:cs="Menlo"/>
           <w:sz w:val="20"/>
           <w:szCs w:val="20"/>
           <w:lang w:eastAsia="zh-CN"/>
         </w:rPr>
-        <w:t>Git</w:t>
-      </w:r>
-      <w:proofErr w:type="spellEnd"/>
+      </w:pPr>
+      <w:proofErr w:type="spellStart"/>
       <w:r>
         <w:rPr>
           <w:rFonts w:ascii="Menlo" w:hAnsi="Menlo" w:cs="Menlo"/>
@@ -4426,9 +4768,9 @@
           <w:szCs w:val="20"/>
           <w:lang w:eastAsia="zh-CN"/>
         </w:rPr>
-        <w:t xml:space="preserve"> repo=</w:t>
-      </w:r>
-      <w:proofErr w:type="spellStart"/>
+        <w:t>Git</w:t>
+      </w:r>
+      <w:proofErr w:type="spellEnd"/>
       <w:r>
         <w:rPr>
           <w:rFonts w:ascii="Menlo" w:hAnsi="Menlo" w:cs="Menlo"/>
@@ -4436,9 +4778,9 @@
           <w:szCs w:val="20"/>
           <w:lang w:eastAsia="zh-CN"/>
         </w:rPr>
-        <w:t>git@gitlab.umich.edu:swmf_software</w:t>
-      </w:r>
-      <w:proofErr w:type="spellEnd"/>
+        <w:t xml:space="preserve"> </w:t>
+      </w:r>
+      <w:proofErr w:type="gramStart"/>
       <w:r>
         <w:rPr>
           <w:rFonts w:ascii="Menlo" w:hAnsi="Menlo" w:cs="Menlo"/>
@@ -4446,78 +4788,79 @@
           <w:szCs w:val="20"/>
           <w:lang w:eastAsia="zh-CN"/>
         </w:rPr>
-        <w:t>/BATL original 2020-03-09 bcce218</w:t>
-      </w:r>
-    </w:p>
-    <w:p>
-      <w:pPr>
-        <w:jc w:val="both"/>
+        <w:t>repo=</w:t>
+      </w:r>
+      <w:proofErr w:type="spellStart"/>
+      <w:r>
         <w:rPr>
           <w:rFonts w:ascii="Menlo" w:hAnsi="Menlo" w:cs="Menlo"/>
           <w:sz w:val="20"/>
           <w:szCs w:val="20"/>
           <w:lang w:eastAsia="zh-CN"/>
         </w:rPr>
-      </w:pPr>
-    </w:p>
-    <w:p>
-      <w:pPr>
-        <w:jc w:val="both"/>
-      </w:pPr>
-      <w:r>
-        <w:t>After this you may update and commit changes:</w:t>
-      </w:r>
-    </w:p>
-    <w:p>
-      <w:pPr>
-        <w:jc w:val="both"/>
+        <w:t>git@gitlab.umich.edu:swmf</w:t>
+      </w:r>
+      <w:proofErr w:type="gramEnd"/>
+      <w:r>
         <w:rPr>
           <w:rFonts w:ascii="Menlo" w:hAnsi="Menlo" w:cs="Menlo"/>
           <w:sz w:val="20"/>
           <w:szCs w:val="20"/>
           <w:lang w:eastAsia="zh-CN"/>
         </w:rPr>
-      </w:pPr>
-    </w:p>
-    <w:p>
-      <w:pPr>
-        <w:jc w:val="both"/>
+        <w:t>_software</w:t>
+      </w:r>
+      <w:proofErr w:type="spellEnd"/>
+      <w:r>
         <w:rPr>
           <w:rFonts w:ascii="Menlo" w:hAnsi="Menlo" w:cs="Menlo"/>
           <w:sz w:val="20"/>
           <w:szCs w:val="20"/>
           <w:lang w:eastAsia="zh-CN"/>
         </w:rPr>
-      </w:pPr>
-      <w:r>
+        <w:t>/BATL original 2020-03-09 bcce218</w:t>
+      </w:r>
+    </w:p>
+    <w:p>
+      <w:pPr>
+        <w:jc w:val="both"/>
         <w:rPr>
           <w:rFonts w:ascii="Menlo" w:hAnsi="Menlo" w:cs="Menlo"/>
           <w:sz w:val="20"/>
           <w:szCs w:val="20"/>
           <w:lang w:eastAsia="zh-CN"/>
         </w:rPr>
-        <w:t xml:space="preserve">$ </w:t>
-      </w:r>
-      <w:proofErr w:type="spellStart"/>
-      <w:r>
+      </w:pPr>
+    </w:p>
+    <w:p>
+      <w:pPr>
+        <w:jc w:val="both"/>
+      </w:pPr>
+      <w:r>
+        <w:t>After this you may update and commit changes:</w:t>
+      </w:r>
+    </w:p>
+    <w:p>
+      <w:pPr>
+        <w:jc w:val="both"/>
         <w:rPr>
           <w:rFonts w:ascii="Menlo" w:hAnsi="Menlo" w:cs="Menlo"/>
           <w:sz w:val="20"/>
           <w:szCs w:val="20"/>
           <w:lang w:eastAsia="zh-CN"/>
         </w:rPr>
-        <w:t>git</w:t>
-      </w:r>
-      <w:r>
+      </w:pPr>
+    </w:p>
+    <w:p>
+      <w:pPr>
+        <w:jc w:val="both"/>
         <w:rPr>
           <w:rFonts w:ascii="Menlo" w:hAnsi="Menlo" w:cs="Menlo"/>
           <w:sz w:val="20"/>
           <w:szCs w:val="20"/>
           <w:lang w:eastAsia="zh-CN"/>
         </w:rPr>
-        <w:t>all</w:t>
-      </w:r>
-      <w:proofErr w:type="spellEnd"/>
+      </w:pPr>
       <w:r>
         <w:rPr>
           <w:rFonts w:ascii="Menlo" w:hAnsi="Menlo" w:cs="Menlo"/>
@@ -4525,8 +4868,9 @@
           <w:szCs w:val="20"/>
           <w:lang w:eastAsia="zh-CN"/>
         </w:rPr>
-        <w:t xml:space="preserve"> pull </w:t>
-      </w:r>
+        <w:t xml:space="preserve">$ </w:t>
+      </w:r>
+      <w:proofErr w:type="spellStart"/>
       <w:r>
         <w:rPr>
           <w:rFonts w:ascii="Menlo" w:hAnsi="Menlo" w:cs="Menlo"/>
@@ -4534,7 +4878,7 @@
           <w:szCs w:val="20"/>
           <w:lang w:eastAsia="zh-CN"/>
         </w:rPr>
-        <w:tab/>
+        <w:t>git</w:t>
       </w:r>
       <w:r>
         <w:rPr>
@@ -4543,8 +4887,9 @@
           <w:szCs w:val="20"/>
           <w:lang w:eastAsia="zh-CN"/>
         </w:rPr>
-        <w:tab/>
-      </w:r>
+        <w:t>all</w:t>
+      </w:r>
+      <w:proofErr w:type="spellEnd"/>
       <w:r>
         <w:rPr>
           <w:rFonts w:ascii="Menlo" w:hAnsi="Menlo" w:cs="Menlo"/>
@@ -4552,7 +4897,7 @@
           <w:szCs w:val="20"/>
           <w:lang w:eastAsia="zh-CN"/>
         </w:rPr>
-        <w:tab/>
+        <w:t xml:space="preserve"> pull </w:t>
       </w:r>
       <w:r>
         <w:rPr>
@@ -4570,7 +4915,7 @@
           <w:szCs w:val="20"/>
           <w:lang w:eastAsia="zh-CN"/>
         </w:rPr>
-        <w:t># update from GitLab, merge if needed</w:t>
+        <w:tab/>
       </w:r>
       <w:r>
         <w:rPr>
@@ -4581,17 +4926,15 @@
         </w:rPr>
         <w:tab/>
       </w:r>
-    </w:p>
-    <w:p>
-      <w:pPr>
-        <w:jc w:val="both"/>
+      <w:r>
         <w:rPr>
           <w:rFonts w:ascii="Menlo" w:hAnsi="Menlo" w:cs="Menlo"/>
           <w:sz w:val="20"/>
           <w:szCs w:val="20"/>
           <w:lang w:eastAsia="zh-CN"/>
         </w:rPr>
-      </w:pPr>
+        <w:tab/>
+      </w:r>
       <w:r>
         <w:rPr>
           <w:rFonts w:ascii="Menlo" w:hAnsi="Menlo" w:cs="Menlo"/>
@@ -4599,7 +4942,7 @@
           <w:szCs w:val="20"/>
           <w:lang w:eastAsia="zh-CN"/>
         </w:rPr>
-        <w:t xml:space="preserve">$ </w:t>
+        <w:t># update from GitLab, merge if needed</w:t>
       </w:r>
       <w:r>
         <w:rPr>
@@ -4608,17 +4951,19 @@
           <w:szCs w:val="20"/>
           <w:lang w:eastAsia="zh-CN"/>
         </w:rPr>
-        <w:t>git commit</w:t>
-      </w:r>
-      <w:r>
+        <w:tab/>
+      </w:r>
+    </w:p>
+    <w:p>
+      <w:pPr>
+        <w:jc w:val="both"/>
         <w:rPr>
           <w:rFonts w:ascii="Menlo" w:hAnsi="Menlo" w:cs="Menlo"/>
           <w:sz w:val="20"/>
           <w:szCs w:val="20"/>
           <w:lang w:eastAsia="zh-CN"/>
         </w:rPr>
-        <w:tab/>
-      </w:r>
+      </w:pPr>
       <w:r>
         <w:rPr>
           <w:rFonts w:ascii="Menlo" w:hAnsi="Menlo" w:cs="Menlo"/>
@@ -4626,7 +4971,7 @@
           <w:szCs w:val="20"/>
           <w:lang w:eastAsia="zh-CN"/>
         </w:rPr>
-        <w:tab/>
+        <w:t xml:space="preserve">$ </w:t>
       </w:r>
       <w:r>
         <w:rPr>
@@ -4635,7 +4980,7 @@
           <w:szCs w:val="20"/>
           <w:lang w:eastAsia="zh-CN"/>
         </w:rPr>
-        <w:tab/>
+        <w:t>git commit</w:t>
       </w:r>
       <w:r>
         <w:rPr>
@@ -4645,19 +4990,16 @@
           <w:lang w:eastAsia="zh-CN"/>
         </w:rPr>
         <w:tab/>
-        <w:t># commit your own changes</w:t>
-      </w:r>
-    </w:p>
-    <w:p>
-      <w:pPr>
-        <w:jc w:val="both"/>
+      </w:r>
+      <w:r>
         <w:rPr>
           <w:rFonts w:ascii="Menlo" w:hAnsi="Menlo" w:cs="Menlo"/>
           <w:sz w:val="20"/>
           <w:szCs w:val="20"/>
           <w:lang w:eastAsia="zh-CN"/>
         </w:rPr>
-      </w:pPr>
+        <w:tab/>
+      </w:r>
       <w:r>
         <w:rPr>
           <w:rFonts w:ascii="Menlo" w:hAnsi="Menlo" w:cs="Menlo"/>
@@ -4665,9 +5007,8 @@
           <w:szCs w:val="20"/>
           <w:lang w:eastAsia="zh-CN"/>
         </w:rPr>
-        <w:t xml:space="preserve">$ </w:t>
-      </w:r>
-      <w:proofErr w:type="spellStart"/>
+        <w:tab/>
+      </w:r>
       <w:r>
         <w:rPr>
           <w:rFonts w:ascii="Menlo" w:hAnsi="Menlo" w:cs="Menlo"/>
@@ -4675,18 +5016,20 @@
           <w:szCs w:val="20"/>
           <w:lang w:eastAsia="zh-CN"/>
         </w:rPr>
-        <w:t>git</w:t>
-      </w:r>
-      <w:r>
+        <w:tab/>
+        <w:t># commit your own changes</w:t>
+      </w:r>
+    </w:p>
+    <w:p>
+      <w:pPr>
+        <w:jc w:val="both"/>
         <w:rPr>
           <w:rFonts w:ascii="Menlo" w:hAnsi="Menlo" w:cs="Menlo"/>
           <w:sz w:val="20"/>
           <w:szCs w:val="20"/>
           <w:lang w:eastAsia="zh-CN"/>
         </w:rPr>
-        <w:t>all</w:t>
-      </w:r>
-      <w:proofErr w:type="spellEnd"/>
+      </w:pPr>
       <w:r>
         <w:rPr>
           <w:rFonts w:ascii="Menlo" w:hAnsi="Menlo" w:cs="Menlo"/>
@@ -4694,8 +5037,9 @@
           <w:szCs w:val="20"/>
           <w:lang w:eastAsia="zh-CN"/>
         </w:rPr>
-        <w:t xml:space="preserve"> push</w:t>
-      </w:r>
+        <w:t xml:space="preserve">$ </w:t>
+      </w:r>
+      <w:proofErr w:type="spellStart"/>
       <w:r>
         <w:rPr>
           <w:rFonts w:ascii="Menlo" w:hAnsi="Menlo" w:cs="Menlo"/>
@@ -4703,7 +5047,7 @@
           <w:szCs w:val="20"/>
           <w:lang w:eastAsia="zh-CN"/>
         </w:rPr>
-        <w:tab/>
+        <w:t>git</w:t>
       </w:r>
       <w:r>
         <w:rPr>
@@ -4712,8 +5056,9 @@
           <w:szCs w:val="20"/>
           <w:lang w:eastAsia="zh-CN"/>
         </w:rPr>
-        <w:tab/>
-      </w:r>
+        <w:t>all</w:t>
+      </w:r>
+      <w:proofErr w:type="spellEnd"/>
       <w:r>
         <w:rPr>
           <w:rFonts w:ascii="Menlo" w:hAnsi="Menlo" w:cs="Menlo"/>
@@ -4721,7 +5066,7 @@
           <w:szCs w:val="20"/>
           <w:lang w:eastAsia="zh-CN"/>
         </w:rPr>
-        <w:tab/>
+        <w:t xml:space="preserve"> push</w:t>
       </w:r>
       <w:r>
         <w:rPr>
@@ -4731,46 +5076,16 @@
           <w:lang w:eastAsia="zh-CN"/>
         </w:rPr>
         <w:tab/>
-        <w:t># now the change will be saved at GitLab</w:t>
-      </w:r>
-    </w:p>
-    <w:p>
-      <w:pPr>
-        <w:jc w:val="both"/>
-      </w:pPr>
-    </w:p>
-    <w:p>
-      <w:pPr>
-        <w:pStyle w:val="Heading2"/>
-      </w:pPr>
-      <w:bookmarkStart w:id="10" w:name="_Toc39506666"/>
-      <w:r>
-        <w:t>Simple test</w:t>
-      </w:r>
-      <w:bookmarkEnd w:id="10"/>
-    </w:p>
-    <w:p>
-      <w:r>
-        <w:t xml:space="preserve">When you finished all the setup, please try to clone </w:t>
-      </w:r>
-      <w:r>
-        <w:t>the</w:t>
-      </w:r>
-      <w:r>
-        <w:t xml:space="preserve"> BATL repo from GitLab and see if you can successfully install it:</w:t>
-      </w:r>
-    </w:p>
-    <w:p/>
-    <w:p>
-      <w:pPr>
-        <w:jc w:val="both"/>
+      </w:r>
+      <w:r>
         <w:rPr>
           <w:rFonts w:ascii="Menlo" w:hAnsi="Menlo" w:cs="Menlo"/>
           <w:sz w:val="20"/>
           <w:szCs w:val="20"/>
           <w:lang w:eastAsia="zh-CN"/>
         </w:rPr>
-      </w:pPr>
+        <w:tab/>
+      </w:r>
       <w:r>
         <w:rPr>
           <w:rFonts w:ascii="Menlo" w:hAnsi="Menlo" w:cs="Menlo"/>
@@ -4778,6 +5093,64 @@
           <w:szCs w:val="20"/>
           <w:lang w:eastAsia="zh-CN"/>
         </w:rPr>
+        <w:tab/>
+      </w:r>
+      <w:r>
+        <w:rPr>
+          <w:rFonts w:ascii="Menlo" w:hAnsi="Menlo" w:cs="Menlo"/>
+          <w:sz w:val="20"/>
+          <w:szCs w:val="20"/>
+          <w:lang w:eastAsia="zh-CN"/>
+        </w:rPr>
+        <w:tab/>
+        <w:t># now the change will be saved at GitLab</w:t>
+      </w:r>
+    </w:p>
+    <w:p>
+      <w:pPr>
+        <w:jc w:val="both"/>
+      </w:pPr>
+    </w:p>
+    <w:p>
+      <w:pPr>
+        <w:pStyle w:val="Heading2"/>
+      </w:pPr>
+      <w:bookmarkStart w:id="10" w:name="_Toc39506666"/>
+      <w:r>
+        <w:t>Simple test</w:t>
+      </w:r>
+      <w:bookmarkEnd w:id="10"/>
+    </w:p>
+    <w:p>
+      <w:r>
+        <w:t xml:space="preserve">When you finished all the setup, please try to clone </w:t>
+      </w:r>
+      <w:r>
+        <w:t>the</w:t>
+      </w:r>
+      <w:r>
+        <w:t xml:space="preserve"> BATL repo from GitLab and see if you can successfully install it:</w:t>
+      </w:r>
+    </w:p>
+    <w:p/>
+    <w:p>
+      <w:pPr>
+        <w:jc w:val="both"/>
+        <w:rPr>
+          <w:rFonts w:ascii="Menlo" w:hAnsi="Menlo" w:cs="Menlo"/>
+          <w:sz w:val="20"/>
+          <w:szCs w:val="20"/>
+          <w:lang w:eastAsia="zh-CN"/>
+        </w:rPr>
+      </w:pPr>
+      <w:r>
+        <w:rPr>
+          <w:rFonts w:ascii="Menlo" w:hAnsi="Menlo" w:cs="Menlo"/>
+          <w:sz w:val="20"/>
+          <w:szCs w:val="20"/>
+          <w:lang w:eastAsia="zh-CN"/>
+        </w:rPr>
+        <w:lastRenderedPageBreak/>
         <w:t xml:space="preserve">$ </w:t>
       </w:r>
       <w:proofErr w:type="spellStart"/>
@@ -4938,6 +5311,7 @@
         </w:rPr>
       </w:pPr>
       <w:proofErr w:type="spellStart"/>
+      <w:proofErr w:type="gramStart"/>
       <w:r>
         <w:rPr>
           <w:rFonts w:ascii="Menlo" w:hAnsi="Menlo" w:cs="Menlo"/>
@@ -4945,7 +5319,17 @@
           <w:szCs w:val="20"/>
           <w:lang w:eastAsia="zh-CN"/>
         </w:rPr>
-        <w:t>gitlab.umich.edu:swmf_software</w:t>
+        <w:t>gitlab.umich.edu:swmf</w:t>
+      </w:r>
+      <w:proofErr w:type="gramEnd"/>
+      <w:r>
+        <w:rPr>
+          <w:rFonts w:ascii="Menlo" w:hAnsi="Menlo" w:cs="Menlo"/>
+          <w:sz w:val="20"/>
+          <w:szCs w:val="20"/>
+          <w:lang w:eastAsia="zh-CN"/>
+        </w:rPr>
+        <w:t>_software</w:t>
       </w:r>
       <w:proofErr w:type="spellEnd"/>
       <w:r>
@@ -5099,7 +5483,7 @@
             <o:lock v:ext="edit" aspectratio="t"/>
           </v:shapetype>
           <v:shape id="Picture 1" o:spid="_x0000_s1026" type="#_x0000_t75" alt="git" style="position:absolute;left:0;text-align:left;margin-left:19.3pt;margin-top:15.95pt;width:452.65pt;height:128.65pt;z-index:251651072;visibility:visible;mso-wrap-style:square;mso-wrap-edited:f;mso-width-percent:0;mso-height-percent:0;mso-width-percent:0;mso-height-percent:0">
-            <v:imagedata r:id="rId17" o:title="bg2014061202"/>
+            <v:imagedata r:id="rId19" o:title="bg2014061202"/>
             <w10:wrap type="square"/>
           </v:shape>
         </w:pict>
@@ -5409,6 +5793,7 @@
         <w:jc w:val="both"/>
       </w:pPr>
       <w:r>
+        <w:lastRenderedPageBreak/>
         <w:t xml:space="preserve">$ </w:t>
       </w:r>
       <w:proofErr w:type="spellStart"/>
@@ -6205,7 +6590,6 @@
         <w:rPr>
           <w:lang w:eastAsia="zh-CN"/>
         </w:rPr>
-        <w:lastRenderedPageBreak/>
         <w:t xml:space="preserve">Doing commit with </w:t>
       </w:r>
       <w:proofErr w:type="spellStart"/>
@@ -6326,6 +6710,7 @@
         <w:t xml:space="preserve">git config --global </w:t>
       </w:r>
       <w:proofErr w:type="spellStart"/>
+      <w:proofErr w:type="gramStart"/>
       <w:r>
         <w:rPr>
           <w:lang w:eastAsia="zh-CN"/>
@@ -6333,6 +6718,7 @@
         <w:t>diff.tool</w:t>
       </w:r>
       <w:proofErr w:type="spellEnd"/>
+      <w:proofErr w:type="gramEnd"/>
       <w:r>
         <w:rPr>
           <w:lang w:eastAsia="zh-CN"/>
@@ -6368,6 +6754,7 @@
           <w:rFonts w:hint="eastAsia"/>
           <w:lang w:eastAsia="zh-CN"/>
         </w:rPr>
+        <w:lastRenderedPageBreak/>
         <w:t>W</w:t>
       </w:r>
       <w:r>
@@ -7065,7 +7452,6 @@
         </w:rPr>
       </w:pPr>
       <w:r>
-        <w:lastRenderedPageBreak/>
         <w:t xml:space="preserve">Now you have a local SWMF repository without share, </w:t>
       </w:r>
       <w:proofErr w:type="spellStart"/>
@@ -7220,8 +7606,16 @@
         <w:rPr>
           <w:lang w:eastAsia="zh-CN"/>
         </w:rPr>
-        <w:t>onfig.pl -install=BATSRUS,PWOM</w:t>
-      </w:r>
+        <w:t>onfig.pl -install=</w:t>
+      </w:r>
+      <w:proofErr w:type="gramStart"/>
+      <w:r>
+        <w:rPr>
+          <w:lang w:eastAsia="zh-CN"/>
+        </w:rPr>
+        <w:t>BATSRUS,PWOM</w:t>
+      </w:r>
+      <w:proofErr w:type="gramEnd"/>
       <w:r>
         <w:rPr>
           <w:sz w:val="32"/>
@@ -7299,6 +7693,7 @@
       <w:bookmarkStart w:id="53" w:name="_Toc517271667"/>
       <w:bookmarkStart w:id="54" w:name="_Toc39506675"/>
       <w:r>
+        <w:lastRenderedPageBreak/>
         <w:t>Working with stand-alone models (BATSRUS, GITM2, PWOM …)</w:t>
       </w:r>
       <w:bookmarkEnd w:id="50"/>
@@ -7684,7 +8079,6 @@
     <w:p/>
     <w:p>
       <w:r>
-        <w:lastRenderedPageBreak/>
         <w:t>If you're using Git to collaborate with other</w:t>
       </w:r>
       <w:r>
@@ -7715,10 +8109,12 @@
         <w:t xml:space="preserve">$ git config --global </w:t>
       </w:r>
       <w:proofErr w:type="spellStart"/>
+      <w:proofErr w:type="gramStart"/>
       <w:r>
         <w:t>core.autocrlf</w:t>
       </w:r>
       <w:proofErr w:type="spellEnd"/>
+      <w:proofErr w:type="gramEnd"/>
       <w:r>
         <w:t xml:space="preserve"> </w:t>
       </w:r>
@@ -7768,6 +8164,7 @@
         <w:jc w:val="both"/>
       </w:pPr>
       <w:r>
+        <w:lastRenderedPageBreak/>
         <w:t xml:space="preserve">$ git </w:t>
       </w:r>
       <w:proofErr w:type="spellStart"/>
@@ -8000,7 +8397,15 @@
         <w:t xml:space="preserve"> </w:t>
       </w:r>
       <w:r>
-        <w:t>(no git add or git commit has been done)</w:t>
+        <w:t xml:space="preserve">(no git </w:t>
+      </w:r>
+      <w:proofErr w:type="gramStart"/>
+      <w:r>
+        <w:t>add</w:t>
+      </w:r>
+      <w:proofErr w:type="gramEnd"/>
+      <w:r>
+        <w:t xml:space="preserve"> or git commit has been done)</w:t>
       </w:r>
     </w:p>
     <w:p>
@@ -8024,10 +8429,18 @@
         <w:jc w:val="both"/>
       </w:pPr>
       <w:r>
-        <w:t>$ git che</w:t>
-      </w:r>
-      <w:r>
-        <w:t>ckout .                     # un</w:t>
+        <w:t xml:space="preserve">$ git </w:t>
+      </w:r>
+      <w:proofErr w:type="gramStart"/>
+      <w:r>
+        <w:t>che</w:t>
+      </w:r>
+      <w:r>
+        <w:t>ckout .</w:t>
+      </w:r>
+      <w:proofErr w:type="gramEnd"/>
+      <w:r>
+        <w:t xml:space="preserve">                     # un</w:t>
       </w:r>
       <w:r>
         <w:t>do all changes</w:t>
@@ -8093,7 +8506,6 @@
         <w:jc w:val="both"/>
       </w:pPr>
       <w:r>
-        <w:lastRenderedPageBreak/>
         <w:t xml:space="preserve">        </w:t>
       </w:r>
     </w:p>
@@ -8110,10 +8522,18 @@
         <w:jc w:val="both"/>
       </w:pPr>
       <w:r>
-        <w:t>$ git ch</w:t>
-      </w:r>
-      <w:r>
-        <w:t>eckout .                    # un</w:t>
+        <w:t xml:space="preserve">$ git </w:t>
+      </w:r>
+      <w:proofErr w:type="gramStart"/>
+      <w:r>
+        <w:t>ch</w:t>
+      </w:r>
+      <w:r>
+        <w:t>eckout .</w:t>
+      </w:r>
+      <w:proofErr w:type="gramEnd"/>
+      <w:r>
+        <w:t xml:space="preserve">                    # un</w:t>
       </w:r>
       <w:r>
         <w:t>do all changes</w:t>
@@ -8162,10 +8582,18 @@
         <w:jc w:val="both"/>
       </w:pPr>
       <w:r>
-        <w:t>$ git ch</w:t>
-      </w:r>
-      <w:r>
-        <w:t>eckout .                    # un</w:t>
+        <w:t xml:space="preserve">$ git </w:t>
+      </w:r>
+      <w:proofErr w:type="gramStart"/>
+      <w:r>
+        <w:t>ch</w:t>
+      </w:r>
+      <w:r>
+        <w:t>eckout .</w:t>
+      </w:r>
+      <w:proofErr w:type="gramEnd"/>
+      <w:r>
+        <w:t xml:space="preserve">                    # un</w:t>
       </w:r>
       <w:r>
         <w:t>do all changes</w:t>
@@ -8278,7 +8706,7 @@
                     <pic:cNvPicPr/>
                   </pic:nvPicPr>
                   <pic:blipFill>
-                    <a:blip r:embed="rId18" cstate="print">
+                    <a:blip r:embed="rId20" cstate="print">
                       <a:extLst>
                         <a:ext uri="{28A0092B-C50C-407E-A947-70E740481C1C}">
                           <a14:useLocalDpi xmlns:a14="http://schemas.microsoft.com/office/drawing/2010/main" val="0"/>
@@ -8552,7 +8980,15 @@
         <w:t xml:space="preserve">(this only works </w:t>
       </w:r>
       <w:r>
-        <w:t xml:space="preserve">in the top level </w:t>
+        <w:t xml:space="preserve">in the </w:t>
+      </w:r>
+      <w:proofErr w:type="gramStart"/>
+      <w:r>
+        <w:t>top level</w:t>
+      </w:r>
+      <w:proofErr w:type="gramEnd"/>
+      <w:r>
+        <w:t xml:space="preserve"> </w:t>
       </w:r>
       <w:r>
         <w:t>directory of the Git repository)</w:t>
@@ -8624,7 +9060,6 @@
       <w:bookmarkStart w:id="86" w:name="_Toc517271674"/>
       <w:bookmarkStart w:id="87" w:name="_Toc39506682"/>
       <w:r>
-        <w:lastRenderedPageBreak/>
         <w:t>Push changes to remote repository</w:t>
       </w:r>
       <w:bookmarkEnd w:id="83"/>
@@ -8810,7 +9245,14 @@
         <w:rPr>
           <w:color w:val="000000" w:themeColor="text1"/>
         </w:rPr>
-        <w:t xml:space="preserve">lone the SWMF with full history. The default installation is without history (to save download time and disk space). To get full history, use </w:t>
+        <w:t xml:space="preserve">lone the SWMF with full history. The default installation is without history </w:t>
+      </w:r>
+      <w:r>
+        <w:rPr>
+          <w:color w:val="000000" w:themeColor="text1"/>
+        </w:rPr>
+        <w:lastRenderedPageBreak/>
+        <w:t xml:space="preserve">(to save download time and disk space). To get full history, use </w:t>
       </w:r>
       <w:proofErr w:type="spellStart"/>
       <w:r>
@@ -9237,8 +9679,8 @@
     </w:p>
     <w:p/>
     <w:sectPr>
-      <w:footerReference w:type="even" r:id="rId19"/>
-      <w:footerReference w:type="default" r:id="rId20"/>
+      <w:footerReference w:type="even" r:id="rId21"/>
+      <w:footerReference w:type="default" r:id="rId22"/>
       <w:pgSz w:w="12240" w:h="15840"/>
       <w:pgMar w:top="1440" w:right="1440" w:bottom="1440" w:left="1440" w:header="720" w:footer="720" w:gutter="0"/>
       <w:cols w:space="720"/>
@@ -9847,6 +10289,119 @@
     </w:lvl>
   </w:abstractNum>
   <w:abstractNum w:abstractNumId="5" w15:restartNumberingAfterBreak="0">
+    <w:nsid w:val="191D2FB5"/>
+    <w:multiLevelType w:val="hybridMultilevel"/>
+    <w:tmpl w:val="B1AC9058"/>
+    <w:lvl w:ilvl="0" w:tplc="04090001">
+      <w:start w:val="1"/>
+      <w:numFmt w:val="bullet"/>
+      <w:lvlText w:val=""/>
+      <w:lvlJc w:val="left"/>
+      <w:pPr>
+        <w:ind w:left="720" w:hanging="360"/>
+      </w:pPr>
+      <w:rPr>
+        <w:rFonts w:ascii="Symbol" w:hAnsi="Symbol" w:hint="default"/>
+      </w:rPr>
+    </w:lvl>
+    <w:lvl w:ilvl="1" w:tplc="04090003" w:tentative="1">
+      <w:start w:val="1"/>
+      <w:numFmt w:val="bullet"/>
+      <w:lvlText w:val="o"/>
+      <w:lvlJc w:val="left"/>
+      <w:pPr>
+        <w:ind w:left="1440" w:hanging="360"/>
+      </w:pPr>
+      <w:rPr>
+        <w:rFonts w:ascii="Courier New" w:hAnsi="Courier New" w:cs="Courier New" w:hint="default"/>
+      </w:rPr>
+    </w:lvl>
+    <w:lvl w:ilvl="2" w:tplc="04090005" w:tentative="1">
+      <w:start w:val="1"/>
+      <w:numFmt w:val="bullet"/>
+      <w:lvlText w:val=""/>
+      <w:lvlJc w:val="left"/>
+      <w:pPr>
+        <w:ind w:left="2160" w:hanging="360"/>
+      </w:pPr>
+      <w:rPr>
+        <w:rFonts w:ascii="Wingdings" w:hAnsi="Wingdings" w:hint="default"/>
+      </w:rPr>
+    </w:lvl>
+    <w:lvl w:ilvl="3" w:tplc="04090001" w:tentative="1">
+      <w:start w:val="1"/>
+      <w:numFmt w:val="bullet"/>
+      <w:lvlText w:val=""/>
+      <w:lvlJc w:val="left"/>
+      <w:pPr>
+        <w:ind w:left="2880" w:hanging="360"/>
+      </w:pPr>
+      <w:rPr>
+        <w:rFonts w:ascii="Symbol" w:hAnsi="Symbol" w:hint="default"/>
+      </w:rPr>
+    </w:lvl>
+    <w:lvl w:ilvl="4" w:tplc="04090003" w:tentative="1">
+      <w:start w:val="1"/>
+      <w:numFmt w:val="bullet"/>
+      <w:lvlText w:val="o"/>
+      <w:lvlJc w:val="left"/>
+      <w:pPr>
+        <w:ind w:left="3600" w:hanging="360"/>
+      </w:pPr>
+      <w:rPr>
+        <w:rFonts w:ascii="Courier New" w:hAnsi="Courier New" w:cs="Courier New" w:hint="default"/>
+      </w:rPr>
+    </w:lvl>
+    <w:lvl w:ilvl="5" w:tplc="04090005" w:tentative="1">
+      <w:start w:val="1"/>
+      <w:numFmt w:val="bullet"/>
+      <w:lvlText w:val=""/>
+      <w:lvlJc w:val="left"/>
+      <w:pPr>
+        <w:ind w:left="4320" w:hanging="360"/>
+      </w:pPr>
+      <w:rPr>
+        <w:rFonts w:ascii="Wingdings" w:hAnsi="Wingdings" w:hint="default"/>
+      </w:rPr>
+    </w:lvl>
+    <w:lvl w:ilvl="6" w:tplc="04090001" w:tentative="1">
+      <w:start w:val="1"/>
+      <w:numFmt w:val="bullet"/>
+      <w:lvlText w:val=""/>
+      <w:lvlJc w:val="left"/>
+      <w:pPr>
+        <w:ind w:left="5040" w:hanging="360"/>
+      </w:pPr>
+      <w:rPr>
+        <w:rFonts w:ascii="Symbol" w:hAnsi="Symbol" w:hint="default"/>
+      </w:rPr>
+    </w:lvl>
+    <w:lvl w:ilvl="7" w:tplc="04090003" w:tentative="1">
+      <w:start w:val="1"/>
+      <w:numFmt w:val="bullet"/>
+      <w:lvlText w:val="o"/>
+      <w:lvlJc w:val="left"/>
+      <w:pPr>
+        <w:ind w:left="5760" w:hanging="360"/>
+      </w:pPr>
+      <w:rPr>
+        <w:rFonts w:ascii="Courier New" w:hAnsi="Courier New" w:cs="Courier New" w:hint="default"/>
+      </w:rPr>
+    </w:lvl>
+    <w:lvl w:ilvl="8" w:tplc="04090005" w:tentative="1">
+      <w:start w:val="1"/>
+      <w:numFmt w:val="bullet"/>
+      <w:lvlText w:val=""/>
+      <w:lvlJc w:val="left"/>
+      <w:pPr>
+        <w:ind w:left="6480" w:hanging="360"/>
+      </w:pPr>
+      <w:rPr>
+        <w:rFonts w:ascii="Wingdings" w:hAnsi="Wingdings" w:hint="default"/>
+      </w:rPr>
+    </w:lvl>
+  </w:abstractNum>
+  <w:abstractNum w:abstractNumId="6" w15:restartNumberingAfterBreak="0">
     <w:nsid w:val="19F20FDD"/>
     <w:multiLevelType w:val="hybridMultilevel"/>
     <w:tmpl w:val="FE5C9E0C"/>
@@ -9932,7 +10487,7 @@
       </w:pPr>
     </w:lvl>
   </w:abstractNum>
-  <w:abstractNum w:abstractNumId="6" w15:restartNumberingAfterBreak="0">
+  <w:abstractNum w:abstractNumId="7" w15:restartNumberingAfterBreak="0">
     <w:nsid w:val="202151A9"/>
     <w:multiLevelType w:val="hybridMultilevel"/>
     <w:tmpl w:val="147EAC82"/>
@@ -10018,7 +10573,7 @@
       </w:pPr>
     </w:lvl>
   </w:abstractNum>
-  <w:abstractNum w:abstractNumId="7" w15:restartNumberingAfterBreak="0">
+  <w:abstractNum w:abstractNumId="8" w15:restartNumberingAfterBreak="0">
     <w:nsid w:val="230E1AAA"/>
     <w:multiLevelType w:val="hybridMultilevel"/>
     <w:tmpl w:val="54ACB2D4"/>
@@ -10107,7 +10662,7 @@
       </w:pPr>
     </w:lvl>
   </w:abstractNum>
-  <w:abstractNum w:abstractNumId="8" w15:restartNumberingAfterBreak="0">
+  <w:abstractNum w:abstractNumId="9" w15:restartNumberingAfterBreak="0">
     <w:nsid w:val="28AD2E57"/>
     <w:multiLevelType w:val="multilevel"/>
     <w:tmpl w:val="04090025"/>
@@ -10202,7 +10757,7 @@
       </w:pPr>
     </w:lvl>
   </w:abstractNum>
-  <w:abstractNum w:abstractNumId="9" w15:restartNumberingAfterBreak="0">
+  <w:abstractNum w:abstractNumId="10" w15:restartNumberingAfterBreak="0">
     <w:nsid w:val="628D00C3"/>
     <w:multiLevelType w:val="hybridMultilevel"/>
     <w:tmpl w:val="ABBE1112"/>
@@ -10288,7 +10843,7 @@
       </w:pPr>
     </w:lvl>
   </w:abstractNum>
-  <w:abstractNum w:abstractNumId="10" w15:restartNumberingAfterBreak="0">
+  <w:abstractNum w:abstractNumId="11" w15:restartNumberingAfterBreak="0">
     <w:nsid w:val="632016A5"/>
     <w:multiLevelType w:val="hybridMultilevel"/>
     <w:tmpl w:val="89169724"/>
@@ -10378,22 +10933,22 @@
     </w:lvl>
   </w:abstractNum>
   <w:num w:numId="1">
-    <w:abstractNumId w:val="10"/>
+    <w:abstractNumId w:val="11"/>
   </w:num>
   <w:num w:numId="2">
-    <w:abstractNumId w:val="7"/>
+    <w:abstractNumId w:val="8"/>
   </w:num>
   <w:num w:numId="3">
-    <w:abstractNumId w:val="5"/>
+    <w:abstractNumId w:val="6"/>
   </w:num>
   <w:num w:numId="4">
-    <w:abstractNumId w:val="6"/>
+    <w:abstractNumId w:val="7"/>
   </w:num>
   <w:num w:numId="5">
     <w:abstractNumId w:val="4"/>
   </w:num>
   <w:num w:numId="6">
-    <w:abstractNumId w:val="9"/>
+    <w:abstractNumId w:val="10"/>
   </w:num>
   <w:num w:numId="7">
     <w:abstractNumId w:val="3"/>
@@ -10402,7 +10957,7 @@
     <w:abstractNumId w:val="2"/>
   </w:num>
   <w:num w:numId="9">
-    <w:abstractNumId w:val="8"/>
+    <w:abstractNumId w:val="9"/>
   </w:num>
   <w:num w:numId="10">
     <w:abstractNumId w:val="0"/>
@@ -10411,22 +10966,25 @@
     <w:abstractNumId w:val="1"/>
   </w:num>
   <w:num w:numId="12">
-    <w:abstractNumId w:val="8"/>
+    <w:abstractNumId w:val="9"/>
   </w:num>
   <w:num w:numId="13">
-    <w:abstractNumId w:val="8"/>
+    <w:abstractNumId w:val="9"/>
   </w:num>
   <w:num w:numId="14">
-    <w:abstractNumId w:val="8"/>
+    <w:abstractNumId w:val="9"/>
   </w:num>
   <w:num w:numId="15">
-    <w:abstractNumId w:val="8"/>
+    <w:abstractNumId w:val="9"/>
   </w:num>
   <w:num w:numId="16">
-    <w:abstractNumId w:val="8"/>
+    <w:abstractNumId w:val="9"/>
   </w:num>
   <w:num w:numId="17">
-    <w:abstractNumId w:val="8"/>
+    <w:abstractNumId w:val="9"/>
+  </w:num>
+  <w:num w:numId="18">
+    <w:abstractNumId w:val="5"/>
   </w:num>
 </w:numbering>
 </file>
@@ -11062,7 +11620,6 @@
   <w:style w:type="character" w:default="1" w:styleId="DefaultParagraphFont">
     <w:name w:val="Default Paragraph Font"/>
     <w:uiPriority w:val="1"/>
-    <w:semiHidden/>
     <w:unhideWhenUsed/>
   </w:style>
   <w:style w:type="table" w:default="1" w:styleId="TableNormal">
@@ -11905,7 +12462,7 @@
 </file>
 
 <file path=customXml/itemProps1.xml><?xml version="1.0" encoding="utf-8"?>
-<ds:datastoreItem xmlns:ds="http://schemas.openxmlformats.org/officeDocument/2006/customXml" ds:itemID="{ACE3A9E3-1BC0-D746-B85D-62862009F88B}">
+<ds:datastoreItem xmlns:ds="http://schemas.openxmlformats.org/officeDocument/2006/customXml" ds:itemID="{BEA5575E-6D28-1041-8B63-B45548604A81}">
   <ds:schemaRefs>
     <ds:schemaRef ds:uri="http://schemas.openxmlformats.org/officeDocument/2006/bibliography"/>
   </ds:schemaRefs>

</xml_diff>

<commit_message>
Some update of ground rules.
</commit_message>
<xml_diff>
--- a/doc/GitLab_instructions.docx
+++ b/doc/GitLab_instructions.docx
@@ -2214,16 +2214,16 @@
         <w:t xml:space="preserve"> web interface to Git repositories. </w:t>
       </w:r>
       <w:r>
-        <w:t>Before we even start, here are some ground rules for making changes (in Git terminology “push</w:t>
-      </w:r>
-      <w:r>
-        <w:t xml:space="preserve"> changes</w:t>
-      </w:r>
-      <w:r>
-        <w:t>”)</w:t>
-      </w:r>
-      <w:r>
-        <w:t xml:space="preserve"> in the repository</w:t>
+        <w:t xml:space="preserve">Before we even start, here are some ground rules for making </w:t>
+      </w:r>
+      <w:r>
+        <w:t xml:space="preserve">(in Git terminology “push”) </w:t>
+      </w:r>
+      <w:r>
+        <w:t xml:space="preserve">changes </w:t>
+      </w:r>
+      <w:r>
+        <w:t>in the repository</w:t>
       </w:r>
       <w:r>
         <w:t>:</w:t>
@@ -2260,7 +2260,13 @@
       </w:r>
       <w:proofErr w:type="spellEnd"/>
       <w:r>
-        <w:t xml:space="preserve"> that are designated to store large files</w:t>
+        <w:t xml:space="preserve"> </w:t>
+      </w:r>
+      <w:r>
+        <w:t xml:space="preserve">repositories </w:t>
+      </w:r>
+      <w:r>
+        <w:t>that are designated to store large files</w:t>
       </w:r>
       <w:r>
         <w:t xml:space="preserve"> (up to 100M)</w:t>
@@ -2276,14 +2282,16 @@
       <w:r>
         <w:t xml:space="preserve"> large </w:t>
       </w:r>
-      <w:r>
-        <w:t xml:space="preserve">(larger than 100k) </w:t>
-      </w:r>
+      <w:bookmarkStart w:id="5" w:name="_GoBack"/>
+      <w:bookmarkEnd w:id="5"/>
       <w:r>
         <w:t>ASCII files containing reference solutions</w:t>
       </w:r>
       <w:r>
-        <w:t xml:space="preserve"> or tables. </w:t>
+        <w:t xml:space="preserve"> or tables</w:t>
+      </w:r>
+      <w:r>
+        <w:t xml:space="preserve"> if they exceed 100k in size.</w:t>
       </w:r>
     </w:p>
     <w:p>
@@ -2340,19 +2348,7 @@
           <w:rPr>
             <w:rStyle w:val="Hyperlink"/>
           </w:rPr>
-          <w:t>h</w:t>
-        </w:r>
-        <w:r>
-          <w:rPr>
-            <w:rStyle w:val="Hyperlink"/>
-          </w:rPr>
-          <w:t>t</w:t>
-        </w:r>
-        <w:r>
-          <w:rPr>
-            <w:rStyle w:val="Hyperlink"/>
-          </w:rPr>
-          <w:t>tp://herot.engin.umich.edu/~gtoth/SWMF/doc/SOFTWARE_STANDARD.pdf</w:t>
+          <w:t>http://herot.engin.umich.edu/~gtoth/SWMF/doc/SOFTWARE_STANDARD.pdf</w:t>
         </w:r>
       </w:hyperlink>
     </w:p>
@@ -2393,10 +2389,25 @@
         </w:numPr>
       </w:pPr>
       <w:r>
-        <w:t>For changes done before 7pm, check the nightly test page next morning at</w:t>
-      </w:r>
-      <w:r>
-        <w:br/>
+        <w:t>If you pushed</w:t>
+      </w:r>
+      <w:r>
+        <w:t xml:space="preserve"> changes</w:t>
+      </w:r>
+      <w:r>
+        <w:t xml:space="preserve">, </w:t>
+      </w:r>
+      <w:r>
+        <w:t xml:space="preserve">check the nightly test page next morning </w:t>
+      </w:r>
+      <w:r>
+        <w:t xml:space="preserve">around 10am </w:t>
+      </w:r>
+      <w:r>
+        <w:t>at</w:t>
+      </w:r>
+      <w:r>
+        <w:t xml:space="preserve"> </w:t>
       </w:r>
       <w:hyperlink r:id="rId9" w:history="1">
         <w:r>
@@ -2406,14 +2417,17 @@
           <w:t>http://herot.engin.umich.edu/~gtoth/</w:t>
         </w:r>
       </w:hyperlink>
-    </w:p>
-    <w:p>
-      <w:pPr>
-        <w:pStyle w:val="ListParagraph"/>
-        <w:jc w:val="both"/>
-      </w:pPr>
-      <w:r>
-        <w:t>Tests with changed results are CAPITALIZED. Check the log and see if your changes are responsible for braking the tests. Fix the code or undo the changes. Do not leave broken tests for multiple days.</w:t>
+      <w:r>
+        <w:t xml:space="preserve">. </w:t>
+      </w:r>
+      <w:r>
+        <w:t>Tests with changed results are CAPITALIZED. Check the log and see if your changes are responsible for br</w:t>
+      </w:r>
+      <w:r>
+        <w:t>eak</w:t>
+      </w:r>
+      <w:r>
+        <w:t>ing the tests. Fix the code or undo the changes. Do not leave broken tests for multiple days.</w:t>
       </w:r>
     </w:p>
     <w:p>
@@ -2426,31 +2440,7 @@
         <w:jc w:val="both"/>
       </w:pPr>
       <w:r>
-        <w:t xml:space="preserve">Document your </w:t>
-      </w:r>
-      <w:r>
-        <w:t xml:space="preserve">source </w:t>
-      </w:r>
-      <w:r>
-        <w:t xml:space="preserve">code. </w:t>
-      </w:r>
-      <w:r>
-        <w:t xml:space="preserve">Document the changes in a way that it is meaningful and useful. </w:t>
-      </w:r>
-      <w:r>
-        <w:t xml:space="preserve">Document the input parameters in the XML files. </w:t>
-      </w:r>
-      <w:r>
-        <w:t xml:space="preserve">Create </w:t>
-      </w:r>
-      <w:r>
-        <w:t xml:space="preserve">or modify </w:t>
-      </w:r>
-      <w:r>
-        <w:t>nightly tests</w:t>
-      </w:r>
-      <w:r>
-        <w:t xml:space="preserve"> for new features and new applications. Keep those nightly tests working and up-to-date.</w:t>
+        <w:t>Do not compromise the performance of the code or slow down the testing drastically. All functionality tests should finish within 5 minutes on a single core. Unit tests should be even faster.</w:t>
       </w:r>
     </w:p>
     <w:p>
@@ -2463,6 +2453,43 @@
         <w:jc w:val="both"/>
       </w:pPr>
       <w:r>
+        <w:t xml:space="preserve">Document your </w:t>
+      </w:r>
+      <w:r>
+        <w:t xml:space="preserve">source </w:t>
+      </w:r>
+      <w:r>
+        <w:t xml:space="preserve">code. </w:t>
+      </w:r>
+      <w:r>
+        <w:t xml:space="preserve">Document the changes in a way that it is meaningful and useful. </w:t>
+      </w:r>
+      <w:r>
+        <w:t xml:space="preserve">Document the input parameters in the XML files. </w:t>
+      </w:r>
+      <w:r>
+        <w:t xml:space="preserve">Create </w:t>
+      </w:r>
+      <w:r>
+        <w:t xml:space="preserve">or modify </w:t>
+      </w:r>
+      <w:r>
+        <w:t>nightly tests</w:t>
+      </w:r>
+      <w:r>
+        <w:t xml:space="preserve"> for new features and new applications. Keep those nightly tests working and up-to-date.</w:t>
+      </w:r>
+    </w:p>
+    <w:p>
+      <w:pPr>
+        <w:pStyle w:val="ListParagraph"/>
+        <w:numPr>
+          <w:ilvl w:val="0"/>
+          <w:numId w:val="18"/>
+        </w:numPr>
+        <w:jc w:val="both"/>
+      </w:pPr>
+      <w:r>
         <w:t>If you break these rules often, your write privileges will be taken away. You will still be able to download (clone and pull), but not push. Your write privileges will only be reinstated if you can convince the maintainers that your Git usage practices improved.</w:t>
       </w:r>
     </w:p>
@@ -2473,8 +2500,6 @@
           <w:lang w:eastAsia="zh-CN"/>
         </w:rPr>
       </w:pPr>
-      <w:bookmarkStart w:id="5" w:name="_GoBack"/>
-      <w:bookmarkEnd w:id="5"/>
     </w:p>
     <w:p>
       <w:pPr>
@@ -2505,8 +2530,46 @@
         <w:rPr>
           <w:lang w:eastAsia="zh-CN"/>
         </w:rPr>
-        <w:t xml:space="preserve"> Users will need a valid U-M uniqname to use this server. Please contact the SWMF developers if you need to get a U-M uniqname for this purpose.</w:t>
-      </w:r>
+        <w:t xml:space="preserve"> Users will need a valid U-M uniqname to use this server. Please contact the SWMF developers if you need to get a U-M </w:t>
+      </w:r>
+      <w:proofErr w:type="spellStart"/>
+      <w:r>
+        <w:rPr>
+          <w:lang w:eastAsia="zh-CN"/>
+        </w:rPr>
+        <w:t>uniqname</w:t>
+      </w:r>
+      <w:proofErr w:type="spellEnd"/>
+      <w:r>
+        <w:rPr>
+          <w:lang w:eastAsia="zh-CN"/>
+        </w:rPr>
+        <w:t xml:space="preserve"> for this purpose.</w:t>
+      </w:r>
+    </w:p>
+    <w:p>
+      <w:pPr>
+        <w:jc w:val="both"/>
+        <w:rPr>
+          <w:lang w:eastAsia="zh-CN"/>
+        </w:rPr>
+      </w:pPr>
+    </w:p>
+    <w:p>
+      <w:pPr>
+        <w:jc w:val="both"/>
+        <w:rPr>
+          <w:lang w:eastAsia="zh-CN"/>
+        </w:rPr>
+      </w:pPr>
+    </w:p>
+    <w:p>
+      <w:pPr>
+        <w:jc w:val="both"/>
+        <w:rPr>
+          <w:lang w:eastAsia="zh-CN"/>
+        </w:rPr>
+      </w:pPr>
     </w:p>
     <w:p>
       <w:pPr>
@@ -2522,6 +2585,7 @@
       </w:pPr>
       <w:bookmarkStart w:id="6" w:name="_Toc39506662"/>
       <w:r>
+        <w:lastRenderedPageBreak/>
         <w:t>Registration and initial setup</w:t>
       </w:r>
       <w:bookmarkEnd w:id="6"/>
@@ -2575,7 +2639,6 @@
           <w:noProof/>
           <w:lang w:eastAsia="zh-CN"/>
         </w:rPr>
-        <w:lastRenderedPageBreak/>
         <w:drawing>
           <wp:anchor distT="0" distB="0" distL="114300" distR="114300" simplePos="0" relativeHeight="251659264" behindDoc="1" locked="0" layoutInCell="1" allowOverlap="1" wp14:anchorId="611BD531" wp14:editId="376CDD21">
             <wp:simplePos x="0" y="0"/>
@@ -3494,6 +3557,7 @@
           <w:sz w:val="22"/>
           <w:szCs w:val="22"/>
         </w:rPr>
+        <w:lastRenderedPageBreak/>
         <w:t xml:space="preserve">$ </w:t>
       </w:r>
       <w:proofErr w:type="spellStart"/>
@@ -3674,7 +3738,6 @@
         <w:jc w:val="both"/>
       </w:pPr>
       <w:r>
-        <w:lastRenderedPageBreak/>
         <w:t>See the help message (</w:t>
       </w:r>
       <w:proofErr w:type="spellStart"/>
@@ -10291,7 +10354,7 @@
   <w:abstractNum w:abstractNumId="5" w15:restartNumberingAfterBreak="0">
     <w:nsid w:val="191D2FB5"/>
     <w:multiLevelType w:val="hybridMultilevel"/>
-    <w:tmpl w:val="B1AC9058"/>
+    <w:tmpl w:val="ACFE2FFC"/>
     <w:lvl w:ilvl="0" w:tplc="04090001">
       <w:start w:val="1"/>
       <w:numFmt w:val="bullet"/>
@@ -11620,6 +11683,7 @@
   <w:style w:type="character" w:default="1" w:styleId="DefaultParagraphFont">
     <w:name w:val="Default Paragraph Font"/>
     <w:uiPriority w:val="1"/>
+    <w:semiHidden/>
     <w:unhideWhenUsed/>
   </w:style>
   <w:style w:type="table" w:default="1" w:styleId="TableNormal">
@@ -12462,7 +12526,7 @@
 </file>
 
 <file path=customXml/itemProps1.xml><?xml version="1.0" encoding="utf-8"?>
-<ds:datastoreItem xmlns:ds="http://schemas.openxmlformats.org/officeDocument/2006/customXml" ds:itemID="{BEA5575E-6D28-1041-8B63-B45548604A81}">
+<ds:datastoreItem xmlns:ds="http://schemas.openxmlformats.org/officeDocument/2006/customXml" ds:itemID="{E2F5BD39-27EF-A245-B118-2E36C3C5698E}">
   <ds:schemaRefs>
     <ds:schemaRef ds:uri="http://schemas.openxmlformats.org/officeDocument/2006/bibliography"/>
   </ds:schemaRefs>

</xml_diff>

<commit_message>
Added missing -history flag.
</commit_message>
<xml_diff>
--- a/doc/GitLab_instructions.docx
+++ b/doc/GitLab_instructions.docx
@@ -2280,12 +2280,7 @@
       </w:r>
       <w:proofErr w:type="spellEnd"/>
       <w:r>
-        <w:t xml:space="preserve"> large </w:t>
-      </w:r>
-      <w:bookmarkStart w:id="5" w:name="_GoBack"/>
-      <w:bookmarkEnd w:id="5"/>
-      <w:r>
-        <w:t>ASCII files containing reference solutions</w:t>
+        <w:t xml:space="preserve"> large ASCII files containing reference solutions</w:t>
       </w:r>
       <w:r>
         <w:t xml:space="preserve"> or tables</w:t>
@@ -2477,7 +2472,15 @@
         <w:t>nightly tests</w:t>
       </w:r>
       <w:r>
-        <w:t xml:space="preserve"> for new features and new applications. Keep those nightly tests working and up-to-date.</w:t>
+        <w:t xml:space="preserve"> for new features and new applications. Keep those nightly tests working and up-to</w:t>
+      </w:r>
+      <w:bookmarkStart w:id="5" w:name="_GoBack"/>
+      <w:r>
+        <w:t>-date</w:t>
+      </w:r>
+      <w:bookmarkEnd w:id="5"/>
+      <w:r>
+        <w:t>.</w:t>
       </w:r>
     </w:p>
     <w:p>
@@ -2530,21 +2533,7 @@
         <w:rPr>
           <w:lang w:eastAsia="zh-CN"/>
         </w:rPr>
-        <w:t xml:space="preserve"> Users will need a valid U-M uniqname to use this server. Please contact the SWMF developers if you need to get a U-M </w:t>
-      </w:r>
-      <w:proofErr w:type="spellStart"/>
-      <w:r>
-        <w:rPr>
-          <w:lang w:eastAsia="zh-CN"/>
-        </w:rPr>
-        <w:t>uniqname</w:t>
-      </w:r>
-      <w:proofErr w:type="spellEnd"/>
-      <w:r>
-        <w:rPr>
-          <w:lang w:eastAsia="zh-CN"/>
-        </w:rPr>
-        <w:t xml:space="preserve"> for this purpose.</w:t>
+        <w:t xml:space="preserve"> Users will need a valid U-M uniqname to use this server. Please contact the SWMF developers if you need to get a U-M uniqname for this purpose.</w:t>
       </w:r>
     </w:p>
     <w:p>
@@ -3444,93 +3433,93 @@
         <w:t xml:space="preserve">from </w:t>
       </w:r>
       <w:proofErr w:type="spellStart"/>
-      <w:proofErr w:type="gramStart"/>
       <w:r>
         <w:rPr>
           <w:rFonts w:ascii="Courier New" w:hAnsi="Courier New" w:cs="Courier New"/>
           <w:sz w:val="22"/>
           <w:szCs w:val="22"/>
         </w:rPr>
-        <w:t>gitlab.umich.edu:swmf</w:t>
-      </w:r>
-      <w:proofErr w:type="gramEnd"/>
-      <w:r>
+        <w:t>gitlab.umich.edu:swmf_software</w:t>
+      </w:r>
+      <w:proofErr w:type="spellEnd"/>
+    </w:p>
+    <w:p>
+      <w:pPr>
         <w:rPr>
           <w:rFonts w:ascii="Courier New" w:hAnsi="Courier New" w:cs="Courier New"/>
           <w:sz w:val="22"/>
           <w:szCs w:val="22"/>
         </w:rPr>
-        <w:t>_software</w:t>
-      </w:r>
-      <w:proofErr w:type="spellEnd"/>
-    </w:p>
-    <w:p>
-      <w:pPr>
+      </w:pPr>
+      <w:r>
         <w:rPr>
           <w:rFonts w:ascii="Courier New" w:hAnsi="Courier New" w:cs="Courier New"/>
           <w:sz w:val="22"/>
           <w:szCs w:val="22"/>
         </w:rPr>
-      </w:pPr>
+        <w:t xml:space="preserve">$ </w:t>
+      </w:r>
+      <w:proofErr w:type="spellStart"/>
       <w:r>
         <w:rPr>
           <w:rFonts w:ascii="Courier New" w:hAnsi="Courier New" w:cs="Courier New"/>
           <w:sz w:val="22"/>
           <w:szCs w:val="22"/>
         </w:rPr>
-        <w:t xml:space="preserve">$ </w:t>
-      </w:r>
-      <w:proofErr w:type="spellStart"/>
+        <w:t>gitclone</w:t>
+      </w:r>
+      <w:proofErr w:type="spellEnd"/>
       <w:r>
         <w:rPr>
           <w:rFonts w:ascii="Courier New" w:hAnsi="Courier New" w:cs="Courier New"/>
           <w:sz w:val="22"/>
           <w:szCs w:val="22"/>
         </w:rPr>
-        <w:t>gitclone</w:t>
-      </w:r>
-      <w:proofErr w:type="spellEnd"/>
+        <w:t xml:space="preserve"> LATEX Papers/BIBTEX</w:t>
+      </w:r>
       <w:r>
         <w:rPr>
           <w:rFonts w:ascii="Courier New" w:hAnsi="Courier New" w:cs="Courier New"/>
           <w:sz w:val="22"/>
           <w:szCs w:val="22"/>
         </w:rPr>
-        <w:t xml:space="preserve"> LATEX Papers/</w:t>
-      </w:r>
-      <w:proofErr w:type="gramStart"/>
+        <w:t xml:space="preserve">  # </w:t>
+      </w:r>
       <w:r>
         <w:rPr>
           <w:rFonts w:ascii="Courier New" w:hAnsi="Courier New" w:cs="Courier New"/>
           <w:sz w:val="22"/>
           <w:szCs w:val="22"/>
         </w:rPr>
-        <w:t>BIBTEX</w:t>
-      </w:r>
+        <w:t xml:space="preserve">from </w:t>
+      </w:r>
+      <w:proofErr w:type="spellStart"/>
       <w:r>
         <w:rPr>
           <w:rFonts w:ascii="Courier New" w:hAnsi="Courier New" w:cs="Courier New"/>
           <w:sz w:val="22"/>
           <w:szCs w:val="22"/>
         </w:rPr>
-        <w:t xml:space="preserve">  #</w:t>
-      </w:r>
-      <w:proofErr w:type="gramEnd"/>
-      <w:r>
+        <w:t>gitlab.umich.edu:csem_software</w:t>
+      </w:r>
+      <w:proofErr w:type="spellEnd"/>
+    </w:p>
+    <w:p>
+      <w:pPr>
         <w:rPr>
           <w:rFonts w:ascii="Courier New" w:hAnsi="Courier New" w:cs="Courier New"/>
           <w:sz w:val="22"/>
           <w:szCs w:val="22"/>
         </w:rPr>
-        <w:t xml:space="preserve"> </w:t>
-      </w:r>
+      </w:pPr>
       <w:r>
         <w:rPr>
           <w:rFonts w:ascii="Courier New" w:hAnsi="Courier New" w:cs="Courier New"/>
           <w:sz w:val="22"/>
           <w:szCs w:val="22"/>
         </w:rPr>
-        <w:t xml:space="preserve">from </w:t>
+        <w:lastRenderedPageBreak/>
+        <w:t xml:space="preserve">$ </w:t>
       </w:r>
       <w:proofErr w:type="spellStart"/>
       <w:r>
@@ -3539,44 +3528,40 @@
           <w:sz w:val="22"/>
           <w:szCs w:val="22"/>
         </w:rPr>
-        <w:t>gitlab.umich.edu:csem_software</w:t>
+        <w:t>gitclone</w:t>
       </w:r>
       <w:proofErr w:type="spellEnd"/>
-    </w:p>
-    <w:p>
-      <w:pPr>
+      <w:r>
         <w:rPr>
           <w:rFonts w:ascii="Courier New" w:hAnsi="Courier New" w:cs="Courier New"/>
           <w:sz w:val="22"/>
           <w:szCs w:val="22"/>
         </w:rPr>
-      </w:pPr>
+        <w:t xml:space="preserve"> GITM2 </w:t>
+      </w:r>
       <w:r>
         <w:rPr>
           <w:rFonts w:ascii="Courier New" w:hAnsi="Courier New" w:cs="Courier New"/>
           <w:sz w:val="22"/>
           <w:szCs w:val="22"/>
         </w:rPr>
-        <w:lastRenderedPageBreak/>
-        <w:t xml:space="preserve">$ </w:t>
-      </w:r>
-      <w:proofErr w:type="spellStart"/>
+        <w:t>UA</w:t>
+      </w:r>
       <w:r>
         <w:rPr>
           <w:rFonts w:ascii="Courier New" w:hAnsi="Courier New" w:cs="Courier New"/>
           <w:sz w:val="22"/>
           <w:szCs w:val="22"/>
         </w:rPr>
-        <w:t>gitclone</w:t>
-      </w:r>
-      <w:proofErr w:type="spellEnd"/>
+        <w:t xml:space="preserve">/GITM2  </w:t>
+      </w:r>
       <w:r>
         <w:rPr>
           <w:rFonts w:ascii="Courier New" w:hAnsi="Courier New" w:cs="Courier New"/>
           <w:sz w:val="22"/>
           <w:szCs w:val="22"/>
         </w:rPr>
-        <w:t xml:space="preserve"> GITM2 </w:t>
+        <w:t xml:space="preserve"> </w:t>
       </w:r>
       <w:r>
         <w:rPr>
@@ -3584,7 +3569,7 @@
           <w:sz w:val="22"/>
           <w:szCs w:val="22"/>
         </w:rPr>
-        <w:t>UA</w:t>
+        <w:t xml:space="preserve">    # </w:t>
       </w:r>
       <w:r>
         <w:rPr>
@@ -3592,86 +3577,84 @@
           <w:sz w:val="22"/>
           <w:szCs w:val="22"/>
         </w:rPr>
-        <w:t xml:space="preserve">/GITM2  </w:t>
-      </w:r>
+        <w:t xml:space="preserve">from </w:t>
+      </w:r>
+      <w:proofErr w:type="spellStart"/>
       <w:r>
         <w:rPr>
           <w:rFonts w:ascii="Courier New" w:hAnsi="Courier New" w:cs="Courier New"/>
           <w:sz w:val="22"/>
           <w:szCs w:val="22"/>
         </w:rPr>
-        <w:t xml:space="preserve"> </w:t>
-      </w:r>
-      <w:r>
+        <w:t>gitlab.umich.edu:swmf_software</w:t>
+      </w:r>
+      <w:proofErr w:type="spellEnd"/>
+    </w:p>
+    <w:p>
+      <w:pPr>
         <w:rPr>
           <w:rFonts w:ascii="Courier New" w:hAnsi="Courier New" w:cs="Courier New"/>
           <w:sz w:val="22"/>
           <w:szCs w:val="22"/>
         </w:rPr>
-        <w:t xml:space="preserve">    # </w:t>
-      </w:r>
+      </w:pPr>
       <w:r>
         <w:rPr>
           <w:rFonts w:ascii="Courier New" w:hAnsi="Courier New" w:cs="Courier New"/>
           <w:sz w:val="22"/>
           <w:szCs w:val="22"/>
         </w:rPr>
-        <w:t xml:space="preserve">from </w:t>
+        <w:t xml:space="preserve">$ </w:t>
       </w:r>
       <w:proofErr w:type="spellStart"/>
-      <w:proofErr w:type="gramStart"/>
       <w:r>
         <w:rPr>
           <w:rFonts w:ascii="Courier New" w:hAnsi="Courier New" w:cs="Courier New"/>
           <w:sz w:val="22"/>
           <w:szCs w:val="22"/>
         </w:rPr>
-        <w:t>gitlab.umich.edu:swmf</w:t>
-      </w:r>
-      <w:proofErr w:type="gramEnd"/>
+        <w:t>gitclone</w:t>
+      </w:r>
+      <w:proofErr w:type="spellEnd"/>
       <w:r>
         <w:rPr>
           <w:rFonts w:ascii="Courier New" w:hAnsi="Courier New" w:cs="Courier New"/>
           <w:sz w:val="22"/>
           <w:szCs w:val="22"/>
         </w:rPr>
-        <w:t>_software</w:t>
-      </w:r>
-      <w:proofErr w:type="spellEnd"/>
-    </w:p>
-    <w:p>
-      <w:pPr>
+        <w:t xml:space="preserve"> GITM </w:t>
+      </w:r>
+      <w:r>
         <w:rPr>
           <w:rFonts w:ascii="Courier New" w:hAnsi="Courier New" w:cs="Courier New"/>
           <w:sz w:val="22"/>
           <w:szCs w:val="22"/>
         </w:rPr>
-      </w:pPr>
+        <w:t xml:space="preserve">        </w:t>
+      </w:r>
       <w:r>
         <w:rPr>
           <w:rFonts w:ascii="Courier New" w:hAnsi="Courier New" w:cs="Courier New"/>
           <w:sz w:val="22"/>
           <w:szCs w:val="22"/>
         </w:rPr>
-        <w:t xml:space="preserve">$ </w:t>
-      </w:r>
-      <w:proofErr w:type="spellStart"/>
+        <w:t xml:space="preserve">        </w:t>
+      </w:r>
       <w:r>
         <w:rPr>
           <w:rFonts w:ascii="Courier New" w:hAnsi="Courier New" w:cs="Courier New"/>
           <w:sz w:val="22"/>
           <w:szCs w:val="22"/>
         </w:rPr>
-        <w:t>gitclone</w:t>
-      </w:r>
-      <w:proofErr w:type="spellEnd"/>
+        <w:t xml:space="preserve"># </w:t>
+      </w:r>
       <w:r>
         <w:rPr>
           <w:rFonts w:ascii="Courier New" w:hAnsi="Courier New" w:cs="Courier New"/>
           <w:sz w:val="22"/>
           <w:szCs w:val="22"/>
         </w:rPr>
-        <w:t xml:space="preserve"> GITM </w:t>
+        <w:t xml:space="preserve">from </w:t>
       </w:r>
       <w:r>
         <w:rPr>
@@ -3679,128 +3662,123 @@
           <w:sz w:val="22"/>
           <w:szCs w:val="22"/>
         </w:rPr>
-        <w:t xml:space="preserve">        </w:t>
-      </w:r>
+        <w:t>github.com/</w:t>
+      </w:r>
+      <w:proofErr w:type="spellStart"/>
       <w:r>
         <w:rPr>
           <w:rFonts w:ascii="Courier New" w:hAnsi="Courier New" w:cs="Courier New"/>
           <w:sz w:val="22"/>
           <w:szCs w:val="22"/>
         </w:rPr>
-        <w:t xml:space="preserve">        </w:t>
-      </w:r>
-      <w:r>
+        <w:t>aaronjridley</w:t>
+      </w:r>
+      <w:proofErr w:type="spellEnd"/>
+    </w:p>
+    <w:p>
+      <w:pPr>
+        <w:jc w:val="both"/>
+        <w:rPr>
+          <w:sz w:val="22"/>
+          <w:szCs w:val="22"/>
+        </w:rPr>
+      </w:pPr>
+    </w:p>
+    <w:p>
+      <w:pPr>
+        <w:jc w:val="both"/>
+      </w:pPr>
+      <w:r>
+        <w:t>See the help message (</w:t>
+      </w:r>
+      <w:proofErr w:type="spellStart"/>
+      <w:r>
+        <w:t>gitclone</w:t>
+      </w:r>
+      <w:proofErr w:type="spellEnd"/>
+      <w:r>
+        <w:t xml:space="preserve"> -h) for complete description. </w:t>
+      </w:r>
+    </w:p>
+    <w:p/>
+    <w:p>
+      <w:pPr>
+        <w:jc w:val="both"/>
+      </w:pPr>
+      <w:r>
+        <w:t xml:space="preserve">Copy or link the </w:t>
+      </w:r>
+      <w:proofErr w:type="spellStart"/>
+      <w:r>
+        <w:t>gitall</w:t>
+      </w:r>
+      <w:proofErr w:type="spellEnd"/>
+      <w:r>
+        <w:t xml:space="preserve"> script from </w:t>
+      </w:r>
+      <w:r>
+        <w:t xml:space="preserve">the cloned </w:t>
+      </w:r>
+      <w:r>
+        <w:t>share/Scripts/</w:t>
+      </w:r>
+      <w:proofErr w:type="spellStart"/>
+      <w:r>
+        <w:t>gitall</w:t>
+      </w:r>
+      <w:proofErr w:type="spellEnd"/>
+      <w:r>
+        <w:t xml:space="preserve"> into your</w:t>
+      </w:r>
+      <w:r>
+        <w:t xml:space="preserve"> executable </w:t>
+      </w:r>
+      <w:r>
+        <w:t xml:space="preserve"> path to handle multiple Git repositories</w:t>
+      </w:r>
+      <w:r>
+        <w:t xml:space="preserve"> in subdirectories</w:t>
+      </w:r>
+      <w:r>
+        <w:t>. Examples of use</w:t>
+      </w:r>
+    </w:p>
+    <w:p/>
+    <w:p>
+      <w:pPr>
         <w:rPr>
           <w:rFonts w:ascii="Courier New" w:hAnsi="Courier New" w:cs="Courier New"/>
           <w:sz w:val="22"/>
           <w:szCs w:val="22"/>
         </w:rPr>
-        <w:t xml:space="preserve"># </w:t>
-      </w:r>
+      </w:pPr>
       <w:r>
         <w:rPr>
           <w:rFonts w:ascii="Courier New" w:hAnsi="Courier New" w:cs="Courier New"/>
           <w:sz w:val="22"/>
           <w:szCs w:val="22"/>
         </w:rPr>
-        <w:t xml:space="preserve">from </w:t>
-      </w:r>
+        <w:t xml:space="preserve">$ </w:t>
+      </w:r>
+      <w:proofErr w:type="spellStart"/>
       <w:r>
         <w:rPr>
           <w:rFonts w:ascii="Courier New" w:hAnsi="Courier New" w:cs="Courier New"/>
           <w:sz w:val="22"/>
           <w:szCs w:val="22"/>
         </w:rPr>
-        <w:t>github.com/</w:t>
-      </w:r>
-      <w:proofErr w:type="spellStart"/>
+        <w:t>gitall</w:t>
+      </w:r>
+      <w:proofErr w:type="spellEnd"/>
       <w:r>
         <w:rPr>
           <w:rFonts w:ascii="Courier New" w:hAnsi="Courier New" w:cs="Courier New"/>
           <w:sz w:val="22"/>
           <w:szCs w:val="22"/>
         </w:rPr>
-        <w:t>aaronjridley</w:t>
-      </w:r>
-      <w:proofErr w:type="spellEnd"/>
-    </w:p>
-    <w:p>
-      <w:pPr>
-        <w:jc w:val="both"/>
-        <w:rPr>
-          <w:sz w:val="22"/>
-          <w:szCs w:val="22"/>
-        </w:rPr>
-      </w:pPr>
-    </w:p>
-    <w:p>
-      <w:pPr>
-        <w:jc w:val="both"/>
-      </w:pPr>
-      <w:r>
-        <w:t>See the help message (</w:t>
-      </w:r>
-      <w:proofErr w:type="spellStart"/>
-      <w:r>
-        <w:t>gitclone</w:t>
-      </w:r>
-      <w:proofErr w:type="spellEnd"/>
-      <w:r>
-        <w:t xml:space="preserve"> -h) for complete description. </w:t>
-      </w:r>
-    </w:p>
-    <w:p/>
-    <w:p>
-      <w:pPr>
-        <w:jc w:val="both"/>
-      </w:pPr>
-      <w:r>
-        <w:t xml:space="preserve">Copy or link the </w:t>
-      </w:r>
-      <w:proofErr w:type="spellStart"/>
-      <w:r>
-        <w:t>gitall</w:t>
-      </w:r>
-      <w:proofErr w:type="spellEnd"/>
-      <w:r>
-        <w:t xml:space="preserve"> script from </w:t>
-      </w:r>
-      <w:r>
-        <w:t xml:space="preserve">the cloned </w:t>
-      </w:r>
-      <w:r>
-        <w:t>share/Scripts/</w:t>
-      </w:r>
-      <w:proofErr w:type="spellStart"/>
-      <w:r>
-        <w:t>gitall</w:t>
-      </w:r>
-      <w:proofErr w:type="spellEnd"/>
-      <w:r>
-        <w:t xml:space="preserve"> into your</w:t>
-      </w:r>
-      <w:r>
-        <w:t xml:space="preserve"> </w:t>
-      </w:r>
-      <w:proofErr w:type="gramStart"/>
-      <w:r>
-        <w:t xml:space="preserve">executable </w:t>
-      </w:r>
-      <w:r>
-        <w:t xml:space="preserve"> path</w:t>
-      </w:r>
-      <w:proofErr w:type="gramEnd"/>
-      <w:r>
-        <w:t xml:space="preserve"> to handle multiple Git repositories</w:t>
-      </w:r>
-      <w:r>
-        <w:t xml:space="preserve"> in subdirectories</w:t>
-      </w:r>
-      <w:r>
-        <w:t>. Examples of use</w:t>
-      </w:r>
-    </w:p>
-    <w:p/>
+        <w:t xml:space="preserve"> -v status</w:t>
+      </w:r>
+    </w:p>
     <w:p>
       <w:pPr>
         <w:rPr>
@@ -3833,9 +3811,104 @@
           <w:sz w:val="22"/>
           <w:szCs w:val="22"/>
         </w:rPr>
-        <w:t xml:space="preserve"> -v status</w:t>
-      </w:r>
-    </w:p>
+        <w:t xml:space="preserve"> pull</w:t>
+      </w:r>
+    </w:p>
+    <w:p/>
+    <w:p>
+      <w:r>
+        <w:t>See the help message (</w:t>
+      </w:r>
+      <w:proofErr w:type="spellStart"/>
+      <w:r>
+        <w:t>gitall</w:t>
+      </w:r>
+      <w:proofErr w:type="spellEnd"/>
+      <w:r>
+        <w:t xml:space="preserve"> -h) for complete description. </w:t>
+      </w:r>
+    </w:p>
+    <w:p/>
+    <w:p>
+      <w:pPr>
+        <w:jc w:val="both"/>
+      </w:pPr>
+      <w:r>
+        <w:t>Apply the following setting to make sure that you don’t store outdated and potentially excessive (in terms of disk usage) Git history in the .git directory of the local repository:</w:t>
+      </w:r>
+    </w:p>
+    <w:p>
+      <w:pPr>
+        <w:jc w:val="both"/>
+      </w:pPr>
+    </w:p>
+    <w:p>
+      <w:pPr>
+        <w:jc w:val="both"/>
+      </w:pPr>
+      <w:r>
+        <w:t xml:space="preserve">$ </w:t>
+      </w:r>
+      <w:r>
+        <w:t xml:space="preserve">git config --global </w:t>
+      </w:r>
+      <w:proofErr w:type="spellStart"/>
+      <w:r>
+        <w:t>pull.rebase</w:t>
+      </w:r>
+      <w:proofErr w:type="spellEnd"/>
+      <w:r>
+        <w:t xml:space="preserve"> true</w:t>
+      </w:r>
+    </w:p>
+    <w:p>
+      <w:pPr>
+        <w:jc w:val="both"/>
+      </w:pPr>
+    </w:p>
+    <w:p>
+      <w:r>
+        <w:t xml:space="preserve">This </w:t>
+      </w:r>
+      <w:r>
+        <w:t>configuration setting</w:t>
+      </w:r>
+      <w:r>
+        <w:t xml:space="preserve"> will also be executed by the </w:t>
+      </w:r>
+      <w:proofErr w:type="spellStart"/>
+      <w:r>
+        <w:t>gitclone</w:t>
+      </w:r>
+      <w:proofErr w:type="spellEnd"/>
+      <w:r>
+        <w:t xml:space="preserve"> and </w:t>
+      </w:r>
+      <w:proofErr w:type="spellStart"/>
+      <w:r>
+        <w:t>gitall</w:t>
+      </w:r>
+      <w:proofErr w:type="spellEnd"/>
+      <w:r>
+        <w:t xml:space="preserve"> scripts.</w:t>
+      </w:r>
+    </w:p>
+    <w:p/>
+    <w:p>
+      <w:pPr>
+        <w:jc w:val="both"/>
+      </w:pPr>
+      <w:r>
+        <w:t xml:space="preserve">The UM Gitlab access may be blocked by the university’s firewall if there are many access attempts from the same IP address in rapid succession. If this happens, set the </w:t>
+      </w:r>
+      <w:r>
+        <w:t>GITLABSLEEP</w:t>
+      </w:r>
+      <w:r>
+        <w:t xml:space="preserve"> environment variable to the number of seconds between successive accesses. For example, use</w:t>
+      </w:r>
+    </w:p>
+    <w:p/>
     <w:p>
       <w:pPr>
         <w:rPr>
@@ -3859,7 +3932,7 @@
           <w:sz w:val="22"/>
           <w:szCs w:val="22"/>
         </w:rPr>
-        <w:t>gitall</w:t>
+        <w:t>setenv</w:t>
       </w:r>
       <w:proofErr w:type="spellEnd"/>
       <w:r>
@@ -3868,129 +3941,23 @@
           <w:sz w:val="22"/>
           <w:szCs w:val="22"/>
         </w:rPr>
-        <w:t xml:space="preserve"> pull</w:t>
-      </w:r>
-    </w:p>
-    <w:p/>
-    <w:p>
-      <w:r>
-        <w:t>See the help message (</w:t>
-      </w:r>
-      <w:proofErr w:type="spellStart"/>
-      <w:r>
-        <w:t>gitall</w:t>
-      </w:r>
-      <w:proofErr w:type="spellEnd"/>
-      <w:r>
-        <w:t xml:space="preserve"> -h) for complete description. </w:t>
-      </w:r>
-    </w:p>
-    <w:p/>
-    <w:p>
-      <w:pPr>
-        <w:jc w:val="both"/>
-      </w:pPr>
-      <w:r>
-        <w:t xml:space="preserve">Apply the following setting to make sure that you don’t store outdated and potentially excessive (in terms of disk usage) Git history in </w:t>
-      </w:r>
-      <w:proofErr w:type="gramStart"/>
-      <w:r>
-        <w:t>the .git</w:t>
-      </w:r>
-      <w:proofErr w:type="gramEnd"/>
-      <w:r>
-        <w:t xml:space="preserve"> directory of the local repository:</w:t>
-      </w:r>
-    </w:p>
-    <w:p>
-      <w:pPr>
-        <w:jc w:val="both"/>
-      </w:pPr>
-    </w:p>
-    <w:p>
-      <w:pPr>
-        <w:jc w:val="both"/>
-      </w:pPr>
-      <w:r>
-        <w:t xml:space="preserve">$ </w:t>
-      </w:r>
-      <w:r>
-        <w:t xml:space="preserve">git config --global </w:t>
-      </w:r>
-      <w:proofErr w:type="spellStart"/>
-      <w:proofErr w:type="gramStart"/>
-      <w:r>
-        <w:t>pull.rebase</w:t>
-      </w:r>
-      <w:proofErr w:type="spellEnd"/>
-      <w:proofErr w:type="gramEnd"/>
-      <w:r>
-        <w:t xml:space="preserve"> true</w:t>
-      </w:r>
-    </w:p>
-    <w:p>
-      <w:pPr>
-        <w:jc w:val="both"/>
-      </w:pPr>
-    </w:p>
-    <w:p>
-      <w:r>
-        <w:t xml:space="preserve">This </w:t>
-      </w:r>
-      <w:r>
-        <w:t>configuration setting</w:t>
-      </w:r>
-      <w:r>
-        <w:t xml:space="preserve"> will also be executed by the </w:t>
-      </w:r>
-      <w:proofErr w:type="spellStart"/>
-      <w:r>
-        <w:t>gitclone</w:t>
-      </w:r>
-      <w:proofErr w:type="spellEnd"/>
-      <w:r>
-        <w:t xml:space="preserve"> and </w:t>
-      </w:r>
-      <w:proofErr w:type="spellStart"/>
-      <w:r>
-        <w:t>gitall</w:t>
-      </w:r>
-      <w:proofErr w:type="spellEnd"/>
-      <w:r>
-        <w:t xml:space="preserve"> scripts.</w:t>
-      </w:r>
-    </w:p>
-    <w:p/>
-    <w:p>
-      <w:pPr>
-        <w:jc w:val="both"/>
-      </w:pPr>
-      <w:r>
-        <w:t xml:space="preserve">The UM Gitlab access may be blocked by the university’s firewall if there are many access attempts from the same IP address in rapid succession. If this happens, set the </w:t>
-      </w:r>
-      <w:r>
-        <w:t>GITLABSLEEP</w:t>
-      </w:r>
-      <w:r>
-        <w:t xml:space="preserve"> environment variable to the number of seconds between successive accesses. For example, use</w:t>
-      </w:r>
-    </w:p>
-    <w:p/>
-    <w:p>
-      <w:pPr>
+        <w:t xml:space="preserve"> GITLABSLEEP 5</w:t>
+      </w:r>
+      <w:r>
         <w:rPr>
           <w:rFonts w:ascii="Courier New" w:hAnsi="Courier New" w:cs="Courier New"/>
           <w:sz w:val="22"/>
           <w:szCs w:val="22"/>
         </w:rPr>
-      </w:pPr>
+        <w:t xml:space="preserve">  </w:t>
+      </w:r>
       <w:r>
         <w:rPr>
           <w:rFonts w:ascii="Courier New" w:hAnsi="Courier New" w:cs="Courier New"/>
           <w:sz w:val="22"/>
           <w:szCs w:val="22"/>
         </w:rPr>
-        <w:t xml:space="preserve">$ </w:t>
+        <w:t xml:space="preserve"># </w:t>
       </w:r>
       <w:proofErr w:type="spellStart"/>
       <w:r>
@@ -3999,7 +3966,7 @@
           <w:sz w:val="22"/>
           <w:szCs w:val="22"/>
         </w:rPr>
-        <w:t>setenv</w:t>
+        <w:t>csh</w:t>
       </w:r>
       <w:proofErr w:type="spellEnd"/>
       <w:r>
@@ -4008,41 +3975,42 @@
           <w:sz w:val="22"/>
           <w:szCs w:val="22"/>
         </w:rPr>
-        <w:t xml:space="preserve"> GITLABSLEEP </w:t>
-      </w:r>
-      <w:proofErr w:type="gramStart"/>
+        <w:t xml:space="preserve">, </w:t>
+      </w:r>
+      <w:proofErr w:type="spellStart"/>
       <w:r>
         <w:rPr>
           <w:rFonts w:ascii="Courier New" w:hAnsi="Courier New" w:cs="Courier New"/>
           <w:sz w:val="22"/>
           <w:szCs w:val="22"/>
         </w:rPr>
-        <w:t>5</w:t>
-      </w:r>
+        <w:t>tcsh</w:t>
+      </w:r>
+      <w:proofErr w:type="spellEnd"/>
       <w:r>
         <w:rPr>
           <w:rFonts w:ascii="Courier New" w:hAnsi="Courier New" w:cs="Courier New"/>
           <w:sz w:val="22"/>
           <w:szCs w:val="22"/>
         </w:rPr>
-        <w:t xml:space="preserve">  </w:t>
-      </w:r>
-      <w:r>
+        <w:t xml:space="preserve"> </w:t>
+      </w:r>
+    </w:p>
+    <w:p>
+      <w:pPr>
         <w:rPr>
           <w:rFonts w:ascii="Courier New" w:hAnsi="Courier New" w:cs="Courier New"/>
           <w:sz w:val="22"/>
           <w:szCs w:val="22"/>
         </w:rPr>
-        <w:t>#</w:t>
-      </w:r>
-      <w:proofErr w:type="gramEnd"/>
+      </w:pPr>
       <w:r>
         <w:rPr>
           <w:rFonts w:ascii="Courier New" w:hAnsi="Courier New" w:cs="Courier New"/>
           <w:sz w:val="22"/>
           <w:szCs w:val="22"/>
         </w:rPr>
-        <w:t xml:space="preserve"> </w:t>
+        <w:t xml:space="preserve">$ export GITLABSLEEP=5  # bash, </w:t>
       </w:r>
       <w:proofErr w:type="spellStart"/>
       <w:r>
@@ -4051,7 +4019,7 @@
           <w:sz w:val="22"/>
           <w:szCs w:val="22"/>
         </w:rPr>
-        <w:t>csh</w:t>
+        <w:t>ksh</w:t>
       </w:r>
       <w:proofErr w:type="spellEnd"/>
       <w:r>
@@ -4069,104 +4037,31 @@
           <w:sz w:val="22"/>
           <w:szCs w:val="22"/>
         </w:rPr>
-        <w:t>tcsh</w:t>
+        <w:t>zsh</w:t>
       </w:r>
       <w:proofErr w:type="spellEnd"/>
-      <w:r>
-        <w:rPr>
-          <w:rFonts w:ascii="Courier New" w:hAnsi="Courier New" w:cs="Courier New"/>
-          <w:sz w:val="22"/>
-          <w:szCs w:val="22"/>
-        </w:rPr>
-        <w:t xml:space="preserve"> </w:t>
-      </w:r>
-    </w:p>
-    <w:p>
-      <w:pPr>
-        <w:rPr>
-          <w:rFonts w:ascii="Courier New" w:hAnsi="Courier New" w:cs="Courier New"/>
-          <w:sz w:val="22"/>
-          <w:szCs w:val="22"/>
-        </w:rPr>
-      </w:pPr>
-      <w:r>
-        <w:rPr>
-          <w:rFonts w:ascii="Courier New" w:hAnsi="Courier New" w:cs="Courier New"/>
-          <w:sz w:val="22"/>
-          <w:szCs w:val="22"/>
-        </w:rPr>
-        <w:t>$ export GITLABSLEEP=</w:t>
-      </w:r>
-      <w:proofErr w:type="gramStart"/>
-      <w:r>
-        <w:rPr>
-          <w:rFonts w:ascii="Courier New" w:hAnsi="Courier New" w:cs="Courier New"/>
-          <w:sz w:val="22"/>
-          <w:szCs w:val="22"/>
-        </w:rPr>
-        <w:t>5  #</w:t>
-      </w:r>
-      <w:proofErr w:type="gramEnd"/>
-      <w:r>
-        <w:rPr>
-          <w:rFonts w:ascii="Courier New" w:hAnsi="Courier New" w:cs="Courier New"/>
-          <w:sz w:val="22"/>
-          <w:szCs w:val="22"/>
-        </w:rPr>
-        <w:t xml:space="preserve"> bash, </w:t>
+    </w:p>
+    <w:p/>
+    <w:p>
+      <w:pPr>
+        <w:jc w:val="both"/>
+      </w:pPr>
+      <w:r>
+        <w:t>in the appropriate shell initialization script (.</w:t>
       </w:r>
       <w:proofErr w:type="spellStart"/>
       <w:r>
-        <w:rPr>
-          <w:rFonts w:ascii="Courier New" w:hAnsi="Courier New" w:cs="Courier New"/>
-          <w:sz w:val="22"/>
-          <w:szCs w:val="22"/>
-        </w:rPr>
-        <w:t>ksh</w:t>
+        <w:t>cshrc</w:t>
       </w:r>
       <w:proofErr w:type="spellEnd"/>
       <w:r>
-        <w:rPr>
-          <w:rFonts w:ascii="Courier New" w:hAnsi="Courier New" w:cs="Courier New"/>
-          <w:sz w:val="22"/>
-          <w:szCs w:val="22"/>
-        </w:rPr>
-        <w:t xml:space="preserve">, </w:t>
+        <w:t>, .</w:t>
       </w:r>
       <w:proofErr w:type="spellStart"/>
       <w:r>
-        <w:rPr>
-          <w:rFonts w:ascii="Courier New" w:hAnsi="Courier New" w:cs="Courier New"/>
-          <w:sz w:val="22"/>
-          <w:szCs w:val="22"/>
-        </w:rPr>
-        <w:t>zsh</w:t>
+        <w:t>bashrc</w:t>
       </w:r>
       <w:proofErr w:type="spellEnd"/>
-    </w:p>
-    <w:p/>
-    <w:p>
-      <w:pPr>
-        <w:jc w:val="both"/>
-      </w:pPr>
-      <w:r>
-        <w:t>in the appropriate shell initialization script (.</w:t>
-      </w:r>
-      <w:proofErr w:type="spellStart"/>
-      <w:r>
-        <w:t>cshrc</w:t>
-      </w:r>
-      <w:proofErr w:type="spellEnd"/>
-      <w:proofErr w:type="gramStart"/>
-      <w:r>
-        <w:t>, .</w:t>
-      </w:r>
-      <w:proofErr w:type="spellStart"/>
-      <w:r>
-        <w:t>bashrc</w:t>
-      </w:r>
-      <w:proofErr w:type="spellEnd"/>
-      <w:proofErr w:type="gramEnd"/>
       <w:r>
         <w:t>, …). You need to wait a minute or two before the firewall</w:t>
       </w:r>
@@ -4649,7 +4544,6 @@
         <w:t xml:space="preserve"> repo=</w:t>
       </w:r>
       <w:proofErr w:type="spellStart"/>
-      <w:proofErr w:type="gramStart"/>
       <w:r>
         <w:rPr>
           <w:rFonts w:ascii="Menlo" w:hAnsi="Menlo" w:cs="Menlo"/>
@@ -4667,60 +4561,61 @@
           <w:szCs w:val="20"/>
           <w:lang w:eastAsia="zh-CN"/>
         </w:rPr>
-        <w:t>:/GIT/FRAMEWORK/BATL  original</w:t>
-      </w:r>
-      <w:proofErr w:type="gramEnd"/>
-      <w:r>
+        <w:t>:/GIT/FRAMEWORK/BATL  original 2020-03-07 c7654e1</w:t>
+      </w:r>
+    </w:p>
+    <w:p>
+      <w:pPr>
+        <w:jc w:val="both"/>
         <w:rPr>
           <w:rFonts w:ascii="Menlo" w:hAnsi="Menlo" w:cs="Menlo"/>
           <w:sz w:val="20"/>
           <w:szCs w:val="20"/>
           <w:lang w:eastAsia="zh-CN"/>
         </w:rPr>
-        <w:t xml:space="preserve"> 2020-03-07 c7654e1</w:t>
-      </w:r>
-    </w:p>
-    <w:p>
-      <w:pPr>
-        <w:jc w:val="both"/>
+      </w:pPr>
+    </w:p>
+    <w:p>
+      <w:pPr>
+        <w:jc w:val="both"/>
+      </w:pPr>
+      <w:r>
         <w:rPr>
           <w:rFonts w:ascii="Menlo" w:hAnsi="Menlo" w:cs="Menlo"/>
           <w:sz w:val="20"/>
           <w:szCs w:val="20"/>
           <w:lang w:eastAsia="zh-CN"/>
         </w:rPr>
-      </w:pPr>
-    </w:p>
-    <w:p>
-      <w:pPr>
-        <w:jc w:val="both"/>
-      </w:pPr>
-      <w:r>
+        <w:t>w</w:t>
+      </w:r>
+      <w:r>
+        <w:t xml:space="preserve">hich shows that the remote is </w:t>
+      </w:r>
+      <w:proofErr w:type="spellStart"/>
+      <w:r>
+        <w:t>herot</w:t>
+      </w:r>
+      <w:proofErr w:type="spellEnd"/>
+      <w:r>
+        <w:t xml:space="preserve">. To change it </w:t>
+      </w:r>
+      <w:r>
+        <w:t xml:space="preserve">to GitLab </w:t>
+      </w:r>
+      <w:r>
+        <w:t>use</w:t>
+      </w:r>
+    </w:p>
+    <w:p>
+      <w:pPr>
+        <w:jc w:val="both"/>
         <w:rPr>
           <w:rFonts w:ascii="Menlo" w:hAnsi="Menlo" w:cs="Menlo"/>
           <w:sz w:val="20"/>
           <w:szCs w:val="20"/>
           <w:lang w:eastAsia="zh-CN"/>
         </w:rPr>
-        <w:t>w</w:t>
-      </w:r>
-      <w:r>
-        <w:t xml:space="preserve">hich shows that the remote is </w:t>
-      </w:r>
-      <w:proofErr w:type="spellStart"/>
-      <w:r>
-        <w:t>herot</w:t>
-      </w:r>
-      <w:proofErr w:type="spellEnd"/>
-      <w:r>
-        <w:t xml:space="preserve">. To change it </w:t>
-      </w:r>
-      <w:r>
-        <w:t xml:space="preserve">to GitLab </w:t>
-      </w:r>
-      <w:r>
-        <w:t>use</w:t>
-      </w:r>
+      </w:pPr>
     </w:p>
     <w:p>
       <w:pPr>
@@ -4732,17 +4627,16 @@
           <w:lang w:eastAsia="zh-CN"/>
         </w:rPr>
       </w:pPr>
-    </w:p>
-    <w:p>
-      <w:pPr>
-        <w:jc w:val="both"/>
+      <w:r>
         <w:rPr>
           <w:rFonts w:ascii="Menlo" w:hAnsi="Menlo" w:cs="Menlo"/>
           <w:sz w:val="20"/>
           <w:szCs w:val="20"/>
           <w:lang w:eastAsia="zh-CN"/>
         </w:rPr>
-      </w:pPr>
+        <w:t xml:space="preserve">$ </w:t>
+      </w:r>
+      <w:proofErr w:type="spellStart"/>
       <w:r>
         <w:rPr>
           <w:rFonts w:ascii="Menlo" w:hAnsi="Menlo" w:cs="Menlo"/>
@@ -4750,9 +4644,9 @@
           <w:szCs w:val="20"/>
           <w:lang w:eastAsia="zh-CN"/>
         </w:rPr>
-        <w:t xml:space="preserve">$ </w:t>
-      </w:r>
-      <w:proofErr w:type="spellStart"/>
+        <w:t>gitall</w:t>
+      </w:r>
+      <w:proofErr w:type="spellEnd"/>
       <w:r>
         <w:rPr>
           <w:rFonts w:ascii="Menlo" w:hAnsi="Menlo" w:cs="Menlo"/>
@@ -4760,29 +4654,29 @@
           <w:szCs w:val="20"/>
           <w:lang w:eastAsia="zh-CN"/>
         </w:rPr>
-        <w:t>gitall</w:t>
-      </w:r>
-      <w:proofErr w:type="spellEnd"/>
-      <w:r>
+        <w:t xml:space="preserve"> -remote</w:t>
+      </w:r>
+    </w:p>
+    <w:p>
+      <w:pPr>
+        <w:jc w:val="both"/>
         <w:rPr>
           <w:rFonts w:ascii="Menlo" w:hAnsi="Menlo" w:cs="Menlo"/>
           <w:sz w:val="20"/>
           <w:szCs w:val="20"/>
           <w:lang w:eastAsia="zh-CN"/>
         </w:rPr>
-        <w:t xml:space="preserve"> -remote</w:t>
-      </w:r>
-    </w:p>
-    <w:p>
-      <w:pPr>
-        <w:jc w:val="both"/>
+      </w:pPr>
+      <w:r>
         <w:rPr>
           <w:rFonts w:ascii="Menlo" w:hAnsi="Menlo" w:cs="Menlo"/>
           <w:sz w:val="20"/>
           <w:szCs w:val="20"/>
           <w:lang w:eastAsia="zh-CN"/>
         </w:rPr>
-      </w:pPr>
+        <w:t xml:space="preserve">$ </w:t>
+      </w:r>
+      <w:proofErr w:type="spellStart"/>
       <w:r>
         <w:rPr>
           <w:rFonts w:ascii="Menlo" w:hAnsi="Menlo" w:cs="Menlo"/>
@@ -4790,9 +4684,9 @@
           <w:szCs w:val="20"/>
           <w:lang w:eastAsia="zh-CN"/>
         </w:rPr>
-        <w:t xml:space="preserve">$ </w:t>
-      </w:r>
-      <w:proofErr w:type="spellStart"/>
+        <w:t>gitall</w:t>
+      </w:r>
+      <w:proofErr w:type="spellEnd"/>
       <w:r>
         <w:rPr>
           <w:rFonts w:ascii="Menlo" w:hAnsi="Menlo" w:cs="Menlo"/>
@@ -4800,30 +4694,30 @@
           <w:szCs w:val="20"/>
           <w:lang w:eastAsia="zh-CN"/>
         </w:rPr>
-        <w:t>gitall</w:t>
-      </w:r>
-      <w:proofErr w:type="spellEnd"/>
-      <w:r>
+        <w:t xml:space="preserve"> -r</w:t>
+      </w:r>
+    </w:p>
+    <w:p>
+      <w:pPr>
+        <w:jc w:val="both"/>
         <w:rPr>
           <w:rFonts w:ascii="Menlo" w:hAnsi="Menlo" w:cs="Menlo"/>
           <w:sz w:val="20"/>
           <w:szCs w:val="20"/>
           <w:lang w:eastAsia="zh-CN"/>
         </w:rPr>
-        <w:t xml:space="preserve"> -r</w:t>
-      </w:r>
-    </w:p>
-    <w:p>
-      <w:pPr>
-        <w:jc w:val="both"/>
+      </w:pPr>
+      <w:proofErr w:type="spellStart"/>
+      <w:r>
         <w:rPr>
           <w:rFonts w:ascii="Menlo" w:hAnsi="Menlo" w:cs="Menlo"/>
           <w:sz w:val="20"/>
           <w:szCs w:val="20"/>
           <w:lang w:eastAsia="zh-CN"/>
         </w:rPr>
-      </w:pPr>
-      <w:proofErr w:type="spellStart"/>
+        <w:t>Git</w:t>
+      </w:r>
+      <w:proofErr w:type="spellEnd"/>
       <w:r>
         <w:rPr>
           <w:rFonts w:ascii="Menlo" w:hAnsi="Menlo" w:cs="Menlo"/>
@@ -4831,9 +4725,9 @@
           <w:szCs w:val="20"/>
           <w:lang w:eastAsia="zh-CN"/>
         </w:rPr>
-        <w:t>Git</w:t>
-      </w:r>
-      <w:proofErr w:type="spellEnd"/>
+        <w:t xml:space="preserve"> repo=</w:t>
+      </w:r>
+      <w:proofErr w:type="spellStart"/>
       <w:r>
         <w:rPr>
           <w:rFonts w:ascii="Menlo" w:hAnsi="Menlo" w:cs="Menlo"/>
@@ -4841,37 +4735,7 @@
           <w:szCs w:val="20"/>
           <w:lang w:eastAsia="zh-CN"/>
         </w:rPr>
-        <w:t xml:space="preserve"> </w:t>
-      </w:r>
-      <w:proofErr w:type="gramStart"/>
-      <w:r>
-        <w:rPr>
-          <w:rFonts w:ascii="Menlo" w:hAnsi="Menlo" w:cs="Menlo"/>
-          <w:sz w:val="20"/>
-          <w:szCs w:val="20"/>
-          <w:lang w:eastAsia="zh-CN"/>
-        </w:rPr>
-        <w:t>repo=</w:t>
-      </w:r>
-      <w:proofErr w:type="spellStart"/>
-      <w:r>
-        <w:rPr>
-          <w:rFonts w:ascii="Menlo" w:hAnsi="Menlo" w:cs="Menlo"/>
-          <w:sz w:val="20"/>
-          <w:szCs w:val="20"/>
-          <w:lang w:eastAsia="zh-CN"/>
-        </w:rPr>
-        <w:t>git@gitlab.umich.edu:swmf</w:t>
-      </w:r>
-      <w:proofErr w:type="gramEnd"/>
-      <w:r>
-        <w:rPr>
-          <w:rFonts w:ascii="Menlo" w:hAnsi="Menlo" w:cs="Menlo"/>
-          <w:sz w:val="20"/>
-          <w:szCs w:val="20"/>
-          <w:lang w:eastAsia="zh-CN"/>
-        </w:rPr>
-        <w:t>_software</w:t>
+        <w:t>git@gitlab.umich.edu:swmf_software</w:t>
       </w:r>
       <w:proofErr w:type="spellEnd"/>
       <w:r>
@@ -5374,7 +5238,6 @@
         </w:rPr>
       </w:pPr>
       <w:proofErr w:type="spellStart"/>
-      <w:proofErr w:type="gramStart"/>
       <w:r>
         <w:rPr>
           <w:rFonts w:ascii="Menlo" w:hAnsi="Menlo" w:cs="Menlo"/>
@@ -5382,17 +5245,7 @@
           <w:szCs w:val="20"/>
           <w:lang w:eastAsia="zh-CN"/>
         </w:rPr>
-        <w:t>gitlab.umich.edu:swmf</w:t>
-      </w:r>
-      <w:proofErr w:type="gramEnd"/>
-      <w:r>
-        <w:rPr>
-          <w:rFonts w:ascii="Menlo" w:hAnsi="Menlo" w:cs="Menlo"/>
-          <w:sz w:val="20"/>
-          <w:szCs w:val="20"/>
-          <w:lang w:eastAsia="zh-CN"/>
-        </w:rPr>
-        <w:t>_software</w:t>
+        <w:t>gitlab.umich.edu:swmf_software</w:t>
       </w:r>
       <w:proofErr w:type="spellEnd"/>
       <w:r>
@@ -6773,7 +6626,6 @@
         <w:t xml:space="preserve">git config --global </w:t>
       </w:r>
       <w:proofErr w:type="spellStart"/>
-      <w:proofErr w:type="gramStart"/>
       <w:r>
         <w:rPr>
           <w:lang w:eastAsia="zh-CN"/>
@@ -6781,7 +6633,6 @@
         <w:t>diff.tool</w:t>
       </w:r>
       <w:proofErr w:type="spellEnd"/>
-      <w:proofErr w:type="gramEnd"/>
       <w:r>
         <w:rPr>
           <w:lang w:eastAsia="zh-CN"/>
@@ -7669,16 +7520,8 @@
         <w:rPr>
           <w:lang w:eastAsia="zh-CN"/>
         </w:rPr>
-        <w:t>onfig.pl -install=</w:t>
-      </w:r>
-      <w:proofErr w:type="gramStart"/>
-      <w:r>
-        <w:rPr>
-          <w:lang w:eastAsia="zh-CN"/>
-        </w:rPr>
-        <w:t>BATSRUS,PWOM</w:t>
-      </w:r>
-      <w:proofErr w:type="gramEnd"/>
+        <w:t>onfig.pl -install=BATSRUS,PWOM</w:t>
+      </w:r>
       <w:r>
         <w:rPr>
           <w:sz w:val="32"/>
@@ -8172,12 +8015,10 @@
         <w:t xml:space="preserve">$ git config --global </w:t>
       </w:r>
       <w:proofErr w:type="spellStart"/>
-      <w:proofErr w:type="gramStart"/>
       <w:r>
         <w:t>core.autocrlf</w:t>
       </w:r>
       <w:proofErr w:type="spellEnd"/>
-      <w:proofErr w:type="gramEnd"/>
       <w:r>
         <w:t xml:space="preserve"> </w:t>
       </w:r>
@@ -8460,15 +8301,7 @@
         <w:t xml:space="preserve"> </w:t>
       </w:r>
       <w:r>
-        <w:t xml:space="preserve">(no git </w:t>
-      </w:r>
-      <w:proofErr w:type="gramStart"/>
-      <w:r>
-        <w:t>add</w:t>
-      </w:r>
-      <w:proofErr w:type="gramEnd"/>
-      <w:r>
-        <w:t xml:space="preserve"> or git commit has been done)</w:t>
+        <w:t>(no git add or git commit has been done)</w:t>
       </w:r>
     </w:p>
     <w:p>
@@ -8492,18 +8325,10 @@
         <w:jc w:val="both"/>
       </w:pPr>
       <w:r>
-        <w:t xml:space="preserve">$ git </w:t>
-      </w:r>
-      <w:proofErr w:type="gramStart"/>
-      <w:r>
-        <w:t>che</w:t>
-      </w:r>
-      <w:r>
-        <w:t>ckout .</w:t>
-      </w:r>
-      <w:proofErr w:type="gramEnd"/>
-      <w:r>
-        <w:t xml:space="preserve">                     # un</w:t>
+        <w:t>$ git che</w:t>
+      </w:r>
+      <w:r>
+        <w:t>ckout .                     # un</w:t>
       </w:r>
       <w:r>
         <w:t>do all changes</w:t>
@@ -8585,18 +8410,10 @@
         <w:jc w:val="both"/>
       </w:pPr>
       <w:r>
-        <w:t xml:space="preserve">$ git </w:t>
-      </w:r>
-      <w:proofErr w:type="gramStart"/>
-      <w:r>
-        <w:t>ch</w:t>
-      </w:r>
-      <w:r>
-        <w:t>eckout .</w:t>
-      </w:r>
-      <w:proofErr w:type="gramEnd"/>
-      <w:r>
-        <w:t xml:space="preserve">                    # un</w:t>
+        <w:t>$ git ch</w:t>
+      </w:r>
+      <w:r>
+        <w:t>eckout .                    # un</w:t>
       </w:r>
       <w:r>
         <w:t>do all changes</w:t>
@@ -8645,18 +8462,10 @@
         <w:jc w:val="both"/>
       </w:pPr>
       <w:r>
-        <w:t xml:space="preserve">$ git </w:t>
-      </w:r>
-      <w:proofErr w:type="gramStart"/>
-      <w:r>
-        <w:t>ch</w:t>
-      </w:r>
-      <w:r>
-        <w:t>eckout .</w:t>
-      </w:r>
-      <w:proofErr w:type="gramEnd"/>
-      <w:r>
-        <w:t xml:space="preserve">                    # un</w:t>
+        <w:t>$ git ch</w:t>
+      </w:r>
+      <w:r>
+        <w:t>eckout .                    # un</w:t>
       </w:r>
       <w:r>
         <w:t>do all changes</w:t>
@@ -9043,15 +8852,7 @@
         <w:t xml:space="preserve">(this only works </w:t>
       </w:r>
       <w:r>
-        <w:t xml:space="preserve">in the </w:t>
-      </w:r>
-      <w:proofErr w:type="gramStart"/>
-      <w:r>
-        <w:t>top level</w:t>
-      </w:r>
-      <w:proofErr w:type="gramEnd"/>
-      <w:r>
-        <w:t xml:space="preserve"> </w:t>
+        <w:t xml:space="preserve">in the top level </w:t>
       </w:r>
       <w:r>
         <w:t>directory of the Git repository)</w:t>
@@ -9389,7 +9190,19 @@
         <w:rPr>
           <w:color w:val="000000" w:themeColor="text1"/>
         </w:rPr>
-        <w:t xml:space="preserve"> SWMF</w:t>
+        <w:t xml:space="preserve"> </w:t>
+      </w:r>
+      <w:r>
+        <w:rPr>
+          <w:color w:val="000000" w:themeColor="text1"/>
+        </w:rPr>
+        <w:t xml:space="preserve">-history </w:t>
+      </w:r>
+      <w:r>
+        <w:rPr>
+          <w:color w:val="000000" w:themeColor="text1"/>
+        </w:rPr>
+        <w:t>SWMF</w:t>
       </w:r>
       <w:r>
         <w:rPr>
@@ -12526,7 +12339,7 @@
 </file>
 
 <file path=customXml/itemProps1.xml><?xml version="1.0" encoding="utf-8"?>
-<ds:datastoreItem xmlns:ds="http://schemas.openxmlformats.org/officeDocument/2006/customXml" ds:itemID="{E2F5BD39-27EF-A245-B118-2E36C3C5698E}">
+<ds:datastoreItem xmlns:ds="http://schemas.openxmlformats.org/officeDocument/2006/customXml" ds:itemID="{5B0A911E-9DA4-4248-B66F-E85A6BFC9E8D}">
   <ds:schemaRefs>
     <ds:schemaRef ds:uri="http://schemas.openxmlformats.org/officeDocument/2006/bibliography"/>
   </ds:schemaRefs>

</xml_diff>

<commit_message>
Added info on pulling history
</commit_message>
<xml_diff>
--- a/doc/GitLab_instructions.docx
+++ b/doc/GitLab_instructions.docx
@@ -3425,93 +3425,93 @@
         <w:t xml:space="preserve">from </w:t>
       </w:r>
       <w:proofErr w:type="spellStart"/>
-      <w:proofErr w:type="gramStart"/>
       <w:r>
         <w:rPr>
           <w:rFonts w:ascii="Courier New" w:hAnsi="Courier New" w:cs="Courier New"/>
           <w:sz w:val="22"/>
           <w:szCs w:val="22"/>
         </w:rPr>
-        <w:t>gitlab.umich.edu:swmf</w:t>
-      </w:r>
-      <w:proofErr w:type="gramEnd"/>
-      <w:r>
+        <w:t>gitlab.umich.edu:swmf_software</w:t>
+      </w:r>
+      <w:proofErr w:type="spellEnd"/>
+    </w:p>
+    <w:p>
+      <w:pPr>
         <w:rPr>
           <w:rFonts w:ascii="Courier New" w:hAnsi="Courier New" w:cs="Courier New"/>
           <w:sz w:val="22"/>
           <w:szCs w:val="22"/>
         </w:rPr>
-        <w:t>_software</w:t>
-      </w:r>
-      <w:proofErr w:type="spellEnd"/>
-    </w:p>
-    <w:p>
-      <w:pPr>
+      </w:pPr>
+      <w:r>
         <w:rPr>
           <w:rFonts w:ascii="Courier New" w:hAnsi="Courier New" w:cs="Courier New"/>
           <w:sz w:val="22"/>
           <w:szCs w:val="22"/>
         </w:rPr>
-      </w:pPr>
+        <w:t xml:space="preserve">$ </w:t>
+      </w:r>
+      <w:proofErr w:type="spellStart"/>
       <w:r>
         <w:rPr>
           <w:rFonts w:ascii="Courier New" w:hAnsi="Courier New" w:cs="Courier New"/>
           <w:sz w:val="22"/>
           <w:szCs w:val="22"/>
         </w:rPr>
-        <w:t xml:space="preserve">$ </w:t>
-      </w:r>
-      <w:proofErr w:type="spellStart"/>
+        <w:t>gitclone</w:t>
+      </w:r>
+      <w:proofErr w:type="spellEnd"/>
       <w:r>
         <w:rPr>
           <w:rFonts w:ascii="Courier New" w:hAnsi="Courier New" w:cs="Courier New"/>
           <w:sz w:val="22"/>
           <w:szCs w:val="22"/>
         </w:rPr>
-        <w:t>gitclone</w:t>
-      </w:r>
-      <w:proofErr w:type="spellEnd"/>
+        <w:t xml:space="preserve"> LATEX Papers/BIBTEX</w:t>
+      </w:r>
       <w:r>
         <w:rPr>
           <w:rFonts w:ascii="Courier New" w:hAnsi="Courier New" w:cs="Courier New"/>
           <w:sz w:val="22"/>
           <w:szCs w:val="22"/>
         </w:rPr>
-        <w:t xml:space="preserve"> LATEX Papers/</w:t>
-      </w:r>
-      <w:proofErr w:type="gramStart"/>
+        <w:t xml:space="preserve">  # </w:t>
+      </w:r>
       <w:r>
         <w:rPr>
           <w:rFonts w:ascii="Courier New" w:hAnsi="Courier New" w:cs="Courier New"/>
           <w:sz w:val="22"/>
           <w:szCs w:val="22"/>
         </w:rPr>
-        <w:t>BIBTEX</w:t>
-      </w:r>
+        <w:t xml:space="preserve">from </w:t>
+      </w:r>
+      <w:proofErr w:type="spellStart"/>
       <w:r>
         <w:rPr>
           <w:rFonts w:ascii="Courier New" w:hAnsi="Courier New" w:cs="Courier New"/>
           <w:sz w:val="22"/>
           <w:szCs w:val="22"/>
         </w:rPr>
-        <w:t xml:space="preserve">  #</w:t>
-      </w:r>
-      <w:proofErr w:type="gramEnd"/>
-      <w:r>
+        <w:t>gitlab.umich.edu:csem_software</w:t>
+      </w:r>
+      <w:proofErr w:type="spellEnd"/>
+    </w:p>
+    <w:p>
+      <w:pPr>
         <w:rPr>
           <w:rFonts w:ascii="Courier New" w:hAnsi="Courier New" w:cs="Courier New"/>
           <w:sz w:val="22"/>
           <w:szCs w:val="22"/>
         </w:rPr>
-        <w:t xml:space="preserve"> </w:t>
-      </w:r>
+      </w:pPr>
       <w:r>
         <w:rPr>
           <w:rFonts w:ascii="Courier New" w:hAnsi="Courier New" w:cs="Courier New"/>
           <w:sz w:val="22"/>
           <w:szCs w:val="22"/>
         </w:rPr>
-        <w:t xml:space="preserve">from </w:t>
+        <w:lastRenderedPageBreak/>
+        <w:t xml:space="preserve">$ </w:t>
       </w:r>
       <w:proofErr w:type="spellStart"/>
       <w:r>
@@ -3520,44 +3520,40 @@
           <w:sz w:val="22"/>
           <w:szCs w:val="22"/>
         </w:rPr>
-        <w:t>gitlab.umich.edu:csem_software</w:t>
+        <w:t>gitclone</w:t>
       </w:r>
       <w:proofErr w:type="spellEnd"/>
-    </w:p>
-    <w:p>
-      <w:pPr>
+      <w:r>
         <w:rPr>
           <w:rFonts w:ascii="Courier New" w:hAnsi="Courier New" w:cs="Courier New"/>
           <w:sz w:val="22"/>
           <w:szCs w:val="22"/>
         </w:rPr>
-      </w:pPr>
+        <w:t xml:space="preserve"> GITM2 </w:t>
+      </w:r>
       <w:r>
         <w:rPr>
           <w:rFonts w:ascii="Courier New" w:hAnsi="Courier New" w:cs="Courier New"/>
           <w:sz w:val="22"/>
           <w:szCs w:val="22"/>
         </w:rPr>
-        <w:lastRenderedPageBreak/>
-        <w:t xml:space="preserve">$ </w:t>
-      </w:r>
-      <w:proofErr w:type="spellStart"/>
+        <w:t>UA</w:t>
+      </w:r>
       <w:r>
         <w:rPr>
           <w:rFonts w:ascii="Courier New" w:hAnsi="Courier New" w:cs="Courier New"/>
           <w:sz w:val="22"/>
           <w:szCs w:val="22"/>
         </w:rPr>
-        <w:t>gitclone</w:t>
-      </w:r>
-      <w:proofErr w:type="spellEnd"/>
+        <w:t xml:space="preserve">/GITM2  </w:t>
+      </w:r>
       <w:r>
         <w:rPr>
           <w:rFonts w:ascii="Courier New" w:hAnsi="Courier New" w:cs="Courier New"/>
           <w:sz w:val="22"/>
           <w:szCs w:val="22"/>
         </w:rPr>
-        <w:t xml:space="preserve"> GITM2 </w:t>
+        <w:t xml:space="preserve"> </w:t>
       </w:r>
       <w:r>
         <w:rPr>
@@ -3565,7 +3561,7 @@
           <w:sz w:val="22"/>
           <w:szCs w:val="22"/>
         </w:rPr>
-        <w:t>UA</w:t>
+        <w:t xml:space="preserve">    # </w:t>
       </w:r>
       <w:r>
         <w:rPr>
@@ -3573,86 +3569,84 @@
           <w:sz w:val="22"/>
           <w:szCs w:val="22"/>
         </w:rPr>
-        <w:t xml:space="preserve">/GITM2  </w:t>
-      </w:r>
+        <w:t xml:space="preserve">from </w:t>
+      </w:r>
+      <w:proofErr w:type="spellStart"/>
       <w:r>
         <w:rPr>
           <w:rFonts w:ascii="Courier New" w:hAnsi="Courier New" w:cs="Courier New"/>
           <w:sz w:val="22"/>
           <w:szCs w:val="22"/>
         </w:rPr>
-        <w:t xml:space="preserve"> </w:t>
-      </w:r>
-      <w:r>
+        <w:t>gitlab.umich.edu:swmf_software</w:t>
+      </w:r>
+      <w:proofErr w:type="spellEnd"/>
+    </w:p>
+    <w:p>
+      <w:pPr>
         <w:rPr>
           <w:rFonts w:ascii="Courier New" w:hAnsi="Courier New" w:cs="Courier New"/>
           <w:sz w:val="22"/>
           <w:szCs w:val="22"/>
         </w:rPr>
-        <w:t xml:space="preserve">    # </w:t>
-      </w:r>
+      </w:pPr>
       <w:r>
         <w:rPr>
           <w:rFonts w:ascii="Courier New" w:hAnsi="Courier New" w:cs="Courier New"/>
           <w:sz w:val="22"/>
           <w:szCs w:val="22"/>
         </w:rPr>
-        <w:t xml:space="preserve">from </w:t>
+        <w:t xml:space="preserve">$ </w:t>
       </w:r>
       <w:proofErr w:type="spellStart"/>
-      <w:proofErr w:type="gramStart"/>
       <w:r>
         <w:rPr>
           <w:rFonts w:ascii="Courier New" w:hAnsi="Courier New" w:cs="Courier New"/>
           <w:sz w:val="22"/>
           <w:szCs w:val="22"/>
         </w:rPr>
-        <w:t>gitlab.umich.edu:swmf</w:t>
-      </w:r>
-      <w:proofErr w:type="gramEnd"/>
+        <w:t>gitclone</w:t>
+      </w:r>
+      <w:proofErr w:type="spellEnd"/>
       <w:r>
         <w:rPr>
           <w:rFonts w:ascii="Courier New" w:hAnsi="Courier New" w:cs="Courier New"/>
           <w:sz w:val="22"/>
           <w:szCs w:val="22"/>
         </w:rPr>
-        <w:t>_software</w:t>
-      </w:r>
-      <w:proofErr w:type="spellEnd"/>
-    </w:p>
-    <w:p>
-      <w:pPr>
+        <w:t xml:space="preserve"> GITM </w:t>
+      </w:r>
+      <w:r>
         <w:rPr>
           <w:rFonts w:ascii="Courier New" w:hAnsi="Courier New" w:cs="Courier New"/>
           <w:sz w:val="22"/>
           <w:szCs w:val="22"/>
         </w:rPr>
-      </w:pPr>
+        <w:t xml:space="preserve">        </w:t>
+      </w:r>
       <w:r>
         <w:rPr>
           <w:rFonts w:ascii="Courier New" w:hAnsi="Courier New" w:cs="Courier New"/>
           <w:sz w:val="22"/>
           <w:szCs w:val="22"/>
         </w:rPr>
-        <w:t xml:space="preserve">$ </w:t>
-      </w:r>
-      <w:proofErr w:type="spellStart"/>
+        <w:t xml:space="preserve">        </w:t>
+      </w:r>
       <w:r>
         <w:rPr>
           <w:rFonts w:ascii="Courier New" w:hAnsi="Courier New" w:cs="Courier New"/>
           <w:sz w:val="22"/>
           <w:szCs w:val="22"/>
         </w:rPr>
-        <w:t>gitclone</w:t>
-      </w:r>
-      <w:proofErr w:type="spellEnd"/>
+        <w:t xml:space="preserve"># </w:t>
+      </w:r>
       <w:r>
         <w:rPr>
           <w:rFonts w:ascii="Courier New" w:hAnsi="Courier New" w:cs="Courier New"/>
           <w:sz w:val="22"/>
           <w:szCs w:val="22"/>
         </w:rPr>
-        <w:t xml:space="preserve"> GITM </w:t>
+        <w:t xml:space="preserve">from </w:t>
       </w:r>
       <w:r>
         <w:rPr>
@@ -3660,128 +3654,123 @@
           <w:sz w:val="22"/>
           <w:szCs w:val="22"/>
         </w:rPr>
-        <w:t xml:space="preserve">        </w:t>
-      </w:r>
+        <w:t>github.com/</w:t>
+      </w:r>
+      <w:proofErr w:type="spellStart"/>
       <w:r>
         <w:rPr>
           <w:rFonts w:ascii="Courier New" w:hAnsi="Courier New" w:cs="Courier New"/>
           <w:sz w:val="22"/>
           <w:szCs w:val="22"/>
         </w:rPr>
-        <w:t xml:space="preserve">        </w:t>
-      </w:r>
-      <w:r>
+        <w:t>aaronjridley</w:t>
+      </w:r>
+      <w:proofErr w:type="spellEnd"/>
+    </w:p>
+    <w:p>
+      <w:pPr>
+        <w:jc w:val="both"/>
+        <w:rPr>
+          <w:sz w:val="22"/>
+          <w:szCs w:val="22"/>
+        </w:rPr>
+      </w:pPr>
+    </w:p>
+    <w:p>
+      <w:pPr>
+        <w:jc w:val="both"/>
+      </w:pPr>
+      <w:r>
+        <w:t>See the help message (</w:t>
+      </w:r>
+      <w:proofErr w:type="spellStart"/>
+      <w:r>
+        <w:t>gitclone</w:t>
+      </w:r>
+      <w:proofErr w:type="spellEnd"/>
+      <w:r>
+        <w:t xml:space="preserve"> -h) for complete description. </w:t>
+      </w:r>
+    </w:p>
+    <w:p/>
+    <w:p>
+      <w:pPr>
+        <w:jc w:val="both"/>
+      </w:pPr>
+      <w:r>
+        <w:t xml:space="preserve">Copy or link the </w:t>
+      </w:r>
+      <w:proofErr w:type="spellStart"/>
+      <w:r>
+        <w:t>gitall</w:t>
+      </w:r>
+      <w:proofErr w:type="spellEnd"/>
+      <w:r>
+        <w:t xml:space="preserve"> script from </w:t>
+      </w:r>
+      <w:r>
+        <w:t xml:space="preserve">the cloned </w:t>
+      </w:r>
+      <w:r>
+        <w:t>share/Scripts/</w:t>
+      </w:r>
+      <w:proofErr w:type="spellStart"/>
+      <w:r>
+        <w:t>gitall</w:t>
+      </w:r>
+      <w:proofErr w:type="spellEnd"/>
+      <w:r>
+        <w:t xml:space="preserve"> into your</w:t>
+      </w:r>
+      <w:r>
+        <w:t xml:space="preserve"> executable </w:t>
+      </w:r>
+      <w:r>
+        <w:t xml:space="preserve"> path to handle multiple Git repositories</w:t>
+      </w:r>
+      <w:r>
+        <w:t xml:space="preserve"> in subdirectories</w:t>
+      </w:r>
+      <w:r>
+        <w:t>. Examples of use</w:t>
+      </w:r>
+    </w:p>
+    <w:p/>
+    <w:p>
+      <w:pPr>
         <w:rPr>
           <w:rFonts w:ascii="Courier New" w:hAnsi="Courier New" w:cs="Courier New"/>
           <w:sz w:val="22"/>
           <w:szCs w:val="22"/>
         </w:rPr>
-        <w:t xml:space="preserve"># </w:t>
-      </w:r>
+      </w:pPr>
       <w:r>
         <w:rPr>
           <w:rFonts w:ascii="Courier New" w:hAnsi="Courier New" w:cs="Courier New"/>
           <w:sz w:val="22"/>
           <w:szCs w:val="22"/>
         </w:rPr>
-        <w:t xml:space="preserve">from </w:t>
-      </w:r>
+        <w:t xml:space="preserve">$ </w:t>
+      </w:r>
+      <w:proofErr w:type="spellStart"/>
       <w:r>
         <w:rPr>
           <w:rFonts w:ascii="Courier New" w:hAnsi="Courier New" w:cs="Courier New"/>
           <w:sz w:val="22"/>
           <w:szCs w:val="22"/>
         </w:rPr>
-        <w:t>github.com/</w:t>
-      </w:r>
-      <w:proofErr w:type="spellStart"/>
+        <w:t>gitall</w:t>
+      </w:r>
+      <w:proofErr w:type="spellEnd"/>
       <w:r>
         <w:rPr>
           <w:rFonts w:ascii="Courier New" w:hAnsi="Courier New" w:cs="Courier New"/>
           <w:sz w:val="22"/>
           <w:szCs w:val="22"/>
         </w:rPr>
-        <w:t>aaronjridley</w:t>
-      </w:r>
-      <w:proofErr w:type="spellEnd"/>
-    </w:p>
-    <w:p>
-      <w:pPr>
-        <w:jc w:val="both"/>
-        <w:rPr>
-          <w:sz w:val="22"/>
-          <w:szCs w:val="22"/>
-        </w:rPr>
-      </w:pPr>
-    </w:p>
-    <w:p>
-      <w:pPr>
-        <w:jc w:val="both"/>
-      </w:pPr>
-      <w:r>
-        <w:t>See the help message (</w:t>
-      </w:r>
-      <w:proofErr w:type="spellStart"/>
-      <w:r>
-        <w:t>gitclone</w:t>
-      </w:r>
-      <w:proofErr w:type="spellEnd"/>
-      <w:r>
-        <w:t xml:space="preserve"> -h) for complete description. </w:t>
-      </w:r>
-    </w:p>
-    <w:p/>
-    <w:p>
-      <w:pPr>
-        <w:jc w:val="both"/>
-      </w:pPr>
-      <w:r>
-        <w:t xml:space="preserve">Copy or link the </w:t>
-      </w:r>
-      <w:proofErr w:type="spellStart"/>
-      <w:r>
-        <w:t>gitall</w:t>
-      </w:r>
-      <w:proofErr w:type="spellEnd"/>
-      <w:r>
-        <w:t xml:space="preserve"> script from </w:t>
-      </w:r>
-      <w:r>
-        <w:t xml:space="preserve">the cloned </w:t>
-      </w:r>
-      <w:r>
-        <w:t>share/Scripts/</w:t>
-      </w:r>
-      <w:proofErr w:type="spellStart"/>
-      <w:r>
-        <w:t>gitall</w:t>
-      </w:r>
-      <w:proofErr w:type="spellEnd"/>
-      <w:r>
-        <w:t xml:space="preserve"> into your</w:t>
-      </w:r>
-      <w:r>
-        <w:t xml:space="preserve"> </w:t>
-      </w:r>
-      <w:proofErr w:type="gramStart"/>
-      <w:r>
-        <w:t xml:space="preserve">executable </w:t>
-      </w:r>
-      <w:r>
-        <w:t xml:space="preserve"> path</w:t>
-      </w:r>
-      <w:proofErr w:type="gramEnd"/>
-      <w:r>
-        <w:t xml:space="preserve"> to handle multiple Git repositories</w:t>
-      </w:r>
-      <w:r>
-        <w:t xml:space="preserve"> in subdirectories</w:t>
-      </w:r>
-      <w:r>
-        <w:t>. Examples of use</w:t>
-      </w:r>
-    </w:p>
-    <w:p/>
+        <w:t xml:space="preserve"> -v status</w:t>
+      </w:r>
+    </w:p>
     <w:p>
       <w:pPr>
         <w:rPr>
@@ -3814,9 +3803,104 @@
           <w:sz w:val="22"/>
           <w:szCs w:val="22"/>
         </w:rPr>
-        <w:t xml:space="preserve"> -v status</w:t>
-      </w:r>
-    </w:p>
+        <w:t xml:space="preserve"> pull</w:t>
+      </w:r>
+    </w:p>
+    <w:p/>
+    <w:p>
+      <w:r>
+        <w:t>See the help message (</w:t>
+      </w:r>
+      <w:proofErr w:type="spellStart"/>
+      <w:r>
+        <w:t>gitall</w:t>
+      </w:r>
+      <w:proofErr w:type="spellEnd"/>
+      <w:r>
+        <w:t xml:space="preserve"> -h) for complete description. </w:t>
+      </w:r>
+    </w:p>
+    <w:p/>
+    <w:p>
+      <w:pPr>
+        <w:jc w:val="both"/>
+      </w:pPr>
+      <w:r>
+        <w:t>Apply the following setting to make sure that you don’t store outdated and potentially excessive (in terms of disk usage) Git history in the .git directory of the local repository:</w:t>
+      </w:r>
+    </w:p>
+    <w:p>
+      <w:pPr>
+        <w:jc w:val="both"/>
+      </w:pPr>
+    </w:p>
+    <w:p>
+      <w:pPr>
+        <w:jc w:val="both"/>
+      </w:pPr>
+      <w:r>
+        <w:t xml:space="preserve">$ </w:t>
+      </w:r>
+      <w:r>
+        <w:t xml:space="preserve">git config --global </w:t>
+      </w:r>
+      <w:proofErr w:type="spellStart"/>
+      <w:r>
+        <w:t>pull.rebase</w:t>
+      </w:r>
+      <w:proofErr w:type="spellEnd"/>
+      <w:r>
+        <w:t xml:space="preserve"> true</w:t>
+      </w:r>
+    </w:p>
+    <w:p>
+      <w:pPr>
+        <w:jc w:val="both"/>
+      </w:pPr>
+    </w:p>
+    <w:p>
+      <w:r>
+        <w:t xml:space="preserve">This </w:t>
+      </w:r>
+      <w:r>
+        <w:t>configuration setting</w:t>
+      </w:r>
+      <w:r>
+        <w:t xml:space="preserve"> will also be executed by the </w:t>
+      </w:r>
+      <w:proofErr w:type="spellStart"/>
+      <w:r>
+        <w:t>gitclone</w:t>
+      </w:r>
+      <w:proofErr w:type="spellEnd"/>
+      <w:r>
+        <w:t xml:space="preserve"> and </w:t>
+      </w:r>
+      <w:proofErr w:type="spellStart"/>
+      <w:r>
+        <w:t>gitall</w:t>
+      </w:r>
+      <w:proofErr w:type="spellEnd"/>
+      <w:r>
+        <w:t xml:space="preserve"> scripts.</w:t>
+      </w:r>
+    </w:p>
+    <w:p/>
+    <w:p>
+      <w:pPr>
+        <w:jc w:val="both"/>
+      </w:pPr>
+      <w:r>
+        <w:t xml:space="preserve">The UM Gitlab access may be blocked by the university’s firewall if there are many access attempts from the same IP address in rapid succession. If this happens, set the </w:t>
+      </w:r>
+      <w:r>
+        <w:t>GITLABSLEEP</w:t>
+      </w:r>
+      <w:r>
+        <w:t xml:space="preserve"> environment variable to the number of seconds between successive accesses. For example, use</w:t>
+      </w:r>
+    </w:p>
+    <w:p/>
     <w:p>
       <w:pPr>
         <w:rPr>
@@ -3840,7 +3924,7 @@
           <w:sz w:val="22"/>
           <w:szCs w:val="22"/>
         </w:rPr>
-        <w:t>gitall</w:t>
+        <w:t>setenv</w:t>
       </w:r>
       <w:proofErr w:type="spellEnd"/>
       <w:r>
@@ -3849,129 +3933,23 @@
           <w:sz w:val="22"/>
           <w:szCs w:val="22"/>
         </w:rPr>
-        <w:t xml:space="preserve"> pull</w:t>
-      </w:r>
-    </w:p>
-    <w:p/>
-    <w:p>
-      <w:r>
-        <w:t>See the help message (</w:t>
-      </w:r>
-      <w:proofErr w:type="spellStart"/>
-      <w:r>
-        <w:t>gitall</w:t>
-      </w:r>
-      <w:proofErr w:type="spellEnd"/>
-      <w:r>
-        <w:t xml:space="preserve"> -h) for complete description. </w:t>
-      </w:r>
-    </w:p>
-    <w:p/>
-    <w:p>
-      <w:pPr>
-        <w:jc w:val="both"/>
-      </w:pPr>
-      <w:r>
-        <w:t xml:space="preserve">Apply the following setting to make sure that you don’t store outdated and potentially excessive (in terms of disk usage) Git history in </w:t>
-      </w:r>
-      <w:proofErr w:type="gramStart"/>
-      <w:r>
-        <w:t>the .git</w:t>
-      </w:r>
-      <w:proofErr w:type="gramEnd"/>
-      <w:r>
-        <w:t xml:space="preserve"> directory of the local repository:</w:t>
-      </w:r>
-    </w:p>
-    <w:p>
-      <w:pPr>
-        <w:jc w:val="both"/>
-      </w:pPr>
-    </w:p>
-    <w:p>
-      <w:pPr>
-        <w:jc w:val="both"/>
-      </w:pPr>
-      <w:r>
-        <w:t xml:space="preserve">$ </w:t>
-      </w:r>
-      <w:r>
-        <w:t xml:space="preserve">git config --global </w:t>
-      </w:r>
-      <w:proofErr w:type="spellStart"/>
-      <w:proofErr w:type="gramStart"/>
-      <w:r>
-        <w:t>pull.rebase</w:t>
-      </w:r>
-      <w:proofErr w:type="spellEnd"/>
-      <w:proofErr w:type="gramEnd"/>
-      <w:r>
-        <w:t xml:space="preserve"> true</w:t>
-      </w:r>
-    </w:p>
-    <w:p>
-      <w:pPr>
-        <w:jc w:val="both"/>
-      </w:pPr>
-    </w:p>
-    <w:p>
-      <w:r>
-        <w:t xml:space="preserve">This </w:t>
-      </w:r>
-      <w:r>
-        <w:t>configuration setting</w:t>
-      </w:r>
-      <w:r>
-        <w:t xml:space="preserve"> will also be executed by the </w:t>
-      </w:r>
-      <w:proofErr w:type="spellStart"/>
-      <w:r>
-        <w:t>gitclone</w:t>
-      </w:r>
-      <w:proofErr w:type="spellEnd"/>
-      <w:r>
-        <w:t xml:space="preserve"> and </w:t>
-      </w:r>
-      <w:proofErr w:type="spellStart"/>
-      <w:r>
-        <w:t>gitall</w:t>
-      </w:r>
-      <w:proofErr w:type="spellEnd"/>
-      <w:r>
-        <w:t xml:space="preserve"> scripts.</w:t>
-      </w:r>
-    </w:p>
-    <w:p/>
-    <w:p>
-      <w:pPr>
-        <w:jc w:val="both"/>
-      </w:pPr>
-      <w:r>
-        <w:t xml:space="preserve">The UM Gitlab access may be blocked by the university’s firewall if there are many access attempts from the same IP address in rapid succession. If this happens, set the </w:t>
-      </w:r>
-      <w:r>
-        <w:t>GITLABSLEEP</w:t>
-      </w:r>
-      <w:r>
-        <w:t xml:space="preserve"> environment variable to the number of seconds between successive accesses. For example, use</w:t>
-      </w:r>
-    </w:p>
-    <w:p/>
-    <w:p>
-      <w:pPr>
+        <w:t xml:space="preserve"> GITLABSLEEP 5</w:t>
+      </w:r>
+      <w:r>
         <w:rPr>
           <w:rFonts w:ascii="Courier New" w:hAnsi="Courier New" w:cs="Courier New"/>
           <w:sz w:val="22"/>
           <w:szCs w:val="22"/>
         </w:rPr>
-      </w:pPr>
+        <w:t xml:space="preserve">  </w:t>
+      </w:r>
       <w:r>
         <w:rPr>
           <w:rFonts w:ascii="Courier New" w:hAnsi="Courier New" w:cs="Courier New"/>
           <w:sz w:val="22"/>
           <w:szCs w:val="22"/>
         </w:rPr>
-        <w:t xml:space="preserve">$ </w:t>
+        <w:t xml:space="preserve"># </w:t>
       </w:r>
       <w:proofErr w:type="spellStart"/>
       <w:r>
@@ -3980,7 +3958,7 @@
           <w:sz w:val="22"/>
           <w:szCs w:val="22"/>
         </w:rPr>
-        <w:t>setenv</w:t>
+        <w:t>csh</w:t>
       </w:r>
       <w:proofErr w:type="spellEnd"/>
       <w:r>
@@ -3989,41 +3967,42 @@
           <w:sz w:val="22"/>
           <w:szCs w:val="22"/>
         </w:rPr>
-        <w:t xml:space="preserve"> GITLABSLEEP </w:t>
-      </w:r>
-      <w:proofErr w:type="gramStart"/>
+        <w:t xml:space="preserve">, </w:t>
+      </w:r>
+      <w:proofErr w:type="spellStart"/>
       <w:r>
         <w:rPr>
           <w:rFonts w:ascii="Courier New" w:hAnsi="Courier New" w:cs="Courier New"/>
           <w:sz w:val="22"/>
           <w:szCs w:val="22"/>
         </w:rPr>
-        <w:t>5</w:t>
-      </w:r>
+        <w:t>tcsh</w:t>
+      </w:r>
+      <w:proofErr w:type="spellEnd"/>
       <w:r>
         <w:rPr>
           <w:rFonts w:ascii="Courier New" w:hAnsi="Courier New" w:cs="Courier New"/>
           <w:sz w:val="22"/>
           <w:szCs w:val="22"/>
         </w:rPr>
-        <w:t xml:space="preserve">  </w:t>
-      </w:r>
-      <w:r>
+        <w:t xml:space="preserve"> </w:t>
+      </w:r>
+    </w:p>
+    <w:p>
+      <w:pPr>
         <w:rPr>
           <w:rFonts w:ascii="Courier New" w:hAnsi="Courier New" w:cs="Courier New"/>
           <w:sz w:val="22"/>
           <w:szCs w:val="22"/>
         </w:rPr>
-        <w:t>#</w:t>
-      </w:r>
-      <w:proofErr w:type="gramEnd"/>
+      </w:pPr>
       <w:r>
         <w:rPr>
           <w:rFonts w:ascii="Courier New" w:hAnsi="Courier New" w:cs="Courier New"/>
           <w:sz w:val="22"/>
           <w:szCs w:val="22"/>
         </w:rPr>
-        <w:t xml:space="preserve"> </w:t>
+        <w:t xml:space="preserve">$ export GITLABSLEEP=5  # bash, </w:t>
       </w:r>
       <w:proofErr w:type="spellStart"/>
       <w:r>
@@ -4032,7 +4011,7 @@
           <w:sz w:val="22"/>
           <w:szCs w:val="22"/>
         </w:rPr>
-        <w:t>csh</w:t>
+        <w:t>ksh</w:t>
       </w:r>
       <w:proofErr w:type="spellEnd"/>
       <w:r>
@@ -4050,104 +4029,31 @@
           <w:sz w:val="22"/>
           <w:szCs w:val="22"/>
         </w:rPr>
-        <w:t>tcsh</w:t>
+        <w:t>zsh</w:t>
       </w:r>
       <w:proofErr w:type="spellEnd"/>
-      <w:r>
-        <w:rPr>
-          <w:rFonts w:ascii="Courier New" w:hAnsi="Courier New" w:cs="Courier New"/>
-          <w:sz w:val="22"/>
-          <w:szCs w:val="22"/>
-        </w:rPr>
-        <w:t xml:space="preserve"> </w:t>
-      </w:r>
-    </w:p>
-    <w:p>
-      <w:pPr>
-        <w:rPr>
-          <w:rFonts w:ascii="Courier New" w:hAnsi="Courier New" w:cs="Courier New"/>
-          <w:sz w:val="22"/>
-          <w:szCs w:val="22"/>
-        </w:rPr>
-      </w:pPr>
-      <w:r>
-        <w:rPr>
-          <w:rFonts w:ascii="Courier New" w:hAnsi="Courier New" w:cs="Courier New"/>
-          <w:sz w:val="22"/>
-          <w:szCs w:val="22"/>
-        </w:rPr>
-        <w:t>$ export GITLABSLEEP=</w:t>
-      </w:r>
-      <w:proofErr w:type="gramStart"/>
-      <w:r>
-        <w:rPr>
-          <w:rFonts w:ascii="Courier New" w:hAnsi="Courier New" w:cs="Courier New"/>
-          <w:sz w:val="22"/>
-          <w:szCs w:val="22"/>
-        </w:rPr>
-        <w:t>5  #</w:t>
-      </w:r>
-      <w:proofErr w:type="gramEnd"/>
-      <w:r>
-        <w:rPr>
-          <w:rFonts w:ascii="Courier New" w:hAnsi="Courier New" w:cs="Courier New"/>
-          <w:sz w:val="22"/>
-          <w:szCs w:val="22"/>
-        </w:rPr>
-        <w:t xml:space="preserve"> bash, </w:t>
+    </w:p>
+    <w:p/>
+    <w:p>
+      <w:pPr>
+        <w:jc w:val="both"/>
+      </w:pPr>
+      <w:r>
+        <w:t>in the appropriate shell initialization script (.</w:t>
       </w:r>
       <w:proofErr w:type="spellStart"/>
       <w:r>
-        <w:rPr>
-          <w:rFonts w:ascii="Courier New" w:hAnsi="Courier New" w:cs="Courier New"/>
-          <w:sz w:val="22"/>
-          <w:szCs w:val="22"/>
-        </w:rPr>
-        <w:t>ksh</w:t>
+        <w:t>cshrc</w:t>
       </w:r>
       <w:proofErr w:type="spellEnd"/>
       <w:r>
-        <w:rPr>
-          <w:rFonts w:ascii="Courier New" w:hAnsi="Courier New" w:cs="Courier New"/>
-          <w:sz w:val="22"/>
-          <w:szCs w:val="22"/>
-        </w:rPr>
-        <w:t xml:space="preserve">, </w:t>
+        <w:t>, .</w:t>
       </w:r>
       <w:proofErr w:type="spellStart"/>
       <w:r>
-        <w:rPr>
-          <w:rFonts w:ascii="Courier New" w:hAnsi="Courier New" w:cs="Courier New"/>
-          <w:sz w:val="22"/>
-          <w:szCs w:val="22"/>
-        </w:rPr>
-        <w:t>zsh</w:t>
+        <w:t>bashrc</w:t>
       </w:r>
       <w:proofErr w:type="spellEnd"/>
-    </w:p>
-    <w:p/>
-    <w:p>
-      <w:pPr>
-        <w:jc w:val="both"/>
-      </w:pPr>
-      <w:r>
-        <w:t>in the appropriate shell initialization script (.</w:t>
-      </w:r>
-      <w:proofErr w:type="spellStart"/>
-      <w:r>
-        <w:t>cshrc</w:t>
-      </w:r>
-      <w:proofErr w:type="spellEnd"/>
-      <w:proofErr w:type="gramStart"/>
-      <w:r>
-        <w:t>, .</w:t>
-      </w:r>
-      <w:proofErr w:type="spellStart"/>
-      <w:r>
-        <w:t>bashrc</w:t>
-      </w:r>
-      <w:proofErr w:type="spellEnd"/>
-      <w:proofErr w:type="gramEnd"/>
       <w:r>
         <w:t>, …). You need to wait a minute or two before the firewall</w:t>
       </w:r>
@@ -4621,7 +4527,6 @@
         <w:t xml:space="preserve"> repo=</w:t>
       </w:r>
       <w:proofErr w:type="spellStart"/>
-      <w:proofErr w:type="gramStart"/>
       <w:r>
         <w:rPr>
           <w:rFonts w:ascii="Menlo" w:hAnsi="Menlo" w:cs="Menlo"/>
@@ -4639,60 +4544,61 @@
           <w:szCs w:val="20"/>
           <w:lang w:eastAsia="zh-CN"/>
         </w:rPr>
-        <w:t>:/GIT/FRAMEWORK/BATL  original</w:t>
-      </w:r>
-      <w:proofErr w:type="gramEnd"/>
-      <w:r>
+        <w:t>:/GIT/FRAMEWORK/BATL  original 2020-03-07 c7654e1</w:t>
+      </w:r>
+    </w:p>
+    <w:p>
+      <w:pPr>
+        <w:jc w:val="both"/>
         <w:rPr>
           <w:rFonts w:ascii="Menlo" w:hAnsi="Menlo" w:cs="Menlo"/>
           <w:sz w:val="20"/>
           <w:szCs w:val="20"/>
           <w:lang w:eastAsia="zh-CN"/>
         </w:rPr>
-        <w:t xml:space="preserve"> 2020-03-07 c7654e1</w:t>
-      </w:r>
-    </w:p>
-    <w:p>
-      <w:pPr>
-        <w:jc w:val="both"/>
+      </w:pPr>
+    </w:p>
+    <w:p>
+      <w:pPr>
+        <w:jc w:val="both"/>
+      </w:pPr>
+      <w:r>
         <w:rPr>
           <w:rFonts w:ascii="Menlo" w:hAnsi="Menlo" w:cs="Menlo"/>
           <w:sz w:val="20"/>
           <w:szCs w:val="20"/>
           <w:lang w:eastAsia="zh-CN"/>
         </w:rPr>
-      </w:pPr>
-    </w:p>
-    <w:p>
-      <w:pPr>
-        <w:jc w:val="both"/>
-      </w:pPr>
-      <w:r>
+        <w:t>w</w:t>
+      </w:r>
+      <w:r>
+        <w:t xml:space="preserve">hich shows that the remote is </w:t>
+      </w:r>
+      <w:proofErr w:type="spellStart"/>
+      <w:r>
+        <w:t>herot</w:t>
+      </w:r>
+      <w:proofErr w:type="spellEnd"/>
+      <w:r>
+        <w:t xml:space="preserve">. To change it </w:t>
+      </w:r>
+      <w:r>
+        <w:t xml:space="preserve">to GitLab </w:t>
+      </w:r>
+      <w:r>
+        <w:t>use</w:t>
+      </w:r>
+    </w:p>
+    <w:p>
+      <w:pPr>
+        <w:jc w:val="both"/>
         <w:rPr>
           <w:rFonts w:ascii="Menlo" w:hAnsi="Menlo" w:cs="Menlo"/>
           <w:sz w:val="20"/>
           <w:szCs w:val="20"/>
           <w:lang w:eastAsia="zh-CN"/>
         </w:rPr>
-        <w:t>w</w:t>
-      </w:r>
-      <w:r>
-        <w:t xml:space="preserve">hich shows that the remote is </w:t>
-      </w:r>
-      <w:proofErr w:type="spellStart"/>
-      <w:r>
-        <w:t>herot</w:t>
-      </w:r>
-      <w:proofErr w:type="spellEnd"/>
-      <w:r>
-        <w:t xml:space="preserve">. To change it </w:t>
-      </w:r>
-      <w:r>
-        <w:t xml:space="preserve">to GitLab </w:t>
-      </w:r>
-      <w:r>
-        <w:t>use</w:t>
-      </w:r>
+      </w:pPr>
     </w:p>
     <w:p>
       <w:pPr>
@@ -4704,17 +4610,16 @@
           <w:lang w:eastAsia="zh-CN"/>
         </w:rPr>
       </w:pPr>
-    </w:p>
-    <w:p>
-      <w:pPr>
-        <w:jc w:val="both"/>
+      <w:r>
         <w:rPr>
           <w:rFonts w:ascii="Menlo" w:hAnsi="Menlo" w:cs="Menlo"/>
           <w:sz w:val="20"/>
           <w:szCs w:val="20"/>
           <w:lang w:eastAsia="zh-CN"/>
         </w:rPr>
-      </w:pPr>
+        <w:t xml:space="preserve">$ </w:t>
+      </w:r>
+      <w:proofErr w:type="spellStart"/>
       <w:r>
         <w:rPr>
           <w:rFonts w:ascii="Menlo" w:hAnsi="Menlo" w:cs="Menlo"/>
@@ -4722,9 +4627,9 @@
           <w:szCs w:val="20"/>
           <w:lang w:eastAsia="zh-CN"/>
         </w:rPr>
-        <w:t xml:space="preserve">$ </w:t>
-      </w:r>
-      <w:proofErr w:type="spellStart"/>
+        <w:t>gitall</w:t>
+      </w:r>
+      <w:proofErr w:type="spellEnd"/>
       <w:r>
         <w:rPr>
           <w:rFonts w:ascii="Menlo" w:hAnsi="Menlo" w:cs="Menlo"/>
@@ -4732,29 +4637,29 @@
           <w:szCs w:val="20"/>
           <w:lang w:eastAsia="zh-CN"/>
         </w:rPr>
-        <w:t>gitall</w:t>
-      </w:r>
-      <w:proofErr w:type="spellEnd"/>
-      <w:r>
+        <w:t xml:space="preserve"> -remote</w:t>
+      </w:r>
+    </w:p>
+    <w:p>
+      <w:pPr>
+        <w:jc w:val="both"/>
         <w:rPr>
           <w:rFonts w:ascii="Menlo" w:hAnsi="Menlo" w:cs="Menlo"/>
           <w:sz w:val="20"/>
           <w:szCs w:val="20"/>
           <w:lang w:eastAsia="zh-CN"/>
         </w:rPr>
-        <w:t xml:space="preserve"> -remote</w:t>
-      </w:r>
-    </w:p>
-    <w:p>
-      <w:pPr>
-        <w:jc w:val="both"/>
+      </w:pPr>
+      <w:r>
         <w:rPr>
           <w:rFonts w:ascii="Menlo" w:hAnsi="Menlo" w:cs="Menlo"/>
           <w:sz w:val="20"/>
           <w:szCs w:val="20"/>
           <w:lang w:eastAsia="zh-CN"/>
         </w:rPr>
-      </w:pPr>
+        <w:t xml:space="preserve">$ </w:t>
+      </w:r>
+      <w:proofErr w:type="spellStart"/>
       <w:r>
         <w:rPr>
           <w:rFonts w:ascii="Menlo" w:hAnsi="Menlo" w:cs="Menlo"/>
@@ -4762,9 +4667,9 @@
           <w:szCs w:val="20"/>
           <w:lang w:eastAsia="zh-CN"/>
         </w:rPr>
-        <w:t xml:space="preserve">$ </w:t>
-      </w:r>
-      <w:proofErr w:type="spellStart"/>
+        <w:t>gitall</w:t>
+      </w:r>
+      <w:proofErr w:type="spellEnd"/>
       <w:r>
         <w:rPr>
           <w:rFonts w:ascii="Menlo" w:hAnsi="Menlo" w:cs="Menlo"/>
@@ -4772,30 +4677,30 @@
           <w:szCs w:val="20"/>
           <w:lang w:eastAsia="zh-CN"/>
         </w:rPr>
-        <w:t>gitall</w:t>
-      </w:r>
-      <w:proofErr w:type="spellEnd"/>
-      <w:r>
+        <w:t xml:space="preserve"> -r</w:t>
+      </w:r>
+    </w:p>
+    <w:p>
+      <w:pPr>
+        <w:jc w:val="both"/>
         <w:rPr>
           <w:rFonts w:ascii="Menlo" w:hAnsi="Menlo" w:cs="Menlo"/>
           <w:sz w:val="20"/>
           <w:szCs w:val="20"/>
           <w:lang w:eastAsia="zh-CN"/>
         </w:rPr>
-        <w:t xml:space="preserve"> -r</w:t>
-      </w:r>
-    </w:p>
-    <w:p>
-      <w:pPr>
-        <w:jc w:val="both"/>
+      </w:pPr>
+      <w:proofErr w:type="spellStart"/>
+      <w:r>
         <w:rPr>
           <w:rFonts w:ascii="Menlo" w:hAnsi="Menlo" w:cs="Menlo"/>
           <w:sz w:val="20"/>
           <w:szCs w:val="20"/>
           <w:lang w:eastAsia="zh-CN"/>
         </w:rPr>
-      </w:pPr>
-      <w:proofErr w:type="spellStart"/>
+        <w:t>Git</w:t>
+      </w:r>
+      <w:proofErr w:type="spellEnd"/>
       <w:r>
         <w:rPr>
           <w:rFonts w:ascii="Menlo" w:hAnsi="Menlo" w:cs="Menlo"/>
@@ -4803,9 +4708,9 @@
           <w:szCs w:val="20"/>
           <w:lang w:eastAsia="zh-CN"/>
         </w:rPr>
-        <w:t>Git</w:t>
-      </w:r>
-      <w:proofErr w:type="spellEnd"/>
+        <w:t xml:space="preserve"> repo=</w:t>
+      </w:r>
+      <w:proofErr w:type="spellStart"/>
       <w:r>
         <w:rPr>
           <w:rFonts w:ascii="Menlo" w:hAnsi="Menlo" w:cs="Menlo"/>
@@ -4813,37 +4718,7 @@
           <w:szCs w:val="20"/>
           <w:lang w:eastAsia="zh-CN"/>
         </w:rPr>
-        <w:t xml:space="preserve"> </w:t>
-      </w:r>
-      <w:proofErr w:type="gramStart"/>
-      <w:r>
-        <w:rPr>
-          <w:rFonts w:ascii="Menlo" w:hAnsi="Menlo" w:cs="Menlo"/>
-          <w:sz w:val="20"/>
-          <w:szCs w:val="20"/>
-          <w:lang w:eastAsia="zh-CN"/>
-        </w:rPr>
-        <w:t>repo=</w:t>
-      </w:r>
-      <w:proofErr w:type="spellStart"/>
-      <w:r>
-        <w:rPr>
-          <w:rFonts w:ascii="Menlo" w:hAnsi="Menlo" w:cs="Menlo"/>
-          <w:sz w:val="20"/>
-          <w:szCs w:val="20"/>
-          <w:lang w:eastAsia="zh-CN"/>
-        </w:rPr>
-        <w:t>git@gitlab.umich.edu:swmf</w:t>
-      </w:r>
-      <w:proofErr w:type="gramEnd"/>
-      <w:r>
-        <w:rPr>
-          <w:rFonts w:ascii="Menlo" w:hAnsi="Menlo" w:cs="Menlo"/>
-          <w:sz w:val="20"/>
-          <w:szCs w:val="20"/>
-          <w:lang w:eastAsia="zh-CN"/>
-        </w:rPr>
-        <w:t>_software</w:t>
+        <w:t>git@gitlab.umich.edu:swmf_software</w:t>
       </w:r>
       <w:proofErr w:type="spellEnd"/>
       <w:r>
@@ -5346,7 +5221,6 @@
         </w:rPr>
       </w:pPr>
       <w:proofErr w:type="spellStart"/>
-      <w:proofErr w:type="gramStart"/>
       <w:r>
         <w:rPr>
           <w:rFonts w:ascii="Menlo" w:hAnsi="Menlo" w:cs="Menlo"/>
@@ -5354,17 +5228,7 @@
           <w:szCs w:val="20"/>
           <w:lang w:eastAsia="zh-CN"/>
         </w:rPr>
-        <w:t>gitlab.umich.edu:swmf</w:t>
-      </w:r>
-      <w:proofErr w:type="gramEnd"/>
-      <w:r>
-        <w:rPr>
-          <w:rFonts w:ascii="Menlo" w:hAnsi="Menlo" w:cs="Menlo"/>
-          <w:sz w:val="20"/>
-          <w:szCs w:val="20"/>
-          <w:lang w:eastAsia="zh-CN"/>
-        </w:rPr>
-        <w:t>_software</w:t>
+        <w:t>gitlab.umich.edu:swmf_software</w:t>
       </w:r>
       <w:proofErr w:type="spellEnd"/>
       <w:r>
@@ -6745,7 +6609,6 @@
         <w:t xml:space="preserve">git config --global </w:t>
       </w:r>
       <w:proofErr w:type="spellStart"/>
-      <w:proofErr w:type="gramStart"/>
       <w:r>
         <w:rPr>
           <w:lang w:eastAsia="zh-CN"/>
@@ -6753,7 +6616,6 @@
         <w:t>diff.tool</w:t>
       </w:r>
       <w:proofErr w:type="spellEnd"/>
-      <w:proofErr w:type="gramEnd"/>
       <w:r>
         <w:rPr>
           <w:lang w:eastAsia="zh-CN"/>
@@ -7641,16 +7503,8 @@
         <w:rPr>
           <w:lang w:eastAsia="zh-CN"/>
         </w:rPr>
-        <w:t>onfig.pl -install=</w:t>
-      </w:r>
-      <w:proofErr w:type="gramStart"/>
-      <w:r>
-        <w:rPr>
-          <w:lang w:eastAsia="zh-CN"/>
-        </w:rPr>
-        <w:t>BATSRUS,PWOM</w:t>
-      </w:r>
-      <w:proofErr w:type="gramEnd"/>
+        <w:t>onfig.pl -install=BATSRUS,PWOM</w:t>
+      </w:r>
       <w:r>
         <w:rPr>
           <w:sz w:val="32"/>
@@ -8144,12 +7998,10 @@
         <w:t xml:space="preserve">$ git config --global </w:t>
       </w:r>
       <w:proofErr w:type="spellStart"/>
-      <w:proofErr w:type="gramStart"/>
       <w:r>
         <w:t>core.autocrlf</w:t>
       </w:r>
       <w:proofErr w:type="spellEnd"/>
-      <w:proofErr w:type="gramEnd"/>
       <w:r>
         <w:t xml:space="preserve"> </w:t>
       </w:r>
@@ -8432,15 +8284,7 @@
         <w:t xml:space="preserve"> </w:t>
       </w:r>
       <w:r>
-        <w:t xml:space="preserve">(no git </w:t>
-      </w:r>
-      <w:proofErr w:type="gramStart"/>
-      <w:r>
-        <w:t>add</w:t>
-      </w:r>
-      <w:proofErr w:type="gramEnd"/>
-      <w:r>
-        <w:t xml:space="preserve"> or git commit has been done)</w:t>
+        <w:t>(no git add or git commit has been done)</w:t>
       </w:r>
     </w:p>
     <w:p>
@@ -8464,18 +8308,10 @@
         <w:jc w:val="both"/>
       </w:pPr>
       <w:r>
-        <w:t xml:space="preserve">$ git </w:t>
-      </w:r>
-      <w:proofErr w:type="gramStart"/>
-      <w:r>
-        <w:t>che</w:t>
-      </w:r>
-      <w:r>
-        <w:t>ckout .</w:t>
-      </w:r>
-      <w:proofErr w:type="gramEnd"/>
-      <w:r>
-        <w:t xml:space="preserve">                     # un</w:t>
+        <w:t>$ git che</w:t>
+      </w:r>
+      <w:r>
+        <w:t>ckout .                     # un</w:t>
       </w:r>
       <w:r>
         <w:t>do all changes</w:t>
@@ -8557,18 +8393,10 @@
         <w:jc w:val="both"/>
       </w:pPr>
       <w:r>
-        <w:t xml:space="preserve">$ git </w:t>
-      </w:r>
-      <w:proofErr w:type="gramStart"/>
-      <w:r>
-        <w:t>ch</w:t>
-      </w:r>
-      <w:r>
-        <w:t>eckout .</w:t>
-      </w:r>
-      <w:proofErr w:type="gramEnd"/>
-      <w:r>
-        <w:t xml:space="preserve">                    # un</w:t>
+        <w:t>$ git ch</w:t>
+      </w:r>
+      <w:r>
+        <w:t>eckout .                    # un</w:t>
       </w:r>
       <w:r>
         <w:t>do all changes</w:t>
@@ -8617,18 +8445,10 @@
         <w:jc w:val="both"/>
       </w:pPr>
       <w:r>
-        <w:t xml:space="preserve">$ git </w:t>
-      </w:r>
-      <w:proofErr w:type="gramStart"/>
-      <w:r>
-        <w:t>ch</w:t>
-      </w:r>
-      <w:r>
-        <w:t>eckout .</w:t>
-      </w:r>
-      <w:proofErr w:type="gramEnd"/>
-      <w:r>
-        <w:t xml:space="preserve">                    # un</w:t>
+        <w:t>$ git ch</w:t>
+      </w:r>
+      <w:r>
+        <w:t>eckout .                    # un</w:t>
       </w:r>
       <w:r>
         <w:t>do all changes</w:t>
@@ -9015,15 +8835,7 @@
         <w:t xml:space="preserve">(this only works </w:t>
       </w:r>
       <w:r>
-        <w:t xml:space="preserve">in the </w:t>
-      </w:r>
-      <w:proofErr w:type="gramStart"/>
-      <w:r>
-        <w:t>top level</w:t>
-      </w:r>
-      <w:proofErr w:type="gramEnd"/>
-      <w:r>
-        <w:t xml:space="preserve"> </w:t>
+        <w:t xml:space="preserve">in the top level </w:t>
       </w:r>
       <w:r>
         <w:t>directory of the Git repository)</w:t>
@@ -9289,6 +9101,12 @@
         <w:lastRenderedPageBreak/>
         <w:t xml:space="preserve">(to save download time and disk space). To get full history, use </w:t>
       </w:r>
+      <w:r>
+        <w:rPr>
+          <w:color w:val="000000" w:themeColor="text1"/>
+        </w:rPr>
+        <w:t xml:space="preserve">the </w:t>
+      </w:r>
       <w:proofErr w:type="spellStart"/>
       <w:r>
         <w:rPr>
@@ -9301,18 +9119,66 @@
         <w:rPr>
           <w:color w:val="000000" w:themeColor="text1"/>
         </w:rPr>
-        <w:t xml:space="preserve"> without the --depth parameter and install with the -history </w:t>
+        <w:t xml:space="preserve"> </w:t>
       </w:r>
       <w:r>
         <w:rPr>
           <w:color w:val="000000" w:themeColor="text1"/>
         </w:rPr>
-        <w:t xml:space="preserve">flag. The -date=DATE flag (which obtains full history and then sets the checkout date) can be </w:t>
+        <w:t xml:space="preserve">script </w:t>
       </w:r>
       <w:r>
         <w:rPr>
           <w:color w:val="000000" w:themeColor="text1"/>
         </w:rPr>
+        <w:t xml:space="preserve">with the </w:t>
+      </w:r>
+      <w:r>
+        <w:rPr>
+          <w:color w:val="000000" w:themeColor="text1"/>
+        </w:rPr>
+        <w:br/>
+      </w:r>
+      <w:r>
+        <w:rPr>
+          <w:color w:val="000000" w:themeColor="text1"/>
+        </w:rPr>
+        <w:t>-</w:t>
+      </w:r>
+      <w:r>
+        <w:rPr>
+          <w:color w:val="000000" w:themeColor="text1"/>
+        </w:rPr>
+        <w:t>history</w:t>
+      </w:r>
+      <w:r>
+        <w:rPr>
+          <w:color w:val="000000" w:themeColor="text1"/>
+        </w:rPr>
+        <w:t xml:space="preserve"> parameter</w:t>
+      </w:r>
+      <w:r>
+        <w:rPr>
+          <w:color w:val="000000" w:themeColor="text1"/>
+        </w:rPr>
+        <w:t>.</w:t>
+      </w:r>
+      <w:r>
+        <w:rPr>
+          <w:color w:val="000000" w:themeColor="text1"/>
+        </w:rPr>
+        <w:t xml:space="preserve"> </w:t>
+      </w:r>
+      <w:r>
+        <w:rPr>
+          <w:color w:val="000000" w:themeColor="text1"/>
+        </w:rPr>
+        <w:t xml:space="preserve">The -date=DATE flag (which obtains full history and then sets the checkout date) can be </w:t>
+      </w:r>
+      <w:r>
+        <w:rPr>
+          <w:color w:val="000000" w:themeColor="text1"/>
+        </w:rPr>
         <w:t xml:space="preserve">used to get the </w:t>
       </w:r>
       <w:r>
@@ -9509,26 +9375,94 @@
         </w:rPr>
         <w:t>. Changes made in this repository cannot be committed or pushed.</w:t>
       </w:r>
-    </w:p>
-    <w:p>
-      <w:pPr>
-        <w:jc w:val="both"/>
+      <w:r>
         <w:rPr>
           <w:color w:val="000000" w:themeColor="text1"/>
         </w:rPr>
-      </w:pPr>
+        <w:t xml:space="preserve"> If you start from a repository tree that has no history, you need to pull the history first and then set the date:</w:t>
+      </w:r>
     </w:p>
     <w:p>
       <w:pPr>
         <w:jc w:val="both"/>
         <w:rPr>
           <w:color w:val="000000" w:themeColor="text1"/>
-          <w:lang w:eastAsia="zh-CN"/>
-        </w:rPr>
-      </w:pPr>
-      <w:r>
+        </w:rPr>
+      </w:pPr>
+    </w:p>
+    <w:p>
+      <w:pPr>
+        <w:jc w:val="both"/>
         <w:rPr>
           <w:color w:val="000000" w:themeColor="text1"/>
+        </w:rPr>
+      </w:pPr>
+      <w:r>
+        <w:rPr>
+          <w:color w:val="000000" w:themeColor="text1"/>
+        </w:rPr>
+        <w:t xml:space="preserve">$ </w:t>
+      </w:r>
+      <w:proofErr w:type="spellStart"/>
+      <w:r>
+        <w:rPr>
+          <w:color w:val="000000" w:themeColor="text1"/>
+        </w:rPr>
+        <w:t>gitall</w:t>
+      </w:r>
+      <w:proofErr w:type="spellEnd"/>
+      <w:r>
+        <w:rPr>
+          <w:color w:val="000000" w:themeColor="text1"/>
+        </w:rPr>
+        <w:t xml:space="preserve"> pull --depth 1000</w:t>
+      </w:r>
+    </w:p>
+    <w:p>
+      <w:pPr>
+        <w:jc w:val="both"/>
+        <w:rPr>
+          <w:color w:val="000000" w:themeColor="text1"/>
+        </w:rPr>
+      </w:pPr>
+      <w:r>
+        <w:rPr>
+          <w:color w:val="000000" w:themeColor="text1"/>
+        </w:rPr>
+        <w:t xml:space="preserve">$ </w:t>
+      </w:r>
+      <w:r>
+        <w:rPr>
+          <w:color w:val="000000" w:themeColor="text1"/>
+        </w:rPr>
+        <w:t>./Config.pl -date="2018-06-19 19</w:t>
+      </w:r>
+      <w:r>
+        <w:rPr>
+          <w:color w:val="000000" w:themeColor="text1"/>
+        </w:rPr>
+        <w:t>:00"</w:t>
+      </w:r>
+    </w:p>
+    <w:p>
+      <w:pPr>
+        <w:jc w:val="both"/>
+        <w:rPr>
+          <w:color w:val="000000" w:themeColor="text1"/>
+        </w:rPr>
+      </w:pPr>
+    </w:p>
+    <w:p>
+      <w:pPr>
+        <w:jc w:val="both"/>
+        <w:rPr>
+          <w:color w:val="000000" w:themeColor="text1"/>
+          <w:lang w:eastAsia="zh-CN"/>
+        </w:rPr>
+      </w:pPr>
+      <w:r>
+        <w:rPr>
+          <w:color w:val="000000" w:themeColor="text1"/>
           <w:lang w:eastAsia="zh-CN"/>
         </w:rPr>
         <w:t>One can</w:t>
@@ -9545,375 +9479,373 @@
           <w:color w:val="000000" w:themeColor="text1"/>
           <w:lang w:eastAsia="zh-CN"/>
         </w:rPr>
-        <w:t xml:space="preserve"> to correct an incorrect commit, for example. N</w:t>
+        <w:t xml:space="preserve"> </w:t>
       </w:r>
       <w:r>
         <w:rPr>
           <w:color w:val="000000" w:themeColor="text1"/>
           <w:lang w:eastAsia="zh-CN"/>
         </w:rPr>
-        <w:t>ote the backticks in the example below</w:t>
+        <w:t>(</w:t>
       </w:r>
       <w:r>
         <w:rPr>
           <w:color w:val="000000" w:themeColor="text1"/>
           <w:lang w:eastAsia="zh-CN"/>
         </w:rPr>
-        <w:t>:</w:t>
-      </w:r>
-    </w:p>
-    <w:p>
-      <w:pPr>
-        <w:jc w:val="both"/>
+        <w:t>to correct an incorrect commit, for example</w:t>
+      </w:r>
+      <w:r>
         <w:rPr>
           <w:color w:val="000000" w:themeColor="text1"/>
           <w:lang w:eastAsia="zh-CN"/>
         </w:rPr>
-      </w:pPr>
-    </w:p>
-    <w:p>
-      <w:pPr>
-        <w:jc w:val="both"/>
-        <w:rPr>
-          <w:color w:val="000000" w:themeColor="text1"/>
-          <w:lang w:eastAsia="zh-CN"/>
-        </w:rPr>
-      </w:pPr>
-      <w:r>
-        <w:rPr>
-          <w:color w:val="000000" w:themeColor="text1"/>
-          <w:lang w:eastAsia="zh-CN"/>
-        </w:rPr>
-        <w:t xml:space="preserve">$ git reset </w:t>
-      </w:r>
-      <w:r>
-        <w:rPr>
-          <w:color w:val="000000" w:themeColor="text1"/>
-        </w:rPr>
-        <w:t>`git rev-l</w:t>
-      </w:r>
-      <w:r>
-        <w:rPr>
-          <w:color w:val="000000" w:themeColor="text1"/>
-        </w:rPr>
-        <w:t>ist -</w:t>
-      </w:r>
-      <w:r>
-        <w:rPr>
-          <w:color w:val="000000" w:themeColor="text1"/>
-        </w:rPr>
-        <w:t>1 --before="2018-06-19 19</w:t>
-      </w:r>
-      <w:r>
-        <w:rPr>
-          <w:color w:val="000000" w:themeColor="text1"/>
-        </w:rPr>
-        <w:t>:00" master`</w:t>
-      </w:r>
-      <w:r>
-        <w:rPr>
-          <w:color w:val="000000" w:themeColor="text1"/>
-        </w:rPr>
-        <w:t xml:space="preserve"> </w:t>
-      </w:r>
-      <w:r>
-        <w:rPr>
-          <w:color w:val="000000" w:themeColor="text1"/>
-          <w:lang w:eastAsia="zh-CN"/>
-        </w:rPr>
-        <w:t xml:space="preserve">FILE1                          </w:t>
-      </w:r>
-    </w:p>
-    <w:p>
-      <w:pPr>
-        <w:jc w:val="both"/>
-        <w:rPr>
-          <w:color w:val="000000" w:themeColor="text1"/>
-          <w:lang w:eastAsia="zh-CN"/>
-        </w:rPr>
-      </w:pPr>
-      <w:r>
-        <w:rPr>
-          <w:color w:val="000000" w:themeColor="text1"/>
-          <w:lang w:eastAsia="zh-CN"/>
-        </w:rPr>
-        <w:t>$ git commit -m “revert FILE1</w:t>
-      </w:r>
-      <w:r>
-        <w:rPr>
-          <w:color w:val="000000" w:themeColor="text1"/>
-          <w:lang w:eastAsia="zh-CN"/>
-        </w:rPr>
-        <w:t xml:space="preserve"> to an older version because…” FILE1       </w:t>
-      </w:r>
-      <w:r>
-        <w:rPr>
-          <w:color w:val="000000" w:themeColor="text1"/>
-          <w:lang w:eastAsia="zh-CN"/>
-        </w:rPr>
-        <w:t># commit to the local index</w:t>
-      </w:r>
-    </w:p>
-    <w:p>
-      <w:pPr>
-        <w:jc w:val="both"/>
-        <w:rPr>
-          <w:color w:val="000000" w:themeColor="text1"/>
-          <w:lang w:eastAsia="zh-CN"/>
-        </w:rPr>
-      </w:pPr>
-      <w:r>
-        <w:rPr>
-          <w:color w:val="000000" w:themeColor="text1"/>
-          <w:lang w:eastAsia="zh-CN"/>
-        </w:rPr>
-        <w:t>$ git checkout FILE1                   # use the older version to overwrite the version in the workspace</w:t>
-      </w:r>
-    </w:p>
-    <w:p>
-      <w:pPr>
-        <w:jc w:val="both"/>
-        <w:rPr>
-          <w:lang w:eastAsia="zh-CN"/>
-        </w:rPr>
-      </w:pPr>
-      <w:r>
-        <w:rPr>
-          <w:lang w:eastAsia="zh-CN"/>
-        </w:rPr>
-        <w:t xml:space="preserve">$ git push                                     # push the reverted version to </w:t>
-      </w:r>
-      <w:r>
-        <w:rPr>
-          <w:lang w:eastAsia="zh-CN"/>
-        </w:rPr>
-        <w:t>GitLab</w:t>
-      </w:r>
-      <w:r>
-        <w:rPr>
-          <w:lang w:eastAsia="zh-CN"/>
-        </w:rPr>
-        <w:t xml:space="preserve"> if it works correctly</w:t>
-      </w:r>
-    </w:p>
-    <w:p/>
-    <w:p>
-      <w:pPr>
-        <w:jc w:val="both"/>
-        <w:rPr>
-          <w:color w:val="000000" w:themeColor="text1"/>
-        </w:rPr>
-      </w:pPr>
-      <w:r>
-        <w:rPr>
-          <w:color w:val="000000" w:themeColor="text1"/>
-        </w:rPr>
-        <w:t>Note that the version overwritten remains available in the Git history</w:t>
-      </w:r>
-      <w:r>
-        <w:rPr>
-          <w:color w:val="000000" w:themeColor="text1"/>
-        </w:rPr>
-        <w:t>.</w:t>
-      </w:r>
-    </w:p>
-    <w:p>
-      <w:pPr>
-        <w:rPr>
-          <w:lang w:eastAsia="zh-CN"/>
-        </w:rPr>
-      </w:pPr>
-    </w:p>
-    <w:p>
-      <w:pPr>
-        <w:pStyle w:val="Heading2"/>
-      </w:pPr>
-      <w:r>
-        <w:t>Creating a new</w:t>
-      </w:r>
-      <w:r>
-        <w:t xml:space="preserve"> git repository</w:t>
-      </w:r>
-      <w:r>
-        <w:t xml:space="preserve"> in Gitlab</w:t>
-      </w:r>
-    </w:p>
-    <w:p>
-      <w:pPr>
-        <w:rPr>
-          <w:color w:val="000000" w:themeColor="text1"/>
-        </w:rPr>
-      </w:pPr>
-    </w:p>
-    <w:p>
-      <w:pPr>
-        <w:rPr>
-          <w:color w:val="000000" w:themeColor="text1"/>
-        </w:rPr>
-      </w:pPr>
-      <w:r>
-        <w:rPr>
-          <w:color w:val="000000" w:themeColor="text1"/>
-        </w:rPr>
-        <w:t xml:space="preserve">Log in to gitlab.umich.edu and select the group where the new project is going to be created. Click on the </w:t>
-      </w:r>
-      <w:r>
-        <w:rPr>
-          <w:color w:val="000000" w:themeColor="text1"/>
-        </w:rPr>
-        <w:t>NEW PROJECT button at the top and follow the instructions. The “slug” should be changed from the default for proper capitalization</w:t>
-      </w:r>
-      <w:r>
-        <w:rPr>
-          <w:color w:val="000000" w:themeColor="text1"/>
-        </w:rPr>
-        <w:t xml:space="preserve"> of the default directory name when the repository is cloned</w:t>
-      </w:r>
-      <w:r>
-        <w:rPr>
-          <w:color w:val="000000" w:themeColor="text1"/>
-        </w:rPr>
-        <w:t xml:space="preserve">. Once the project is created, try to clone it </w:t>
-      </w:r>
-      <w:r>
-        <w:rPr>
-          <w:color w:val="000000" w:themeColor="text1"/>
-        </w:rPr>
-        <w:t xml:space="preserve">to a new location </w:t>
-      </w:r>
-      <w:r>
-        <w:rPr>
-          <w:color w:val="000000" w:themeColor="text1"/>
-        </w:rPr>
-        <w:t>to see if it work</w:t>
-      </w:r>
-      <w:r>
-        <w:rPr>
-          <w:color w:val="000000" w:themeColor="text1"/>
-        </w:rPr>
-        <w:t>s</w:t>
-      </w:r>
-      <w:r>
-        <w:rPr>
-          <w:color w:val="000000" w:themeColor="text1"/>
-        </w:rPr>
-        <w:t xml:space="preserve">. </w:t>
-      </w:r>
-    </w:p>
-    <w:p>
-      <w:pPr>
-        <w:rPr>
-          <w:color w:val="000000" w:themeColor="text1"/>
-        </w:rPr>
-      </w:pPr>
-    </w:p>
-    <w:p>
-      <w:pPr>
-        <w:rPr>
-          <w:color w:val="000000" w:themeColor="text1"/>
-        </w:rPr>
-      </w:pPr>
-      <w:r>
-        <w:rPr>
-          <w:color w:val="000000" w:themeColor="text1"/>
-        </w:rPr>
-        <w:t>Then select the project under Gitlab and go to Settings/Integration (on the left)</w:t>
-      </w:r>
-      <w:r>
-        <w:rPr>
-          <w:color w:val="000000" w:themeColor="text1"/>
-        </w:rPr>
-        <w:t xml:space="preserve"> to s</w:t>
-      </w:r>
-      <w:r>
-        <w:rPr>
-          <w:color w:val="000000" w:themeColor="text1"/>
-        </w:rPr>
-        <w:t>et the email</w:t>
-      </w:r>
-      <w:r>
-        <w:rPr>
-          <w:color w:val="000000" w:themeColor="text1"/>
-        </w:rPr>
-        <w:t xml:space="preserve"> addresses for</w:t>
-      </w:r>
-      <w:r>
-        <w:rPr>
-          <w:color w:val="000000" w:themeColor="text1"/>
-        </w:rPr>
-        <w:t xml:space="preserve"> push</w:t>
-      </w:r>
-      <w:r>
-        <w:rPr>
-          <w:color w:val="000000" w:themeColor="text1"/>
-        </w:rPr>
-        <w:t xml:space="preserve"> notification (see section 1.3 above)</w:t>
-      </w:r>
-      <w:r>
-        <w:rPr>
-          <w:color w:val="000000" w:themeColor="text1"/>
-        </w:rPr>
-        <w:t xml:space="preserve">. </w:t>
-      </w:r>
-    </w:p>
-    <w:p>
-      <w:pPr>
-        <w:rPr>
-          <w:color w:val="000000" w:themeColor="text1"/>
-        </w:rPr>
-      </w:pPr>
-    </w:p>
-    <w:p>
-      <w:pPr>
-        <w:rPr>
-          <w:color w:val="000000" w:themeColor="text1"/>
-        </w:rPr>
-      </w:pPr>
-      <w:r>
-        <w:rPr>
-          <w:color w:val="000000" w:themeColor="text1"/>
-        </w:rPr>
-        <w:t xml:space="preserve">Next go to Settings/Repository and expand the “Protected Branches” and allow developers to merge and push and/or click on the “Unprotect” button. </w:t>
-      </w:r>
-    </w:p>
-    <w:p/>
-    <w:p>
-      <w:pPr>
-        <w:rPr>
-          <w:color w:val="000000" w:themeColor="text1"/>
-        </w:rPr>
-      </w:pPr>
-      <w:r>
-        <w:rPr>
-          <w:color w:val="000000" w:themeColor="text1"/>
-        </w:rPr>
-        <w:t>Try to add, commit and push a change</w:t>
-      </w:r>
-      <w:r>
-        <w:rPr>
-          <w:color w:val="000000" w:themeColor="text1"/>
-        </w:rPr>
-        <w:t xml:space="preserve"> from the cloned directory</w:t>
-      </w:r>
-      <w:r>
-        <w:rPr>
-          <w:color w:val="000000" w:themeColor="text1"/>
-        </w:rPr>
-        <w:t xml:space="preserve">, for example a README.md file and see if </w:t>
-      </w:r>
-      <w:r>
-        <w:rPr>
-          <w:color w:val="000000" w:themeColor="text1"/>
-        </w:rPr>
-        <w:t xml:space="preserve">it works and if </w:t>
+        <w:t>)</w:t>
       </w:r>
       <w:bookmarkStart w:id="90" w:name="_GoBack"/>
       <w:bookmarkEnd w:id="90"/>
       <w:r>
         <w:rPr>
           <w:color w:val="000000" w:themeColor="text1"/>
-        </w:rPr>
-        <w:t>you get the notification email.</w:t>
+          <w:lang w:eastAsia="zh-CN"/>
+        </w:rPr>
+        <w:t>. N</w:t>
+      </w:r>
+      <w:r>
+        <w:rPr>
+          <w:color w:val="000000" w:themeColor="text1"/>
+          <w:lang w:eastAsia="zh-CN"/>
+        </w:rPr>
+        <w:t>ote the backticks in the example below</w:t>
+      </w:r>
+      <w:r>
+        <w:rPr>
+          <w:color w:val="000000" w:themeColor="text1"/>
+          <w:lang w:eastAsia="zh-CN"/>
+        </w:rPr>
+        <w:t>:</w:t>
+      </w:r>
+    </w:p>
+    <w:p>
+      <w:pPr>
+        <w:jc w:val="both"/>
+        <w:rPr>
+          <w:color w:val="000000" w:themeColor="text1"/>
+          <w:lang w:eastAsia="zh-CN"/>
+        </w:rPr>
+      </w:pPr>
+    </w:p>
+    <w:p>
+      <w:pPr>
+        <w:jc w:val="both"/>
+        <w:rPr>
+          <w:color w:val="000000" w:themeColor="text1"/>
+          <w:lang w:eastAsia="zh-CN"/>
+        </w:rPr>
+      </w:pPr>
+      <w:r>
+        <w:rPr>
+          <w:color w:val="000000" w:themeColor="text1"/>
+          <w:lang w:eastAsia="zh-CN"/>
+        </w:rPr>
+        <w:t xml:space="preserve">$ git reset </w:t>
+      </w:r>
+      <w:r>
+        <w:rPr>
+          <w:color w:val="000000" w:themeColor="text1"/>
+        </w:rPr>
+        <w:t>`git rev-l</w:t>
+      </w:r>
+      <w:r>
+        <w:rPr>
+          <w:color w:val="000000" w:themeColor="text1"/>
+        </w:rPr>
+        <w:t>ist -</w:t>
+      </w:r>
+      <w:r>
+        <w:rPr>
+          <w:color w:val="000000" w:themeColor="text1"/>
+        </w:rPr>
+        <w:t>1 --before="2018-06-19 19</w:t>
+      </w:r>
+      <w:r>
+        <w:rPr>
+          <w:color w:val="000000" w:themeColor="text1"/>
+        </w:rPr>
+        <w:t>:00" master`</w:t>
+      </w:r>
+      <w:r>
+        <w:rPr>
+          <w:color w:val="000000" w:themeColor="text1"/>
+        </w:rPr>
+        <w:t xml:space="preserve"> </w:t>
+      </w:r>
+      <w:r>
+        <w:rPr>
+          <w:color w:val="000000" w:themeColor="text1"/>
+          <w:lang w:eastAsia="zh-CN"/>
+        </w:rPr>
+        <w:t xml:space="preserve">FILE1                          </w:t>
+      </w:r>
+    </w:p>
+    <w:p>
+      <w:pPr>
+        <w:jc w:val="both"/>
+        <w:rPr>
+          <w:color w:val="000000" w:themeColor="text1"/>
+          <w:lang w:eastAsia="zh-CN"/>
+        </w:rPr>
+      </w:pPr>
+      <w:r>
+        <w:rPr>
+          <w:color w:val="000000" w:themeColor="text1"/>
+          <w:lang w:eastAsia="zh-CN"/>
+        </w:rPr>
+        <w:t>$ git commit -m “revert FILE1</w:t>
+      </w:r>
+      <w:r>
+        <w:rPr>
+          <w:color w:val="000000" w:themeColor="text1"/>
+          <w:lang w:eastAsia="zh-CN"/>
+        </w:rPr>
+        <w:t xml:space="preserve"> to an older version because…” FILE1       </w:t>
+      </w:r>
+      <w:r>
+        <w:rPr>
+          <w:color w:val="000000" w:themeColor="text1"/>
+          <w:lang w:eastAsia="zh-CN"/>
+        </w:rPr>
+        <w:t># commit to the local index</w:t>
+      </w:r>
+    </w:p>
+    <w:p>
+      <w:pPr>
+        <w:jc w:val="both"/>
+        <w:rPr>
+          <w:color w:val="000000" w:themeColor="text1"/>
+          <w:lang w:eastAsia="zh-CN"/>
+        </w:rPr>
+      </w:pPr>
+      <w:r>
+        <w:rPr>
+          <w:color w:val="000000" w:themeColor="text1"/>
+          <w:lang w:eastAsia="zh-CN"/>
+        </w:rPr>
+        <w:t>$ git checkout FILE1                   # use the older version to overwrite the version in the workspace</w:t>
+      </w:r>
+    </w:p>
+    <w:p>
+      <w:pPr>
+        <w:jc w:val="both"/>
+        <w:rPr>
+          <w:lang w:eastAsia="zh-CN"/>
+        </w:rPr>
+      </w:pPr>
+      <w:r>
+        <w:rPr>
+          <w:lang w:eastAsia="zh-CN"/>
+        </w:rPr>
+        <w:t xml:space="preserve">$ git push                                     # push the reverted version to </w:t>
+      </w:r>
+      <w:r>
+        <w:rPr>
+          <w:lang w:eastAsia="zh-CN"/>
+        </w:rPr>
+        <w:t>GitLab</w:t>
+      </w:r>
+      <w:r>
+        <w:rPr>
+          <w:lang w:eastAsia="zh-CN"/>
+        </w:rPr>
+        <w:t xml:space="preserve"> if it works correctly</w:t>
+      </w:r>
+    </w:p>
+    <w:p/>
+    <w:p>
+      <w:pPr>
+        <w:jc w:val="both"/>
+        <w:rPr>
+          <w:color w:val="000000" w:themeColor="text1"/>
+        </w:rPr>
+      </w:pPr>
+      <w:r>
+        <w:rPr>
+          <w:color w:val="000000" w:themeColor="text1"/>
+        </w:rPr>
+        <w:t>Note that the version overwritten remains available in the Git history</w:t>
+      </w:r>
+      <w:r>
+        <w:rPr>
+          <w:color w:val="000000" w:themeColor="text1"/>
+        </w:rPr>
+        <w:t>.</w:t>
+      </w:r>
+    </w:p>
+    <w:p>
+      <w:pPr>
+        <w:rPr>
+          <w:lang w:eastAsia="zh-CN"/>
+        </w:rPr>
+      </w:pPr>
+    </w:p>
+    <w:p>
+      <w:pPr>
+        <w:pStyle w:val="Heading2"/>
+      </w:pPr>
+      <w:r>
+        <w:t>Creating a new git repository in Gitlab</w:t>
+      </w:r>
+    </w:p>
+    <w:p>
+      <w:pPr>
+        <w:rPr>
+          <w:color w:val="000000" w:themeColor="text1"/>
+        </w:rPr>
+      </w:pPr>
+    </w:p>
+    <w:p>
+      <w:pPr>
+        <w:rPr>
+          <w:color w:val="000000" w:themeColor="text1"/>
+        </w:rPr>
+      </w:pPr>
+      <w:r>
+        <w:rPr>
+          <w:color w:val="000000" w:themeColor="text1"/>
+        </w:rPr>
+        <w:t xml:space="preserve">Log in to gitlab.umich.edu and select the group where the new project is going to be created. Click on the </w:t>
+      </w:r>
+      <w:r>
+        <w:rPr>
+          <w:color w:val="000000" w:themeColor="text1"/>
+        </w:rPr>
+        <w:t>NEW PROJECT button at the top and follow the instructions. The “slug” should be changed from the default for proper capitalization</w:t>
+      </w:r>
+      <w:r>
+        <w:rPr>
+          <w:color w:val="000000" w:themeColor="text1"/>
+        </w:rPr>
+        <w:t xml:space="preserve"> of the default directory name when the repository is cloned</w:t>
+      </w:r>
+      <w:r>
+        <w:rPr>
+          <w:color w:val="000000" w:themeColor="text1"/>
+        </w:rPr>
+        <w:t xml:space="preserve">. Once the project is created, try to clone it </w:t>
+      </w:r>
+      <w:r>
+        <w:rPr>
+          <w:color w:val="000000" w:themeColor="text1"/>
+        </w:rPr>
+        <w:t xml:space="preserve">to a new location </w:t>
+      </w:r>
+      <w:r>
+        <w:rPr>
+          <w:color w:val="000000" w:themeColor="text1"/>
+        </w:rPr>
+        <w:t>to see if it work</w:t>
+      </w:r>
+      <w:r>
+        <w:rPr>
+          <w:color w:val="000000" w:themeColor="text1"/>
+        </w:rPr>
+        <w:t>s</w:t>
+      </w:r>
+      <w:r>
+        <w:rPr>
+          <w:color w:val="000000" w:themeColor="text1"/>
+        </w:rPr>
+        <w:t xml:space="preserve">. </w:t>
+      </w:r>
+    </w:p>
+    <w:p>
+      <w:pPr>
+        <w:rPr>
+          <w:color w:val="000000" w:themeColor="text1"/>
+        </w:rPr>
+      </w:pPr>
+    </w:p>
+    <w:p>
+      <w:pPr>
+        <w:rPr>
+          <w:color w:val="000000" w:themeColor="text1"/>
+        </w:rPr>
+      </w:pPr>
+      <w:r>
+        <w:rPr>
+          <w:color w:val="000000" w:themeColor="text1"/>
+        </w:rPr>
+        <w:t>Then select the project under Gitlab and go to Settings/Integration (on the left)</w:t>
+      </w:r>
+      <w:r>
+        <w:rPr>
+          <w:color w:val="000000" w:themeColor="text1"/>
+        </w:rPr>
+        <w:t xml:space="preserve"> to s</w:t>
+      </w:r>
+      <w:r>
+        <w:rPr>
+          <w:color w:val="000000" w:themeColor="text1"/>
+        </w:rPr>
+        <w:t>et the email</w:t>
+      </w:r>
+      <w:r>
+        <w:rPr>
+          <w:color w:val="000000" w:themeColor="text1"/>
+        </w:rPr>
+        <w:t xml:space="preserve"> addresses for</w:t>
+      </w:r>
+      <w:r>
+        <w:rPr>
+          <w:color w:val="000000" w:themeColor="text1"/>
+        </w:rPr>
+        <w:t xml:space="preserve"> push</w:t>
+      </w:r>
+      <w:r>
+        <w:rPr>
+          <w:color w:val="000000" w:themeColor="text1"/>
+        </w:rPr>
+        <w:t xml:space="preserve"> notification (see section 1.3 above)</w:t>
+      </w:r>
+      <w:r>
+        <w:rPr>
+          <w:color w:val="000000" w:themeColor="text1"/>
+        </w:rPr>
+        <w:t xml:space="preserve">. </w:t>
+      </w:r>
+    </w:p>
+    <w:p>
+      <w:pPr>
+        <w:rPr>
+          <w:color w:val="000000" w:themeColor="text1"/>
+        </w:rPr>
+      </w:pPr>
+    </w:p>
+    <w:p>
+      <w:pPr>
+        <w:rPr>
+          <w:color w:val="000000" w:themeColor="text1"/>
+        </w:rPr>
+      </w:pPr>
+      <w:r>
+        <w:rPr>
+          <w:color w:val="000000" w:themeColor="text1"/>
+        </w:rPr>
+        <w:t xml:space="preserve">Next go to Settings/Repository and expand the “Protected Branches” and allow developers to merge and push and/or click on the “Unprotect” button. </w:t>
+      </w:r>
+    </w:p>
+    <w:p/>
+    <w:p>
+      <w:pPr>
+        <w:rPr>
+          <w:color w:val="000000" w:themeColor="text1"/>
+        </w:rPr>
+      </w:pPr>
+      <w:r>
+        <w:rPr>
+          <w:color w:val="000000" w:themeColor="text1"/>
+        </w:rPr>
+        <w:t>Try to add, commit and push a change from the cloned directory, for example a README.md file and see if it works and if you get the notification email.</w:t>
       </w:r>
     </w:p>
     <w:p/>
@@ -12702,7 +12634,7 @@
 </file>
 
 <file path=customXml/itemProps1.xml><?xml version="1.0" encoding="utf-8"?>
-<ds:datastoreItem xmlns:ds="http://schemas.openxmlformats.org/officeDocument/2006/customXml" ds:itemID="{5B9A4681-0116-5141-81A4-084D2E545113}">
+<ds:datastoreItem xmlns:ds="http://schemas.openxmlformats.org/officeDocument/2006/customXml" ds:itemID="{01539106-CD28-3949-AF5E-9A94D29465A1}">
   <ds:schemaRefs>
     <ds:schemaRef ds:uri="http://schemas.openxmlformats.org/officeDocument/2006/bibliography"/>
   </ds:schemaRefs>

</xml_diff>

<commit_message>
Improved description of signing in to gitlab.umich.edu
</commit_message>
<xml_diff>
--- a/doc/GitLab_instructions.docx
+++ b/doc/GitLab_instructions.docx
@@ -1,6 +1,6 @@
 
 <file path=word/document.xml><?xml version="1.0" encoding="utf-8"?>
-<w:document xmlns:wpc="http://schemas.microsoft.com/office/word/2010/wordprocessingCanvas" xmlns:cx="http://schemas.microsoft.com/office/drawing/2014/chartex" xmlns:cx1="http://schemas.microsoft.com/office/drawing/2015/9/8/chartex" xmlns:cx2="http://schemas.microsoft.com/office/drawing/2015/10/21/chartex" xmlns:cx3="http://schemas.microsoft.com/office/drawing/2016/5/9/chartex" xmlns:cx4="http://schemas.microsoft.com/office/drawing/2016/5/10/chartex" xmlns:cx5="http://schemas.microsoft.com/office/drawing/2016/5/11/chartex" xmlns:cx6="http://schemas.microsoft.com/office/drawing/2016/5/12/chartex" xmlns:cx7="http://schemas.microsoft.com/office/drawing/2016/5/13/chartex" xmlns:cx8="http://schemas.microsoft.com/office/drawing/2016/5/14/chartex" xmlns:mc="http://schemas.openxmlformats.org/markup-compatibility/2006" xmlns:aink="http://schemas.microsoft.com/office/drawing/2016/ink" xmlns:am3d="http://schemas.microsoft.com/office/drawing/2017/model3d" xmlns:o="urn:schemas-microsoft-com:office:office" xmlns:r="http://schemas.openxmlformats.org/officeDocument/2006/relationships" xmlns:m="http://schemas.openxmlformats.org/officeDocument/2006/math" xmlns:v="urn:schemas-microsoft-com:vml" xmlns:wp14="http://schemas.microsoft.com/office/word/2010/wordprocessingDrawing" xmlns:wp="http://schemas.openxmlformats.org/drawingml/2006/wordprocessingDrawing" xmlns:w10="urn:schemas-microsoft-com:office:word" xmlns:w="http://schemas.openxmlformats.org/wordprocessingml/2006/main" xmlns:w14="http://schemas.microsoft.com/office/word/2010/wordml" xmlns:w15="http://schemas.microsoft.com/office/word/2012/wordml" xmlns:w16cex="http://schemas.microsoft.com/office/word/2018/wordml/cex" xmlns:w16cid="http://schemas.microsoft.com/office/word/2016/wordml/cid" xmlns:w16="http://schemas.microsoft.com/office/word/2018/wordml" xmlns:w16se="http://schemas.microsoft.com/office/word/2015/wordml/symex" xmlns:wpg="http://schemas.microsoft.com/office/word/2010/wordprocessingGroup" xmlns:wpi="http://schemas.microsoft.com/office/word/2010/wordprocessingInk" xmlns:wne="http://schemas.microsoft.com/office/word/2006/wordml" xmlns:wps="http://schemas.microsoft.com/office/word/2010/wordprocessingShape" mc:Ignorable="w14 w15 w16se w16cid w16 w16cex wp14">
+<w:document xmlns:wpc="http://schemas.microsoft.com/office/word/2010/wordprocessingCanvas" xmlns:cx="http://schemas.microsoft.com/office/drawing/2014/chartex" xmlns:cx1="http://schemas.microsoft.com/office/drawing/2015/9/8/chartex" xmlns:cx2="http://schemas.microsoft.com/office/drawing/2015/10/21/chartex" xmlns:cx3="http://schemas.microsoft.com/office/drawing/2016/5/9/chartex" xmlns:cx4="http://schemas.microsoft.com/office/drawing/2016/5/10/chartex" xmlns:cx5="http://schemas.microsoft.com/office/drawing/2016/5/11/chartex" xmlns:cx6="http://schemas.microsoft.com/office/drawing/2016/5/12/chartex" xmlns:cx7="http://schemas.microsoft.com/office/drawing/2016/5/13/chartex" xmlns:cx8="http://schemas.microsoft.com/office/drawing/2016/5/14/chartex" xmlns:mc="http://schemas.openxmlformats.org/markup-compatibility/2006" xmlns:aink="http://schemas.microsoft.com/office/drawing/2016/ink" xmlns:am3d="http://schemas.microsoft.com/office/drawing/2017/model3d" xmlns:o="urn:schemas-microsoft-com:office:office" xmlns:r="http://schemas.openxmlformats.org/officeDocument/2006/relationships" xmlns:m="http://schemas.openxmlformats.org/officeDocument/2006/math" xmlns:v="urn:schemas-microsoft-com:vml" xmlns:wp14="http://schemas.microsoft.com/office/word/2010/wordprocessingDrawing" xmlns:wp="http://schemas.openxmlformats.org/drawingml/2006/wordprocessingDrawing" xmlns:w10="urn:schemas-microsoft-com:office:word" xmlns:w="http://schemas.openxmlformats.org/wordprocessingml/2006/main" xmlns:w14="http://schemas.microsoft.com/office/word/2010/wordml" xmlns:w15="http://schemas.microsoft.com/office/word/2012/wordml" xmlns:w16cex="http://schemas.microsoft.com/office/word/2018/wordml/cex" xmlns:w16cid="http://schemas.microsoft.com/office/word/2016/wordml/cid" xmlns:w16="http://schemas.microsoft.com/office/word/2018/wordml" xmlns:w16sdtdh="http://schemas.microsoft.com/office/word/2020/wordml/sdtdatahash" xmlns:w16se="http://schemas.microsoft.com/office/word/2015/wordml/symex" xmlns:wpg="http://schemas.microsoft.com/office/word/2010/wordprocessingGroup" xmlns:wpi="http://schemas.microsoft.com/office/word/2010/wordprocessingInk" xmlns:wne="http://schemas.microsoft.com/office/word/2006/wordml" xmlns:wps="http://schemas.microsoft.com/office/word/2010/wordprocessingShape" mc:Ignorable="w14 w15 w16se w16cid w16 w16cex w16sdtdh wp14">
   <w:body>
     <w:p>
       <w:pPr>
@@ -2614,7 +2614,19 @@
         <w:rPr>
           <w:lang w:eastAsia="zh-CN"/>
         </w:rPr>
-        <w:t xml:space="preserve">To create a GitLab account, log into </w:t>
+        <w:t xml:space="preserve">To create a GitLab account, </w:t>
+      </w:r>
+      <w:r>
+        <w:rPr>
+          <w:lang w:eastAsia="zh-CN"/>
+        </w:rPr>
+        <w:t>open</w:t>
+      </w:r>
+      <w:r>
+        <w:rPr>
+          <w:lang w:eastAsia="zh-CN"/>
+        </w:rPr>
+        <w:t xml:space="preserve"> </w:t>
       </w:r>
       <w:hyperlink r:id="rId10" w:history="1">
         <w:r>
@@ -2622,14 +2634,46 @@
             <w:rStyle w:val="Hyperlink"/>
             <w:lang w:eastAsia="zh-CN"/>
           </w:rPr>
-          <w:t>gitlab.umich.edu</w:t>
+          <w:t>http://gitlab.umich.edu</w:t>
         </w:r>
       </w:hyperlink>
       <w:r>
         <w:rPr>
           <w:lang w:eastAsia="zh-CN"/>
         </w:rPr>
-        <w:t xml:space="preserve"> with your U-M uniqname and password.</w:t>
+        <w:t xml:space="preserve"> </w:t>
+      </w:r>
+      <w:r>
+        <w:rPr>
+          <w:lang w:eastAsia="zh-CN"/>
+        </w:rPr>
+        <w:t xml:space="preserve">and sign in </w:t>
+      </w:r>
+      <w:r>
+        <w:rPr>
+          <w:lang w:eastAsia="zh-CN"/>
+        </w:rPr>
+        <w:t xml:space="preserve">with your U-M </w:t>
+      </w:r>
+      <w:proofErr w:type="spellStart"/>
+      <w:r>
+        <w:rPr>
+          <w:lang w:eastAsia="zh-CN"/>
+        </w:rPr>
+        <w:t>uniqname</w:t>
+      </w:r>
+      <w:proofErr w:type="spellEnd"/>
+      <w:r>
+        <w:rPr>
+          <w:lang w:eastAsia="zh-CN"/>
+        </w:rPr>
+        <w:t xml:space="preserve"> and password</w:t>
+      </w:r>
+      <w:r>
+        <w:rPr>
+          <w:lang w:eastAsia="zh-CN"/>
+        </w:rPr>
+        <w:t xml:space="preserve"> by clicking on the “U-M Shibboleth SSO” button:</w:t>
       </w:r>
     </w:p>
     <w:p>
@@ -3483,6 +3527,7 @@
           <w:sz w:val="22"/>
           <w:szCs w:val="22"/>
         </w:rPr>
+        <w:lastRenderedPageBreak/>
         <w:t xml:space="preserve">$ </w:t>
       </w:r>
       <w:proofErr w:type="spellStart"/>
@@ -3562,7 +3607,6 @@
           <w:sz w:val="22"/>
           <w:szCs w:val="22"/>
         </w:rPr>
-        <w:lastRenderedPageBreak/>
         <w:t xml:space="preserve">$ </w:t>
       </w:r>
       <w:proofErr w:type="spellStart"/>
@@ -5024,7 +5068,6 @@
         </w:rPr>
         <w:t xml:space="preserve">$ </w:t>
       </w:r>
-      <w:proofErr w:type="gramStart"/>
       <w:r>
         <w:rPr>
           <w:rFonts w:ascii="Menlo" w:hAnsi="Menlo" w:cs="Menlo"/>
@@ -5032,17 +5075,7 @@
           <w:szCs w:val="20"/>
           <w:lang w:eastAsia="zh-CN"/>
         </w:rPr>
-        <w:t>git</w:t>
-      </w:r>
-      <w:proofErr w:type="gramEnd"/>
-      <w:r>
-        <w:rPr>
-          <w:rFonts w:ascii="Menlo" w:hAnsi="Menlo" w:cs="Menlo"/>
-          <w:sz w:val="20"/>
-          <w:szCs w:val="20"/>
-          <w:lang w:eastAsia="zh-CN"/>
-        </w:rPr>
-        <w:t xml:space="preserve"> commit</w:t>
+        <w:t>git commit</w:t>
       </w:r>
       <w:r>
         <w:rPr>
@@ -5313,7 +5346,27 @@
         <w:jc w:val="both"/>
       </w:pPr>
       <w:r>
-        <w:t>The version control information is stored at the top level of the working. To accommodate the SWMF structure where models can be checked out in stand-alone mode as well as part of the SWMF, we use multiple Git repositories. We created several Git repositories (</w:t>
+        <w:t xml:space="preserve">The version control information is stored at the </w:t>
+      </w:r>
+      <w:proofErr w:type="gramStart"/>
+      <w:r>
+        <w:t>top level</w:t>
+      </w:r>
+      <w:proofErr w:type="gramEnd"/>
+      <w:r>
+        <w:t xml:space="preserve"> </w:t>
+      </w:r>
+      <w:r>
+        <w:t xml:space="preserve">directory </w:t>
+      </w:r>
+      <w:r>
+        <w:t xml:space="preserve">of the </w:t>
+      </w:r>
+      <w:r>
+        <w:t>repository</w:t>
+      </w:r>
+      <w:r>
+        <w:t>. To accommodate the SWMF structure where models can be checked out in stand-alone mode as well as part of the SWMF, we use multiple Git repositories. We created several Git repositories (</w:t>
       </w:r>
       <w:proofErr w:type="spellStart"/>
       <w:r>
@@ -5427,7 +5480,10 @@
         </w:rPr>
       </w:pPr>
       <w:r>
-        <w:t xml:space="preserve">directory. </w:t>
+        <w:t>group</w:t>
+      </w:r>
+      <w:r>
+        <w:t xml:space="preserve">. </w:t>
       </w:r>
       <w:r>
         <w:t xml:space="preserve">To make cloning (downloading) the SWMF and/or individual models, like BATS-R-US, easier, the </w:t>
@@ -5445,7 +5501,13 @@
         <w:t xml:space="preserve">can </w:t>
       </w:r>
       <w:r>
-        <w:t xml:space="preserve">take care of cloning the Git repositories corresponding to the various subdirectories. </w:t>
+        <w:t>take care of cloning the Git repositories corresponding to the various subdirectories</w:t>
+      </w:r>
+      <w:r>
+        <w:t xml:space="preserve"> of the SWMF</w:t>
+      </w:r>
+      <w:r>
+        <w:t xml:space="preserve">. </w:t>
       </w:r>
       <w:r>
         <w:rPr>
@@ -5810,7 +5872,13 @@
         <w:jc w:val="both"/>
       </w:pPr>
       <w:r>
-        <w:t>The optional LOCALNAME allows changing the name locally</w:t>
+        <w:t xml:space="preserve">The optional LOCALNAME allows changing the </w:t>
+      </w:r>
+      <w:r>
+        <w:t xml:space="preserve">directory </w:t>
+      </w:r>
+      <w:r>
+        <w:t>name locally</w:t>
       </w:r>
       <w:r>
         <w:t>.</w:t>
@@ -6311,16 +6379,8 @@
         <w:rPr>
           <w:lang w:eastAsia="zh-CN"/>
         </w:rPr>
-        <w:t xml:space="preserve"> </w:t>
-      </w:r>
-      <w:proofErr w:type="gramStart"/>
-      <w:r>
-        <w:rPr>
-          <w:lang w:eastAsia="zh-CN"/>
-        </w:rPr>
-        <w:t>status -v</w:t>
-      </w:r>
-      <w:proofErr w:type="gramEnd"/>
+        <w:t xml:space="preserve"> status -v</w:t>
+      </w:r>
     </w:p>
     <w:p>
       <w:pPr>
@@ -6471,32 +6531,14 @@
         <w:rPr>
           <w:lang w:eastAsia="zh-CN"/>
         </w:rPr>
-        <w:t xml:space="preserve"> checkout </w:t>
-      </w:r>
-      <w:r>
-        <w:rPr>
-          <w:lang w:eastAsia="zh-CN"/>
-        </w:rPr>
-        <w:t>master</w:t>
+        <w:t xml:space="preserve"> checkout master</w:t>
       </w:r>
       <w:r>
         <w:rPr>
           <w:lang w:eastAsia="zh-CN"/>
         </w:rPr>
         <w:tab/>
-        <w:t># switch to the “</w:t>
-      </w:r>
-      <w:r>
-        <w:rPr>
-          <w:lang w:eastAsia="zh-CN"/>
-        </w:rPr>
-        <w:t>master</w:t>
-      </w:r>
-      <w:r>
-        <w:rPr>
-          <w:lang w:eastAsia="zh-CN"/>
-        </w:rPr>
-        <w:t xml:space="preserve">” branch in all git repositories </w:t>
+        <w:t xml:space="preserve"># switch to the “master” branch in all git repositories </w:t>
       </w:r>
     </w:p>
     <w:p>
@@ -7386,7 +7428,27 @@
         <w:rPr>
           <w:lang w:eastAsia="zh-CN"/>
         </w:rPr>
-        <w:t>If the ‘origin’ branch was downloaded with ‘git fetch origin’, the changes can be merged with the local master branch using</w:t>
+        <w:t>If the ‘origin’ branch was downloaded with ‘</w:t>
+      </w:r>
+      <w:proofErr w:type="spellStart"/>
+      <w:r>
+        <w:rPr>
+          <w:lang w:eastAsia="zh-CN"/>
+        </w:rPr>
+        <w:t>git</w:t>
+      </w:r>
+      <w:r>
+        <w:rPr>
+          <w:lang w:eastAsia="zh-CN"/>
+        </w:rPr>
+        <w:t>all</w:t>
+      </w:r>
+      <w:proofErr w:type="spellEnd"/>
+      <w:r>
+        <w:rPr>
+          <w:lang w:eastAsia="zh-CN"/>
+        </w:rPr>
+        <w:t xml:space="preserve"> fetch origin’, the changes can be merged with the local master branch using</w:t>
       </w:r>
     </w:p>
     <w:p>
@@ -8221,7 +8283,19 @@
     </w:p>
     <w:p>
       <w:r>
-        <w:t>This should be done before installing the SWMF or stand-alone model so that the data/ symbolic links can be properly created.</w:t>
+        <w:t xml:space="preserve">This should be done before installing the SWMF or stand-alone model so that the </w:t>
+      </w:r>
+      <w:r>
+        <w:t>‘</w:t>
+      </w:r>
+      <w:r>
+        <w:t>data/</w:t>
+      </w:r>
+      <w:r>
+        <w:t>’</w:t>
+      </w:r>
+      <w:r>
+        <w:t xml:space="preserve"> symbolic links can be properly created.</w:t>
       </w:r>
     </w:p>
     <w:p>
@@ -8403,15 +8477,7 @@
         <w:jc w:val="both"/>
       </w:pPr>
       <w:r>
-        <w:t xml:space="preserve">$ </w:t>
-      </w:r>
-      <w:proofErr w:type="gramStart"/>
-      <w:r>
-        <w:t>git</w:t>
-      </w:r>
-      <w:proofErr w:type="gramEnd"/>
-      <w:r>
-        <w:t xml:space="preserve"> commit -m "removed FILE1 and DIR1 because …"</w:t>
+        <w:t>$ git commit -m "removed FILE1 and DIR1 because …"</w:t>
       </w:r>
     </w:p>
     <w:p>
@@ -8427,15 +8493,7 @@
         <w:jc w:val="both"/>
       </w:pPr>
       <w:r>
-        <w:t xml:space="preserve">$ </w:t>
-      </w:r>
-      <w:proofErr w:type="gramStart"/>
-      <w:r>
-        <w:t>git</w:t>
-      </w:r>
-      <w:proofErr w:type="gramEnd"/>
-      <w:r>
-        <w:t xml:space="preserve"> commit -m “renamed FILE2 to FILE3”</w:t>
+        <w:t>$ git commit -m “renamed FILE2 to FILE3”</w:t>
       </w:r>
     </w:p>
     <w:p>
@@ -8489,31 +8547,15 @@
         <w:jc w:val="both"/>
       </w:pPr>
       <w:r>
-        <w:t xml:space="preserve">$ </w:t>
-      </w:r>
-      <w:proofErr w:type="gramStart"/>
-      <w:r>
-        <w:t>git</w:t>
-      </w:r>
-      <w:proofErr w:type="gramEnd"/>
-      <w:r>
-        <w:t xml:space="preserve"> add FILE4</w:t>
-      </w:r>
-    </w:p>
-    <w:p>
-      <w:pPr>
-        <w:jc w:val="both"/>
-      </w:pPr>
-      <w:r>
-        <w:t xml:space="preserve">$ </w:t>
-      </w:r>
-      <w:proofErr w:type="gramStart"/>
-      <w:r>
-        <w:t>git</w:t>
-      </w:r>
-      <w:proofErr w:type="gramEnd"/>
-      <w:r>
-        <w:t xml:space="preserve"> commit </w:t>
+        <w:t>$ git add FILE4</w:t>
+      </w:r>
+    </w:p>
+    <w:p>
+      <w:pPr>
+        <w:jc w:val="both"/>
+      </w:pPr>
+      <w:r>
+        <w:t xml:space="preserve">$ git commit </w:t>
       </w:r>
       <w:r>
         <w:t xml:space="preserve">-m </w:t>
@@ -9969,23 +10011,7 @@
           <w:color w:val="000000" w:themeColor="text1"/>
           <w:lang w:eastAsia="zh-CN"/>
         </w:rPr>
-        <w:t xml:space="preserve">$ </w:t>
-      </w:r>
-      <w:proofErr w:type="gramStart"/>
-      <w:r>
-        <w:rPr>
-          <w:color w:val="000000" w:themeColor="text1"/>
-          <w:lang w:eastAsia="zh-CN"/>
-        </w:rPr>
-        <w:t>git</w:t>
-      </w:r>
-      <w:proofErr w:type="gramEnd"/>
-      <w:r>
-        <w:rPr>
-          <w:color w:val="000000" w:themeColor="text1"/>
-          <w:lang w:eastAsia="zh-CN"/>
-        </w:rPr>
-        <w:t xml:space="preserve"> commit -m “revert FILE1</w:t>
+        <w:t>$ git commit -m “revert FILE1</w:t>
       </w:r>
       <w:r>
         <w:rPr>
@@ -10247,7 +10273,7 @@
 </file>
 
 <file path=word/endnotes.xml><?xml version="1.0" encoding="utf-8"?>
-<w:endnotes xmlns:wpc="http://schemas.microsoft.com/office/word/2010/wordprocessingCanvas" xmlns:cx="http://schemas.microsoft.com/office/drawing/2014/chartex" xmlns:cx1="http://schemas.microsoft.com/office/drawing/2015/9/8/chartex" xmlns:cx2="http://schemas.microsoft.com/office/drawing/2015/10/21/chartex" xmlns:cx3="http://schemas.microsoft.com/office/drawing/2016/5/9/chartex" xmlns:cx4="http://schemas.microsoft.com/office/drawing/2016/5/10/chartex" xmlns:cx5="http://schemas.microsoft.com/office/drawing/2016/5/11/chartex" xmlns:cx6="http://schemas.microsoft.com/office/drawing/2016/5/12/chartex" xmlns:cx7="http://schemas.microsoft.com/office/drawing/2016/5/13/chartex" xmlns:cx8="http://schemas.microsoft.com/office/drawing/2016/5/14/chartex" xmlns:mc="http://schemas.openxmlformats.org/markup-compatibility/2006" xmlns:aink="http://schemas.microsoft.com/office/drawing/2016/ink" xmlns:am3d="http://schemas.microsoft.com/office/drawing/2017/model3d" xmlns:o="urn:schemas-microsoft-com:office:office" xmlns:r="http://schemas.openxmlformats.org/officeDocument/2006/relationships" xmlns:m="http://schemas.openxmlformats.org/officeDocument/2006/math" xmlns:v="urn:schemas-microsoft-com:vml" xmlns:wp14="http://schemas.microsoft.com/office/word/2010/wordprocessingDrawing" xmlns:wp="http://schemas.openxmlformats.org/drawingml/2006/wordprocessingDrawing" xmlns:w10="urn:schemas-microsoft-com:office:word" xmlns:w="http://schemas.openxmlformats.org/wordprocessingml/2006/main" xmlns:w14="http://schemas.microsoft.com/office/word/2010/wordml" xmlns:w15="http://schemas.microsoft.com/office/word/2012/wordml" xmlns:w16cex="http://schemas.microsoft.com/office/word/2018/wordml/cex" xmlns:w16cid="http://schemas.microsoft.com/office/word/2016/wordml/cid" xmlns:w16="http://schemas.microsoft.com/office/word/2018/wordml" xmlns:w16se="http://schemas.microsoft.com/office/word/2015/wordml/symex" xmlns:wpg="http://schemas.microsoft.com/office/word/2010/wordprocessingGroup" xmlns:wpi="http://schemas.microsoft.com/office/word/2010/wordprocessingInk" xmlns:wne="http://schemas.microsoft.com/office/word/2006/wordml" xmlns:wps="http://schemas.microsoft.com/office/word/2010/wordprocessingShape" mc:Ignorable="w14 w15 w16se w16cid w16 w16cex wp14">
+<w:endnotes xmlns:wpc="http://schemas.microsoft.com/office/word/2010/wordprocessingCanvas" xmlns:cx="http://schemas.microsoft.com/office/drawing/2014/chartex" xmlns:cx1="http://schemas.microsoft.com/office/drawing/2015/9/8/chartex" xmlns:cx2="http://schemas.microsoft.com/office/drawing/2015/10/21/chartex" xmlns:cx3="http://schemas.microsoft.com/office/drawing/2016/5/9/chartex" xmlns:cx4="http://schemas.microsoft.com/office/drawing/2016/5/10/chartex" xmlns:cx5="http://schemas.microsoft.com/office/drawing/2016/5/11/chartex" xmlns:cx6="http://schemas.microsoft.com/office/drawing/2016/5/12/chartex" xmlns:cx7="http://schemas.microsoft.com/office/drawing/2016/5/13/chartex" xmlns:cx8="http://schemas.microsoft.com/office/drawing/2016/5/14/chartex" xmlns:mc="http://schemas.openxmlformats.org/markup-compatibility/2006" xmlns:aink="http://schemas.microsoft.com/office/drawing/2016/ink" xmlns:am3d="http://schemas.microsoft.com/office/drawing/2017/model3d" xmlns:o="urn:schemas-microsoft-com:office:office" xmlns:r="http://schemas.openxmlformats.org/officeDocument/2006/relationships" xmlns:m="http://schemas.openxmlformats.org/officeDocument/2006/math" xmlns:v="urn:schemas-microsoft-com:vml" xmlns:wp14="http://schemas.microsoft.com/office/word/2010/wordprocessingDrawing" xmlns:wp="http://schemas.openxmlformats.org/drawingml/2006/wordprocessingDrawing" xmlns:w10="urn:schemas-microsoft-com:office:word" xmlns:w="http://schemas.openxmlformats.org/wordprocessingml/2006/main" xmlns:w14="http://schemas.microsoft.com/office/word/2010/wordml" xmlns:w15="http://schemas.microsoft.com/office/word/2012/wordml" xmlns:w16cex="http://schemas.microsoft.com/office/word/2018/wordml/cex" xmlns:w16cid="http://schemas.microsoft.com/office/word/2016/wordml/cid" xmlns:w16="http://schemas.microsoft.com/office/word/2018/wordml" xmlns:w16sdtdh="http://schemas.microsoft.com/office/word/2020/wordml/sdtdatahash" xmlns:w16se="http://schemas.microsoft.com/office/word/2015/wordml/symex" xmlns:wpg="http://schemas.microsoft.com/office/word/2010/wordprocessingGroup" xmlns:wpi="http://schemas.microsoft.com/office/word/2010/wordprocessingInk" xmlns:wne="http://schemas.microsoft.com/office/word/2006/wordml" xmlns:wps="http://schemas.microsoft.com/office/word/2010/wordprocessingShape" mc:Ignorable="w14 w15 w16se w16cid w16 w16cex w16sdtdh wp14">
   <w:endnote w:type="separator" w:id="-1">
     <w:p>
       <w:r>
@@ -10266,7 +10292,7 @@
 </file>
 
 <file path=word/footer1.xml><?xml version="1.0" encoding="utf-8"?>
-<w:ftr xmlns:wpc="http://schemas.microsoft.com/office/word/2010/wordprocessingCanvas" xmlns:cx="http://schemas.microsoft.com/office/drawing/2014/chartex" xmlns:cx1="http://schemas.microsoft.com/office/drawing/2015/9/8/chartex" xmlns:cx2="http://schemas.microsoft.com/office/drawing/2015/10/21/chartex" xmlns:cx3="http://schemas.microsoft.com/office/drawing/2016/5/9/chartex" xmlns:cx4="http://schemas.microsoft.com/office/drawing/2016/5/10/chartex" xmlns:cx5="http://schemas.microsoft.com/office/drawing/2016/5/11/chartex" xmlns:cx6="http://schemas.microsoft.com/office/drawing/2016/5/12/chartex" xmlns:cx7="http://schemas.microsoft.com/office/drawing/2016/5/13/chartex" xmlns:cx8="http://schemas.microsoft.com/office/drawing/2016/5/14/chartex" xmlns:mc="http://schemas.openxmlformats.org/markup-compatibility/2006" xmlns:aink="http://schemas.microsoft.com/office/drawing/2016/ink" xmlns:am3d="http://schemas.microsoft.com/office/drawing/2017/model3d" xmlns:o="urn:schemas-microsoft-com:office:office" xmlns:r="http://schemas.openxmlformats.org/officeDocument/2006/relationships" xmlns:m="http://schemas.openxmlformats.org/officeDocument/2006/math" xmlns:v="urn:schemas-microsoft-com:vml" xmlns:wp14="http://schemas.microsoft.com/office/word/2010/wordprocessingDrawing" xmlns:wp="http://schemas.openxmlformats.org/drawingml/2006/wordprocessingDrawing" xmlns:w10="urn:schemas-microsoft-com:office:word" xmlns:w="http://schemas.openxmlformats.org/wordprocessingml/2006/main" xmlns:w14="http://schemas.microsoft.com/office/word/2010/wordml" xmlns:w15="http://schemas.microsoft.com/office/word/2012/wordml" xmlns:w16cex="http://schemas.microsoft.com/office/word/2018/wordml/cex" xmlns:w16cid="http://schemas.microsoft.com/office/word/2016/wordml/cid" xmlns:w16="http://schemas.microsoft.com/office/word/2018/wordml" xmlns:w16se="http://schemas.microsoft.com/office/word/2015/wordml/symex" xmlns:wpg="http://schemas.microsoft.com/office/word/2010/wordprocessingGroup" xmlns:wpi="http://schemas.microsoft.com/office/word/2010/wordprocessingInk" xmlns:wne="http://schemas.microsoft.com/office/word/2006/wordml" xmlns:wps="http://schemas.microsoft.com/office/word/2010/wordprocessingShape" mc:Ignorable="w14 w15 w16se w16cid w16 w16cex wp14">
+<w:ftr xmlns:wpc="http://schemas.microsoft.com/office/word/2010/wordprocessingCanvas" xmlns:cx="http://schemas.microsoft.com/office/drawing/2014/chartex" xmlns:cx1="http://schemas.microsoft.com/office/drawing/2015/9/8/chartex" xmlns:cx2="http://schemas.microsoft.com/office/drawing/2015/10/21/chartex" xmlns:cx3="http://schemas.microsoft.com/office/drawing/2016/5/9/chartex" xmlns:cx4="http://schemas.microsoft.com/office/drawing/2016/5/10/chartex" xmlns:cx5="http://schemas.microsoft.com/office/drawing/2016/5/11/chartex" xmlns:cx6="http://schemas.microsoft.com/office/drawing/2016/5/12/chartex" xmlns:cx7="http://schemas.microsoft.com/office/drawing/2016/5/13/chartex" xmlns:cx8="http://schemas.microsoft.com/office/drawing/2016/5/14/chartex" xmlns:mc="http://schemas.openxmlformats.org/markup-compatibility/2006" xmlns:aink="http://schemas.microsoft.com/office/drawing/2016/ink" xmlns:am3d="http://schemas.microsoft.com/office/drawing/2017/model3d" xmlns:o="urn:schemas-microsoft-com:office:office" xmlns:r="http://schemas.openxmlformats.org/officeDocument/2006/relationships" xmlns:m="http://schemas.openxmlformats.org/officeDocument/2006/math" xmlns:v="urn:schemas-microsoft-com:vml" xmlns:wp14="http://schemas.microsoft.com/office/word/2010/wordprocessingDrawing" xmlns:wp="http://schemas.openxmlformats.org/drawingml/2006/wordprocessingDrawing" xmlns:w10="urn:schemas-microsoft-com:office:word" xmlns:w="http://schemas.openxmlformats.org/wordprocessingml/2006/main" xmlns:w14="http://schemas.microsoft.com/office/word/2010/wordml" xmlns:w15="http://schemas.microsoft.com/office/word/2012/wordml" xmlns:w16cex="http://schemas.microsoft.com/office/word/2018/wordml/cex" xmlns:w16cid="http://schemas.microsoft.com/office/word/2016/wordml/cid" xmlns:w16="http://schemas.microsoft.com/office/word/2018/wordml" xmlns:w16sdtdh="http://schemas.microsoft.com/office/word/2020/wordml/sdtdatahash" xmlns:w16se="http://schemas.microsoft.com/office/word/2015/wordml/symex" xmlns:wpg="http://schemas.microsoft.com/office/word/2010/wordprocessingGroup" xmlns:wpi="http://schemas.microsoft.com/office/word/2010/wordprocessingInk" xmlns:wne="http://schemas.microsoft.com/office/word/2006/wordml" xmlns:wps="http://schemas.microsoft.com/office/word/2010/wordprocessingShape" mc:Ignorable="w14 w15 w16se w16cid w16 w16cex w16sdtdh wp14">
   <w:sdt>
     <w:sdtPr>
       <w:rPr>
@@ -10322,7 +10348,7 @@
 </file>
 
 <file path=word/footer2.xml><?xml version="1.0" encoding="utf-8"?>
-<w:ftr xmlns:wpc="http://schemas.microsoft.com/office/word/2010/wordprocessingCanvas" xmlns:cx="http://schemas.microsoft.com/office/drawing/2014/chartex" xmlns:cx1="http://schemas.microsoft.com/office/drawing/2015/9/8/chartex" xmlns:cx2="http://schemas.microsoft.com/office/drawing/2015/10/21/chartex" xmlns:cx3="http://schemas.microsoft.com/office/drawing/2016/5/9/chartex" xmlns:cx4="http://schemas.microsoft.com/office/drawing/2016/5/10/chartex" xmlns:cx5="http://schemas.microsoft.com/office/drawing/2016/5/11/chartex" xmlns:cx6="http://schemas.microsoft.com/office/drawing/2016/5/12/chartex" xmlns:cx7="http://schemas.microsoft.com/office/drawing/2016/5/13/chartex" xmlns:cx8="http://schemas.microsoft.com/office/drawing/2016/5/14/chartex" xmlns:mc="http://schemas.openxmlformats.org/markup-compatibility/2006" xmlns:aink="http://schemas.microsoft.com/office/drawing/2016/ink" xmlns:am3d="http://schemas.microsoft.com/office/drawing/2017/model3d" xmlns:o="urn:schemas-microsoft-com:office:office" xmlns:r="http://schemas.openxmlformats.org/officeDocument/2006/relationships" xmlns:m="http://schemas.openxmlformats.org/officeDocument/2006/math" xmlns:v="urn:schemas-microsoft-com:vml" xmlns:wp14="http://schemas.microsoft.com/office/word/2010/wordprocessingDrawing" xmlns:wp="http://schemas.openxmlformats.org/drawingml/2006/wordprocessingDrawing" xmlns:w10="urn:schemas-microsoft-com:office:word" xmlns:w="http://schemas.openxmlformats.org/wordprocessingml/2006/main" xmlns:w14="http://schemas.microsoft.com/office/word/2010/wordml" xmlns:w15="http://schemas.microsoft.com/office/word/2012/wordml" xmlns:w16cex="http://schemas.microsoft.com/office/word/2018/wordml/cex" xmlns:w16cid="http://schemas.microsoft.com/office/word/2016/wordml/cid" xmlns:w16="http://schemas.microsoft.com/office/word/2018/wordml" xmlns:w16se="http://schemas.microsoft.com/office/word/2015/wordml/symex" xmlns:wpg="http://schemas.microsoft.com/office/word/2010/wordprocessingGroup" xmlns:wpi="http://schemas.microsoft.com/office/word/2010/wordprocessingInk" xmlns:wne="http://schemas.microsoft.com/office/word/2006/wordml" xmlns:wps="http://schemas.microsoft.com/office/word/2010/wordprocessingShape" mc:Ignorable="w14 w15 w16se w16cid w16 w16cex wp14">
+<w:ftr xmlns:wpc="http://schemas.microsoft.com/office/word/2010/wordprocessingCanvas" xmlns:cx="http://schemas.microsoft.com/office/drawing/2014/chartex" xmlns:cx1="http://schemas.microsoft.com/office/drawing/2015/9/8/chartex" xmlns:cx2="http://schemas.microsoft.com/office/drawing/2015/10/21/chartex" xmlns:cx3="http://schemas.microsoft.com/office/drawing/2016/5/9/chartex" xmlns:cx4="http://schemas.microsoft.com/office/drawing/2016/5/10/chartex" xmlns:cx5="http://schemas.microsoft.com/office/drawing/2016/5/11/chartex" xmlns:cx6="http://schemas.microsoft.com/office/drawing/2016/5/12/chartex" xmlns:cx7="http://schemas.microsoft.com/office/drawing/2016/5/13/chartex" xmlns:cx8="http://schemas.microsoft.com/office/drawing/2016/5/14/chartex" xmlns:mc="http://schemas.openxmlformats.org/markup-compatibility/2006" xmlns:aink="http://schemas.microsoft.com/office/drawing/2016/ink" xmlns:am3d="http://schemas.microsoft.com/office/drawing/2017/model3d" xmlns:o="urn:schemas-microsoft-com:office:office" xmlns:r="http://schemas.openxmlformats.org/officeDocument/2006/relationships" xmlns:m="http://schemas.openxmlformats.org/officeDocument/2006/math" xmlns:v="urn:schemas-microsoft-com:vml" xmlns:wp14="http://schemas.microsoft.com/office/word/2010/wordprocessingDrawing" xmlns:wp="http://schemas.openxmlformats.org/drawingml/2006/wordprocessingDrawing" xmlns:w10="urn:schemas-microsoft-com:office:word" xmlns:w="http://schemas.openxmlformats.org/wordprocessingml/2006/main" xmlns:w14="http://schemas.microsoft.com/office/word/2010/wordml" xmlns:w15="http://schemas.microsoft.com/office/word/2012/wordml" xmlns:w16cex="http://schemas.microsoft.com/office/word/2018/wordml/cex" xmlns:w16cid="http://schemas.microsoft.com/office/word/2016/wordml/cid" xmlns:w16="http://schemas.microsoft.com/office/word/2018/wordml" xmlns:w16sdtdh="http://schemas.microsoft.com/office/word/2020/wordml/sdtdatahash" xmlns:w16se="http://schemas.microsoft.com/office/word/2015/wordml/symex" xmlns:wpg="http://schemas.microsoft.com/office/word/2010/wordprocessingGroup" xmlns:wpi="http://schemas.microsoft.com/office/word/2010/wordprocessingInk" xmlns:wne="http://schemas.microsoft.com/office/word/2006/wordml" xmlns:wps="http://schemas.microsoft.com/office/word/2010/wordprocessingShape" mc:Ignorable="w14 w15 w16se w16cid w16 w16cex w16sdtdh wp14">
   <w:sdt>
     <w:sdtPr>
       <w:rPr>
@@ -10391,7 +10417,7 @@
 </file>
 
 <file path=word/footnotes.xml><?xml version="1.0" encoding="utf-8"?>
-<w:footnotes xmlns:wpc="http://schemas.microsoft.com/office/word/2010/wordprocessingCanvas" xmlns:cx="http://schemas.microsoft.com/office/drawing/2014/chartex" xmlns:cx1="http://schemas.microsoft.com/office/drawing/2015/9/8/chartex" xmlns:cx2="http://schemas.microsoft.com/office/drawing/2015/10/21/chartex" xmlns:cx3="http://schemas.microsoft.com/office/drawing/2016/5/9/chartex" xmlns:cx4="http://schemas.microsoft.com/office/drawing/2016/5/10/chartex" xmlns:cx5="http://schemas.microsoft.com/office/drawing/2016/5/11/chartex" xmlns:cx6="http://schemas.microsoft.com/office/drawing/2016/5/12/chartex" xmlns:cx7="http://schemas.microsoft.com/office/drawing/2016/5/13/chartex" xmlns:cx8="http://schemas.microsoft.com/office/drawing/2016/5/14/chartex" xmlns:mc="http://schemas.openxmlformats.org/markup-compatibility/2006" xmlns:aink="http://schemas.microsoft.com/office/drawing/2016/ink" xmlns:am3d="http://schemas.microsoft.com/office/drawing/2017/model3d" xmlns:o="urn:schemas-microsoft-com:office:office" xmlns:r="http://schemas.openxmlformats.org/officeDocument/2006/relationships" xmlns:m="http://schemas.openxmlformats.org/officeDocument/2006/math" xmlns:v="urn:schemas-microsoft-com:vml" xmlns:wp14="http://schemas.microsoft.com/office/word/2010/wordprocessingDrawing" xmlns:wp="http://schemas.openxmlformats.org/drawingml/2006/wordprocessingDrawing" xmlns:w10="urn:schemas-microsoft-com:office:word" xmlns:w="http://schemas.openxmlformats.org/wordprocessingml/2006/main" xmlns:w14="http://schemas.microsoft.com/office/word/2010/wordml" xmlns:w15="http://schemas.microsoft.com/office/word/2012/wordml" xmlns:w16cex="http://schemas.microsoft.com/office/word/2018/wordml/cex" xmlns:w16cid="http://schemas.microsoft.com/office/word/2016/wordml/cid" xmlns:w16="http://schemas.microsoft.com/office/word/2018/wordml" xmlns:w16se="http://schemas.microsoft.com/office/word/2015/wordml/symex" xmlns:wpg="http://schemas.microsoft.com/office/word/2010/wordprocessingGroup" xmlns:wpi="http://schemas.microsoft.com/office/word/2010/wordprocessingInk" xmlns:wne="http://schemas.microsoft.com/office/word/2006/wordml" xmlns:wps="http://schemas.microsoft.com/office/word/2010/wordprocessingShape" mc:Ignorable="w14 w15 w16se w16cid w16 w16cex wp14">
+<w:footnotes xmlns:wpc="http://schemas.microsoft.com/office/word/2010/wordprocessingCanvas" xmlns:cx="http://schemas.microsoft.com/office/drawing/2014/chartex" xmlns:cx1="http://schemas.microsoft.com/office/drawing/2015/9/8/chartex" xmlns:cx2="http://schemas.microsoft.com/office/drawing/2015/10/21/chartex" xmlns:cx3="http://schemas.microsoft.com/office/drawing/2016/5/9/chartex" xmlns:cx4="http://schemas.microsoft.com/office/drawing/2016/5/10/chartex" xmlns:cx5="http://schemas.microsoft.com/office/drawing/2016/5/11/chartex" xmlns:cx6="http://schemas.microsoft.com/office/drawing/2016/5/12/chartex" xmlns:cx7="http://schemas.microsoft.com/office/drawing/2016/5/13/chartex" xmlns:cx8="http://schemas.microsoft.com/office/drawing/2016/5/14/chartex" xmlns:mc="http://schemas.openxmlformats.org/markup-compatibility/2006" xmlns:aink="http://schemas.microsoft.com/office/drawing/2016/ink" xmlns:am3d="http://schemas.microsoft.com/office/drawing/2017/model3d" xmlns:o="urn:schemas-microsoft-com:office:office" xmlns:r="http://schemas.openxmlformats.org/officeDocument/2006/relationships" xmlns:m="http://schemas.openxmlformats.org/officeDocument/2006/math" xmlns:v="urn:schemas-microsoft-com:vml" xmlns:wp14="http://schemas.microsoft.com/office/word/2010/wordprocessingDrawing" xmlns:wp="http://schemas.openxmlformats.org/drawingml/2006/wordprocessingDrawing" xmlns:w10="urn:schemas-microsoft-com:office:word" xmlns:w="http://schemas.openxmlformats.org/wordprocessingml/2006/main" xmlns:w14="http://schemas.microsoft.com/office/word/2010/wordml" xmlns:w15="http://schemas.microsoft.com/office/word/2012/wordml" xmlns:w16cex="http://schemas.microsoft.com/office/word/2018/wordml/cex" xmlns:w16cid="http://schemas.microsoft.com/office/word/2016/wordml/cid" xmlns:w16="http://schemas.microsoft.com/office/word/2018/wordml" xmlns:w16sdtdh="http://schemas.microsoft.com/office/word/2020/wordml/sdtdatahash" xmlns:w16se="http://schemas.microsoft.com/office/word/2015/wordml/symex" xmlns:wpg="http://schemas.microsoft.com/office/word/2010/wordprocessingGroup" xmlns:wpi="http://schemas.microsoft.com/office/word/2010/wordprocessingInk" xmlns:wne="http://schemas.microsoft.com/office/word/2006/wordml" xmlns:wps="http://schemas.microsoft.com/office/word/2010/wordprocessingShape" mc:Ignorable="w14 w15 w16se w16cid w16 w16cex w16sdtdh wp14">
   <w:footnote w:type="separator" w:id="-1">
     <w:p>
       <w:r>
@@ -10410,7 +10436,7 @@
 </file>
 
 <file path=word/numbering.xml><?xml version="1.0" encoding="utf-8"?>
-<w:numbering xmlns:wpc="http://schemas.microsoft.com/office/word/2010/wordprocessingCanvas" xmlns:cx="http://schemas.microsoft.com/office/drawing/2014/chartex" xmlns:cx1="http://schemas.microsoft.com/office/drawing/2015/9/8/chartex" xmlns:cx2="http://schemas.microsoft.com/office/drawing/2015/10/21/chartex" xmlns:cx3="http://schemas.microsoft.com/office/drawing/2016/5/9/chartex" xmlns:cx4="http://schemas.microsoft.com/office/drawing/2016/5/10/chartex" xmlns:cx5="http://schemas.microsoft.com/office/drawing/2016/5/11/chartex" xmlns:cx6="http://schemas.microsoft.com/office/drawing/2016/5/12/chartex" xmlns:cx7="http://schemas.microsoft.com/office/drawing/2016/5/13/chartex" xmlns:cx8="http://schemas.microsoft.com/office/drawing/2016/5/14/chartex" xmlns:mc="http://schemas.openxmlformats.org/markup-compatibility/2006" xmlns:aink="http://schemas.microsoft.com/office/drawing/2016/ink" xmlns:am3d="http://schemas.microsoft.com/office/drawing/2017/model3d" xmlns:o="urn:schemas-microsoft-com:office:office" xmlns:r="http://schemas.openxmlformats.org/officeDocument/2006/relationships" xmlns:m="http://schemas.openxmlformats.org/officeDocument/2006/math" xmlns:v="urn:schemas-microsoft-com:vml" xmlns:wp14="http://schemas.microsoft.com/office/word/2010/wordprocessingDrawing" xmlns:wp="http://schemas.openxmlformats.org/drawingml/2006/wordprocessingDrawing" xmlns:w10="urn:schemas-microsoft-com:office:word" xmlns:w="http://schemas.openxmlformats.org/wordprocessingml/2006/main" xmlns:w14="http://schemas.microsoft.com/office/word/2010/wordml" xmlns:w15="http://schemas.microsoft.com/office/word/2012/wordml" xmlns:w16cex="http://schemas.microsoft.com/office/word/2018/wordml/cex" xmlns:w16cid="http://schemas.microsoft.com/office/word/2016/wordml/cid" xmlns:w16="http://schemas.microsoft.com/office/word/2018/wordml" xmlns:w16se="http://schemas.microsoft.com/office/word/2015/wordml/symex" xmlns:wpg="http://schemas.microsoft.com/office/word/2010/wordprocessingGroup" xmlns:wpi="http://schemas.microsoft.com/office/word/2010/wordprocessingInk" xmlns:wne="http://schemas.microsoft.com/office/word/2006/wordml" xmlns:wps="http://schemas.microsoft.com/office/word/2010/wordprocessingShape" mc:Ignorable="w14 w15 w16se w16cid w16 w16cex wp14">
+<w:numbering xmlns:wpc="http://schemas.microsoft.com/office/word/2010/wordprocessingCanvas" xmlns:cx="http://schemas.microsoft.com/office/drawing/2014/chartex" xmlns:cx1="http://schemas.microsoft.com/office/drawing/2015/9/8/chartex" xmlns:cx2="http://schemas.microsoft.com/office/drawing/2015/10/21/chartex" xmlns:cx3="http://schemas.microsoft.com/office/drawing/2016/5/9/chartex" xmlns:cx4="http://schemas.microsoft.com/office/drawing/2016/5/10/chartex" xmlns:cx5="http://schemas.microsoft.com/office/drawing/2016/5/11/chartex" xmlns:cx6="http://schemas.microsoft.com/office/drawing/2016/5/12/chartex" xmlns:cx7="http://schemas.microsoft.com/office/drawing/2016/5/13/chartex" xmlns:cx8="http://schemas.microsoft.com/office/drawing/2016/5/14/chartex" xmlns:mc="http://schemas.openxmlformats.org/markup-compatibility/2006" xmlns:aink="http://schemas.microsoft.com/office/drawing/2016/ink" xmlns:am3d="http://schemas.microsoft.com/office/drawing/2017/model3d" xmlns:o="urn:schemas-microsoft-com:office:office" xmlns:r="http://schemas.openxmlformats.org/officeDocument/2006/relationships" xmlns:m="http://schemas.openxmlformats.org/officeDocument/2006/math" xmlns:v="urn:schemas-microsoft-com:vml" xmlns:wp14="http://schemas.microsoft.com/office/word/2010/wordprocessingDrawing" xmlns:wp="http://schemas.openxmlformats.org/drawingml/2006/wordprocessingDrawing" xmlns:w10="urn:schemas-microsoft-com:office:word" xmlns:w="http://schemas.openxmlformats.org/wordprocessingml/2006/main" xmlns:w14="http://schemas.microsoft.com/office/word/2010/wordml" xmlns:w15="http://schemas.microsoft.com/office/word/2012/wordml" xmlns:w16cex="http://schemas.microsoft.com/office/word/2018/wordml/cex" xmlns:w16cid="http://schemas.microsoft.com/office/word/2016/wordml/cid" xmlns:w16="http://schemas.microsoft.com/office/word/2018/wordml" xmlns:w16sdtdh="http://schemas.microsoft.com/office/word/2020/wordml/sdtdatahash" xmlns:w16se="http://schemas.microsoft.com/office/word/2015/wordml/symex" xmlns:wpg="http://schemas.microsoft.com/office/word/2010/wordprocessingGroup" xmlns:wpi="http://schemas.microsoft.com/office/word/2010/wordprocessingInk" xmlns:wne="http://schemas.microsoft.com/office/word/2006/wordml" xmlns:wps="http://schemas.microsoft.com/office/word/2010/wordprocessingShape" mc:Ignorable="w14 w15 w16se w16cid w16 w16cex w16sdtdh wp14">
   <w:abstractNum w:abstractNumId="0" w15:restartNumberingAfterBreak="0">
     <w:nsid w:val="0297118F"/>
     <w:multiLevelType w:val="hybridMultilevel"/>
@@ -11488,65 +11514,65 @@
       </w:pPr>
     </w:lvl>
   </w:abstractNum>
-  <w:num w:numId="1">
+  <w:num w:numId="1" w16cid:durableId="1300766406">
     <w:abstractNumId w:val="11"/>
   </w:num>
-  <w:num w:numId="2">
+  <w:num w:numId="2" w16cid:durableId="4870140">
     <w:abstractNumId w:val="8"/>
   </w:num>
-  <w:num w:numId="3">
+  <w:num w:numId="3" w16cid:durableId="1972861021">
     <w:abstractNumId w:val="6"/>
   </w:num>
-  <w:num w:numId="4">
+  <w:num w:numId="4" w16cid:durableId="363529151">
     <w:abstractNumId w:val="7"/>
   </w:num>
-  <w:num w:numId="5">
+  <w:num w:numId="5" w16cid:durableId="1157384902">
     <w:abstractNumId w:val="4"/>
   </w:num>
-  <w:num w:numId="6">
+  <w:num w:numId="6" w16cid:durableId="812869702">
     <w:abstractNumId w:val="10"/>
   </w:num>
-  <w:num w:numId="7">
+  <w:num w:numId="7" w16cid:durableId="1834099338">
     <w:abstractNumId w:val="3"/>
   </w:num>
-  <w:num w:numId="8">
+  <w:num w:numId="8" w16cid:durableId="1594819436">
     <w:abstractNumId w:val="2"/>
   </w:num>
-  <w:num w:numId="9">
+  <w:num w:numId="9" w16cid:durableId="1664355655">
     <w:abstractNumId w:val="9"/>
   </w:num>
-  <w:num w:numId="10">
+  <w:num w:numId="10" w16cid:durableId="1539583211">
     <w:abstractNumId w:val="0"/>
   </w:num>
-  <w:num w:numId="11">
+  <w:num w:numId="11" w16cid:durableId="1340692719">
     <w:abstractNumId w:val="1"/>
   </w:num>
-  <w:num w:numId="12">
+  <w:num w:numId="12" w16cid:durableId="615522244">
     <w:abstractNumId w:val="9"/>
   </w:num>
-  <w:num w:numId="13">
+  <w:num w:numId="13" w16cid:durableId="2102724769">
     <w:abstractNumId w:val="9"/>
   </w:num>
-  <w:num w:numId="14">
+  <w:num w:numId="14" w16cid:durableId="867451747">
     <w:abstractNumId w:val="9"/>
   </w:num>
-  <w:num w:numId="15">
+  <w:num w:numId="15" w16cid:durableId="838160963">
     <w:abstractNumId w:val="9"/>
   </w:num>
-  <w:num w:numId="16">
+  <w:num w:numId="16" w16cid:durableId="1153526291">
     <w:abstractNumId w:val="9"/>
   </w:num>
-  <w:num w:numId="17">
+  <w:num w:numId="17" w16cid:durableId="229191887">
     <w:abstractNumId w:val="9"/>
   </w:num>
-  <w:num w:numId="18">
+  <w:num w:numId="18" w16cid:durableId="1747069414">
     <w:abstractNumId w:val="5"/>
   </w:num>
 </w:numbering>
 </file>
 
 <file path=word/styles.xml><?xml version="1.0" encoding="utf-8"?>
-<w:styles xmlns:mc="http://schemas.openxmlformats.org/markup-compatibility/2006" xmlns:r="http://schemas.openxmlformats.org/officeDocument/2006/relationships" xmlns:w="http://schemas.openxmlformats.org/wordprocessingml/2006/main" xmlns:w14="http://schemas.microsoft.com/office/word/2010/wordml" xmlns:w15="http://schemas.microsoft.com/office/word/2012/wordml" xmlns:w16cex="http://schemas.microsoft.com/office/word/2018/wordml/cex" xmlns:w16cid="http://schemas.microsoft.com/office/word/2016/wordml/cid" xmlns:w16="http://schemas.microsoft.com/office/word/2018/wordml" xmlns:w16se="http://schemas.microsoft.com/office/word/2015/wordml/symex" mc:Ignorable="w14 w15 w16se w16cid w16 w16cex">
+<w:styles xmlns:mc="http://schemas.openxmlformats.org/markup-compatibility/2006" xmlns:r="http://schemas.openxmlformats.org/officeDocument/2006/relationships" xmlns:w="http://schemas.openxmlformats.org/wordprocessingml/2006/main" xmlns:w14="http://schemas.microsoft.com/office/word/2010/wordml" xmlns:w15="http://schemas.microsoft.com/office/word/2012/wordml" xmlns:w16cex="http://schemas.microsoft.com/office/word/2018/wordml/cex" xmlns:w16cid="http://schemas.microsoft.com/office/word/2016/wordml/cid" xmlns:w16="http://schemas.microsoft.com/office/word/2018/wordml" xmlns:w16sdtdh="http://schemas.microsoft.com/office/word/2020/wordml/sdtdatahash" xmlns:w16se="http://schemas.microsoft.com/office/word/2015/wordml/symex" mc:Ignorable="w14 w15 w16se w16cid w16 w16cex w16sdtdh">
   <w:docDefaults>
     <w:rPrDefault>
       <w:rPr>
@@ -11664,6 +11690,7 @@
     <w:lsdException w:name="HTML Sample" w:semiHidden="1" w:unhideWhenUsed="1"/>
     <w:lsdException w:name="HTML Typewriter" w:semiHidden="1" w:unhideWhenUsed="1"/>
     <w:lsdException w:name="HTML Variable" w:semiHidden="1" w:unhideWhenUsed="1"/>
+    <w:lsdException w:name="Normal Table" w:semiHidden="1" w:unhideWhenUsed="1"/>
     <w:lsdException w:name="annotation subject" w:semiHidden="1" w:unhideWhenUsed="1"/>
     <w:lsdException w:name="No List" w:semiHidden="1" w:unhideWhenUsed="1"/>
     <w:lsdException w:name="Outline List 1" w:semiHidden="1" w:unhideWhenUsed="1"/>
@@ -11710,8 +11737,10 @@
     <w:lsdException w:name="Table Subtle 2" w:semiHidden="1" w:unhideWhenUsed="1"/>
     <w:lsdException w:name="Table Web 1" w:semiHidden="1" w:unhideWhenUsed="1"/>
     <w:lsdException w:name="Table Web 2" w:semiHidden="1" w:unhideWhenUsed="1"/>
+    <w:lsdException w:name="Table Web 3" w:semiHidden="1" w:unhideWhenUsed="1"/>
     <w:lsdException w:name="Balloon Text" w:semiHidden="1" w:unhideWhenUsed="1"/>
     <w:lsdException w:name="Table Grid" w:uiPriority="39"/>
+    <w:lsdException w:name="Table Theme" w:semiHidden="1" w:unhideWhenUsed="1"/>
     <w:lsdException w:name="Placeholder Text" w:semiHidden="1"/>
     <w:lsdException w:name="No Spacing" w:uiPriority="1" w:qFormat="1"/>
     <w:lsdException w:name="Light Shading" w:uiPriority="60"/>

</xml_diff>